<commit_message>
completed writing test to this point
</commit_message>
<xml_diff>
--- a/FYP Project Report.docx
+++ b/FYP Project Report.docx
@@ -4110,7 +4110,14 @@
           <w:b/>
           <w:bCs/>
         </w:rPr>
-        <w:t>difference_calculation</w:t>
+        <w:t>column_</w:t>
+      </w:r>
+      <w:r>
+        <w:rPr>
+          <w:b/>
+          <w:bCs/>
+        </w:rPr>
+        <w:t>average</w:t>
       </w:r>
       <w:proofErr w:type="spellEnd"/>
       <w:r>
@@ -4134,23 +4141,7 @@
           <w:b/>
           <w:bCs/>
         </w:rPr>
-        <w:t xml:space="preserve">, </w:t>
-      </w:r>
-      <w:proofErr w:type="spellStart"/>
-      <w:r>
-        <w:rPr>
-          <w:b/>
-          <w:bCs/>
-        </w:rPr>
-        <w:t>selected_year</w:t>
-      </w:r>
-      <w:proofErr w:type="spellEnd"/>
-      <w:r>
-        <w:rPr>
-          <w:b/>
-          <w:bCs/>
-        </w:rPr>
-        <w:t>)</w:t>
+        <w:t>, column)</w:t>
       </w:r>
     </w:p>
     <w:p>
@@ -4162,7 +4153,13 @@
         </w:numPr>
       </w:pPr>
       <w:r>
-        <w:t xml:space="preserve">Computes the difference between requested and recruited PGTAs for a given year and adds this as a new column in the </w:t>
+        <w:t>Calculates and returns the</w:t>
+      </w:r>
+      <w:r>
+        <w:t xml:space="preserve"> average</w:t>
+      </w:r>
+      <w:r>
+        <w:t xml:space="preserve"> of values in a specified column of the </w:t>
       </w:r>
       <w:proofErr w:type="spellStart"/>
       <w:r>
@@ -4170,19 +4167,10 @@
       </w:r>
       <w:proofErr w:type="spellEnd"/>
       <w:r>
-        <w:t>.</w:t>
-      </w:r>
-      <w:r>
-        <w:t xml:space="preserve"> </w:t>
-      </w:r>
-      <w:r>
-        <w:t xml:space="preserve">This feature is pivotal in evaluating recruitment effectiveness and identifying gaps in </w:t>
-      </w:r>
-      <w:r>
-        <w:t>estimation of PGTA demand for each year</w:t>
-      </w:r>
-      <w:r>
-        <w:t>.</w:t>
+        <w:t xml:space="preserve">, providing </w:t>
+      </w:r>
+      <w:r>
+        <w:t>the average PGTA hours for each duty, allowing direct comparison.</w:t>
       </w:r>
     </w:p>
     <w:p>
@@ -4209,7 +4197,7 @@
           <w:b/>
           <w:bCs/>
         </w:rPr>
-        <w:t>set_color</w:t>
+        <w:t>difference_calculation</w:t>
       </w:r>
       <w:proofErr w:type="spellEnd"/>
       <w:r>
@@ -4226,6 +4214,22 @@
           <w:bCs/>
         </w:rPr>
         <w:t>df</w:t>
+      </w:r>
+      <w:proofErr w:type="spellEnd"/>
+      <w:r>
+        <w:rPr>
+          <w:b/>
+          <w:bCs/>
+        </w:rPr>
+        <w:t xml:space="preserve">, </w:t>
+      </w:r>
+      <w:proofErr w:type="spellStart"/>
+      <w:r>
+        <w:rPr>
+          <w:b/>
+          <w:bCs/>
+        </w:rPr>
+        <w:t>selected_year</w:t>
       </w:r>
       <w:proofErr w:type="spellEnd"/>
       <w:r>
@@ -4245,30 +4249,27 @@
         </w:numPr>
       </w:pPr>
       <w:r>
-        <w:t xml:space="preserve">Assigns a </w:t>
+        <w:t xml:space="preserve">Computes the difference between requested and recruited PGTAs for a given year and adds this as a new column in the </w:t>
       </w:r>
       <w:proofErr w:type="spellStart"/>
       <w:r>
-        <w:t>color</w:t>
+        <w:t>DataFrame</w:t>
       </w:r>
       <w:proofErr w:type="spellEnd"/>
       <w:r>
-        <w:t xml:space="preserve"> based on the difference between requested and recruited PGTAs, </w:t>
-      </w:r>
-      <w:r>
-        <w:t xml:space="preserve">with red colour </w:t>
-      </w:r>
-      <w:r>
-        <w:t>indicating the demand was higher than expected</w:t>
-      </w:r>
-      <w:r>
-        <w:t xml:space="preserve"> while green colour indicates demand lower than expected</w:t>
-      </w:r>
-      <w:r>
-        <w:t xml:space="preserve">, allowing easy </w:t>
-      </w:r>
-      <w:r>
-        <w:t>data interpretation.</w:t>
+        <w:t>.</w:t>
+      </w:r>
+      <w:r>
+        <w:t xml:space="preserve"> </w:t>
+      </w:r>
+      <w:r>
+        <w:t xml:space="preserve">This feature is pivotal in evaluating recruitment effectiveness and identifying gaps in </w:t>
+      </w:r>
+      <w:r>
+        <w:t>estimation of PGTA demand for each year</w:t>
+      </w:r>
+      <w:r>
+        <w:t>.</w:t>
       </w:r>
     </w:p>
     <w:p>
@@ -4295,7 +4296,7 @@
           <w:b/>
           <w:bCs/>
         </w:rPr>
-        <w:t>load_data</w:t>
+        <w:t>set_color</w:t>
       </w:r>
       <w:proofErr w:type="spellEnd"/>
       <w:r>
@@ -4331,28 +4332,35 @@
         </w:numPr>
       </w:pPr>
       <w:r>
-        <w:t xml:space="preserve">Prepares features and target variables for </w:t>
+        <w:t xml:space="preserve">Assigns a </w:t>
       </w:r>
       <w:proofErr w:type="spellStart"/>
       <w:r>
-        <w:t>modeling</w:t>
+        <w:t>color</w:t>
       </w:r>
       <w:proofErr w:type="spellEnd"/>
       <w:r>
-        <w:t xml:space="preserve">. It one-hot encodes the 'Delivery Code' column, merges this with the rest of the </w:t>
-      </w:r>
-      <w:proofErr w:type="spellStart"/>
-      <w:r>
-        <w:t>DataFrame</w:t>
-      </w:r>
-      <w:proofErr w:type="spellEnd"/>
-      <w:r>
-        <w:t>, and returns the feature matrix (X) and target vector (y). This is fundamental for feeding data into predictive models.</w:t>
-      </w:r>
-    </w:p>
-    <w:p>
-      <w:pPr>
-        <w:jc w:val="both"/>
+        <w:t xml:space="preserve"> based on the difference between requested and recruited PGTAs, </w:t>
+      </w:r>
+      <w:r>
+        <w:t xml:space="preserve">with red colour </w:t>
+      </w:r>
+      <w:r>
+        <w:t>indicating the demand was higher than expected</w:t>
+      </w:r>
+      <w:r>
+        <w:t xml:space="preserve"> while green colour indicates demand lower than expected</w:t>
+      </w:r>
+      <w:r>
+        <w:t xml:space="preserve">, allowing easy </w:t>
+      </w:r>
+      <w:r>
+        <w:t>data interpretation.</w:t>
+      </w:r>
+    </w:p>
+    <w:p>
+      <w:pPr>
+        <w:ind w:left="-360"/>
       </w:pPr>
     </w:p>
     <w:p>
@@ -4374,7 +4382,7 @@
           <w:b/>
           <w:bCs/>
         </w:rPr>
-        <w:t>create_feature_vector</w:t>
+        <w:t>load_data</w:t>
       </w:r>
       <w:proofErr w:type="spellEnd"/>
       <w:r>
@@ -4382,14 +4390,7 @@
           <w:b/>
           <w:bCs/>
         </w:rPr>
-        <w:t xml:space="preserve"> </w:t>
-      </w:r>
-      <w:r>
-        <w:rPr>
-          <w:b/>
-          <w:bCs/>
-        </w:rPr>
-        <w:t>(</w:t>
+        <w:t xml:space="preserve"> (</w:t>
       </w:r>
       <w:proofErr w:type="spellStart"/>
       <w:r>
@@ -4417,7 +4418,23 @@
         </w:numPr>
       </w:pPr>
       <w:r>
-        <w:t>Transforms the 'Duties' column into a binary feature matrix. Each duty is given its own column, where a 1 indicates the duty's presence in a job description, and a 0 indicates its absence.</w:t>
+        <w:t xml:space="preserve">Prepares features and target variables for </w:t>
+      </w:r>
+      <w:proofErr w:type="spellStart"/>
+      <w:r>
+        <w:t>modeling</w:t>
+      </w:r>
+      <w:proofErr w:type="spellEnd"/>
+      <w:r>
+        <w:t xml:space="preserve">. It one-hot encodes the 'Delivery Code' column, merges this with the rest of the </w:t>
+      </w:r>
+      <w:proofErr w:type="spellStart"/>
+      <w:r>
+        <w:t>DataFrame</w:t>
+      </w:r>
+      <w:proofErr w:type="spellEnd"/>
+      <w:r>
+        <w:t>, and returns the feature matrix (X) and target vector (y). This is fundamental for feeding data into predictive models.</w:t>
       </w:r>
     </w:p>
     <w:p/>
@@ -4440,7 +4457,7 @@
           <w:b/>
           <w:bCs/>
         </w:rPr>
-        <w:t>get_set_of_duties</w:t>
+        <w:t>get_total_pgta_hours</w:t>
       </w:r>
       <w:proofErr w:type="spellEnd"/>
       <w:r>
@@ -4448,14 +4465,7 @@
           <w:b/>
           <w:bCs/>
         </w:rPr>
-        <w:t xml:space="preserve"> </w:t>
-      </w:r>
-      <w:r>
-        <w:rPr>
-          <w:b/>
-          <w:bCs/>
-        </w:rPr>
-        <w:t>(</w:t>
+        <w:t xml:space="preserve"> (</w:t>
       </w:r>
       <w:proofErr w:type="spellStart"/>
       <w:r>
@@ -4473,6 +4483,7 @@
         </w:rPr>
         <w:t>)</w:t>
       </w:r>
+      <w:proofErr w:type="spellStart"/>
     </w:p>
     <w:p>
       <w:pPr>
@@ -4481,16 +4492,695 @@
           <w:ilvl w:val="0"/>
           <w:numId w:val="19"/>
         </w:numPr>
-        <w:rPr>
-          <w:b/>
-          <w:bCs/>
-        </w:rPr>
-      </w:pPr>
+      </w:pPr>
+      <w:proofErr w:type="spellEnd"/>
       <w:r>
         <w:lastRenderedPageBreak/>
+        <w:t>Calculates the total PGTA hours required for each job description by summing the PGTA hours excluding marking, marking hours excluding end of year exam, and marking hours for the end of year exam.</w:t>
+      </w:r>
+      <w:r>
+        <w:t xml:space="preserve"> </w:t>
+      </w:r>
+      <w:r>
+        <w:t>Th</w:t>
+      </w:r>
+      <w:r>
+        <w:t>is function</w:t>
+      </w:r>
+      <w:r>
+        <w:t xml:space="preserve"> modifie</w:t>
+      </w:r>
+      <w:r>
+        <w:t>s the</w:t>
+      </w:r>
+      <w:r>
+        <w:t xml:space="preserve"> </w:t>
+      </w:r>
+      <w:proofErr w:type="spellStart"/>
+      <w:r>
+        <w:t>DataFrame</w:t>
+      </w:r>
+      <w:proofErr w:type="spellEnd"/>
+      <w:r>
+        <w:t xml:space="preserve"> with an additional column</w:t>
+      </w:r>
+      <w:r>
+        <w:t xml:space="preserve"> (</w:t>
+      </w:r>
+      <w:r>
+        <w:t>PGTA hours</w:t>
+      </w:r>
+      <w:r>
+        <w:t>)</w:t>
+      </w:r>
+      <w:r>
+        <w:t xml:space="preserve"> representing the total hours required, including all types of marking hours.</w:t>
+      </w:r>
+    </w:p>
+    <w:p>
+      <w:pPr>
+        <w:ind w:left="-360"/>
+      </w:pPr>
+    </w:p>
+    <w:p>
+      <w:pPr>
+        <w:pStyle w:val="ListParagraph"/>
+        <w:numPr>
+          <w:ilvl w:val="0"/>
+          <w:numId w:val="4"/>
+        </w:numPr>
+        <w:ind w:left="360"/>
+        <w:rPr>
+          <w:b/>
+          <w:bCs/>
+        </w:rPr>
+      </w:pPr>
+      <w:proofErr w:type="spellStart"/>
+      <w:r>
+        <w:rPr>
+          <w:b/>
+          <w:bCs/>
+        </w:rPr>
+        <w:t>split_duties</w:t>
+      </w:r>
+      <w:proofErr w:type="spellEnd"/>
+      <w:r>
+        <w:rPr>
+          <w:b/>
+          <w:bCs/>
+        </w:rPr>
+        <w:t xml:space="preserve"> </w:t>
+      </w:r>
+      <w:r>
+        <w:rPr>
+          <w:b/>
+          <w:bCs/>
+        </w:rPr>
+        <w:t>(d</w:t>
+      </w:r>
+      <w:r>
+        <w:rPr>
+          <w:b/>
+          <w:bCs/>
+        </w:rPr>
+        <w:t>uty</w:t>
+      </w:r>
+      <w:r>
+        <w:rPr>
+          <w:b/>
+          <w:bCs/>
+        </w:rPr>
+        <w:t>)</w:t>
+      </w:r>
+    </w:p>
+    <w:p>
+      <w:pPr>
+        <w:pStyle w:val="ListParagraph"/>
+        <w:numPr>
+          <w:ilvl w:val="0"/>
+          <w:numId w:val="19"/>
+        </w:numPr>
+      </w:pPr>
+      <w:r>
+        <w:t>Splits a string containing multiple duties separated by commas</w:t>
+      </w:r>
+      <w:r>
+        <w:t xml:space="preserve">. It uses a stack to keep track of parentheses </w:t>
+      </w:r>
+      <w:r>
+        <w:t>to avoid incorrect splits</w:t>
+      </w:r>
+      <w:r>
+        <w:t xml:space="preserve"> for commas within parentheses and returns a list of individual duties.</w:t>
+      </w:r>
+    </w:p>
+    <w:p/>
+    <w:p>
+      <w:pPr>
+        <w:pStyle w:val="ListParagraph"/>
+        <w:numPr>
+          <w:ilvl w:val="0"/>
+          <w:numId w:val="4"/>
+        </w:numPr>
+        <w:ind w:left="360"/>
+        <w:rPr>
+          <w:b/>
+          <w:bCs/>
+        </w:rPr>
+      </w:pPr>
+      <w:proofErr w:type="spellStart"/>
+      <w:r>
+        <w:rPr>
+          <w:b/>
+          <w:bCs/>
+        </w:rPr>
+        <w:t>get_set_of_duties</w:t>
+      </w:r>
+      <w:proofErr w:type="spellEnd"/>
+      <w:r>
+        <w:rPr>
+          <w:b/>
+          <w:bCs/>
+        </w:rPr>
+        <w:t xml:space="preserve"> </w:t>
+      </w:r>
+      <w:r>
+        <w:rPr>
+          <w:b/>
+          <w:bCs/>
+        </w:rPr>
+        <w:t>(</w:t>
+      </w:r>
+      <w:proofErr w:type="spellStart"/>
+      <w:r>
+        <w:rPr>
+          <w:b/>
+          <w:bCs/>
+        </w:rPr>
+        <w:t>job_desc</w:t>
+      </w:r>
+      <w:proofErr w:type="spellEnd"/>
+      <w:r>
+        <w:rPr>
+          <w:b/>
+          <w:bCs/>
+        </w:rPr>
+        <w:t>)</w:t>
+      </w:r>
+    </w:p>
+    <w:p>
+      <w:pPr>
+        <w:pStyle w:val="ListParagraph"/>
+        <w:numPr>
+          <w:ilvl w:val="0"/>
+          <w:numId w:val="19"/>
+        </w:numPr>
+        <w:rPr>
+          <w:b/>
+          <w:bCs/>
+        </w:rPr>
+      </w:pPr>
+      <w:r>
         <w:t>Extracts a unique set of duties from the job descriptions, serving as the basis for feature engineering.</w:t>
       </w:r>
     </w:p>
+    <w:p/>
+    <w:p>
+      <w:pPr>
+        <w:pStyle w:val="ListParagraph"/>
+        <w:numPr>
+          <w:ilvl w:val="0"/>
+          <w:numId w:val="4"/>
+        </w:numPr>
+        <w:ind w:left="360"/>
+        <w:rPr>
+          <w:b/>
+          <w:bCs/>
+        </w:rPr>
+      </w:pPr>
+      <w:proofErr w:type="spellStart"/>
+      <w:r>
+        <w:rPr>
+          <w:b/>
+          <w:bCs/>
+        </w:rPr>
+        <w:t>create_feature_vector</w:t>
+      </w:r>
+      <w:proofErr w:type="spellEnd"/>
+      <w:r>
+        <w:rPr>
+          <w:b/>
+          <w:bCs/>
+        </w:rPr>
+        <w:t xml:space="preserve"> </w:t>
+      </w:r>
+      <w:r>
+        <w:rPr>
+          <w:b/>
+          <w:bCs/>
+        </w:rPr>
+        <w:t>(</w:t>
+      </w:r>
+      <w:proofErr w:type="spellStart"/>
+      <w:r>
+        <w:rPr>
+          <w:b/>
+          <w:bCs/>
+        </w:rPr>
+        <w:t>df</w:t>
+      </w:r>
+      <w:proofErr w:type="spellEnd"/>
+      <w:r>
+        <w:rPr>
+          <w:b/>
+          <w:bCs/>
+        </w:rPr>
+        <w:t xml:space="preserve">, </w:t>
+      </w:r>
+      <w:proofErr w:type="spellStart"/>
+      <w:r>
+        <w:rPr>
+          <w:b/>
+          <w:bCs/>
+        </w:rPr>
+        <w:t>unique_duties</w:t>
+      </w:r>
+      <w:proofErr w:type="spellEnd"/>
+      <w:r>
+        <w:rPr>
+          <w:b/>
+          <w:bCs/>
+        </w:rPr>
+        <w:t>)</w:t>
+      </w:r>
+    </w:p>
+    <w:p>
+      <w:pPr>
+        <w:pStyle w:val="ListParagraph"/>
+        <w:numPr>
+          <w:ilvl w:val="0"/>
+          <w:numId w:val="19"/>
+        </w:numPr>
+      </w:pPr>
+      <w:r>
+        <w:t>Transforms the 'Duties' column into a binary feature matrix. Each duty is given its own column, where a 1 indicates the duty's presence in a job description, and a 0 indicates its absence.</w:t>
+      </w:r>
+    </w:p>
+    <w:p/>
+    <w:p>
+      <w:pPr>
+        <w:pStyle w:val="ListParagraph"/>
+        <w:numPr>
+          <w:ilvl w:val="0"/>
+          <w:numId w:val="4"/>
+        </w:numPr>
+        <w:ind w:left="360"/>
+        <w:rPr>
+          <w:b/>
+          <w:bCs/>
+        </w:rPr>
+      </w:pPr>
+      <w:proofErr w:type="spellStart"/>
+      <w:r>
+        <w:rPr>
+          <w:b/>
+          <w:bCs/>
+        </w:rPr>
+        <w:t>filter_base_duty_in_duties</w:t>
+      </w:r>
+      <w:proofErr w:type="spellEnd"/>
+      <w:r>
+        <w:rPr>
+          <w:b/>
+          <w:bCs/>
+        </w:rPr>
+        <w:t xml:space="preserve"> </w:t>
+      </w:r>
+      <w:r>
+        <w:rPr>
+          <w:b/>
+          <w:bCs/>
+        </w:rPr>
+        <w:t>(</w:t>
+      </w:r>
+      <w:proofErr w:type="spellStart"/>
+      <w:r>
+        <w:rPr>
+          <w:b/>
+          <w:bCs/>
+        </w:rPr>
+        <w:t>df</w:t>
+      </w:r>
+      <w:proofErr w:type="spellEnd"/>
+      <w:r>
+        <w:rPr>
+          <w:b/>
+          <w:bCs/>
+        </w:rPr>
+        <w:t xml:space="preserve">, </w:t>
+      </w:r>
+      <w:r>
+        <w:rPr>
+          <w:b/>
+          <w:bCs/>
+        </w:rPr>
+        <w:t>duty</w:t>
+      </w:r>
+      <w:r>
+        <w:rPr>
+          <w:b/>
+          <w:bCs/>
+        </w:rPr>
+        <w:t>)</w:t>
+      </w:r>
+    </w:p>
+    <w:p>
+      <w:pPr>
+        <w:pStyle w:val="ListParagraph"/>
+        <w:numPr>
+          <w:ilvl w:val="0"/>
+          <w:numId w:val="19"/>
+        </w:numPr>
+      </w:pPr>
+      <w:r>
+        <w:t>F</w:t>
+      </w:r>
+      <w:r>
+        <w:t>ilter</w:t>
+      </w:r>
+      <w:r>
+        <w:t>s</w:t>
+      </w:r>
+      <w:r>
+        <w:t xml:space="preserve"> a </w:t>
+      </w:r>
+      <w:proofErr w:type="spellStart"/>
+      <w:r>
+        <w:t>DataFrame</w:t>
+      </w:r>
+      <w:proofErr w:type="spellEnd"/>
+      <w:r>
+        <w:t xml:space="preserve"> based on the presence of a specified duty within the 'Duties' column of the </w:t>
+      </w:r>
+      <w:proofErr w:type="spellStart"/>
+      <w:r>
+        <w:t>DataFrame</w:t>
+      </w:r>
+      <w:proofErr w:type="spellEnd"/>
+      <w:r>
+        <w:t xml:space="preserve">. It performs a case-insensitive search for the specified duty within each entry of the 'Duties' column, returning a new </w:t>
+      </w:r>
+      <w:proofErr w:type="spellStart"/>
+      <w:r>
+        <w:t>DataFrame</w:t>
+      </w:r>
+      <w:proofErr w:type="spellEnd"/>
+      <w:r>
+        <w:t xml:space="preserve"> that includes only those rows where the duty is found.</w:t>
+      </w:r>
+      <w:r>
+        <w:t xml:space="preserve"> </w:t>
+      </w:r>
+      <w:r>
+        <w:t xml:space="preserve">The use of </w:t>
+      </w:r>
+      <w:r>
+        <w:t>‘</w:t>
+      </w:r>
+      <w:r>
+        <w:rPr>
+          <w:i/>
+          <w:iCs/>
+        </w:rPr>
+        <w:t>regex=True</w:t>
+      </w:r>
+      <w:r>
+        <w:rPr>
+          <w:i/>
+          <w:iCs/>
+        </w:rPr>
+        <w:t>’</w:t>
+      </w:r>
+      <w:r>
+        <w:t xml:space="preserve"> allows for more sophisticated pattern matching, which can be leveraged for more complex duty strings but is primarily used here handle the escape characters properly.</w:t>
+      </w:r>
+    </w:p>
+    <w:p/>
+    <w:p>
+      <w:pPr>
+        <w:pStyle w:val="ListParagraph"/>
+        <w:numPr>
+          <w:ilvl w:val="0"/>
+          <w:numId w:val="4"/>
+        </w:numPr>
+        <w:ind w:left="360"/>
+        <w:rPr>
+          <w:b/>
+          <w:bCs/>
+        </w:rPr>
+      </w:pPr>
+      <w:proofErr w:type="spellStart"/>
+      <w:r>
+        <w:rPr>
+          <w:b/>
+          <w:bCs/>
+        </w:rPr>
+        <w:t>download_nltk_resources</w:t>
+      </w:r>
+      <w:proofErr w:type="spellEnd"/>
+      <w:r>
+        <w:rPr>
+          <w:b/>
+          <w:bCs/>
+        </w:rPr>
+        <w:t xml:space="preserve"> (</w:t>
+      </w:r>
+      <w:proofErr w:type="spellStart"/>
+      <w:r>
+        <w:rPr>
+          <w:b/>
+          <w:bCs/>
+        </w:rPr>
+        <w:t>df</w:t>
+      </w:r>
+      <w:proofErr w:type="spellEnd"/>
+      <w:r>
+        <w:rPr>
+          <w:b/>
+          <w:bCs/>
+        </w:rPr>
+        <w:t>)</w:t>
+      </w:r>
+      <w:proofErr w:type="spellStart"/>
+    </w:p>
+    <w:p>
+      <w:pPr>
+        <w:pStyle w:val="ListParagraph"/>
+        <w:numPr>
+          <w:ilvl w:val="0"/>
+          <w:numId w:val="19"/>
+        </w:numPr>
+      </w:pPr>
+      <w:r>
+        <w:t>Sp</w:t>
+      </w:r>
+      <w:proofErr w:type="spellEnd"/>
+      <w:r>
+        <w:t>lits a string containing multiple duties separated by commas</w:t>
+      </w:r>
+      <w:r>
+        <w:t xml:space="preserve">. It uses a stack to keep track of parentheses </w:t>
+      </w:r>
+      <w:r>
+        <w:t>to avoid incorrect splits</w:t>
+      </w:r>
+      <w:r>
+        <w:t xml:space="preserve"> for commas within parentheses and returns a list of individual duties.</w:t>
+      </w:r>
+    </w:p>
+    <w:p/>
+    <w:p>
+      <w:pPr>
+        <w:pStyle w:val="ListParagraph"/>
+        <w:numPr>
+          <w:ilvl w:val="0"/>
+          <w:numId w:val="4"/>
+        </w:numPr>
+        <w:ind w:left="360"/>
+        <w:rPr>
+          <w:b/>
+          <w:bCs/>
+        </w:rPr>
+      </w:pPr>
+      <w:proofErr w:type="spellStart"/>
+      <w:r>
+        <w:rPr>
+          <w:b/>
+          <w:bCs/>
+        </w:rPr>
+        <w:t>get_set_of_duties</w:t>
+      </w:r>
+      <w:proofErr w:type="spellEnd"/>
+      <w:r>
+        <w:rPr>
+          <w:b/>
+          <w:bCs/>
+        </w:rPr>
+        <w:t xml:space="preserve"> </w:t>
+      </w:r>
+      <w:r>
+        <w:rPr>
+          <w:b/>
+          <w:bCs/>
+        </w:rPr>
+        <w:t>(</w:t>
+      </w:r>
+      <w:proofErr w:type="spellStart"/>
+      <w:r>
+        <w:rPr>
+          <w:b/>
+          <w:bCs/>
+        </w:rPr>
+        <w:t>df</w:t>
+      </w:r>
+      <w:proofErr w:type="spellEnd"/>
+      <w:r>
+        <w:rPr>
+          <w:b/>
+          <w:bCs/>
+        </w:rPr>
+        <w:t>)</w:t>
+      </w:r>
+    </w:p>
+    <w:p>
+      <w:pPr>
+        <w:pStyle w:val="ListParagraph"/>
+        <w:numPr>
+          <w:ilvl w:val="0"/>
+          <w:numId w:val="19"/>
+        </w:numPr>
+        <w:rPr>
+          <w:b/>
+          <w:bCs/>
+        </w:rPr>
+      </w:pPr>
+      <w:r>
+        <w:t>Extracts a unique set of duties from the job descriptions, serving as the basis for feature engineering.</w:t>
+      </w:r>
+    </w:p>
+    <w:p/>
+    <w:p>
+      <w:pPr>
+        <w:pStyle w:val="ListParagraph"/>
+        <w:numPr>
+          <w:ilvl w:val="0"/>
+          <w:numId w:val="4"/>
+        </w:numPr>
+        <w:ind w:left="360"/>
+        <w:rPr>
+          <w:b/>
+          <w:bCs/>
+        </w:rPr>
+      </w:pPr>
+      <w:proofErr w:type="spellStart"/>
+      <w:r>
+        <w:rPr>
+          <w:b/>
+          <w:bCs/>
+        </w:rPr>
+        <w:t>create_feature_vector</w:t>
+      </w:r>
+      <w:proofErr w:type="spellEnd"/>
+      <w:r>
+        <w:rPr>
+          <w:b/>
+          <w:bCs/>
+        </w:rPr>
+        <w:t xml:space="preserve"> </w:t>
+      </w:r>
+      <w:r>
+        <w:rPr>
+          <w:b/>
+          <w:bCs/>
+        </w:rPr>
+        <w:t>(</w:t>
+      </w:r>
+      <w:proofErr w:type="spellStart"/>
+      <w:r>
+        <w:rPr>
+          <w:b/>
+          <w:bCs/>
+        </w:rPr>
+        <w:t>df</w:t>
+      </w:r>
+      <w:proofErr w:type="spellEnd"/>
+      <w:r>
+        <w:rPr>
+          <w:b/>
+          <w:bCs/>
+        </w:rPr>
+        <w:t>)</w:t>
+      </w:r>
+    </w:p>
+    <w:p>
+      <w:pPr>
+        <w:pStyle w:val="ListParagraph"/>
+        <w:numPr>
+          <w:ilvl w:val="0"/>
+          <w:numId w:val="19"/>
+        </w:numPr>
+      </w:pPr>
+      <w:r>
+        <w:t>Transforms the 'Duties' column into a binary feature matrix. Each duty is given its own column, where a 1 indicates the duty's presence in a job description, and a 0 indicates its absence.</w:t>
+      </w:r>
+    </w:p>
+    <w:p/>
+    <w:p>
+      <w:pPr>
+        <w:pStyle w:val="ListParagraph"/>
+        <w:numPr>
+          <w:ilvl w:val="0"/>
+          <w:numId w:val="4"/>
+        </w:numPr>
+        <w:ind w:left="360"/>
+        <w:rPr>
+          <w:b/>
+          <w:bCs/>
+        </w:rPr>
+      </w:pPr>
+      <w:proofErr w:type="spellStart"/>
+      <w:r>
+        <w:rPr>
+          <w:b/>
+          <w:bCs/>
+        </w:rPr>
+        <w:t>filter_base_duty_in_duties</w:t>
+      </w:r>
+      <w:proofErr w:type="spellEnd"/>
+      <w:r>
+        <w:rPr>
+          <w:b/>
+          <w:bCs/>
+        </w:rPr>
+        <w:t xml:space="preserve"> </w:t>
+      </w:r>
+      <w:r>
+        <w:rPr>
+          <w:b/>
+          <w:bCs/>
+        </w:rPr>
+        <w:t>(</w:t>
+      </w:r>
+      <w:proofErr w:type="spellStart"/>
+      <w:r>
+        <w:rPr>
+          <w:b/>
+          <w:bCs/>
+        </w:rPr>
+        <w:t>df</w:t>
+      </w:r>
+      <w:proofErr w:type="spellEnd"/>
+      <w:r>
+        <w:rPr>
+          <w:b/>
+          <w:bCs/>
+        </w:rPr>
+        <w:t>)</w:t>
+      </w:r>
+    </w:p>
+    <w:p>
+      <w:pPr>
+        <w:pStyle w:val="ListParagraph"/>
+        <w:numPr>
+          <w:ilvl w:val="0"/>
+          <w:numId w:val="19"/>
+        </w:numPr>
+      </w:pPr>
+      <w:r>
+        <w:t>Transforms the 'Duties' column into a binary feature matrix. Each duty is given its own column, where a 1 indicates the duty's presence in a job description, and a 0 indicates its absence.</w:t>
+      </w:r>
+    </w:p>
+    <w:p/>
     <w:p/>
     <w:p/>
     <w:p>
@@ -4844,26 +5534,23 @@
         <w:t xml:space="preserve"> </w:t>
       </w:r>
       <w:r>
-        <w:t xml:space="preserve">The final graph examines the relationship between module delivery codes and the number of PGTAs recruited. Variability across delivery codes could suggest that the nature of the module, potentially its complexity or the year of study it's catered to, might </w:t>
-      </w:r>
-      <w:r>
+        <w:t>The final graph examines the relationship between module delivery codes and the number of PGTAs recruited. Variability across delivery codes could suggest that the nature of the module, potentially its complexity or the year of study it's catered to, might influence TA recruitment. However, the data presents a diverse pattern, suggesting a more intricate interplay of factors beyond just the delivery code.</w:t>
+      </w:r>
+    </w:p>
+    <w:p/>
+    <w:p>
+      <w:pPr>
+        <w:rPr>
+          <w:b/>
+          <w:bCs/>
+        </w:rPr>
+      </w:pPr>
+      <w:r>
+        <w:rPr>
+          <w:b/>
+          <w:bCs/>
+        </w:rPr>
         <w:lastRenderedPageBreak/>
-        <w:t>influence TA recruitment. However, the data presents a diverse pattern, suggesting a more intricate interplay of factors beyond just the delivery code.</w:t>
-      </w:r>
-    </w:p>
-    <w:p/>
-    <w:p>
-      <w:pPr>
-        <w:rPr>
-          <w:b/>
-          <w:bCs/>
-        </w:rPr>
-      </w:pPr>
-      <w:r>
-        <w:rPr>
-          <w:b/>
-          <w:bCs/>
-        </w:rPr>
         <w:t>Results</w:t>
       </w:r>
       <w:r>
@@ -5130,7 +5817,6 @@
           <w:b/>
           <w:bCs/>
         </w:rPr>
-        <w:lastRenderedPageBreak/>
         <w:t>ridge_</w:t>
       </w:r>
       <w:proofErr w:type="gramStart"/>
@@ -5177,6 +5863,7 @@
           <w:b/>
           <w:bCs/>
         </w:rPr>
+        <w:lastRenderedPageBreak/>
         <w:t>train_</w:t>
       </w:r>
       <w:proofErr w:type="gramStart"/>
@@ -5776,7 +6463,6 @@
         </w:numPr>
       </w:pPr>
       <w:r>
-        <w:lastRenderedPageBreak/>
         <w:t>A web-based interface is implemented using Dash, a Python framework for building analytical web applications.</w:t>
       </w:r>
     </w:p>
@@ -5789,6 +6475,7 @@
         </w:numPr>
       </w:pPr>
       <w:r>
+        <w:lastRenderedPageBreak/>
         <w:t>The interface includes input fields for 'Number of Students', 'Exam Weight', 'Coursework Weight', and 'Delivery Code'.</w:t>
       </w:r>
     </w:p>
@@ -6236,11 +6923,7 @@
     </w:p>
     <w:p>
       <w:r>
-        <w:t xml:space="preserve">The comparison between Generalized Additive Models (GAMs) and Linear Regression models is crucial in understanding the flexibility and applicability of these statistical </w:t>
-      </w:r>
-      <w:r>
-        <w:lastRenderedPageBreak/>
-        <w:t>techniques in various data analysis scenarios.</w:t>
+        <w:t>The comparison between Generalized Additive Models (GAMs) and Linear Regression models is crucial in understanding the flexibility and applicability of these statistical techniques in various data analysis scenarios.</w:t>
       </w:r>
       <w:r>
         <w:t xml:space="preserve"> </w:t>
@@ -6776,6 +7459,7 @@
           <w:sz w:val="28"/>
           <w:szCs w:val="28"/>
         </w:rPr>
+        <w:lastRenderedPageBreak/>
         <w:t xml:space="preserve">Data </w:t>
       </w:r>
       <w:proofErr w:type="spellStart"/>
@@ -7191,7 +7875,6 @@
     <w:p/>
     <w:p>
       <w:r>
-        <w:lastRenderedPageBreak/>
         <w:t>TF-IDF is a statistical measure used to evaluate the importance of a word to a document in a collection or corpus. It is often used in text mining and information retrieval to weigh the frequency of words by how common they are across documents, thus helping to adjust for the fact that some words appear more frequently in general.</w:t>
       </w:r>
     </w:p>
@@ -7524,47 +8207,44 @@
     </w:p>
     <w:p>
       <w:r>
-        <w:t xml:space="preserve">We conducted a comparative analysis of three regression models to predict the required PGTA hours based on job descriptions. The dataset comprised 35 entries, each with an associated 'Duties' text column and a numerical 'PGTA hours excluding marking' target variable. Our objective was to determine which model would provide the most accurate </w:t>
-      </w:r>
+        <w:t>We conducted a comparative analysis of three regression models to predict the required PGTA hours based on job descriptions. The dataset comprised 35 entries, each with an associated 'Duties' text column and a numerical 'PGTA hours excluding marking' target variable. Our objective was to determine which model would provide the most accurate predictions as measured by the Root Mean Squared Error (RMSE) across a 3-fold cross-validation process.</w:t>
+      </w:r>
+    </w:p>
+    <w:p/>
+    <w:p>
+      <w:pPr>
+        <w:rPr>
+          <w:b/>
+          <w:bCs/>
+        </w:rPr>
+      </w:pPr>
+      <w:r>
+        <w:rPr>
+          <w:b/>
+          <w:bCs/>
+        </w:rPr>
+        <w:t xml:space="preserve">Models and </w:t>
+      </w:r>
+      <w:proofErr w:type="spellStart"/>
+      <w:r>
+        <w:rPr>
+          <w:b/>
+          <w:bCs/>
+        </w:rPr>
+        <w:t>Preprocessing</w:t>
+      </w:r>
+      <w:proofErr w:type="spellEnd"/>
+      <w:r>
+        <w:rPr>
+          <w:b/>
+          <w:bCs/>
+        </w:rPr>
+        <w:t>:</w:t>
+      </w:r>
+    </w:p>
+    <w:p>
       <w:r>
         <w:lastRenderedPageBreak/>
-        <w:t>predictions as measured by the Root Mean Squared Error (RMSE) across a 3-fold cross-validation process.</w:t>
-      </w:r>
-    </w:p>
-    <w:p/>
-    <w:p>
-      <w:pPr>
-        <w:rPr>
-          <w:b/>
-          <w:bCs/>
-        </w:rPr>
-      </w:pPr>
-      <w:r>
-        <w:rPr>
-          <w:b/>
-          <w:bCs/>
-        </w:rPr>
-        <w:t xml:space="preserve">Models and </w:t>
-      </w:r>
-      <w:proofErr w:type="spellStart"/>
-      <w:r>
-        <w:rPr>
-          <w:b/>
-          <w:bCs/>
-        </w:rPr>
-        <w:t>Preprocessing</w:t>
-      </w:r>
-      <w:proofErr w:type="spellEnd"/>
-      <w:r>
-        <w:rPr>
-          <w:b/>
-          <w:bCs/>
-        </w:rPr>
-        <w:t>:</w:t>
-      </w:r>
-    </w:p>
-    <w:p>
-      <w:r>
         <w:t xml:space="preserve">Each model was paired with a Term Frequency-Inverse Document Frequency (TF-IDF) vectorization to </w:t>
       </w:r>
       <w:proofErr w:type="spellStart"/>
@@ -7851,11 +8531,7 @@
         <w:t xml:space="preserve">the gap between user input and sophisticated machine learning models. This section documents the implementation of a user-friendly interface that allows for the input of </w:t>
       </w:r>
       <w:r>
-        <w:t xml:space="preserve">job descriptions </w:t>
-      </w:r>
-      <w:r>
-        <w:lastRenderedPageBreak/>
-        <w:t xml:space="preserve">or duties of </w:t>
+        <w:t xml:space="preserve">job descriptions or duties of </w:t>
       </w:r>
       <w:r>
         <w:t xml:space="preserve">Postgraduate Teaching Assistants (PGTAs) to predict the number </w:t>
@@ -7884,6 +8560,7 @@
           <w:sz w:val="32"/>
           <w:szCs w:val="32"/>
         </w:rPr>
+        <w:lastRenderedPageBreak/>
         <w:t xml:space="preserve">3.5.1 </w:t>
       </w:r>
       <w:r>
@@ -8279,11 +8956,7 @@
         </w:numPr>
       </w:pPr>
       <w:r>
-        <w:t xml:space="preserve">Cross-validation solves this problem by using the K-fold strategy. The dataset is split into k smaller datasets and the model is trained and tested k times on k-1 folds and 1-fold </w:t>
-      </w:r>
-      <w:r>
-        <w:lastRenderedPageBreak/>
-        <w:t>respectively. E.g. a CV with 5 folds running on a dataset of 100 data will produce 20 data per fold.</w:t>
+        <w:t>Cross-validation solves this problem by using the K-fold strategy. The dataset is split into k smaller datasets and the model is trained and tested k times on k-1 folds and 1-fold respectively. E.g. a CV with 5 folds running on a dataset of 100 data will produce 20 data per fold.</w:t>
       </w:r>
     </w:p>
     <w:p>
@@ -8321,7 +8994,11 @@
         <w:t xml:space="preserve">a model, and computing the score </w:t>
       </w:r>
       <w:r>
-        <w:t xml:space="preserve">for k number of </w:t>
+        <w:t xml:space="preserve">for k number </w:t>
+      </w:r>
+      <w:r>
+        <w:lastRenderedPageBreak/>
+        <w:t xml:space="preserve">of </w:t>
       </w:r>
       <w:r>
         <w:t>consecutive times (with different splits each time)</w:t>
@@ -11719,7 +12396,7 @@
   <w:abstractNum w:abstractNumId="25" w15:restartNumberingAfterBreak="0">
     <w:nsid w:val="6ED53CAA"/>
     <w:multiLevelType w:val="hybridMultilevel"/>
-    <w:tmpl w:val="214E22D2"/>
+    <w:tmpl w:val="42A41FDE"/>
     <w:lvl w:ilvl="0" w:tplc="9228895C">
       <w:start w:val="1"/>
       <w:numFmt w:val="bullet"/>

</xml_diff>

<commit_message>
small update on filter base duty
</commit_message>
<xml_diff>
--- a/FYP Project Report.docx
+++ b/FYP Project Report.docx
@@ -3792,6 +3792,9 @@
       <w:r>
         <w:t xml:space="preserve"> Ratio vs PGTAs Recruited Graph’</w:t>
       </w:r>
+      <w:r>
+        <w:t>.</w:t>
+      </w:r>
     </w:p>
     <w:p>
       <w:pPr>
@@ -4887,22 +4890,38 @@
       <w:r>
         <w:t>‘</w:t>
       </w:r>
+      <w:proofErr w:type="spellStart"/>
+      <w:proofErr w:type="gramStart"/>
       <w:r>
         <w:rPr>
           <w:i/>
           <w:iCs/>
         </w:rPr>
-        <w:t>regex=True</w:t>
-      </w:r>
+        <w:t>re.escape</w:t>
+      </w:r>
+      <w:proofErr w:type="spellEnd"/>
+      <w:proofErr w:type="gramEnd"/>
       <w:r>
         <w:rPr>
           <w:i/>
           <w:iCs/>
         </w:rPr>
-        <w:t>’</w:t>
-      </w:r>
-      <w:r>
-        <w:t xml:space="preserve"> allows for more sophisticated pattern matching, which can be leveraged for more complex duty strings but is primarily used here handle the escape characters properly.</w:t>
+        <w:t>(duty)’</w:t>
+      </w:r>
+      <w:r>
+        <w:t xml:space="preserve"> </w:t>
+      </w:r>
+      <w:r>
+        <w:t xml:space="preserve">escapes special </w:t>
+      </w:r>
+      <w:r>
+        <w:t>characters</w:t>
+      </w:r>
+      <w:r>
+        <w:t xml:space="preserve"> so that only the actual text of the duty is being matched instead of a regex pattern</w:t>
+      </w:r>
+      <w:r>
+        <w:t>.</w:t>
       </w:r>
     </w:p>
     <w:p/>
@@ -4933,25 +4952,8 @@
           <w:b/>
           <w:bCs/>
         </w:rPr>
-        <w:t xml:space="preserve"> (</w:t>
-      </w:r>
-      <w:proofErr w:type="spellStart"/>
-      <w:r>
-        <w:rPr>
-          <w:b/>
-          <w:bCs/>
-        </w:rPr>
-        <w:t>df</w:t>
-      </w:r>
-      <w:proofErr w:type="spellEnd"/>
-      <w:r>
-        <w:rPr>
-          <w:b/>
-          <w:bCs/>
-        </w:rPr>
-        <w:t>)</w:t>
-      </w:r>
-      <w:proofErr w:type="spellStart"/>
+        <w:t xml:space="preserve"> ()</w:t>
+      </w:r>
     </w:p>
     <w:p>
       <w:pPr>
@@ -4962,20 +4964,13 @@
         </w:numPr>
       </w:pPr>
       <w:r>
-        <w:t>Sp</w:t>
-      </w:r>
-      <w:proofErr w:type="spellEnd"/>
-      <w:r>
-        <w:t>lits a string containing multiple duties separated by commas</w:t>
-      </w:r>
-      <w:r>
-        <w:t xml:space="preserve">. It uses a stack to keep track of parentheses </w:t>
-      </w:r>
-      <w:r>
-        <w:t>to avoid incorrect splits</w:t>
-      </w:r>
-      <w:r>
-        <w:t xml:space="preserve"> for commas within parentheses and returns a list of individual duties.</w:t>
+        <w:t xml:space="preserve">Downloads </w:t>
+      </w:r>
+      <w:r>
+        <w:t>the necessary NLTK (Natural Language Toolkit) resources, which include tokenizers, stop words, wordnet, and a POS tagger.</w:t>
+      </w:r>
+      <w:r>
+        <w:t xml:space="preserve"> It is called before using any NLTK functionality to ensure that the required resources are available.</w:t>
       </w:r>
     </w:p>
     <w:p/>
@@ -4998,7 +4993,7 @@
           <w:b/>
           <w:bCs/>
         </w:rPr>
-        <w:t>get_set_of_duties</w:t>
+        <w:t>tokenize_text</w:t>
       </w:r>
       <w:proofErr w:type="spellEnd"/>
       <w:r>
@@ -5015,15 +5010,13 @@
         </w:rPr>
         <w:t>(</w:t>
       </w:r>
-      <w:proofErr w:type="spellStart"/>
-      <w:r>
-        <w:rPr>
-          <w:b/>
-          <w:bCs/>
-        </w:rPr>
-        <w:t>df</w:t>
-      </w:r>
-      <w:proofErr w:type="spellEnd"/>
+      <w:r>
+        <w:rPr>
+          <w:b/>
+          <w:bCs/>
+        </w:rPr>
+        <w:t>text</w:t>
+      </w:r>
       <w:r>
         <w:rPr>
           <w:b/>
@@ -5039,13 +5032,9 @@
           <w:ilvl w:val="0"/>
           <w:numId w:val="19"/>
         </w:numPr>
-        <w:rPr>
-          <w:b/>
-          <w:bCs/>
-        </w:rPr>
-      </w:pPr>
-      <w:r>
-        <w:t>Extracts a unique set of duties from the job descriptions, serving as the basis for feature engineering.</w:t>
+      </w:pPr>
+      <w:r>
+        <w:t>Tokenizes the input text into a list of words or tokens.</w:t>
       </w:r>
     </w:p>
     <w:p/>
@@ -5068,7 +5057,7 @@
           <w:b/>
           <w:bCs/>
         </w:rPr>
-        <w:t>create_feature_vector</w:t>
+        <w:t>remove_stopwords</w:t>
       </w:r>
       <w:proofErr w:type="spellEnd"/>
       <w:r>
@@ -5085,15 +5074,13 @@
         </w:rPr>
         <w:t>(</w:t>
       </w:r>
-      <w:proofErr w:type="spellStart"/>
-      <w:r>
-        <w:rPr>
-          <w:b/>
-          <w:bCs/>
-        </w:rPr>
-        <w:t>df</w:t>
-      </w:r>
-      <w:proofErr w:type="spellEnd"/>
+      <w:r>
+        <w:rPr>
+          <w:b/>
+          <w:bCs/>
+        </w:rPr>
+        <w:t>tokens</w:t>
+      </w:r>
       <w:r>
         <w:rPr>
           <w:b/>
@@ -5111,7 +5098,7 @@
         </w:numPr>
       </w:pPr>
       <w:r>
-        <w:t>Transforms the 'Duties' column into a binary feature matrix. Each duty is given its own column, where a 1 indicates the duty's presence in a job description, and a 0 indicates its absence.</w:t>
+        <w:t>Removes common words that do not carry significant meaning from a list of tokens.</w:t>
       </w:r>
     </w:p>
     <w:p/>
@@ -5134,7 +5121,7 @@
           <w:b/>
           <w:bCs/>
         </w:rPr>
-        <w:t>filter_base_duty_in_duties</w:t>
+        <w:t>get_wordnet_pos</w:t>
       </w:r>
       <w:proofErr w:type="spellEnd"/>
       <w:r>
@@ -5151,15 +5138,13 @@
         </w:rPr>
         <w:t>(</w:t>
       </w:r>
-      <w:proofErr w:type="spellStart"/>
-      <w:r>
-        <w:rPr>
-          <w:b/>
-          <w:bCs/>
-        </w:rPr>
-        <w:t>df</w:t>
-      </w:r>
-      <w:proofErr w:type="spellEnd"/>
+      <w:r>
+        <w:rPr>
+          <w:b/>
+          <w:bCs/>
+        </w:rPr>
+        <w:t>word</w:t>
+      </w:r>
       <w:r>
         <w:rPr>
           <w:b/>
@@ -5177,7 +5162,336 @@
         </w:numPr>
       </w:pPr>
       <w:r>
-        <w:t>Transforms the 'Duties' column into a binary feature matrix. Each duty is given its own column, where a 1 indicates the duty's presence in a job description, and a 0 indicates its absence.</w:t>
+        <w:t xml:space="preserve">Maps POS (Part of Speech) tags to the format accepted by the </w:t>
+      </w:r>
+      <w:proofErr w:type="spellStart"/>
+      <w:r>
+        <w:t>WordNetLemmatizer</w:t>
+      </w:r>
+      <w:proofErr w:type="spellEnd"/>
+      <w:r>
+        <w:t xml:space="preserve"> library for lemmatization.</w:t>
+      </w:r>
+    </w:p>
+    <w:p/>
+    <w:p>
+      <w:pPr>
+        <w:pStyle w:val="ListParagraph"/>
+        <w:numPr>
+          <w:ilvl w:val="0"/>
+          <w:numId w:val="4"/>
+        </w:numPr>
+        <w:ind w:left="360"/>
+        <w:rPr>
+          <w:b/>
+          <w:bCs/>
+        </w:rPr>
+      </w:pPr>
+      <w:proofErr w:type="spellStart"/>
+      <w:r>
+        <w:rPr>
+          <w:b/>
+          <w:bCs/>
+        </w:rPr>
+        <w:t>lemmatize_tokens</w:t>
+      </w:r>
+      <w:proofErr w:type="spellEnd"/>
+      <w:r>
+        <w:rPr>
+          <w:b/>
+          <w:bCs/>
+        </w:rPr>
+        <w:t xml:space="preserve"> </w:t>
+      </w:r>
+      <w:r>
+        <w:rPr>
+          <w:b/>
+          <w:bCs/>
+        </w:rPr>
+        <w:t>(</w:t>
+      </w:r>
+      <w:r>
+        <w:rPr>
+          <w:b/>
+          <w:bCs/>
+        </w:rPr>
+        <w:t>tokens</w:t>
+      </w:r>
+      <w:r>
+        <w:rPr>
+          <w:b/>
+          <w:bCs/>
+        </w:rPr>
+        <w:t>)</w:t>
+      </w:r>
+    </w:p>
+    <w:p>
+      <w:pPr>
+        <w:pStyle w:val="ListParagraph"/>
+        <w:numPr>
+          <w:ilvl w:val="0"/>
+          <w:numId w:val="19"/>
+        </w:numPr>
+      </w:pPr>
+      <w:r>
+        <w:t>Lemmatizes a list of tokens, reducing them to their base or dictionary form</w:t>
+      </w:r>
+      <w:r>
+        <w:t>.</w:t>
+      </w:r>
+    </w:p>
+    <w:p/>
+    <w:p>
+      <w:pPr>
+        <w:pStyle w:val="ListParagraph"/>
+        <w:numPr>
+          <w:ilvl w:val="0"/>
+          <w:numId w:val="4"/>
+        </w:numPr>
+        <w:ind w:left="360"/>
+        <w:rPr>
+          <w:b/>
+          <w:bCs/>
+        </w:rPr>
+      </w:pPr>
+      <w:proofErr w:type="spellStart"/>
+      <w:r>
+        <w:rPr>
+          <w:b/>
+          <w:bCs/>
+        </w:rPr>
+        <w:t>Preprocess_text</w:t>
+      </w:r>
+      <w:proofErr w:type="spellEnd"/>
+      <w:r>
+        <w:rPr>
+          <w:b/>
+          <w:bCs/>
+        </w:rPr>
+        <w:t xml:space="preserve"> </w:t>
+      </w:r>
+      <w:r>
+        <w:rPr>
+          <w:b/>
+          <w:bCs/>
+        </w:rPr>
+        <w:t>(</w:t>
+      </w:r>
+      <w:r>
+        <w:rPr>
+          <w:b/>
+          <w:bCs/>
+        </w:rPr>
+        <w:t>text</w:t>
+      </w:r>
+      <w:r>
+        <w:rPr>
+          <w:b/>
+          <w:bCs/>
+        </w:rPr>
+        <w:t>)</w:t>
+      </w:r>
+    </w:p>
+    <w:p>
+      <w:pPr>
+        <w:pStyle w:val="ListParagraph"/>
+        <w:numPr>
+          <w:ilvl w:val="0"/>
+          <w:numId w:val="19"/>
+        </w:numPr>
+      </w:pPr>
+      <w:r>
+        <w:lastRenderedPageBreak/>
+        <w:t xml:space="preserve">Applies all the </w:t>
+      </w:r>
+      <w:proofErr w:type="spellStart"/>
+      <w:r>
+        <w:t>preprocessing</w:t>
+      </w:r>
+      <w:proofErr w:type="spellEnd"/>
+      <w:r>
+        <w:t xml:space="preserve"> steps (tokenization, </w:t>
+      </w:r>
+      <w:proofErr w:type="spellStart"/>
+      <w:r>
+        <w:t>stopword</w:t>
+      </w:r>
+      <w:proofErr w:type="spellEnd"/>
+      <w:r>
+        <w:t xml:space="preserve"> removal, lemmatization) to the input text</w:t>
+      </w:r>
+      <w:r>
+        <w:t>.</w:t>
+      </w:r>
+    </w:p>
+    <w:p/>
+    <w:p>
+      <w:pPr>
+        <w:pStyle w:val="ListParagraph"/>
+        <w:numPr>
+          <w:ilvl w:val="0"/>
+          <w:numId w:val="4"/>
+        </w:numPr>
+        <w:ind w:left="360"/>
+        <w:rPr>
+          <w:b/>
+          <w:bCs/>
+        </w:rPr>
+      </w:pPr>
+      <w:proofErr w:type="spellStart"/>
+      <w:r>
+        <w:rPr>
+          <w:b/>
+          <w:bCs/>
+        </w:rPr>
+        <w:t>preprocess_text_list</w:t>
+      </w:r>
+      <w:proofErr w:type="spellEnd"/>
+      <w:r>
+        <w:rPr>
+          <w:b/>
+          <w:bCs/>
+        </w:rPr>
+        <w:t xml:space="preserve"> </w:t>
+      </w:r>
+      <w:r>
+        <w:rPr>
+          <w:b/>
+          <w:bCs/>
+        </w:rPr>
+        <w:t>(</w:t>
+      </w:r>
+      <w:proofErr w:type="spellStart"/>
+      <w:r>
+        <w:rPr>
+          <w:b/>
+          <w:bCs/>
+        </w:rPr>
+        <w:t>text_list</w:t>
+      </w:r>
+      <w:proofErr w:type="spellEnd"/>
+      <w:r>
+        <w:rPr>
+          <w:b/>
+          <w:bCs/>
+        </w:rPr>
+        <w:t>)</w:t>
+      </w:r>
+    </w:p>
+    <w:p>
+      <w:pPr>
+        <w:pStyle w:val="ListParagraph"/>
+        <w:numPr>
+          <w:ilvl w:val="0"/>
+          <w:numId w:val="19"/>
+        </w:numPr>
+      </w:pPr>
+      <w:r>
+        <w:t xml:space="preserve">Calls the </w:t>
+      </w:r>
+      <w:proofErr w:type="spellStart"/>
+      <w:r>
+        <w:rPr>
+          <w:i/>
+          <w:iCs/>
+        </w:rPr>
+        <w:t>preprocess_text</w:t>
+      </w:r>
+      <w:proofErr w:type="spellEnd"/>
+      <w:r>
+        <w:t xml:space="preserve"> function on a Pandas Series containing text descriptions to be </w:t>
+      </w:r>
+      <w:proofErr w:type="spellStart"/>
+      <w:r>
+        <w:t>preprocessed</w:t>
+      </w:r>
+      <w:proofErr w:type="spellEnd"/>
+      <w:r>
+        <w:t>.</w:t>
+      </w:r>
+    </w:p>
+    <w:p/>
+    <w:p>
+      <w:pPr>
+        <w:pStyle w:val="ListParagraph"/>
+        <w:numPr>
+          <w:ilvl w:val="0"/>
+          <w:numId w:val="4"/>
+        </w:numPr>
+        <w:ind w:left="360"/>
+        <w:rPr>
+          <w:b/>
+          <w:bCs/>
+        </w:rPr>
+      </w:pPr>
+      <w:proofErr w:type="spellStart"/>
+      <w:r>
+        <w:rPr>
+          <w:b/>
+          <w:bCs/>
+        </w:rPr>
+        <w:t>vectorize_documents</w:t>
+      </w:r>
+      <w:proofErr w:type="spellEnd"/>
+      <w:r>
+        <w:rPr>
+          <w:b/>
+          <w:bCs/>
+        </w:rPr>
+        <w:t xml:space="preserve"> </w:t>
+      </w:r>
+      <w:r>
+        <w:rPr>
+          <w:b/>
+          <w:bCs/>
+        </w:rPr>
+        <w:t>(</w:t>
+      </w:r>
+      <w:proofErr w:type="spellStart"/>
+      <w:r>
+        <w:rPr>
+          <w:b/>
+          <w:bCs/>
+        </w:rPr>
+        <w:t>preprocessed_</w:t>
+      </w:r>
+      <w:r>
+        <w:rPr>
+          <w:b/>
+          <w:bCs/>
+        </w:rPr>
+        <w:t>text</w:t>
+      </w:r>
+      <w:proofErr w:type="spellEnd"/>
+      <w:r>
+        <w:rPr>
+          <w:b/>
+          <w:bCs/>
+        </w:rPr>
+        <w:t>)</w:t>
+      </w:r>
+    </w:p>
+    <w:p>
+      <w:pPr>
+        <w:pStyle w:val="ListParagraph"/>
+        <w:numPr>
+          <w:ilvl w:val="0"/>
+          <w:numId w:val="19"/>
+        </w:numPr>
+      </w:pPr>
+      <w:r>
+        <w:t xml:space="preserve">Vectorizes </w:t>
+      </w:r>
+      <w:r>
+        <w:t xml:space="preserve">a series of </w:t>
+      </w:r>
+      <w:proofErr w:type="spellStart"/>
+      <w:r>
+        <w:t>preprocessed</w:t>
+      </w:r>
+      <w:proofErr w:type="spellEnd"/>
+      <w:r>
+        <w:t xml:space="preserve"> documents using TF-IDF (Term Frequency – Inverse Document Frequency) vectorization.</w:t>
       </w:r>
     </w:p>
     <w:p/>
@@ -5260,6 +5574,9 @@
       </w:pPr>
     </w:p>
     <w:p>
+      <w:pPr>
+        <w:ind w:left="360"/>
+      </w:pPr>
       <w:r>
         <w:rPr>
           <w:rFonts w:cstheme="minorHAnsi"/>
@@ -5343,6 +5660,9 @@
       </w:pPr>
     </w:p>
     <w:p>
+      <w:pPr>
+        <w:ind w:left="360"/>
+      </w:pPr>
       <w:r>
         <w:rPr>
           <w:rFonts w:cstheme="minorHAnsi"/>
@@ -5420,12 +5740,17 @@
     </w:p>
     <w:p>
       <w:pPr>
-        <w:rPr>
-          <w:rFonts w:cstheme="minorHAnsi"/>
-        </w:rPr>
-      </w:pPr>
-    </w:p>
-    <w:p>
+        <w:pStyle w:val="ListParagraph"/>
+        <w:ind w:left="360"/>
+        <w:rPr>
+          <w:rFonts w:cstheme="minorHAnsi"/>
+        </w:rPr>
+      </w:pPr>
+    </w:p>
+    <w:p>
+      <w:pPr>
+        <w:ind w:left="360"/>
+      </w:pPr>
       <w:r>
         <w:rPr>
           <w:rFonts w:cstheme="minorHAnsi"/>
@@ -5509,6 +5834,9 @@
       </w:pPr>
     </w:p>
     <w:p>
+      <w:pPr>
+        <w:ind w:left="360"/>
+      </w:pPr>
       <w:r>
         <w:rPr>
           <w:rFonts w:cstheme="minorHAnsi"/>
@@ -5540,17 +5868,538 @@
     <w:p/>
     <w:p>
       <w:pPr>
-        <w:rPr>
-          <w:b/>
-          <w:bCs/>
-        </w:rPr>
-      </w:pPr>
-      <w:r>
-        <w:rPr>
-          <w:b/>
-          <w:bCs/>
+        <w:pStyle w:val="ListParagraph"/>
+        <w:numPr>
+          <w:ilvl w:val="0"/>
+          <w:numId w:val="5"/>
+        </w:numPr>
+        <w:rPr>
+          <w:rFonts w:cstheme="minorHAnsi"/>
+          <w:b/>
+          <w:bCs/>
+        </w:rPr>
+      </w:pPr>
+      <w:r>
+        <w:rPr>
+          <w:rFonts w:cstheme="minorHAnsi"/>
+          <w:b/>
+          <w:bCs/>
+        </w:rPr>
+        <w:t xml:space="preserve">Duties vs PGTA Hours </w:t>
+      </w:r>
+      <w:r>
+        <w:rPr>
+          <w:rFonts w:cstheme="minorHAnsi"/>
+          <w:b/>
+          <w:bCs/>
+        </w:rPr>
+        <w:t>Graph</w:t>
+      </w:r>
+    </w:p>
+    <w:p>
+      <w:pPr>
+        <w:pStyle w:val="ListParagraph"/>
+        <w:numPr>
+          <w:ilvl w:val="0"/>
+          <w:numId w:val="17"/>
+        </w:numPr>
+        <w:rPr>
+          <w:rFonts w:cstheme="minorHAnsi"/>
+        </w:rPr>
+      </w:pPr>
+      <w:r>
+        <w:rPr>
+          <w:rFonts w:cstheme="minorHAnsi"/>
+        </w:rPr>
+        <w:t xml:space="preserve">This graph aims to </w:t>
+      </w:r>
+      <w:r>
+        <w:rPr>
+          <w:rFonts w:cstheme="minorHAnsi"/>
+        </w:rPr>
+        <w:t>determine</w:t>
+      </w:r>
+      <w:r>
+        <w:rPr>
+          <w:rFonts w:cstheme="minorHAnsi"/>
+        </w:rPr>
+        <w:t xml:space="preserve"> the relationship between specific duties assigned within modules and the corresponding PGTA hours allocated</w:t>
+      </w:r>
+      <w:r>
+        <w:rPr>
+          <w:rFonts w:cstheme="minorHAnsi"/>
+        </w:rPr>
+        <w:t>.</w:t>
+      </w:r>
+    </w:p>
+    <w:p>
+      <w:pPr>
+        <w:rPr>
+          <w:rFonts w:cstheme="minorHAnsi"/>
+        </w:rPr>
+      </w:pPr>
+    </w:p>
+    <w:p>
+      <w:pPr>
+        <w:ind w:left="360"/>
+        <w:rPr>
+          <w:rFonts w:cstheme="minorHAnsi"/>
+        </w:rPr>
+      </w:pPr>
+      <w:r>
+        <w:rPr>
+          <w:rFonts w:cstheme="minorHAnsi"/>
+          <w:b/>
+          <w:bCs/>
+          <w:sz w:val="28"/>
+          <w:szCs w:val="28"/>
+        </w:rPr>
+        <w:t>Analysis</w:t>
+      </w:r>
+      <w:r>
+        <w:rPr>
+          <w:rFonts w:cstheme="minorHAnsi"/>
+          <w:b/>
+          <w:bCs/>
+        </w:rPr>
+        <w:t>:</w:t>
+      </w:r>
+      <w:r>
+        <w:rPr>
+          <w:rFonts w:cstheme="minorHAnsi"/>
+        </w:rPr>
+        <w:t xml:space="preserve"> </w:t>
+      </w:r>
+      <w:r>
+        <w:rPr>
+          <w:rFonts w:cstheme="minorHAnsi"/>
+        </w:rPr>
+        <w:t xml:space="preserve"> </w:t>
+      </w:r>
+      <w:r>
+        <w:rPr>
+          <w:rFonts w:cstheme="minorHAnsi"/>
+        </w:rPr>
+        <w:t xml:space="preserve">The 'Duties' column encompasses a mix of six </w:t>
+      </w:r>
+      <w:r>
+        <w:rPr>
+          <w:rFonts w:cstheme="minorHAnsi"/>
+        </w:rPr>
+        <w:t>base</w:t>
+      </w:r>
+      <w:r>
+        <w:rPr>
+          <w:rFonts w:cstheme="minorHAnsi"/>
+        </w:rPr>
+        <w:t xml:space="preserve"> duties</w:t>
+      </w:r>
+      <w:r>
+        <w:rPr>
+          <w:rFonts w:cstheme="minorHAnsi"/>
+        </w:rPr>
+        <w:t>:</w:t>
+      </w:r>
+    </w:p>
+    <w:p>
+      <w:pPr>
+        <w:ind w:left="720"/>
+        <w:rPr>
+          <w:rFonts w:cstheme="minorHAnsi"/>
+          <w:i/>
+          <w:iCs/>
+        </w:rPr>
+      </w:pPr>
+      <w:r>
+        <w:rPr>
+          <w:rFonts w:cstheme="minorHAnsi"/>
+          <w:i/>
+          <w:iCs/>
+        </w:rPr>
+        <w:t>1. Providing student support (e.g. Moodle Q&amp;A, office hours)</w:t>
+      </w:r>
+    </w:p>
+    <w:p>
+      <w:pPr>
+        <w:ind w:left="720"/>
+        <w:rPr>
+          <w:rFonts w:cstheme="minorHAnsi"/>
+          <w:i/>
+          <w:iCs/>
+        </w:rPr>
+      </w:pPr>
+      <w:r>
+        <w:rPr>
+          <w:rFonts w:cstheme="minorHAnsi"/>
+          <w:i/>
+          <w:iCs/>
+        </w:rPr>
+        <w:t>2. Facilitating student teams (e.g. projects)</w:t>
+      </w:r>
+    </w:p>
+    <w:p>
+      <w:pPr>
+        <w:ind w:left="720"/>
+        <w:rPr>
+          <w:rFonts w:cstheme="minorHAnsi"/>
+          <w:i/>
+          <w:iCs/>
+        </w:rPr>
+      </w:pPr>
+      <w:r>
+        <w:rPr>
+          <w:rFonts w:cstheme="minorHAnsi"/>
+          <w:i/>
+          <w:iCs/>
+        </w:rPr>
+        <w:t>3. Marking - other (e.g. coursework, coding activities, in class tests, formative assessment, etc)</w:t>
+      </w:r>
+    </w:p>
+    <w:p>
+      <w:pPr>
+        <w:ind w:left="720"/>
+        <w:rPr>
+          <w:rFonts w:cstheme="minorHAnsi"/>
+          <w:i/>
+          <w:iCs/>
+        </w:rPr>
+      </w:pPr>
+      <w:r>
+        <w:rPr>
+          <w:rFonts w:cstheme="minorHAnsi"/>
+          <w:i/>
+          <w:iCs/>
+        </w:rPr>
+        <w:t>4. Marking - end of year exam (term 3)</w:t>
+      </w:r>
+    </w:p>
+    <w:p>
+      <w:pPr>
+        <w:ind w:left="720"/>
+        <w:rPr>
+          <w:rFonts w:cstheme="minorHAnsi"/>
+          <w:i/>
+          <w:iCs/>
+        </w:rPr>
+      </w:pPr>
+      <w:r>
+        <w:rPr>
+          <w:rFonts w:cstheme="minorHAnsi"/>
+          <w:i/>
+          <w:iCs/>
+        </w:rPr>
+        <w:t>5. Preparing lab/tutorial/class activities</w:t>
+      </w:r>
+    </w:p>
+    <w:p>
+      <w:pPr>
+        <w:ind w:left="720"/>
+        <w:rPr>
+          <w:rFonts w:cstheme="minorHAnsi"/>
+          <w:i/>
+          <w:iCs/>
+        </w:rPr>
+      </w:pPr>
+      <w:r>
+        <w:rPr>
+          <w:rFonts w:cstheme="minorHAnsi"/>
+          <w:i/>
+          <w:iCs/>
+        </w:rPr>
+        <w:t xml:space="preserve">6. Supporting scheduled sessions (computing lab / tutorial / class </w:t>
+      </w:r>
+      <w:proofErr w:type="gramStart"/>
+      <w:r>
+        <w:rPr>
+          <w:rFonts w:cstheme="minorHAnsi"/>
+          <w:i/>
+          <w:iCs/>
+        </w:rPr>
+        <w:t>etc )</w:t>
+      </w:r>
+      <w:proofErr w:type="gramEnd"/>
+    </w:p>
+    <w:p>
+      <w:pPr>
+        <w:ind w:left="360"/>
+        <w:rPr>
+          <w:rFonts w:cstheme="minorHAnsi"/>
+        </w:rPr>
+      </w:pPr>
+      <w:r>
+        <w:rPr>
+          <w:rFonts w:cstheme="minorHAnsi"/>
+        </w:rPr>
+        <w:t xml:space="preserve">For each selected duty from the dropdown menu, </w:t>
+      </w:r>
+      <w:r>
+        <w:rPr>
+          <w:rFonts w:cstheme="minorHAnsi"/>
+        </w:rPr>
+        <w:t xml:space="preserve">a bar graph </w:t>
+      </w:r>
+      <w:r>
+        <w:rPr>
+          <w:rFonts w:cstheme="minorHAnsi"/>
+        </w:rPr>
+        <w:t xml:space="preserve">shows the PGTA hours for all modules containing the selected duty in its job description. </w:t>
+      </w:r>
+      <w:r>
+        <w:rPr>
+          <w:rFonts w:cstheme="minorHAnsi"/>
+        </w:rPr>
+        <w:t xml:space="preserve">This visualization helps identify which duties demand </w:t>
+      </w:r>
+      <w:proofErr w:type="gramStart"/>
+      <w:r>
+        <w:rPr>
+          <w:rFonts w:cstheme="minorHAnsi"/>
+        </w:rPr>
+        <w:t>more or less PGTA</w:t>
+      </w:r>
+      <w:proofErr w:type="gramEnd"/>
+      <w:r>
+        <w:rPr>
+          <w:rFonts w:cstheme="minorHAnsi"/>
+        </w:rPr>
+        <w:t xml:space="preserve"> time, reflecting on the potential intensity or complexity of these </w:t>
+      </w:r>
+      <w:r>
+        <w:rPr>
+          <w:rFonts w:cstheme="minorHAnsi"/>
+        </w:rPr>
+        <w:t>duties</w:t>
+      </w:r>
+      <w:r>
+        <w:rPr>
+          <w:rFonts w:cstheme="minorHAnsi"/>
+        </w:rPr>
+        <w:t>.</w:t>
+      </w:r>
+      <w:r>
+        <w:rPr>
+          <w:rFonts w:cstheme="minorHAnsi"/>
+        </w:rPr>
+        <w:t xml:space="preserve"> However,</w:t>
+      </w:r>
+      <w:r>
+        <w:rPr>
+          <w:rFonts w:cstheme="minorHAnsi"/>
+        </w:rPr>
+        <w:t xml:space="preserve"> </w:t>
+      </w:r>
+      <w:r>
+        <w:rPr>
+          <w:rFonts w:cstheme="minorHAnsi"/>
+        </w:rPr>
+        <w:t>t</w:t>
+      </w:r>
+      <w:r>
+        <w:rPr>
+          <w:rFonts w:cstheme="minorHAnsi"/>
+        </w:rPr>
+        <w:t>he variation in PGTA hours for modules sharing common duties indicates that direct comparison of duty intensity is not straightforward</w:t>
+      </w:r>
+      <w:r>
+        <w:rPr>
+          <w:rFonts w:cstheme="minorHAnsi"/>
+        </w:rPr>
+        <w:t xml:space="preserve">. </w:t>
+      </w:r>
+      <w:r>
+        <w:rPr>
+          <w:rFonts w:cstheme="minorHAnsi"/>
+        </w:rPr>
+        <w:t xml:space="preserve">To address this, an aggregated view </w:t>
+      </w:r>
+      <w:r>
+        <w:rPr>
+          <w:rFonts w:cstheme="minorHAnsi"/>
+        </w:rPr>
+        <w:t xml:space="preserve">is plotted </w:t>
+      </w:r>
+      <w:r>
+        <w:rPr>
+          <w:rFonts w:cstheme="minorHAnsi"/>
+        </w:rPr>
+        <w:t>in the subsequent graph.</w:t>
+      </w:r>
+    </w:p>
+    <w:p>
+      <w:pPr>
+        <w:ind w:left="360"/>
+      </w:pPr>
+    </w:p>
+    <w:p>
+      <w:pPr>
+        <w:pStyle w:val="ListParagraph"/>
+        <w:numPr>
+          <w:ilvl w:val="0"/>
+          <w:numId w:val="5"/>
+        </w:numPr>
+        <w:rPr>
+          <w:rFonts w:cstheme="minorHAnsi"/>
+          <w:b/>
+          <w:bCs/>
+        </w:rPr>
+      </w:pPr>
+      <w:r>
+        <w:rPr>
+          <w:rFonts w:cstheme="minorHAnsi"/>
+          <w:b/>
+          <w:bCs/>
+        </w:rPr>
+        <w:t xml:space="preserve">Duties vs Average PGTA Hours </w:t>
+      </w:r>
+      <w:r>
+        <w:rPr>
+          <w:rFonts w:cstheme="minorHAnsi"/>
+          <w:b/>
+          <w:bCs/>
+        </w:rPr>
+        <w:t>Graph</w:t>
+      </w:r>
+    </w:p>
+    <w:p>
+      <w:pPr>
+        <w:pStyle w:val="ListParagraph"/>
+        <w:numPr>
+          <w:ilvl w:val="0"/>
+          <w:numId w:val="17"/>
+        </w:numPr>
+        <w:rPr>
+          <w:rFonts w:cstheme="minorHAnsi"/>
+        </w:rPr>
+      </w:pPr>
+      <w:r>
+        <w:rPr>
+          <w:rFonts w:cstheme="minorHAnsi"/>
+        </w:rPr>
+        <w:t xml:space="preserve">Building upon the previous graph, this visualization presents the average PGTA hours for modules that </w:t>
+      </w:r>
+      <w:r>
+        <w:rPr>
+          <w:rFonts w:cstheme="minorHAnsi"/>
+        </w:rPr>
+        <w:t>contain</w:t>
+      </w:r>
+      <w:r>
+        <w:rPr>
+          <w:rFonts w:cstheme="minorHAnsi"/>
+        </w:rPr>
+        <w:t xml:space="preserve"> each base duty, streamlining direct comparisons across duties.</w:t>
+      </w:r>
+    </w:p>
+    <w:p>
+      <w:pPr>
+        <w:jc w:val="center"/>
+        <w:rPr>
+          <w:rFonts w:cstheme="minorHAnsi"/>
+        </w:rPr>
+      </w:pPr>
+      <w:r>
+        <w:rPr>
+          <w:noProof/>
+        </w:rPr>
+        <w:drawing>
+          <wp:inline distT="0" distB="0" distL="0" distR="0" wp14:anchorId="3BE6FB83" wp14:editId="4957686E">
+            <wp:extent cx="4054110" cy="2364823"/>
+            <wp:effectExtent l="0" t="0" r="0" b="0"/>
+            <wp:docPr id="1159791509" name="Picture 1" descr="A graph of blue rectangular shapes&#10;&#10;Description automatically generated with medium confidence"/>
+            <wp:cNvGraphicFramePr>
+              <a:graphicFrameLocks xmlns:a="http://schemas.openxmlformats.org/drawingml/2006/main" noChangeAspect="1"/>
+            </wp:cNvGraphicFramePr>
+            <a:graphic xmlns:a="http://schemas.openxmlformats.org/drawingml/2006/main">
+              <a:graphicData uri="http://schemas.openxmlformats.org/drawingml/2006/picture">
+                <pic:pic xmlns:pic="http://schemas.openxmlformats.org/drawingml/2006/picture">
+                  <pic:nvPicPr>
+                    <pic:cNvPr id="1159791509" name="Picture 1" descr="A graph of blue rectangular shapes&#10;&#10;Description automatically generated with medium confidence"/>
+                    <pic:cNvPicPr>
+                      <a:picLocks noChangeAspect="1" noChangeArrowheads="1"/>
+                    </pic:cNvPicPr>
+                  </pic:nvPicPr>
+                  <pic:blipFill>
+                    <a:blip r:embed="rId5" cstate="print">
+                      <a:extLst>
+                        <a:ext uri="{28A0092B-C50C-407E-A947-70E740481C1C}">
+                          <a14:useLocalDpi xmlns:a14="http://schemas.microsoft.com/office/drawing/2010/main" val="0"/>
+                        </a:ext>
+                      </a:extLst>
+                    </a:blip>
+                    <a:srcRect/>
+                    <a:stretch>
+                      <a:fillRect/>
+                    </a:stretch>
+                  </pic:blipFill>
+                  <pic:spPr bwMode="auto">
+                    <a:xfrm>
+                      <a:off x="0" y="0"/>
+                      <a:ext cx="4097137" cy="2389921"/>
+                    </a:xfrm>
+                    <a:prstGeom prst="rect">
+                      <a:avLst/>
+                    </a:prstGeom>
+                    <a:noFill/>
+                    <a:ln>
+                      <a:noFill/>
+                    </a:ln>
+                  </pic:spPr>
+                </pic:pic>
+              </a:graphicData>
+            </a:graphic>
+          </wp:inline>
+        </w:drawing>
+      </w:r>
+    </w:p>
+    <w:p>
+      <w:pPr>
+        <w:ind w:left="360"/>
+      </w:pPr>
+      <w:r>
+        <w:rPr>
+          <w:rFonts w:cstheme="minorHAnsi"/>
+          <w:b/>
+          <w:bCs/>
+          <w:sz w:val="28"/>
+          <w:szCs w:val="28"/>
         </w:rPr>
         <w:lastRenderedPageBreak/>
+        <w:t>Analysis</w:t>
+      </w:r>
+      <w:r>
+        <w:rPr>
+          <w:rFonts w:cstheme="minorHAnsi"/>
+          <w:b/>
+          <w:bCs/>
+        </w:rPr>
+        <w:t>:</w:t>
+      </w:r>
+      <w:r>
+        <w:rPr>
+          <w:rFonts w:cstheme="minorHAnsi"/>
+        </w:rPr>
+        <w:t xml:space="preserve"> </w:t>
+      </w:r>
+      <w:r>
+        <w:rPr>
+          <w:rFonts w:cstheme="minorHAnsi"/>
+        </w:rPr>
+        <w:t>The graph reveals that the duty 'Supporting scheduled sessions (computing lab / tutorial / class etc.)' requires the most PGTA hours on average, while 'Facilitating student teams (e.g., projects)' demands the least. This insight is pivotal for refining our prediction model; understanding the differential demands of various duties allows for more accurate forecasts of PGTA hour requirements.</w:t>
+      </w:r>
+    </w:p>
+    <w:p/>
+    <w:p>
+      <w:pPr>
+        <w:rPr>
+          <w:b/>
+          <w:bCs/>
+        </w:rPr>
+      </w:pPr>
+      <w:r>
+        <w:rPr>
+          <w:b/>
+          <w:bCs/>
+        </w:rPr>
         <w:t>Results</w:t>
       </w:r>
       <w:r>
@@ -5763,6 +6612,7 @@
           <w:b/>
           <w:bCs/>
         </w:rPr>
+        <w:lastRenderedPageBreak/>
         <w:t>linear_</w:t>
       </w:r>
       <w:proofErr w:type="gramStart"/>
@@ -5863,7 +6713,6 @@
           <w:b/>
           <w:bCs/>
         </w:rPr>
-        <w:lastRenderedPageBreak/>
         <w:t>train_</w:t>
       </w:r>
       <w:proofErr w:type="gramStart"/>
@@ -6332,7 +7181,11 @@
     </w:p>
     <w:p>
       <w:r>
-        <w:t>The Ridge Regression model outperformed the Linear Regression model with a lower mean RMSE, indicating better average performance across all folds. The standard deviation of the RMSE scores, which reflects the variability in model performance across different data splits, was also lower for the Ridge model, suggesting more consistent performance.</w:t>
+        <w:t xml:space="preserve">The Ridge Regression model outperformed the Linear Regression model with a lower mean RMSE, indicating better average performance across all folds. The standard deviation of the </w:t>
+      </w:r>
+      <w:r>
+        <w:lastRenderedPageBreak/>
+        <w:t>RMSE scores, which reflects the variability in model performance across different data splits, was also lower for the Ridge model, suggesting more consistent performance.</w:t>
       </w:r>
     </w:p>
     <w:p/>
@@ -6475,7 +7328,6 @@
         </w:numPr>
       </w:pPr>
       <w:r>
-        <w:lastRenderedPageBreak/>
         <w:t>The interface includes input fields for 'Number of Students', 'Exam Weight', 'Coursework Weight', and 'Delivery Code'.</w:t>
       </w:r>
     </w:p>
@@ -6732,7 +7584,14 @@
         <w:rPr>
           <w:rFonts w:asciiTheme="minorHAnsi" w:hAnsiTheme="minorHAnsi" w:cstheme="minorHAnsi"/>
         </w:rPr>
-        <w:t>The focus is on refining the dataset for predictive accuracy and assessing the model's performance using root mean square error (RMSE) as a metric.</w:t>
+        <w:t xml:space="preserve">The focus is on refining the dataset for predictive accuracy and assessing the model's performance using root mean square error </w:t>
+      </w:r>
+      <w:r>
+        <w:rPr>
+          <w:rFonts w:asciiTheme="minorHAnsi" w:hAnsiTheme="minorHAnsi" w:cstheme="minorHAnsi"/>
+        </w:rPr>
+        <w:lastRenderedPageBreak/>
+        <w:t>(RMSE) as a metric.</w:t>
       </w:r>
       <w:r>
         <w:rPr>
@@ -7285,6 +8144,7 @@
     </w:p>
     <w:p>
       <w:r>
+        <w:lastRenderedPageBreak/>
         <w:t xml:space="preserve">Natural Language Processing (NLP) is </w:t>
       </w:r>
       <w:r>
@@ -7459,7 +8319,6 @@
           <w:sz w:val="28"/>
           <w:szCs w:val="28"/>
         </w:rPr>
-        <w:lastRenderedPageBreak/>
         <w:t xml:space="preserve">Data </w:t>
       </w:r>
       <w:proofErr w:type="spellStart"/>
@@ -8165,6 +9024,7 @@
         </w:numPr>
       </w:pPr>
       <w:r>
+        <w:lastRenderedPageBreak/>
         <w:t>A model is chosen based on the nature of the data. The aim is to predict a numerical value (hours needed) and given that the relationship between text features and hours is linear, the regression models are the most suitable candidates.</w:t>
       </w:r>
     </w:p>
@@ -8244,7 +9104,6 @@
     </w:p>
     <w:p>
       <w:r>
-        <w:lastRenderedPageBreak/>
         <w:t xml:space="preserve">Each model was paired with a Term Frequency-Inverse Document Frequency (TF-IDF) vectorization to </w:t>
       </w:r>
       <w:proofErr w:type="spellStart"/>
@@ -8462,6 +9321,7 @@
     </w:p>
     <w:p>
       <w:r>
+        <w:lastRenderedPageBreak/>
         <w:t>Given the small dataset size (31 rows), the high standard deviation observed with Ridge Regression might be of concern, despite its lower mean RMSE. The Linear Regression model, while less accurate, may be more reliable when applied to unseen data due to its consistency. The Random Forest Regressor appears to offer a middle ground between the two.</w:t>
       </w:r>
     </w:p>
@@ -8560,7 +9420,6 @@
           <w:sz w:val="32"/>
           <w:szCs w:val="32"/>
         </w:rPr>
-        <w:lastRenderedPageBreak/>
         <w:t xml:space="preserve">3.5.1 </w:t>
       </w:r>
       <w:r>
@@ -8994,11 +9853,7 @@
         <w:t xml:space="preserve">a model, and computing the score </w:t>
       </w:r>
       <w:r>
-        <w:t xml:space="preserve">for k number </w:t>
-      </w:r>
-      <w:r>
-        <w:lastRenderedPageBreak/>
-        <w:t xml:space="preserve">of </w:t>
+        <w:t xml:space="preserve">for k number of </w:t>
       </w:r>
       <w:r>
         <w:t>consecutive times (with different splits each time)</w:t>
@@ -9607,6 +10462,7 @@
           <w:sz w:val="44"/>
           <w:szCs w:val="44"/>
         </w:rPr>
+        <w:lastRenderedPageBreak/>
         <w:t>6 References</w:t>
       </w:r>
     </w:p>
@@ -9631,7 +10487,7 @@
       <w:r>
         <w:t xml:space="preserve"> </w:t>
       </w:r>
-      <w:hyperlink r:id="rId5" w:history="1">
+      <w:hyperlink r:id="rId6" w:history="1">
         <w:r>
           <w:rPr>
             <w:rStyle w:val="Hyperlink"/>
@@ -12396,7 +13252,7 @@
   <w:abstractNum w:abstractNumId="25" w15:restartNumberingAfterBreak="0">
     <w:nsid w:val="6ED53CAA"/>
     <w:multiLevelType w:val="hybridMultilevel"/>
-    <w:tmpl w:val="42A41FDE"/>
+    <w:tmpl w:val="156AE9EE"/>
     <w:lvl w:ilvl="0" w:tplc="9228895C">
       <w:start w:val="1"/>
       <w:numFmt w:val="bullet"/>
@@ -12830,7 +13686,7 @@
   <w:abstractNum w:abstractNumId="29" w15:restartNumberingAfterBreak="0">
     <w:nsid w:val="77AD738D"/>
     <w:multiLevelType w:val="hybridMultilevel"/>
-    <w:tmpl w:val="CD3E49AE"/>
+    <w:tmpl w:val="305226FC"/>
     <w:lvl w:ilvl="0" w:tplc="9228895C">
       <w:start w:val="1"/>
       <w:numFmt w:val="bullet"/>
@@ -13961,6 +14817,22 @@
       <w:color w:val="666666"/>
     </w:rPr>
   </w:style>
+  <w:style w:type="paragraph" w:styleId="NormalWeb">
+    <w:name w:val="Normal (Web)"/>
+    <w:basedOn w:val="Normal"/>
+    <w:uiPriority w:val="99"/>
+    <w:semiHidden/>
+    <w:unhideWhenUsed/>
+    <w:rsid w:val="00832CDC"/>
+    <w:rPr>
+      <w:rFonts w:ascii="Times New Roman" w:hAnsi="Times New Roman" w:cs="Times New Roman"/>
+    </w:rPr>
+  </w:style>
+  <w:style w:type="character" w:customStyle="1" w:styleId="ui-provider">
+    <w:name w:val="ui-provider"/>
+    <w:basedOn w:val="DefaultParagraphFont"/>
+    <w:rsid w:val="003B4BC3"/>
+  </w:style>
 </w:styles>
 </file>
 

</xml_diff>

<commit_message>
implemented prediction prompt using vectoriser
</commit_message>
<xml_diff>
--- a/FYP Project Report.docx
+++ b/FYP Project Report.docx
@@ -3488,10 +3488,7 @@
               <w:jc w:val="center"/>
             </w:pPr>
             <w:r>
-              <w:t>Module</w:t>
-            </w:r>
-            <w:r>
-              <w:t xml:space="preserve"> </w:t>
+              <w:t xml:space="preserve">Module </w:t>
             </w:r>
             <w:r>
               <w:t>Code</w:t>
@@ -4261,10 +4258,7 @@
               <w:jc w:val="center"/>
             </w:pPr>
             <w:r>
-              <w:t xml:space="preserve">Select </w:t>
-            </w:r>
-            <w:r>
-              <w:t>Module</w:t>
+              <w:t>Select Module</w:t>
             </w:r>
           </w:p>
         </w:tc>
@@ -5956,7 +5950,6 @@
         </w:rPr>
         <w:t>)</w:t>
       </w:r>
-      <w:proofErr w:type="spellStart"/>
     </w:p>
     <w:p>
       <w:pPr>
@@ -5966,7 +5959,6 @@
           <w:numId w:val="19"/>
         </w:numPr>
       </w:pPr>
-      <w:proofErr w:type="spellEnd"/>
       <w:r>
         <w:lastRenderedPageBreak/>
         <w:t>Calculates the total PGTA hours required for each job description by summing the PGTA hours excluding marking, marking hours excluding end of year exam, and marking hours for the end of year exam.</w:t>
@@ -6042,14 +6034,7 @@
           <w:b/>
           <w:bCs/>
         </w:rPr>
-        <w:t xml:space="preserve"> </w:t>
-      </w:r>
-      <w:r>
-        <w:rPr>
-          <w:b/>
-          <w:bCs/>
-        </w:rPr>
-        <w:t>(d</w:t>
+        <w:t xml:space="preserve"> (d</w:t>
       </w:r>
       <w:r>
         <w:rPr>
@@ -6923,14 +6908,7 @@
           <w:b/>
           <w:bCs/>
         </w:rPr>
-        <w:t>preprocessed_</w:t>
-      </w:r>
-      <w:r>
-        <w:rPr>
-          <w:b/>
-          <w:bCs/>
-        </w:rPr>
-        <w:t>text</w:t>
+        <w:t>preprocessed_text</w:t>
       </w:r>
       <w:proofErr w:type="spellEnd"/>
       <w:r>
@@ -7044,6 +7022,7 @@
       <w:r>
         <w:rPr>
           <w:rFonts w:cstheme="minorHAnsi"/>
+          <w:noProof/>
         </w:rPr>
         <w:drawing>
           <wp:inline distT="0" distB="0" distL="0" distR="0" wp14:anchorId="78591F21" wp14:editId="4392C871">
@@ -7133,6 +7112,7 @@
       <w:r>
         <w:rPr>
           <w:rFonts w:cstheme="minorHAnsi"/>
+          <w:noProof/>
         </w:rPr>
         <w:lastRenderedPageBreak/>
         <w:drawing>
@@ -7230,15 +7210,7 @@
           <w:b/>
           <w:bCs/>
         </w:rPr>
-        <w:t>Module History</w:t>
-      </w:r>
-      <w:r>
-        <w:rPr>
-          <w:rFonts w:cstheme="minorHAnsi"/>
-          <w:b/>
-          <w:bCs/>
-        </w:rPr>
-        <w:t xml:space="preserve"> </w:t>
+        <w:t xml:space="preserve">Module History </w:t>
       </w:r>
       <w:r>
         <w:rPr>
@@ -7312,6 +7284,7 @@
       <w:r>
         <w:rPr>
           <w:rFonts w:cstheme="minorHAnsi"/>
+          <w:noProof/>
         </w:rPr>
         <w:drawing>
           <wp:inline distT="0" distB="0" distL="0" distR="0" wp14:anchorId="3CCB5C92" wp14:editId="19CE008B">
@@ -7407,6 +7380,7 @@
       <w:r>
         <w:rPr>
           <w:rFonts w:cstheme="minorHAnsi"/>
+          <w:noProof/>
         </w:rPr>
         <w:drawing>
           <wp:inline distT="0" distB="0" distL="0" distR="0" wp14:anchorId="68C21E7D" wp14:editId="28DCB78E">
@@ -7535,6 +7509,7 @@
       <w:r>
         <w:rPr>
           <w:rFonts w:cstheme="minorHAnsi"/>
+          <w:noProof/>
         </w:rPr>
         <w:drawing>
           <wp:inline distT="0" distB="0" distL="0" distR="0" wp14:anchorId="04E56A4F" wp14:editId="3B599B0F">
@@ -7661,6 +7636,7 @@
       <w:r>
         <w:rPr>
           <w:rFonts w:cstheme="minorHAnsi"/>
+          <w:noProof/>
         </w:rPr>
         <w:lastRenderedPageBreak/>
         <w:drawing>
@@ -7778,19 +7754,7 @@
         <w:rPr>
           <w:rFonts w:cstheme="minorHAnsi"/>
         </w:rPr>
-        <w:t xml:space="preserve">This graph aims to </w:t>
-      </w:r>
-      <w:r>
-        <w:rPr>
-          <w:rFonts w:cstheme="minorHAnsi"/>
-        </w:rPr>
-        <w:t>determine</w:t>
-      </w:r>
-      <w:r>
-        <w:rPr>
-          <w:rFonts w:cstheme="minorHAnsi"/>
-        </w:rPr>
-        <w:t xml:space="preserve"> the relationship between specific duties assigned within modules and the corresponding PGTA hours allocated</w:t>
+        <w:t>This graph aims to determine the relationship between specific duties assigned within modules and the corresponding PGTA hours allocated</w:t>
       </w:r>
       <w:r>
         <w:rPr>
@@ -9133,25 +9097,7 @@
           <w:sz w:val="32"/>
           <w:szCs w:val="32"/>
         </w:rPr>
-        <w:t>3</w:t>
-      </w:r>
-      <w:r>
-        <w:rPr>
-          <w:b/>
-          <w:bCs/>
-          <w:sz w:val="32"/>
-          <w:szCs w:val="32"/>
-        </w:rPr>
-        <w:t>.3.2</w:t>
-      </w:r>
-      <w:r>
-        <w:rPr>
-          <w:b/>
-          <w:bCs/>
-          <w:sz w:val="32"/>
-          <w:szCs w:val="32"/>
-        </w:rPr>
-        <w:t xml:space="preserve"> Prediction Prompt</w:t>
+        <w:t>3.3.2 Prediction Prompt</w:t>
       </w:r>
     </w:p>
     <w:p/>
@@ -11340,28 +11286,7 @@
         <w:t>.</w:t>
       </w:r>
       <w:r>
-        <w:t xml:space="preserve"> B</w:t>
-      </w:r>
-      <w:r>
-        <w:t xml:space="preserve">inary </w:t>
-      </w:r>
-      <w:r>
-        <w:t>e</w:t>
-      </w:r>
-      <w:r>
-        <w:t xml:space="preserve">ncoding </w:t>
-      </w:r>
-      <w:r>
-        <w:t>is</w:t>
-      </w:r>
-      <w:r>
-        <w:t xml:space="preserve"> </w:t>
-      </w:r>
-      <w:r>
-        <w:t>a</w:t>
-      </w:r>
-      <w:r>
-        <w:t xml:space="preserve"> form of feature engineering</w:t>
+        <w:t xml:space="preserve"> Binary encoding is a form of feature engineering</w:t>
       </w:r>
       <w:r>
         <w:t xml:space="preserve"> where</w:t>
@@ -11525,6 +11450,10 @@
       </w:pPr>
       <w:proofErr w:type="spellStart"/>
       <w:r>
+        <w:rPr>
+          <w:b/>
+          <w:bCs/>
+        </w:rPr>
         <w:t>get_set_of_duties</w:t>
       </w:r>
       <w:proofErr w:type="spellEnd"/>
@@ -11583,19 +11512,7 @@
     </w:p>
     <w:p>
       <w:r>
-        <w:t xml:space="preserve">With </w:t>
-      </w:r>
-      <w:r>
-        <w:t xml:space="preserve">the </w:t>
-      </w:r>
-      <w:r>
-        <w:t>features</w:t>
-      </w:r>
-      <w:r>
-        <w:t xml:space="preserve"> predefined</w:t>
-      </w:r>
-      <w:r>
-        <w:t xml:space="preserve">, a </w:t>
+        <w:t xml:space="preserve">With the features predefined, a </w:t>
       </w:r>
       <w:proofErr w:type="spellStart"/>
       <w:r>
@@ -11603,18 +11520,7 @@
       </w:r>
       <w:proofErr w:type="spellEnd"/>
       <w:r>
-        <w:t xml:space="preserve"> model is trained on the dataset. This model is chosen for its ability to handle non-linear relationships and interactions between features. </w:t>
-      </w:r>
-      <w:r>
-        <w:t xml:space="preserve">From previous experimentations, this regressor model yields the best overall performance when compared to linear regression and ridge regression. </w:t>
-      </w:r>
-      <w:proofErr w:type="gramStart"/>
-      <w:r>
-        <w:t>Cross</w:t>
-      </w:r>
-      <w:proofErr w:type="gramEnd"/>
-      <w:r>
-        <w:t xml:space="preserve">-validation with </w:t>
+        <w:t xml:space="preserve"> model is trained on the dataset. This model is chosen for its ability to handle non-linear relationships and interactions between features. From previous experimentations, this regressor model yields the best overall performance when compared to linear regression and ridge regression. Cross-validation with </w:t>
       </w:r>
       <w:proofErr w:type="spellStart"/>
       <w:r>
@@ -11670,18 +11576,45 @@
         <w:rPr>
           <w:b/>
           <w:bCs/>
-          <w:sz w:val="28"/>
-          <w:szCs w:val="28"/>
-        </w:rPr>
-      </w:pPr>
-      <w:r>
-        <w:rPr>
-          <w:b/>
-          <w:bCs/>
-          <w:sz w:val="28"/>
-          <w:szCs w:val="28"/>
-        </w:rPr>
-        <w:t>Predictive Modelling</w:t>
+          <w:sz w:val="36"/>
+          <w:szCs w:val="36"/>
+        </w:rPr>
+      </w:pPr>
+      <w:r>
+        <w:rPr>
+          <w:b/>
+          <w:bCs/>
+          <w:sz w:val="36"/>
+          <w:szCs w:val="36"/>
+        </w:rPr>
+        <w:t xml:space="preserve">3.6 </w:t>
+      </w:r>
+      <w:r>
+        <w:rPr>
+          <w:b/>
+          <w:bCs/>
+          <w:sz w:val="36"/>
+          <w:szCs w:val="36"/>
+        </w:rPr>
+        <w:t>Predict</w:t>
+      </w:r>
+      <w:r>
+        <w:rPr>
+          <w:b/>
+          <w:bCs/>
+          <w:sz w:val="36"/>
+          <w:szCs w:val="36"/>
+        </w:rPr>
+        <w:t>ion Prompt</w:t>
+      </w:r>
+      <w:r>
+        <w:rPr>
+          <w:b/>
+          <w:bCs/>
+          <w:sz w:val="36"/>
+          <w:szCs w:val="36"/>
+        </w:rPr>
+        <w:t>s</w:t>
       </w:r>
     </w:p>
     <w:p>
@@ -11692,42 +11625,460 @@
           <w:numId w:val="27"/>
         </w:numPr>
       </w:pPr>
+      <w:r>
+        <w:t xml:space="preserve">This section documents the implementation of a user-friendly interface that allows for </w:t>
+      </w:r>
+      <w:r>
+        <w:t xml:space="preserve">user </w:t>
+      </w:r>
+      <w:r>
+        <w:t xml:space="preserve">input </w:t>
+      </w:r>
+      <w:r>
+        <w:t>to get an estimate of the PGTA hours required by feeding the input into machine learning models.</w:t>
+      </w:r>
+    </w:p>
+    <w:p/>
+    <w:p>
+      <w:pPr>
+        <w:rPr>
+          <w:b/>
+          <w:bCs/>
+          <w:sz w:val="32"/>
+          <w:szCs w:val="32"/>
+        </w:rPr>
+      </w:pPr>
+      <w:r>
+        <w:rPr>
+          <w:b/>
+          <w:bCs/>
+          <w:sz w:val="32"/>
+          <w:szCs w:val="32"/>
+        </w:rPr>
+        <w:t>3.6.1</w:t>
+      </w:r>
+      <w:r>
+        <w:rPr>
+          <w:b/>
+          <w:bCs/>
+          <w:sz w:val="32"/>
+          <w:szCs w:val="32"/>
+        </w:rPr>
+        <w:t xml:space="preserve"> Ridge Regression Prompt</w:t>
+      </w:r>
+    </w:p>
+    <w:p>
+      <w:pPr>
+        <w:rPr>
+          <w:b/>
+          <w:bCs/>
+          <w:sz w:val="32"/>
+          <w:szCs w:val="32"/>
+        </w:rPr>
+      </w:pPr>
+    </w:p>
+    <w:p>
+      <w:pPr>
+        <w:rPr>
+          <w:b/>
+          <w:bCs/>
+          <w:sz w:val="32"/>
+          <w:szCs w:val="32"/>
+        </w:rPr>
+      </w:pPr>
+      <w:r>
+        <w:rPr>
+          <w:b/>
+          <w:bCs/>
+          <w:sz w:val="32"/>
+          <w:szCs w:val="32"/>
+        </w:rPr>
+        <w:t>3.6.</w:t>
+      </w:r>
+      <w:r>
+        <w:rPr>
+          <w:b/>
+          <w:bCs/>
+          <w:sz w:val="32"/>
+          <w:szCs w:val="32"/>
+        </w:rPr>
+        <w:t xml:space="preserve">2 NLP </w:t>
+      </w:r>
+      <w:r>
+        <w:rPr>
+          <w:b/>
+          <w:bCs/>
+          <w:sz w:val="32"/>
+          <w:szCs w:val="32"/>
+        </w:rPr>
+        <w:t xml:space="preserve">TF-IDF Vectorisation </w:t>
+      </w:r>
+      <w:r>
+        <w:rPr>
+          <w:b/>
+          <w:bCs/>
+          <w:sz w:val="32"/>
+          <w:szCs w:val="32"/>
+        </w:rPr>
+        <w:t>Prompt</w:t>
+      </w:r>
+    </w:p>
+    <w:p/>
+    <w:p>
+      <w:r>
+        <w:drawing>
+          <wp:inline distT="0" distB="0" distL="0" distR="0" wp14:anchorId="1AC3534A" wp14:editId="525F06DD">
+            <wp:extent cx="5537200" cy="4064000"/>
+            <wp:effectExtent l="0" t="0" r="0" b="0"/>
+            <wp:docPr id="1096221226" name="Picture 1" descr="A diagram of a program&#10;&#10;Description automatically generated"/>
+            <wp:cNvGraphicFramePr>
+              <a:graphicFrameLocks xmlns:a="http://schemas.openxmlformats.org/drawingml/2006/main" noChangeAspect="1"/>
+            </wp:cNvGraphicFramePr>
+            <a:graphic xmlns:a="http://schemas.openxmlformats.org/drawingml/2006/main">
+              <a:graphicData uri="http://schemas.openxmlformats.org/drawingml/2006/picture">
+                <pic:pic xmlns:pic="http://schemas.openxmlformats.org/drawingml/2006/picture">
+                  <pic:nvPicPr>
+                    <pic:cNvPr id="1096221226" name="Picture 1" descr="A diagram of a program&#10;&#10;Description automatically generated"/>
+                    <pic:cNvPicPr/>
+                  </pic:nvPicPr>
+                  <pic:blipFill>
+                    <a:blip r:embed="rId13"/>
+                    <a:stretch>
+                      <a:fillRect/>
+                    </a:stretch>
+                  </pic:blipFill>
+                  <pic:spPr>
+                    <a:xfrm>
+                      <a:off x="0" y="0"/>
+                      <a:ext cx="5539162" cy="4065440"/>
+                    </a:xfrm>
+                    <a:prstGeom prst="rect">
+                      <a:avLst/>
+                    </a:prstGeom>
+                  </pic:spPr>
+                </pic:pic>
+              </a:graphicData>
+            </a:graphic>
+          </wp:inline>
+        </w:drawing>
+      </w:r>
+    </w:p>
+    <w:p>
+      <w:pPr>
+        <w:rPr>
+          <w:b/>
+          <w:bCs/>
+          <w:sz w:val="32"/>
+          <w:szCs w:val="32"/>
+        </w:rPr>
+      </w:pPr>
+    </w:p>
+    <w:p>
+      <w:pPr>
+        <w:rPr>
+          <w:b/>
+          <w:bCs/>
+          <w:sz w:val="32"/>
+          <w:szCs w:val="32"/>
+        </w:rPr>
+      </w:pPr>
+      <w:r>
+        <w:rPr>
+          <w:b/>
+          <w:bCs/>
+          <w:sz w:val="32"/>
+          <w:szCs w:val="32"/>
+        </w:rPr>
+        <w:lastRenderedPageBreak/>
+        <w:t>3.6.</w:t>
+      </w:r>
+      <w:r>
+        <w:rPr>
+          <w:b/>
+          <w:bCs/>
+          <w:sz w:val="32"/>
+          <w:szCs w:val="32"/>
+        </w:rPr>
+        <w:t xml:space="preserve">2 NLP Feature Engineering </w:t>
+      </w:r>
+      <w:r>
+        <w:rPr>
+          <w:b/>
+          <w:bCs/>
+          <w:sz w:val="32"/>
+          <w:szCs w:val="32"/>
+        </w:rPr>
+        <w:t>Prompt</w:t>
+      </w:r>
+    </w:p>
+    <w:p/>
+    <w:p>
+      <w:r>
+        <w:t xml:space="preserve">The feature engineering process begins with the collection of duties described in job descriptions for PGTAs. Each duty is encoded as a binary feature indicating its presence or absence in the description. A predictive </w:t>
+      </w:r>
+      <w:r>
+        <w:t xml:space="preserve">linear </w:t>
+      </w:r>
+      <w:r>
+        <w:t>model is then applied to this binary vector to forecast the required PGTA hours.</w:t>
+      </w:r>
+    </w:p>
+    <w:p/>
+    <w:p>
+      <w:r>
+        <w:t xml:space="preserve">The </w:t>
+      </w:r>
+      <w:proofErr w:type="spellStart"/>
+      <w:r>
+        <w:rPr>
+          <w:i/>
+          <w:iCs/>
+        </w:rPr>
+        <w:t>feature_engineering_predict</w:t>
+      </w:r>
+      <w:r>
+        <w:rPr>
+          <w:i/>
+          <w:iCs/>
+        </w:rPr>
+        <w:t>or</w:t>
+      </w:r>
+      <w:proofErr w:type="spellEnd"/>
+      <w:r>
+        <w:t xml:space="preserve"> </w:t>
+      </w:r>
+      <w:r>
+        <w:t xml:space="preserve">function is designed to handle user interactions with a web application built with the Dash framework. The function aims to predict the number of Postgraduate Teaching Assistants (PGTAs) </w:t>
+      </w:r>
+      <w:r>
+        <w:t xml:space="preserve">hours </w:t>
+      </w:r>
+      <w:r>
+        <w:t xml:space="preserve">required based on a set of selected duties using a pre-trained machine learning </w:t>
+      </w:r>
+      <w:r>
+        <w:t xml:space="preserve">regression </w:t>
+      </w:r>
+      <w:r>
+        <w:t>model.</w:t>
+      </w:r>
+    </w:p>
+    <w:p/>
+    <w:p>
+      <w:r>
+        <w:drawing>
+          <wp:inline distT="0" distB="0" distL="0" distR="0" wp14:anchorId="68AE29ED" wp14:editId="0346211B">
+            <wp:extent cx="5731510" cy="2185035"/>
+            <wp:effectExtent l="0" t="0" r="0" b="0"/>
+            <wp:docPr id="1656753219" name="Picture 1" descr="A screenshot of a test&#10;&#10;Description automatically generated"/>
+            <wp:cNvGraphicFramePr>
+              <a:graphicFrameLocks xmlns:a="http://schemas.openxmlformats.org/drawingml/2006/main" noChangeAspect="1"/>
+            </wp:cNvGraphicFramePr>
+            <a:graphic xmlns:a="http://schemas.openxmlformats.org/drawingml/2006/main">
+              <a:graphicData uri="http://schemas.openxmlformats.org/drawingml/2006/picture">
+                <pic:pic xmlns:pic="http://schemas.openxmlformats.org/drawingml/2006/picture">
+                  <pic:nvPicPr>
+                    <pic:cNvPr id="1656753219" name="Picture 1" descr="A screenshot of a test&#10;&#10;Description automatically generated"/>
+                    <pic:cNvPicPr/>
+                  </pic:nvPicPr>
+                  <pic:blipFill>
+                    <a:blip r:embed="rId14"/>
+                    <a:stretch>
+                      <a:fillRect/>
+                    </a:stretch>
+                  </pic:blipFill>
+                  <pic:spPr>
+                    <a:xfrm>
+                      <a:off x="0" y="0"/>
+                      <a:ext cx="5731510" cy="2185035"/>
+                    </a:xfrm>
+                    <a:prstGeom prst="rect">
+                      <a:avLst/>
+                    </a:prstGeom>
+                  </pic:spPr>
+                </pic:pic>
+              </a:graphicData>
+            </a:graphic>
+          </wp:inline>
+        </w:drawing>
+      </w:r>
+    </w:p>
+    <w:p/>
+    <w:p>
+      <w:r>
+        <w:drawing>
+          <wp:inline distT="0" distB="0" distL="0" distR="0" wp14:anchorId="180E4901" wp14:editId="7AC7F18D">
+            <wp:extent cx="5721350" cy="1980969"/>
+            <wp:effectExtent l="0" t="0" r="0" b="635"/>
+            <wp:docPr id="57556661" name="Picture 1" descr="A diagram of a diagram&#10;&#10;Description automatically generated"/>
+            <wp:cNvGraphicFramePr>
+              <a:graphicFrameLocks xmlns:a="http://schemas.openxmlformats.org/drawingml/2006/main" noChangeAspect="1"/>
+            </wp:cNvGraphicFramePr>
+            <a:graphic xmlns:a="http://schemas.openxmlformats.org/drawingml/2006/main">
+              <a:graphicData uri="http://schemas.openxmlformats.org/drawingml/2006/picture">
+                <pic:pic xmlns:pic="http://schemas.openxmlformats.org/drawingml/2006/picture">
+                  <pic:nvPicPr>
+                    <pic:cNvPr id="57556661" name="Picture 1" descr="A diagram of a diagram&#10;&#10;Description automatically generated"/>
+                    <pic:cNvPicPr/>
+                  </pic:nvPicPr>
+                  <pic:blipFill>
+                    <a:blip r:embed="rId15"/>
+                    <a:stretch>
+                      <a:fillRect/>
+                    </a:stretch>
+                  </pic:blipFill>
+                  <pic:spPr>
+                    <a:xfrm>
+                      <a:off x="0" y="0"/>
+                      <a:ext cx="5788138" cy="2004094"/>
+                    </a:xfrm>
+                    <a:prstGeom prst="rect">
+                      <a:avLst/>
+                    </a:prstGeom>
+                  </pic:spPr>
+                </pic:pic>
+              </a:graphicData>
+            </a:graphic>
+          </wp:inline>
+        </w:drawing>
+      </w:r>
+    </w:p>
+    <w:p/>
+    <w:p>
+      <w:r>
+        <w:t xml:space="preserve">The function </w:t>
+      </w:r>
+      <w:r>
+        <w:t xml:space="preserve">first </w:t>
+      </w:r>
+      <w:r>
+        <w:t>checks if the predict button has been clicked (</w:t>
+      </w:r>
+      <w:proofErr w:type="spellStart"/>
+      <w:r>
+        <w:t>n_clicks</w:t>
+      </w:r>
+      <w:proofErr w:type="spellEnd"/>
+      <w:r>
+        <w:t xml:space="preserve"> &gt; 0). If not, the function will exit early without making a prediction.</w:t>
+      </w:r>
+      <w:r>
+        <w:t xml:space="preserve"> </w:t>
+      </w:r>
+      <w:r>
+        <w:t xml:space="preserve">The code </w:t>
+      </w:r>
+      <w:r>
+        <w:t xml:space="preserve">then </w:t>
+      </w:r>
+      <w:r>
+        <w:t>initiali</w:t>
+      </w:r>
+      <w:r>
+        <w:t>s</w:t>
+      </w:r>
+      <w:r>
+        <w:t>es a dictionary with all possible duties set to 0. It then updates this dictionary to set the selected duties to 1, creating a binary representation of the duties.</w:t>
+      </w:r>
+      <w:r>
+        <w:t xml:space="preserve"> </w:t>
+      </w:r>
+      <w:r>
+        <w:t xml:space="preserve">A </w:t>
+      </w:r>
       <w:proofErr w:type="gramStart"/>
       <w:r>
-        <w:t>Similar to</w:t>
-      </w:r>
+        <w:t xml:space="preserve">pandas </w:t>
+      </w:r>
+      <w:proofErr w:type="spellStart"/>
+      <w:r>
+        <w:t>DataFrame</w:t>
+      </w:r>
+      <w:proofErr w:type="spellEnd"/>
       <w:proofErr w:type="gramEnd"/>
       <w:r>
-        <w:t xml:space="preserve"> the </w:t>
-      </w:r>
-      <w:r>
-        <w:t>prediction prompt</w:t>
-      </w:r>
-      <w:r>
-        <w:t>, the predictive modelling</w:t>
+        <w:t xml:space="preserve"> (</w:t>
+      </w:r>
+      <w:proofErr w:type="spellStart"/>
+      <w:r>
+        <w:t>input_df</w:t>
+      </w:r>
+      <w:proofErr w:type="spellEnd"/>
+      <w:r>
+        <w:t>) is created from the dictionary, which serves as the input for the machine learning model.</w:t>
       </w:r>
       <w:r>
         <w:t xml:space="preserve"> </w:t>
       </w:r>
-      <w:r>
-        <w:t xml:space="preserve">bridges </w:t>
-      </w:r>
-      <w:r>
-        <w:t xml:space="preserve">the gap between user input and sophisticated machine learning models. This section documents the implementation of a user-friendly interface that allows for the input of </w:t>
-      </w:r>
-      <w:r>
-        <w:t xml:space="preserve">job descriptions or duties of </w:t>
-      </w:r>
-      <w:r>
-        <w:t xml:space="preserve">Postgraduate Teaching Assistants (PGTAs) to predict the number </w:t>
-      </w:r>
-      <w:r>
-        <w:t xml:space="preserve">of hours </w:t>
-      </w:r>
-      <w:r>
-        <w:t>required.</w:t>
-      </w:r>
-    </w:p>
+      <w:proofErr w:type="gramStart"/>
+      <w:r>
+        <w:t>The</w:t>
+      </w:r>
+      <w:proofErr w:type="gramEnd"/>
+      <w:r>
+        <w:t xml:space="preserve"> function ensures that the input </w:t>
+      </w:r>
+      <w:proofErr w:type="spellStart"/>
+      <w:r>
+        <w:t>DataFrame</w:t>
+      </w:r>
+      <w:proofErr w:type="spellEnd"/>
+      <w:r>
+        <w:t xml:space="preserve"> contains all the features that the model was trained on. If any are missing, it adds these features to the </w:t>
+      </w:r>
+      <w:proofErr w:type="spellStart"/>
+      <w:r>
+        <w:t>DataFrame</w:t>
+      </w:r>
+      <w:proofErr w:type="spellEnd"/>
+      <w:r>
+        <w:t xml:space="preserve"> and sets them to 0, indicating the absence of those duties in the current prediction context.</w:t>
+      </w:r>
+      <w:r>
+        <w:t xml:space="preserve"> </w:t>
+      </w:r>
+      <w:r>
+        <w:t xml:space="preserve">The columns in the input </w:t>
+      </w:r>
+      <w:proofErr w:type="spellStart"/>
+      <w:r>
+        <w:t>DataFrame</w:t>
+      </w:r>
+      <w:proofErr w:type="spellEnd"/>
+      <w:r>
+        <w:t xml:space="preserve"> are reordered to match the order expected by the trained model, which is necessary for the model to make an accurate prediction.</w:t>
+      </w:r>
+      <w:r>
+        <w:t xml:space="preserve"> </w:t>
+      </w:r>
+      <w:proofErr w:type="gramStart"/>
+      <w:r>
+        <w:t>The</w:t>
+      </w:r>
+      <w:proofErr w:type="gramEnd"/>
+      <w:r>
+        <w:t xml:space="preserve"> model's predict method is </w:t>
+      </w:r>
+      <w:r>
+        <w:lastRenderedPageBreak/>
+        <w:t xml:space="preserve">called with the prepared </w:t>
+      </w:r>
+      <w:proofErr w:type="spellStart"/>
+      <w:r>
+        <w:t>DataFrame</w:t>
+      </w:r>
+      <w:proofErr w:type="spellEnd"/>
+      <w:r>
+        <w:t>, and the first prediction is accessed. This prediction indicates the estimated number of PGTAs required</w:t>
+      </w:r>
+      <w:r>
+        <w:t xml:space="preserve"> and is</w:t>
+      </w:r>
+      <w:r>
+        <w:t xml:space="preserve"> displayed in the Dash application.</w:t>
+      </w:r>
+    </w:p>
+    <w:p/>
     <w:p/>
     <w:p>
       <w:pPr>
@@ -12194,7 +12545,6 @@
               <w:jc w:val="center"/>
             </w:pPr>
             <w:r>
-              <w:lastRenderedPageBreak/>
               <w:t>15</w:t>
             </w:r>
           </w:p>
@@ -12501,7 +12851,7 @@
       <w:r>
         <w:t xml:space="preserve"> </w:t>
       </w:r>
-      <w:hyperlink r:id="rId13" w:history="1">
+      <w:hyperlink r:id="rId16" w:history="1">
         <w:r>
           <w:rPr>
             <w:rStyle w:val="Hyperlink"/>
@@ -17034,6 +17384,7 @@
   <w:style w:type="character" w:default="1" w:styleId="DefaultParagraphFont">
     <w:name w:val="Default Paragraph Font"/>
     <w:uiPriority w:val="1"/>
+    <w:semiHidden/>
     <w:unhideWhenUsed/>
   </w:style>
   <w:style w:type="table" w:default="1" w:styleId="TableNormal">

</xml_diff>

<commit_message>
completed prediction prompt for both vectoriser and feature eng nlp
</commit_message>
<xml_diff>
--- a/FYP Project Report.docx
+++ b/FYP Project Report.docx
@@ -11667,70 +11667,33 @@
         <w:t xml:space="preserve"> Ridge Regression Prompt</w:t>
       </w:r>
     </w:p>
-    <w:p>
-      <w:pPr>
-        <w:rPr>
-          <w:b/>
-          <w:bCs/>
-          <w:sz w:val="32"/>
-          <w:szCs w:val="32"/>
-        </w:rPr>
-      </w:pPr>
-    </w:p>
-    <w:p>
-      <w:pPr>
-        <w:rPr>
-          <w:b/>
-          <w:bCs/>
-          <w:sz w:val="32"/>
-          <w:szCs w:val="32"/>
-        </w:rPr>
-      </w:pPr>
-      <w:r>
-        <w:rPr>
-          <w:b/>
-          <w:bCs/>
-          <w:sz w:val="32"/>
-          <w:szCs w:val="32"/>
-        </w:rPr>
-        <w:t>3.6.</w:t>
-      </w:r>
-      <w:r>
-        <w:rPr>
-          <w:b/>
-          <w:bCs/>
-          <w:sz w:val="32"/>
-          <w:szCs w:val="32"/>
-        </w:rPr>
-        <w:t xml:space="preserve">2 NLP </w:t>
-      </w:r>
-      <w:r>
-        <w:rPr>
-          <w:b/>
-          <w:bCs/>
-          <w:sz w:val="32"/>
-          <w:szCs w:val="32"/>
-        </w:rPr>
-        <w:t xml:space="preserve">TF-IDF Vectorisation </w:t>
-      </w:r>
-      <w:r>
-        <w:rPr>
-          <w:b/>
-          <w:bCs/>
-          <w:sz w:val="32"/>
-          <w:szCs w:val="32"/>
-        </w:rPr>
-        <w:t>Prompt</w:t>
-      </w:r>
-    </w:p>
     <w:p/>
     <w:p>
       <w:r>
+        <w:t>This interface utilizes a trained Ridge Regression model, which is a variant of linear regression with regularization to prevent overfitting. The prompt is part of a web application built using the Dash framework, enabling interactive and user-friendly prediction based on input variables related to</w:t>
+      </w:r>
+      <w:r>
+        <w:t xml:space="preserve"> a module</w:t>
+      </w:r>
+      <w:r>
+        <w:t>.</w:t>
+      </w:r>
+      <w:r>
+        <w:t xml:space="preserve"> </w:t>
+      </w:r>
+      <w:r>
+        <w:t>The prompt provides fields for users to input relevant predictors such as the number of students enrolled in a module, the weight of exams, the weight of coursework, and the delivery code associated with the module.</w:t>
+      </w:r>
+    </w:p>
+    <w:p/>
+    <w:p>
+      <w:r>
+        <w:lastRenderedPageBreak/>
         <w:drawing>
-          <wp:inline distT="0" distB="0" distL="0" distR="0" wp14:anchorId="1AC3534A" wp14:editId="525F06DD">
-            <wp:extent cx="5537200" cy="4064000"/>
-            <wp:effectExtent l="0" t="0" r="0" b="0"/>
-            <wp:docPr id="1096221226" name="Picture 1" descr="A diagram of a program&#10;&#10;Description automatically generated"/>
+          <wp:inline distT="0" distB="0" distL="0" distR="0" wp14:anchorId="2FF39958" wp14:editId="3A6DF40F">
+            <wp:extent cx="5731510" cy="3695065"/>
+            <wp:effectExtent l="0" t="0" r="0" b="635"/>
+            <wp:docPr id="217361524" name="Picture 1" descr="A diagram of a graph&#10;&#10;Description automatically generated"/>
             <wp:cNvGraphicFramePr>
               <a:graphicFrameLocks xmlns:a="http://schemas.openxmlformats.org/drawingml/2006/main" noChangeAspect="1"/>
             </wp:cNvGraphicFramePr>
@@ -11738,7 +11701,7 @@
               <a:graphicData uri="http://schemas.openxmlformats.org/drawingml/2006/picture">
                 <pic:pic xmlns:pic="http://schemas.openxmlformats.org/drawingml/2006/picture">
                   <pic:nvPicPr>
-                    <pic:cNvPr id="1096221226" name="Picture 1" descr="A diagram of a program&#10;&#10;Description automatically generated"/>
+                    <pic:cNvPr id="217361524" name="Picture 1" descr="A diagram of a graph&#10;&#10;Description automatically generated"/>
                     <pic:cNvPicPr/>
                   </pic:nvPicPr>
                   <pic:blipFill>
@@ -11750,7 +11713,7 @@
                   <pic:spPr>
                     <a:xfrm>
                       <a:off x="0" y="0"/>
-                      <a:ext cx="5539162" cy="4065440"/>
+                      <a:ext cx="5731510" cy="3695065"/>
                     </a:xfrm>
                     <a:prstGeom prst="rect">
                       <a:avLst/>
@@ -11763,6 +11726,7 @@
         </w:drawing>
       </w:r>
     </w:p>
+    <w:p/>
     <w:p>
       <w:pPr>
         <w:rPr>
@@ -11772,35 +11736,162 @@
           <w:szCs w:val="32"/>
         </w:rPr>
       </w:pPr>
-    </w:p>
-    <w:p>
-      <w:pPr>
+      <w:r>
         <w:rPr>
           <w:b/>
           <w:bCs/>
           <w:sz w:val="32"/>
           <w:szCs w:val="32"/>
         </w:rPr>
-      </w:pPr>
-      <w:r>
+        <w:drawing>
+          <wp:inline distT="0" distB="0" distL="0" distR="0" wp14:anchorId="25F37372" wp14:editId="6E57B668">
+            <wp:extent cx="5731510" cy="1150620"/>
+            <wp:effectExtent l="0" t="0" r="0" b="5080"/>
+            <wp:docPr id="1325242052" name="Picture 1" descr="A screenshot of a computer&#10;&#10;Description automatically generated"/>
+            <wp:cNvGraphicFramePr>
+              <a:graphicFrameLocks xmlns:a="http://schemas.openxmlformats.org/drawingml/2006/main" noChangeAspect="1"/>
+            </wp:cNvGraphicFramePr>
+            <a:graphic xmlns:a="http://schemas.openxmlformats.org/drawingml/2006/main">
+              <a:graphicData uri="http://schemas.openxmlformats.org/drawingml/2006/picture">
+                <pic:pic xmlns:pic="http://schemas.openxmlformats.org/drawingml/2006/picture">
+                  <pic:nvPicPr>
+                    <pic:cNvPr id="1325242052" name="Picture 1" descr="A screenshot of a computer&#10;&#10;Description automatically generated"/>
+                    <pic:cNvPicPr/>
+                  </pic:nvPicPr>
+                  <pic:blipFill>
+                    <a:blip r:embed="rId14"/>
+                    <a:stretch>
+                      <a:fillRect/>
+                    </a:stretch>
+                  </pic:blipFill>
+                  <pic:spPr>
+                    <a:xfrm>
+                      <a:off x="0" y="0"/>
+                      <a:ext cx="5731510" cy="1150620"/>
+                    </a:xfrm>
+                    <a:prstGeom prst="rect">
+                      <a:avLst/>
+                    </a:prstGeom>
+                  </pic:spPr>
+                </pic:pic>
+              </a:graphicData>
+            </a:graphic>
+          </wp:inline>
+        </w:drawing>
+      </w:r>
+    </w:p>
+    <w:p/>
+    <w:p>
+      <w:r>
+        <w:t xml:space="preserve">When the predict button within the Dash interface is clicked (indicated by </w:t>
+      </w:r>
+      <w:proofErr w:type="spellStart"/>
+      <w:r>
+        <w:t>n_clicks</w:t>
+      </w:r>
+      <w:proofErr w:type="spellEnd"/>
+      <w:r>
+        <w:t xml:space="preserve"> &gt; 0), </w:t>
+      </w:r>
+      <w:proofErr w:type="gramStart"/>
+      <w:r>
+        <w:t xml:space="preserve">the  </w:t>
+      </w:r>
+      <w:proofErr w:type="spellStart"/>
+      <w:r>
+        <w:rPr>
+          <w:i/>
+          <w:iCs/>
+        </w:rPr>
+        <w:t>linearRegressionPredictor</w:t>
+      </w:r>
+      <w:proofErr w:type="spellEnd"/>
+      <w:proofErr w:type="gramEnd"/>
+      <w:r>
+        <w:rPr>
+          <w:i/>
+          <w:iCs/>
+        </w:rPr>
+        <w:t xml:space="preserve"> </w:t>
+      </w:r>
+      <w:r>
+        <w:t>function</w:t>
+      </w:r>
+      <w:r>
+        <w:t xml:space="preserve"> </w:t>
+      </w:r>
+      <w:r>
+        <w:t xml:space="preserve">proceeds to create a </w:t>
+      </w:r>
+      <w:proofErr w:type="spellStart"/>
+      <w:r>
+        <w:t>DataFrame</w:t>
+      </w:r>
+      <w:proofErr w:type="spellEnd"/>
+      <w:r>
+        <w:t xml:space="preserve"> with the provided inputs.</w:t>
+      </w:r>
+      <w:r>
+        <w:t xml:space="preserve"> </w:t>
+      </w:r>
+      <w:r>
+        <w:t>The Delivery Code input is one-hot encoded to match the format used during model training.</w:t>
+      </w:r>
+      <w:r>
+        <w:t xml:space="preserve"> </w:t>
+      </w:r>
+      <w:r>
+        <w:t xml:space="preserve">The function ensures that all feature columns expected by the model are present in the input </w:t>
+      </w:r>
+      <w:proofErr w:type="spellStart"/>
+      <w:r>
+        <w:t>DataFrame</w:t>
+      </w:r>
+      <w:proofErr w:type="spellEnd"/>
+      <w:r>
+        <w:t>, adding any missing columns with a default value of 0.</w:t>
+      </w:r>
+      <w:r>
+        <w:t xml:space="preserve"> </w:t>
+      </w:r>
+      <w:r>
+        <w:t xml:space="preserve">The columns are </w:t>
+      </w:r>
+      <w:r>
+        <w:t xml:space="preserve">also </w:t>
+      </w:r>
+      <w:r>
+        <w:t>reordered to match the training data's order.</w:t>
+      </w:r>
+      <w:r>
+        <w:t xml:space="preserve"> </w:t>
+      </w:r>
+      <w:r>
+        <w:t>The Ridge Regression model loaded from file is then used to predict the number of PGTAs based on the input data</w:t>
+      </w:r>
+      <w:r>
+        <w:t>.</w:t>
+      </w:r>
+    </w:p>
+    <w:p>
+      <w:pPr>
         <w:rPr>
           <w:b/>
           <w:bCs/>
           <w:sz w:val="32"/>
           <w:szCs w:val="32"/>
         </w:rPr>
-        <w:lastRenderedPageBreak/>
-        <w:t>3.6.</w:t>
-      </w:r>
-      <w:r>
+      </w:pPr>
+    </w:p>
+    <w:p>
+      <w:pPr>
         <w:rPr>
           <w:b/>
           <w:bCs/>
           <w:sz w:val="32"/>
           <w:szCs w:val="32"/>
         </w:rPr>
-        <w:t xml:space="preserve">2 NLP Feature Engineering </w:t>
-      </w:r>
+      </w:pPr>
       <w:r>
         <w:rPr>
           <w:b/>
@@ -11808,25 +11899,42 @@
           <w:sz w:val="32"/>
           <w:szCs w:val="32"/>
         </w:rPr>
-        <w:t>Prompt</w:t>
+        <w:t>3.6.</w:t>
+      </w:r>
+      <w:r>
+        <w:rPr>
+          <w:b/>
+          <w:bCs/>
+          <w:sz w:val="32"/>
+          <w:szCs w:val="32"/>
+        </w:rPr>
+        <w:t>2 TF-IDF Vectorisation Prompt</w:t>
       </w:r>
     </w:p>
     <w:p/>
     <w:p>
       <w:r>
-        <w:t xml:space="preserve">The feature engineering process begins with the collection of duties described in job descriptions for PGTAs. Each duty is encoded as a binary feature indicating its presence or absence in the description. A predictive </w:t>
-      </w:r>
-      <w:r>
-        <w:t xml:space="preserve">linear </w:t>
-      </w:r>
-      <w:r>
-        <w:t>model is then applied to this binary vector to forecast the required PGTA hours.</w:t>
-      </w:r>
-    </w:p>
-    <w:p/>
-    <w:p>
-      <w:r>
-        <w:t xml:space="preserve">The </w:t>
+        <w:t xml:space="preserve">TF-IDF vectorization can extract semantic features from job descriptions, which are </w:t>
+      </w:r>
+      <w:r>
+        <w:t>effective</w:t>
+      </w:r>
+      <w:r>
+        <w:t xml:space="preserve"> in forecasting outcomes like the estimated hours required for a task</w:t>
+      </w:r>
+      <w:r>
+        <w:t>.</w:t>
+      </w:r>
+      <w:r>
+        <w:t xml:space="preserve"> </w:t>
+      </w:r>
+      <w:proofErr w:type="gramStart"/>
+      <w:r>
+        <w:t>The</w:t>
+      </w:r>
+      <w:proofErr w:type="gramEnd"/>
+      <w:r>
+        <w:t xml:space="preserve"> </w:t>
       </w:r>
       <w:proofErr w:type="spellStart"/>
       <w:r>
@@ -11834,20 +11942,258 @@
           <w:i/>
           <w:iCs/>
         </w:rPr>
-        <w:t>feature_engineering_predict</w:t>
-      </w:r>
+        <w:t>vectoriserPredictor</w:t>
+      </w:r>
+      <w:proofErr w:type="spellEnd"/>
+      <w:r>
+        <w:t xml:space="preserve"> </w:t>
+      </w:r>
+      <w:r>
+        <w:t xml:space="preserve">function is designed to handle user interactions with a web application built with the Dash framework. The function aims to predict the number of Postgraduate Teaching Assistants (PGTAs) </w:t>
+      </w:r>
+      <w:r>
+        <w:t xml:space="preserve">hours </w:t>
+      </w:r>
+      <w:r>
+        <w:t xml:space="preserve">required based on a set of selected duties using a pre-trained machine learning </w:t>
+      </w:r>
+      <w:r>
+        <w:t xml:space="preserve">regression </w:t>
+      </w:r>
+      <w:r>
+        <w:t>model.</w:t>
+      </w:r>
+    </w:p>
+    <w:p/>
+    <w:p>
+      <w:r>
+        <w:lastRenderedPageBreak/>
+        <w:drawing>
+          <wp:inline distT="0" distB="0" distL="0" distR="0" wp14:anchorId="2404F7DE" wp14:editId="5A499FAF">
+            <wp:extent cx="5731510" cy="1783080"/>
+            <wp:effectExtent l="0" t="0" r="0" b="0"/>
+            <wp:docPr id="692083545" name="Picture 1" descr="A diagram of a diagram&#10;&#10;Description automatically generated"/>
+            <wp:cNvGraphicFramePr>
+              <a:graphicFrameLocks xmlns:a="http://schemas.openxmlformats.org/drawingml/2006/main" noChangeAspect="1"/>
+            </wp:cNvGraphicFramePr>
+            <a:graphic xmlns:a="http://schemas.openxmlformats.org/drawingml/2006/main">
+              <a:graphicData uri="http://schemas.openxmlformats.org/drawingml/2006/picture">
+                <pic:pic xmlns:pic="http://schemas.openxmlformats.org/drawingml/2006/picture">
+                  <pic:nvPicPr>
+                    <pic:cNvPr id="692083545" name="Picture 1" descr="A diagram of a diagram&#10;&#10;Description automatically generated"/>
+                    <pic:cNvPicPr/>
+                  </pic:nvPicPr>
+                  <pic:blipFill>
+                    <a:blip r:embed="rId15"/>
+                    <a:stretch>
+                      <a:fillRect/>
+                    </a:stretch>
+                  </pic:blipFill>
+                  <pic:spPr>
+                    <a:xfrm>
+                      <a:off x="0" y="0"/>
+                      <a:ext cx="5731510" cy="1783080"/>
+                    </a:xfrm>
+                    <a:prstGeom prst="rect">
+                      <a:avLst/>
+                    </a:prstGeom>
+                  </pic:spPr>
+                </pic:pic>
+              </a:graphicData>
+            </a:graphic>
+          </wp:inline>
+        </w:drawing>
+      </w:r>
+    </w:p>
+    <w:p/>
+    <w:p>
+      <w:r>
+        <w:drawing>
+          <wp:inline distT="0" distB="0" distL="0" distR="0" wp14:anchorId="58D8AC5D" wp14:editId="58D99162">
+            <wp:extent cx="5731510" cy="2236470"/>
+            <wp:effectExtent l="0" t="0" r="0" b="0"/>
+            <wp:docPr id="110195173" name="Picture 1" descr="A white background with black text&#10;&#10;Description automatically generated"/>
+            <wp:cNvGraphicFramePr>
+              <a:graphicFrameLocks xmlns:a="http://schemas.openxmlformats.org/drawingml/2006/main" noChangeAspect="1"/>
+            </wp:cNvGraphicFramePr>
+            <a:graphic xmlns:a="http://schemas.openxmlformats.org/drawingml/2006/main">
+              <a:graphicData uri="http://schemas.openxmlformats.org/drawingml/2006/picture">
+                <pic:pic xmlns:pic="http://schemas.openxmlformats.org/drawingml/2006/picture">
+                  <pic:nvPicPr>
+                    <pic:cNvPr id="110195173" name="Picture 1" descr="A white background with black text&#10;&#10;Description automatically generated"/>
+                    <pic:cNvPicPr/>
+                  </pic:nvPicPr>
+                  <pic:blipFill>
+                    <a:blip r:embed="rId16"/>
+                    <a:stretch>
+                      <a:fillRect/>
+                    </a:stretch>
+                  </pic:blipFill>
+                  <pic:spPr>
+                    <a:xfrm>
+                      <a:off x="0" y="0"/>
+                      <a:ext cx="5731510" cy="2236470"/>
+                    </a:xfrm>
+                    <a:prstGeom prst="rect">
+                      <a:avLst/>
+                    </a:prstGeom>
+                  </pic:spPr>
+                </pic:pic>
+              </a:graphicData>
+            </a:graphic>
+          </wp:inline>
+        </w:drawing>
+      </w:r>
+    </w:p>
+    <w:p/>
+    <w:p>
+      <w:r>
+        <w:t>W</w:t>
+      </w:r>
+      <w:r>
+        <w:t xml:space="preserve">hen the predict button within the Dash interface is </w:t>
+      </w:r>
+      <w:r>
+        <w:t>clicked</w:t>
+      </w:r>
+      <w:r>
+        <w:t xml:space="preserve"> (indicated by </w:t>
+      </w:r>
+      <w:proofErr w:type="spellStart"/>
+      <w:r>
+        <w:t>n_clicks</w:t>
+      </w:r>
+      <w:proofErr w:type="spellEnd"/>
+      <w:r>
+        <w:t xml:space="preserve"> &gt; 0)</w:t>
+      </w:r>
+      <w:r>
+        <w:t>,</w:t>
+      </w:r>
+      <w:r>
+        <w:t xml:space="preserve"> </w:t>
+      </w:r>
+      <w:proofErr w:type="gramStart"/>
+      <w:r>
+        <w:t>the</w:t>
+      </w:r>
+      <w:r>
+        <w:t xml:space="preserve"> </w:t>
+      </w:r>
+      <w:r>
+        <w:t xml:space="preserve"> </w:t>
+      </w:r>
+      <w:proofErr w:type="spellStart"/>
       <w:r>
         <w:rPr>
           <w:i/>
           <w:iCs/>
         </w:rPr>
-        <w:t>or</w:t>
+        <w:t>vectoriserPredictor</w:t>
       </w:r>
       <w:proofErr w:type="spellEnd"/>
+      <w:proofErr w:type="gramEnd"/>
       <w:r>
         <w:t xml:space="preserve"> </w:t>
       </w:r>
       <w:r>
+        <w:t xml:space="preserve">function concatenates the user-selected duties into a single string. This string undergoes </w:t>
+      </w:r>
+      <w:proofErr w:type="spellStart"/>
+      <w:r>
+        <w:t>preprocessing</w:t>
+      </w:r>
+      <w:proofErr w:type="spellEnd"/>
+      <w:r>
+        <w:t xml:space="preserve"> where it is tokenized, cleaned of </w:t>
+      </w:r>
+      <w:proofErr w:type="spellStart"/>
+      <w:r>
+        <w:t>stopwords</w:t>
+      </w:r>
+      <w:proofErr w:type="spellEnd"/>
+      <w:r>
+        <w:t xml:space="preserve">, lemmatized, and then reconstructed into a processed string. This </w:t>
+      </w:r>
+      <w:proofErr w:type="spellStart"/>
+      <w:r>
+        <w:t>preprocessed</w:t>
+      </w:r>
+      <w:proofErr w:type="spellEnd"/>
+      <w:r>
+        <w:t xml:space="preserve"> text is then vectorized using a TF-IDF vectorizer, a critical step that translates the text into a numerical </w:t>
+      </w:r>
+      <w:r>
+        <w:t xml:space="preserve">form, </w:t>
+      </w:r>
+      <w:r>
+        <w:t>necessary for the regression model's input.</w:t>
+      </w:r>
+    </w:p>
+    <w:p/>
+    <w:p/>
+    <w:p>
+      <w:pPr>
+        <w:rPr>
+          <w:b/>
+          <w:bCs/>
+          <w:sz w:val="32"/>
+          <w:szCs w:val="32"/>
+        </w:rPr>
+      </w:pPr>
+      <w:r>
+        <w:rPr>
+          <w:b/>
+          <w:bCs/>
+          <w:sz w:val="32"/>
+          <w:szCs w:val="32"/>
+        </w:rPr>
+        <w:t>3.6.</w:t>
+      </w:r>
+      <w:r>
+        <w:rPr>
+          <w:b/>
+          <w:bCs/>
+          <w:sz w:val="32"/>
+          <w:szCs w:val="32"/>
+        </w:rPr>
+        <w:t>2 Feature Engineering Prompt</w:t>
+      </w:r>
+    </w:p>
+    <w:p/>
+    <w:p>
+      <w:r>
+        <w:t xml:space="preserve">The feature engineering process begins with the collection of duties described in job descriptions for PGTAs. Each duty is encoded as a binary feature indicating its presence or absence in the description. A predictive </w:t>
+      </w:r>
+      <w:r>
+        <w:t xml:space="preserve">linear </w:t>
+      </w:r>
+      <w:r>
+        <w:t>model is then applied to this binary vector to forecast the required PGTA hours.</w:t>
+      </w:r>
+    </w:p>
+    <w:p/>
+    <w:p>
+      <w:r>
+        <w:t xml:space="preserve">The </w:t>
+      </w:r>
+      <w:proofErr w:type="spellStart"/>
+      <w:r>
+        <w:rPr>
+          <w:i/>
+          <w:iCs/>
+        </w:rPr>
+        <w:t>featureEngineeringPredictor</w:t>
+      </w:r>
+      <w:proofErr w:type="spellEnd"/>
+      <w:r>
+        <w:rPr>
+          <w:i/>
+          <w:iCs/>
+        </w:rPr>
+        <w:t xml:space="preserve"> </w:t>
+      </w:r>
+      <w:r>
         <w:t xml:space="preserve">function is designed to handle user interactions with a web application built with the Dash framework. The function aims to predict the number of Postgraduate Teaching Assistants (PGTAs) </w:t>
       </w:r>
       <w:r>
@@ -11863,9 +12209,63 @@
         <w:t>model.</w:t>
       </w:r>
     </w:p>
+    <w:p>
+      <w:pPr>
+        <w:rPr>
+          <w:i/>
+          <w:iCs/>
+        </w:rPr>
+      </w:pPr>
+    </w:p>
+    <w:p>
+      <w:r>
+        <w:rPr>
+          <w:noProof/>
+        </w:rPr>
+        <w:lastRenderedPageBreak/>
+        <w:drawing>
+          <wp:inline distT="0" distB="0" distL="0" distR="0" wp14:anchorId="6ABE5DFB" wp14:editId="242849FD">
+            <wp:extent cx="5721350" cy="1980969"/>
+            <wp:effectExtent l="0" t="0" r="0" b="635"/>
+            <wp:docPr id="57556661" name="Picture 1" descr="A diagram of a diagram&#10;&#10;Description automatically generated"/>
+            <wp:cNvGraphicFramePr>
+              <a:graphicFrameLocks xmlns:a="http://schemas.openxmlformats.org/drawingml/2006/main" noChangeAspect="1"/>
+            </wp:cNvGraphicFramePr>
+            <a:graphic xmlns:a="http://schemas.openxmlformats.org/drawingml/2006/main">
+              <a:graphicData uri="http://schemas.openxmlformats.org/drawingml/2006/picture">
+                <pic:pic xmlns:pic="http://schemas.openxmlformats.org/drawingml/2006/picture">
+                  <pic:nvPicPr>
+                    <pic:cNvPr id="57556661" name="Picture 1" descr="A diagram of a diagram&#10;&#10;Description automatically generated"/>
+                    <pic:cNvPicPr/>
+                  </pic:nvPicPr>
+                  <pic:blipFill>
+                    <a:blip r:embed="rId17"/>
+                    <a:stretch>
+                      <a:fillRect/>
+                    </a:stretch>
+                  </pic:blipFill>
+                  <pic:spPr>
+                    <a:xfrm>
+                      <a:off x="0" y="0"/>
+                      <a:ext cx="5788138" cy="2004094"/>
+                    </a:xfrm>
+                    <a:prstGeom prst="rect">
+                      <a:avLst/>
+                    </a:prstGeom>
+                  </pic:spPr>
+                </pic:pic>
+              </a:graphicData>
+            </a:graphic>
+          </wp:inline>
+        </w:drawing>
+      </w:r>
+    </w:p>
     <w:p/>
     <w:p>
       <w:r>
+        <w:rPr>
+          <w:noProof/>
+        </w:rPr>
         <w:drawing>
           <wp:inline distT="0" distB="0" distL="0" distR="0" wp14:anchorId="68AE29ED" wp14:editId="0346211B">
             <wp:extent cx="5731510" cy="2185035"/>
@@ -11882,7 +12282,7 @@
                     <pic:cNvPicPr/>
                   </pic:nvPicPr>
                   <pic:blipFill>
-                    <a:blip r:embed="rId14"/>
+                    <a:blip r:embed="rId18"/>
                     <a:stretch>
                       <a:fillRect/>
                     </a:stretch>
@@ -11906,53 +12306,7 @@
     <w:p/>
     <w:p>
       <w:r>
-        <w:drawing>
-          <wp:inline distT="0" distB="0" distL="0" distR="0" wp14:anchorId="180E4901" wp14:editId="7AC7F18D">
-            <wp:extent cx="5721350" cy="1980969"/>
-            <wp:effectExtent l="0" t="0" r="0" b="635"/>
-            <wp:docPr id="57556661" name="Picture 1" descr="A diagram of a diagram&#10;&#10;Description automatically generated"/>
-            <wp:cNvGraphicFramePr>
-              <a:graphicFrameLocks xmlns:a="http://schemas.openxmlformats.org/drawingml/2006/main" noChangeAspect="1"/>
-            </wp:cNvGraphicFramePr>
-            <a:graphic xmlns:a="http://schemas.openxmlformats.org/drawingml/2006/main">
-              <a:graphicData uri="http://schemas.openxmlformats.org/drawingml/2006/picture">
-                <pic:pic xmlns:pic="http://schemas.openxmlformats.org/drawingml/2006/picture">
-                  <pic:nvPicPr>
-                    <pic:cNvPr id="57556661" name="Picture 1" descr="A diagram of a diagram&#10;&#10;Description automatically generated"/>
-                    <pic:cNvPicPr/>
-                  </pic:nvPicPr>
-                  <pic:blipFill>
-                    <a:blip r:embed="rId15"/>
-                    <a:stretch>
-                      <a:fillRect/>
-                    </a:stretch>
-                  </pic:blipFill>
-                  <pic:spPr>
-                    <a:xfrm>
-                      <a:off x="0" y="0"/>
-                      <a:ext cx="5788138" cy="2004094"/>
-                    </a:xfrm>
-                    <a:prstGeom prst="rect">
-                      <a:avLst/>
-                    </a:prstGeom>
-                  </pic:spPr>
-                </pic:pic>
-              </a:graphicData>
-            </a:graphic>
-          </wp:inline>
-        </w:drawing>
-      </w:r>
-    </w:p>
-    <w:p/>
-    <w:p>
-      <w:r>
-        <w:t xml:space="preserve">The function </w:t>
-      </w:r>
-      <w:r>
-        <w:t xml:space="preserve">first </w:t>
-      </w:r>
-      <w:r>
-        <w:t>checks if the predict button has been clicked (</w:t>
+        <w:t xml:space="preserve">When the predict button within the Dash interface is pressed (indicated by </w:t>
       </w:r>
       <w:proofErr w:type="spellStart"/>
       <w:r>
@@ -11960,16 +12314,13 @@
       </w:r>
       <w:proofErr w:type="spellEnd"/>
       <w:r>
-        <w:t xml:space="preserve"> &gt; 0). If not, the function will exit early without making a prediction.</w:t>
+        <w:t xml:space="preserve"> &gt; 0), </w:t>
+      </w:r>
+      <w:r>
+        <w:t>the function</w:t>
       </w:r>
       <w:r>
         <w:t xml:space="preserve"> </w:t>
-      </w:r>
-      <w:r>
-        <w:t xml:space="preserve">The code </w:t>
-      </w:r>
-      <w:r>
-        <w:t xml:space="preserve">then </w:t>
       </w:r>
       <w:r>
         <w:t>initiali</w:t>
@@ -12010,13 +12361,8 @@
       <w:r>
         <w:t xml:space="preserve"> </w:t>
       </w:r>
-      <w:proofErr w:type="gramStart"/>
-      <w:r>
-        <w:t>The</w:t>
-      </w:r>
-      <w:proofErr w:type="gramEnd"/>
-      <w:r>
-        <w:t xml:space="preserve"> function ensures that the input </w:t>
+      <w:r>
+        <w:t xml:space="preserve">The function ensures that the input </w:t>
       </w:r>
       <w:proofErr w:type="spellStart"/>
       <w:r>
@@ -12051,17 +12397,8 @@
       <w:r>
         <w:t xml:space="preserve"> </w:t>
       </w:r>
-      <w:proofErr w:type="gramStart"/>
-      <w:r>
-        <w:t>The</w:t>
-      </w:r>
-      <w:proofErr w:type="gramEnd"/>
-      <w:r>
-        <w:t xml:space="preserve"> model's predict method is </w:t>
-      </w:r>
-      <w:r>
-        <w:lastRenderedPageBreak/>
-        <w:t xml:space="preserve">called with the prepared </w:t>
+      <w:r>
+        <w:t xml:space="preserve">The model's predict method is called with the prepared </w:t>
       </w:r>
       <w:proofErr w:type="spellStart"/>
       <w:r>
@@ -12168,7 +12505,11 @@
         <w:t>A model usually creates a prediction function from the same set of data, which might lead to a bias towards that dataset. This might produce inaccuracies when prompted with un-seen data (a situation called overfitting).</w:t>
       </w:r>
       <w:r>
-        <w:t xml:space="preserve"> As the datasets provided in this project are small, they are more prone to overfitting and necessary measures are needed to prevent that.</w:t>
+        <w:t xml:space="preserve"> As the datasets provided in this project </w:t>
+      </w:r>
+      <w:r>
+        <w:lastRenderedPageBreak/>
+        <w:t>are small, they are more prone to overfitting and necessary measures are needed to prevent that.</w:t>
       </w:r>
     </w:p>
     <w:p>
@@ -12851,7 +13192,7 @@
       <w:r>
         <w:t xml:space="preserve"> </w:t>
       </w:r>
-      <w:hyperlink r:id="rId16" w:history="1">
+      <w:hyperlink r:id="rId19" w:history="1">
         <w:r>
           <w:rPr>
             <w:rStyle w:val="Hyperlink"/>
@@ -17384,7 +17725,6 @@
   <w:style w:type="character" w:default="1" w:styleId="DefaultParagraphFont">
     <w:name w:val="Default Paragraph Font"/>
     <w:uiPriority w:val="1"/>
-    <w:semiHidden/>
     <w:unhideWhenUsed/>
   </w:style>
   <w:style w:type="table" w:default="1" w:styleId="TableNormal">

</xml_diff>

<commit_message>
implemented retrain models button
</commit_message>
<xml_diff>
--- a/FYP Project Report.docx
+++ b/FYP Project Report.docx
@@ -4258,7 +4258,13 @@
               <w:jc w:val="center"/>
             </w:pPr>
             <w:r>
-              <w:t>Select Module</w:t>
+              <w:t xml:space="preserve">Select </w:t>
+            </w:r>
+            <w:r>
+              <w:t>m</w:t>
+            </w:r>
+            <w:r>
+              <w:t>odule</w:t>
             </w:r>
           </w:p>
         </w:tc>
@@ -4987,6 +4993,7 @@
           <w:bCs/>
         </w:rPr>
       </w:pPr>
+      <w:commentRangeStart w:id="0"/>
       <w:proofErr w:type="spellStart"/>
       <w:r>
         <w:rPr>
@@ -5157,6 +5164,13 @@
       <w:proofErr w:type="gramEnd"/>
       <w:r>
         <w:t xml:space="preserve"> Ratio, and Delivery Code) against PGTAs recruited to gain insights on how each variables affect the number of PGTAs recruited.</w:t>
+      </w:r>
+      <w:commentRangeEnd w:id="0"/>
+      <w:r>
+        <w:rPr>
+          <w:rStyle w:val="CommentReference"/>
+        </w:rPr>
+        <w:commentReference w:id="0"/>
       </w:r>
     </w:p>
     <w:p>
@@ -5918,6 +5932,7 @@
           <w:bCs/>
         </w:rPr>
       </w:pPr>
+      <w:commentRangeStart w:id="1"/>
       <w:proofErr w:type="spellStart"/>
       <w:r>
         <w:rPr>
@@ -6000,6 +6015,13 @@
       </w:r>
       <w:r>
         <w:t xml:space="preserve"> representing the total hours required, including all types of marking hours.</w:t>
+      </w:r>
+      <w:commentRangeEnd w:id="1"/>
+      <w:r>
+        <w:rPr>
+          <w:rStyle w:val="CommentReference"/>
+        </w:rPr>
+        <w:commentReference w:id="1"/>
       </w:r>
     </w:p>
     <w:p>
@@ -7040,7 +7062,7 @@
                     <pic:cNvPicPr/>
                   </pic:nvPicPr>
                   <pic:blipFill>
-                    <a:blip r:embed="rId5"/>
+                    <a:blip r:embed="rId9"/>
                     <a:stretch>
                       <a:fillRect/>
                     </a:stretch>
@@ -7131,7 +7153,7 @@
                     <pic:cNvPicPr/>
                   </pic:nvPicPr>
                   <pic:blipFill>
-                    <a:blip r:embed="rId6"/>
+                    <a:blip r:embed="rId10"/>
                     <a:stretch>
                       <a:fillRect/>
                     </a:stretch>
@@ -7302,7 +7324,7 @@
                     <pic:cNvPicPr/>
                   </pic:nvPicPr>
                   <pic:blipFill>
-                    <a:blip r:embed="rId7"/>
+                    <a:blip r:embed="rId11"/>
                     <a:stretch>
                       <a:fillRect/>
                     </a:stretch>
@@ -7398,7 +7420,7 @@
                     <pic:cNvPicPr/>
                   </pic:nvPicPr>
                   <pic:blipFill>
-                    <a:blip r:embed="rId8"/>
+                    <a:blip r:embed="rId12"/>
                     <a:stretch>
                       <a:fillRect/>
                     </a:stretch>
@@ -7527,7 +7549,7 @@
                     <pic:cNvPicPr/>
                   </pic:nvPicPr>
                   <pic:blipFill>
-                    <a:blip r:embed="rId9"/>
+                    <a:blip r:embed="rId13"/>
                     <a:stretch>
                       <a:fillRect/>
                     </a:stretch>
@@ -7655,7 +7677,7 @@
                     <pic:cNvPicPr/>
                   </pic:nvPicPr>
                   <pic:blipFill>
-                    <a:blip r:embed="rId10"/>
+                    <a:blip r:embed="rId14"/>
                     <a:stretch>
                       <a:fillRect/>
                     </a:stretch>
@@ -7791,7 +7813,7 @@
                     </pic:cNvPicPr>
                   </pic:nvPicPr>
                   <pic:blipFill>
-                    <a:blip r:embed="rId11" cstate="print">
+                    <a:blip r:embed="rId15" cstate="print">
                       <a:extLst>
                         <a:ext uri="{28A0092B-C50C-407E-A947-70E740481C1C}">
                           <a14:useLocalDpi xmlns:a14="http://schemas.microsoft.com/office/drawing/2010/main" val="0"/>
@@ -8210,7 +8232,7 @@
                     </pic:cNvPicPr>
                   </pic:nvPicPr>
                   <pic:blipFill>
-                    <a:blip r:embed="rId12" cstate="print">
+                    <a:blip r:embed="rId16" cstate="print">
                       <a:extLst>
                         <a:ext uri="{28A0092B-C50C-407E-A947-70E740481C1C}">
                           <a14:useLocalDpi xmlns:a14="http://schemas.microsoft.com/office/drawing/2010/main" val="0"/>
@@ -10507,7 +10529,7 @@
           <w:sz w:val="28"/>
           <w:szCs w:val="28"/>
         </w:rPr>
-        <w:t>Feature Extraction</w:t>
+        <w:t>Vectorization</w:t>
       </w:r>
     </w:p>
     <w:p>
@@ -11908,7 +11930,7 @@
                     <pic:cNvPicPr/>
                   </pic:nvPicPr>
                   <pic:blipFill>
-                    <a:blip r:embed="rId13"/>
+                    <a:blip r:embed="rId17"/>
                     <a:stretch>
                       <a:fillRect/>
                     </a:stretch>
@@ -11962,7 +11984,7 @@
                     <pic:cNvPicPr/>
                   </pic:nvPicPr>
                   <pic:blipFill>
-                    <a:blip r:embed="rId14"/>
+                    <a:blip r:embed="rId18"/>
                     <a:stretch>
                       <a:fillRect/>
                     </a:stretch>
@@ -12187,7 +12209,7 @@
                     <pic:cNvPicPr/>
                   </pic:nvPicPr>
                   <pic:blipFill>
-                    <a:blip r:embed="rId15"/>
+                    <a:blip r:embed="rId19"/>
                     <a:stretch>
                       <a:fillRect/>
                     </a:stretch>
@@ -12227,7 +12249,7 @@
                     <pic:cNvPicPr/>
                   </pic:nvPicPr>
                   <pic:blipFill>
-                    <a:blip r:embed="rId16"/>
+                    <a:blip r:embed="rId20"/>
                     <a:stretch>
                       <a:fillRect/>
                     </a:stretch>
@@ -12439,7 +12461,7 @@
                     <pic:cNvPicPr/>
                   </pic:nvPicPr>
                   <pic:blipFill>
-                    <a:blip r:embed="rId17"/>
+                    <a:blip r:embed="rId21"/>
                     <a:stretch>
                       <a:fillRect/>
                     </a:stretch>
@@ -12482,7 +12504,7 @@
                     <pic:cNvPicPr/>
                   </pic:nvPicPr>
                   <pic:blipFill>
-                    <a:blip r:embed="rId18"/>
+                    <a:blip r:embed="rId22"/>
                     <a:stretch>
                       <a:fillRect/>
                     </a:stretch>
@@ -12616,6 +12638,49 @@
       </w:r>
     </w:p>
     <w:p/>
+    <w:p>
+      <w:pPr>
+        <w:rPr>
+          <w:b/>
+          <w:bCs/>
+          <w:sz w:val="32"/>
+          <w:szCs w:val="32"/>
+        </w:rPr>
+      </w:pPr>
+      <w:r>
+        <w:rPr>
+          <w:b/>
+          <w:bCs/>
+          <w:sz w:val="32"/>
+          <w:szCs w:val="32"/>
+        </w:rPr>
+        <w:t>3.6.3 Unified Prompt</w:t>
+      </w:r>
+    </w:p>
+    <w:p>
+      <w:r>
+        <w:t xml:space="preserve">Combining </w:t>
+      </w:r>
+      <w:r>
+        <w:t xml:space="preserve">the ridge regression predictor with the feature engineering predictor and TF-IDF predictor </w:t>
+      </w:r>
+      <w:r>
+        <w:t xml:space="preserve">into </w:t>
+      </w:r>
+      <w:r>
+        <w:t>an</w:t>
+      </w:r>
+      <w:r>
+        <w:t xml:space="preserve"> integrated prediction system could potentially yield better results by leveraging both structured parameters (like number of students, exam weight, etc.) and unstructured data (job descriptions) in </w:t>
+      </w:r>
+      <w:r>
+        <w:t xml:space="preserve">the </w:t>
+      </w:r>
+      <w:r>
+        <w:t>predictions. This approach can provide a more comprehensive analysis of the factors influencing PGTA recruitment.</w:t>
+      </w:r>
+    </w:p>
+    <w:p/>
     <w:p/>
     <w:p>
       <w:pPr>
@@ -12705,11 +12770,7 @@
         <w:t>A model usually creates a prediction function from the same set of data, which might lead to a bias towards that dataset. This might produce inaccuracies when prompted with un-seen data (a situation called overfitting).</w:t>
       </w:r>
       <w:r>
-        <w:t xml:space="preserve"> As the datasets provided in this project </w:t>
-      </w:r>
-      <w:r>
-        <w:lastRenderedPageBreak/>
-        <w:t>are small, they are more prone to overfitting and necessary measures are needed to prevent that.</w:t>
+        <w:t xml:space="preserve"> As the datasets provided in this project are small, they are more prone to overfitting and necessary measures are needed to prevent that.</w:t>
       </w:r>
     </w:p>
     <w:p>
@@ -13381,6 +13442,7 @@
         </w:numPr>
       </w:pPr>
       <w:r>
+        <w:lastRenderedPageBreak/>
         <w:t>Analytics Vidhya. (2023). Understanding Generalized Additive Models (GAMs): A Comprehensive Guide.</w:t>
       </w:r>
       <w:r>
@@ -13392,7 +13454,7 @@
       <w:r>
         <w:t xml:space="preserve"> </w:t>
       </w:r>
-      <w:hyperlink r:id="rId19" w:history="1">
+      <w:hyperlink r:id="rId23" w:history="1">
         <w:r>
           <w:rPr>
             <w:rStyle w:val="Hyperlink"/>
@@ -13460,6 +13522,23 @@
       <w:r>
         <w:t>literature review</w:t>
       </w:r>
+    </w:p>
+    <w:p>
+      <w:pPr>
+        <w:pStyle w:val="ListParagraph"/>
+        <w:numPr>
+          <w:ilvl w:val="0"/>
+          <w:numId w:val="37"/>
+        </w:numPr>
+      </w:pPr>
+      <w:r>
+        <w:t xml:space="preserve">write more on the </w:t>
+      </w:r>
+      <w:proofErr w:type="gramStart"/>
+      <w:r>
+        <w:t>background</w:t>
+      </w:r>
+      <w:proofErr w:type="gramEnd"/>
     </w:p>
     <w:p>
       <w:pPr>
@@ -13630,6 +13709,67 @@
     </w:sectPr>
   </w:body>
 </w:document>
+</file>
+
+<file path=word/comments.xml><?xml version="1.0" encoding="utf-8"?>
+<w:comments xmlns:wpc="http://schemas.microsoft.com/office/word/2010/wordprocessingCanvas" xmlns:cx="http://schemas.microsoft.com/office/drawing/2014/chartex" xmlns:cx1="http://schemas.microsoft.com/office/drawing/2015/9/8/chartex" xmlns:cx2="http://schemas.microsoft.com/office/drawing/2015/10/21/chartex" xmlns:cx3="http://schemas.microsoft.com/office/drawing/2016/5/9/chartex" xmlns:cx4="http://schemas.microsoft.com/office/drawing/2016/5/10/chartex" xmlns:cx5="http://schemas.microsoft.com/office/drawing/2016/5/11/chartex" xmlns:cx6="http://schemas.microsoft.com/office/drawing/2016/5/12/chartex" xmlns:cx7="http://schemas.microsoft.com/office/drawing/2016/5/13/chartex" xmlns:cx8="http://schemas.microsoft.com/office/drawing/2016/5/14/chartex" xmlns:mc="http://schemas.openxmlformats.org/markup-compatibility/2006" xmlns:aink="http://schemas.microsoft.com/office/drawing/2016/ink" xmlns:am3d="http://schemas.microsoft.com/office/drawing/2017/model3d" xmlns:o="urn:schemas-microsoft-com:office:office" xmlns:oel="http://schemas.microsoft.com/office/2019/extlst" xmlns:r="http://schemas.openxmlformats.org/officeDocument/2006/relationships" xmlns:m="http://schemas.openxmlformats.org/officeDocument/2006/math" xmlns:v="urn:schemas-microsoft-com:vml" xmlns:wp14="http://schemas.microsoft.com/office/word/2010/wordprocessingDrawing" xmlns:wp="http://schemas.openxmlformats.org/drawingml/2006/wordprocessingDrawing" xmlns:w10="urn:schemas-microsoft-com:office:word" xmlns:w="http://schemas.openxmlformats.org/wordprocessingml/2006/main" xmlns:w14="http://schemas.microsoft.com/office/word/2010/wordml" xmlns:w15="http://schemas.microsoft.com/office/word/2012/wordml" xmlns:w16cex="http://schemas.microsoft.com/office/word/2018/wordml/cex" xmlns:w16cid="http://schemas.microsoft.com/office/word/2016/wordml/cid" xmlns:w16="http://schemas.microsoft.com/office/word/2018/wordml" xmlns:w16sdtdh="http://schemas.microsoft.com/office/word/2020/wordml/sdtdatahash" xmlns:w16se="http://schemas.microsoft.com/office/word/2015/wordml/symex" xmlns:wpg="http://schemas.microsoft.com/office/word/2010/wordprocessingGroup" xmlns:wpi="http://schemas.microsoft.com/office/word/2010/wordprocessingInk" xmlns:wne="http://schemas.microsoft.com/office/word/2006/wordml" xmlns:wps="http://schemas.microsoft.com/office/word/2010/wordprocessingShape" mc:Ignorable="w14 w15 w16se w16cid w16 w16cex w16sdtdh wp14">
+  <w:comment w:id="0" w:author="Lau, Andrew" w:date="2024-03-03T15:57:00Z" w:initials="AL">
+    <w:p>
+      <w:r>
+        <w:rPr>
+          <w:rStyle w:val="CommentReference"/>
+        </w:rPr>
+        <w:annotationRef/>
+      </w:r>
+      <w:r>
+        <w:rPr>
+          <w:sz w:val="20"/>
+          <w:szCs w:val="20"/>
+        </w:rPr>
+        <w:t>Changed</w:t>
+      </w:r>
+    </w:p>
+    <w:p/>
+  </w:comment>
+  <w:comment w:id="1" w:author="Lau, Andrew" w:date="2024-03-05T13:51:00Z" w:initials="LA">
+    <w:p>
+      <w:r>
+        <w:rPr>
+          <w:rStyle w:val="CommentReference"/>
+        </w:rPr>
+        <w:annotationRef/>
+      </w:r>
+      <w:r>
+        <w:rPr>
+          <w:sz w:val="20"/>
+          <w:szCs w:val="20"/>
+        </w:rPr>
+        <w:t>Changed</w:t>
+      </w:r>
+    </w:p>
+  </w:comment>
+</w:comments>
+</file>
+
+<file path=word/commentsExtended.xml><?xml version="1.0" encoding="utf-8"?>
+<w15:commentsEx xmlns:wpc="http://schemas.microsoft.com/office/word/2010/wordprocessingCanvas" xmlns:cx="http://schemas.microsoft.com/office/drawing/2014/chartex" xmlns:cx1="http://schemas.microsoft.com/office/drawing/2015/9/8/chartex" xmlns:cx2="http://schemas.microsoft.com/office/drawing/2015/10/21/chartex" xmlns:cx3="http://schemas.microsoft.com/office/drawing/2016/5/9/chartex" xmlns:cx4="http://schemas.microsoft.com/office/drawing/2016/5/10/chartex" xmlns:cx5="http://schemas.microsoft.com/office/drawing/2016/5/11/chartex" xmlns:cx6="http://schemas.microsoft.com/office/drawing/2016/5/12/chartex" xmlns:cx7="http://schemas.microsoft.com/office/drawing/2016/5/13/chartex" xmlns:cx8="http://schemas.microsoft.com/office/drawing/2016/5/14/chartex" xmlns:mc="http://schemas.openxmlformats.org/markup-compatibility/2006" xmlns:aink="http://schemas.microsoft.com/office/drawing/2016/ink" xmlns:am3d="http://schemas.microsoft.com/office/drawing/2017/model3d" xmlns:o="urn:schemas-microsoft-com:office:office" xmlns:oel="http://schemas.microsoft.com/office/2019/extlst" xmlns:r="http://schemas.openxmlformats.org/officeDocument/2006/relationships" xmlns:m="http://schemas.openxmlformats.org/officeDocument/2006/math" xmlns:v="urn:schemas-microsoft-com:vml" xmlns:wp14="http://schemas.microsoft.com/office/word/2010/wordprocessingDrawing" xmlns:wp="http://schemas.openxmlformats.org/drawingml/2006/wordprocessingDrawing" xmlns:w10="urn:schemas-microsoft-com:office:word" xmlns:w="http://schemas.openxmlformats.org/wordprocessingml/2006/main" xmlns:w14="http://schemas.microsoft.com/office/word/2010/wordml" xmlns:w15="http://schemas.microsoft.com/office/word/2012/wordml" xmlns:w16cex="http://schemas.microsoft.com/office/word/2018/wordml/cex" xmlns:w16cid="http://schemas.microsoft.com/office/word/2016/wordml/cid" xmlns:w16="http://schemas.microsoft.com/office/word/2018/wordml" xmlns:w16sdtdh="http://schemas.microsoft.com/office/word/2020/wordml/sdtdatahash" xmlns:w16se="http://schemas.microsoft.com/office/word/2015/wordml/symex" xmlns:wpg="http://schemas.microsoft.com/office/word/2010/wordprocessingGroup" xmlns:wpi="http://schemas.microsoft.com/office/word/2010/wordprocessingInk" xmlns:wne="http://schemas.microsoft.com/office/word/2006/wordml" xmlns:wps="http://schemas.microsoft.com/office/word/2010/wordprocessingShape" mc:Ignorable="w14 w15 w16se w16cid w16 w16cex w16sdtdh wp14">
+  <w15:commentEx w15:paraId="777D8EDB" w15:done="0"/>
+  <w15:commentEx w15:paraId="6A28E926" w15:done="0"/>
+</w15:commentsEx>
+</file>
+
+<file path=word/commentsExtensible.xml><?xml version="1.0" encoding="utf-8"?>
+<w16cex:commentsExtensible xmlns:wpc="http://schemas.microsoft.com/office/word/2010/wordprocessingCanvas" xmlns:cx="http://schemas.microsoft.com/office/drawing/2014/chartex" xmlns:cx1="http://schemas.microsoft.com/office/drawing/2015/9/8/chartex" xmlns:cx2="http://schemas.microsoft.com/office/drawing/2015/10/21/chartex" xmlns:cx3="http://schemas.microsoft.com/office/drawing/2016/5/9/chartex" xmlns:cx4="http://schemas.microsoft.com/office/drawing/2016/5/10/chartex" xmlns:cx5="http://schemas.microsoft.com/office/drawing/2016/5/11/chartex" xmlns:cx6="http://schemas.microsoft.com/office/drawing/2016/5/12/chartex" xmlns:cx7="http://schemas.microsoft.com/office/drawing/2016/5/13/chartex" xmlns:cx8="http://schemas.microsoft.com/office/drawing/2016/5/14/chartex" xmlns:cr="http://schemas.microsoft.com/office/comments/2020/reactions" xmlns:mc="http://schemas.openxmlformats.org/markup-compatibility/2006" xmlns:aink="http://schemas.microsoft.com/office/drawing/2016/ink" xmlns:am3d="http://schemas.microsoft.com/office/drawing/2017/model3d" xmlns:o="urn:schemas-microsoft-com:office:office" xmlns:oel="http://schemas.microsoft.com/office/2019/extlst" xmlns:r="http://schemas.openxmlformats.org/officeDocument/2006/relationships" xmlns:m="http://schemas.openxmlformats.org/officeDocument/2006/math" xmlns:v="urn:schemas-microsoft-com:vml" xmlns:wp14="http://schemas.microsoft.com/office/word/2010/wordprocessingDrawing" xmlns:wp="http://schemas.openxmlformats.org/drawingml/2006/wordprocessingDrawing" xmlns:w10="urn:schemas-microsoft-com:office:word" xmlns:w="http://schemas.openxmlformats.org/wordprocessingml/2006/main" xmlns:w14="http://schemas.microsoft.com/office/word/2010/wordml" xmlns:w15="http://schemas.microsoft.com/office/word/2012/wordml" xmlns:w16cex="http://schemas.microsoft.com/office/word/2018/wordml/cex" xmlns:w16cid="http://schemas.microsoft.com/office/word/2016/wordml/cid" xmlns:w16="http://schemas.microsoft.com/office/word/2018/wordml" xmlns:w16sdtdh="http://schemas.microsoft.com/office/word/2020/wordml/sdtdatahash" xmlns:w16se="http://schemas.microsoft.com/office/word/2015/wordml/symex" xmlns:wpg="http://schemas.microsoft.com/office/word/2010/wordprocessingGroup" xmlns:wpi="http://schemas.microsoft.com/office/word/2010/wordprocessingInk" xmlns:wne="http://schemas.microsoft.com/office/word/2006/wordml" xmlns:wps="http://schemas.microsoft.com/office/word/2010/wordprocessingShape" mc:Ignorable="w14 w15 w16se w16cid w16 w16cex w16sdtdh cr wp14">
+  <w16cex:commentExtensible w16cex:durableId="7D3F8F19" w16cex:dateUtc="2024-03-03T15:57:00Z"/>
+  <w16cex:commentExtensible w16cex:durableId="4D0B1EB2" w16cex:dateUtc="2024-03-05T13:51:00Z"/>
+</w16cex:commentsExtensible>
+</file>
+
+<file path=word/commentsIds.xml><?xml version="1.0" encoding="utf-8"?>
+<w16cid:commentsIds xmlns:wpc="http://schemas.microsoft.com/office/word/2010/wordprocessingCanvas" xmlns:cx="http://schemas.microsoft.com/office/drawing/2014/chartex" xmlns:cx1="http://schemas.microsoft.com/office/drawing/2015/9/8/chartex" xmlns:cx2="http://schemas.microsoft.com/office/drawing/2015/10/21/chartex" xmlns:cx3="http://schemas.microsoft.com/office/drawing/2016/5/9/chartex" xmlns:cx4="http://schemas.microsoft.com/office/drawing/2016/5/10/chartex" xmlns:cx5="http://schemas.microsoft.com/office/drawing/2016/5/11/chartex" xmlns:cx6="http://schemas.microsoft.com/office/drawing/2016/5/12/chartex" xmlns:cx7="http://schemas.microsoft.com/office/drawing/2016/5/13/chartex" xmlns:cx8="http://schemas.microsoft.com/office/drawing/2016/5/14/chartex" xmlns:mc="http://schemas.openxmlformats.org/markup-compatibility/2006" xmlns:aink="http://schemas.microsoft.com/office/drawing/2016/ink" xmlns:am3d="http://schemas.microsoft.com/office/drawing/2017/model3d" xmlns:o="urn:schemas-microsoft-com:office:office" xmlns:oel="http://schemas.microsoft.com/office/2019/extlst" xmlns:r="http://schemas.openxmlformats.org/officeDocument/2006/relationships" xmlns:m="http://schemas.openxmlformats.org/officeDocument/2006/math" xmlns:v="urn:schemas-microsoft-com:vml" xmlns:wp14="http://schemas.microsoft.com/office/word/2010/wordprocessingDrawing" xmlns:wp="http://schemas.openxmlformats.org/drawingml/2006/wordprocessingDrawing" xmlns:w10="urn:schemas-microsoft-com:office:word" xmlns:w="http://schemas.openxmlformats.org/wordprocessingml/2006/main" xmlns:w14="http://schemas.microsoft.com/office/word/2010/wordml" xmlns:w15="http://schemas.microsoft.com/office/word/2012/wordml" xmlns:w16cex="http://schemas.microsoft.com/office/word/2018/wordml/cex" xmlns:w16cid="http://schemas.microsoft.com/office/word/2016/wordml/cid" xmlns:w16="http://schemas.microsoft.com/office/word/2018/wordml" xmlns:w16sdtdh="http://schemas.microsoft.com/office/word/2020/wordml/sdtdatahash" xmlns:w16se="http://schemas.microsoft.com/office/word/2015/wordml/symex" xmlns:wpg="http://schemas.microsoft.com/office/word/2010/wordprocessingGroup" xmlns:wpi="http://schemas.microsoft.com/office/word/2010/wordprocessingInk" xmlns:wne="http://schemas.microsoft.com/office/word/2006/wordml" xmlns:wps="http://schemas.microsoft.com/office/word/2010/wordprocessingShape" mc:Ignorable="w14 w15 w16se w16cid w16 w16cex w16sdtdh wp14">
+  <w16cid:commentId w16cid:paraId="777D8EDB" w16cid:durableId="7D3F8F19"/>
+  <w16cid:commentId w16cid:paraId="6A28E926" w16cid:durableId="4D0B1EB2"/>
+</w16cid:commentsIds>
 </file>
 
 <file path=word/numbering.xml><?xml version="1.0" encoding="utf-8"?>
@@ -17932,6 +18072,14 @@
   </w:num>
   <w:numIdMacAtCleanup w:val="32"/>
 </w:numbering>
+</file>
+
+<file path=word/people.xml><?xml version="1.0" encoding="utf-8"?>
+<w15:people xmlns:wpc="http://schemas.microsoft.com/office/word/2010/wordprocessingCanvas" xmlns:cx="http://schemas.microsoft.com/office/drawing/2014/chartex" xmlns:cx1="http://schemas.microsoft.com/office/drawing/2015/9/8/chartex" xmlns:cx2="http://schemas.microsoft.com/office/drawing/2015/10/21/chartex" xmlns:cx3="http://schemas.microsoft.com/office/drawing/2016/5/9/chartex" xmlns:cx4="http://schemas.microsoft.com/office/drawing/2016/5/10/chartex" xmlns:cx5="http://schemas.microsoft.com/office/drawing/2016/5/11/chartex" xmlns:cx6="http://schemas.microsoft.com/office/drawing/2016/5/12/chartex" xmlns:cx7="http://schemas.microsoft.com/office/drawing/2016/5/13/chartex" xmlns:cx8="http://schemas.microsoft.com/office/drawing/2016/5/14/chartex" xmlns:mc="http://schemas.openxmlformats.org/markup-compatibility/2006" xmlns:aink="http://schemas.microsoft.com/office/drawing/2016/ink" xmlns:am3d="http://schemas.microsoft.com/office/drawing/2017/model3d" xmlns:o="urn:schemas-microsoft-com:office:office" xmlns:oel="http://schemas.microsoft.com/office/2019/extlst" xmlns:r="http://schemas.openxmlformats.org/officeDocument/2006/relationships" xmlns:m="http://schemas.openxmlformats.org/officeDocument/2006/math" xmlns:v="urn:schemas-microsoft-com:vml" xmlns:wp14="http://schemas.microsoft.com/office/word/2010/wordprocessingDrawing" xmlns:wp="http://schemas.openxmlformats.org/drawingml/2006/wordprocessingDrawing" xmlns:w10="urn:schemas-microsoft-com:office:word" xmlns:w="http://schemas.openxmlformats.org/wordprocessingml/2006/main" xmlns:w14="http://schemas.microsoft.com/office/word/2010/wordml" xmlns:w15="http://schemas.microsoft.com/office/word/2012/wordml" xmlns:w16cex="http://schemas.microsoft.com/office/word/2018/wordml/cex" xmlns:w16cid="http://schemas.microsoft.com/office/word/2016/wordml/cid" xmlns:w16="http://schemas.microsoft.com/office/word/2018/wordml" xmlns:w16sdtdh="http://schemas.microsoft.com/office/word/2020/wordml/sdtdatahash" xmlns:w16se="http://schemas.microsoft.com/office/word/2015/wordml/symex" xmlns:wpg="http://schemas.microsoft.com/office/word/2010/wordprocessingGroup" xmlns:wpi="http://schemas.microsoft.com/office/word/2010/wordprocessingInk" xmlns:wne="http://schemas.microsoft.com/office/word/2006/wordml" xmlns:wps="http://schemas.microsoft.com/office/word/2010/wordprocessingShape" mc:Ignorable="w14 w15 w16se w16cid w16 w16cex w16sdtdh wp14">
+  <w15:person w15:author="Lau, Andrew">
+    <w15:presenceInfo w15:providerId="AD" w15:userId="S::zcabola@ucl.ac.uk::ecd91c2e-28cb-4b91-aba8-6e727887b1f9"/>
+  </w15:person>
+</w15:people>
 </file>
 
 <file path=word/styles.xml><?xml version="1.0" encoding="utf-8"?>
@@ -18564,6 +18712,71 @@
       <w:szCs w:val="20"/>
     </w:rPr>
   </w:style>
+  <w:style w:type="character" w:styleId="CommentReference">
+    <w:name w:val="annotation reference"/>
+    <w:basedOn w:val="DefaultParagraphFont"/>
+    <w:uiPriority w:val="99"/>
+    <w:semiHidden/>
+    <w:unhideWhenUsed/>
+    <w:rsid w:val="00563EE2"/>
+    <w:rPr>
+      <w:sz w:val="16"/>
+      <w:szCs w:val="16"/>
+    </w:rPr>
+  </w:style>
+  <w:style w:type="paragraph" w:styleId="CommentText">
+    <w:name w:val="annotation text"/>
+    <w:basedOn w:val="Normal"/>
+    <w:link w:val="CommentTextChar"/>
+    <w:uiPriority w:val="99"/>
+    <w:semiHidden/>
+    <w:unhideWhenUsed/>
+    <w:rsid w:val="00563EE2"/>
+    <w:rPr>
+      <w:sz w:val="20"/>
+      <w:szCs w:val="20"/>
+    </w:rPr>
+  </w:style>
+  <w:style w:type="character" w:customStyle="1" w:styleId="CommentTextChar">
+    <w:name w:val="Comment Text Char"/>
+    <w:basedOn w:val="DefaultParagraphFont"/>
+    <w:link w:val="CommentText"/>
+    <w:uiPriority w:val="99"/>
+    <w:semiHidden/>
+    <w:rsid w:val="00563EE2"/>
+    <w:rPr>
+      <w:sz w:val="20"/>
+      <w:szCs w:val="20"/>
+    </w:rPr>
+  </w:style>
+  <w:style w:type="paragraph" w:styleId="CommentSubject">
+    <w:name w:val="annotation subject"/>
+    <w:basedOn w:val="CommentText"/>
+    <w:next w:val="CommentText"/>
+    <w:link w:val="CommentSubjectChar"/>
+    <w:uiPriority w:val="99"/>
+    <w:semiHidden/>
+    <w:unhideWhenUsed/>
+    <w:rsid w:val="00563EE2"/>
+    <w:rPr>
+      <w:b/>
+      <w:bCs/>
+    </w:rPr>
+  </w:style>
+  <w:style w:type="character" w:customStyle="1" w:styleId="CommentSubjectChar">
+    <w:name w:val="Comment Subject Char"/>
+    <w:basedOn w:val="CommentTextChar"/>
+    <w:link w:val="CommentSubject"/>
+    <w:uiPriority w:val="99"/>
+    <w:semiHidden/>
+    <w:rsid w:val="00563EE2"/>
+    <w:rPr>
+      <w:b/>
+      <w:bCs/>
+      <w:sz w:val="20"/>
+      <w:szCs w:val="20"/>
+    </w:rPr>
+  </w:style>
 </w:styles>
 </file>
 

</xml_diff>

<commit_message>
fixed bugs and updated readME
</commit_message>
<xml_diff>
--- a/FYP Project Report.docx
+++ b/FYP Project Report.docx
@@ -388,7 +388,6 @@
         <w:jc w:val="center"/>
       </w:pPr>
       <w:r>
-        <w:lastRenderedPageBreak/>
         <w:t>Abstract</w:t>
       </w:r>
     </w:p>
@@ -655,7 +654,6 @@
           <w:sz w:val="44"/>
           <w:szCs w:val="44"/>
         </w:rPr>
-        <w:lastRenderedPageBreak/>
         <w:t>1 Introduction</w:t>
       </w:r>
     </w:p>
@@ -1087,7 +1085,6 @@
         <w:rPr>
           <w:rFonts w:cstheme="minorHAnsi"/>
         </w:rPr>
-        <w:lastRenderedPageBreak/>
         <w:t xml:space="preserve">Provides insights into which modules have inaccurate estimation of PGTA demand and its </w:t>
       </w:r>
       <w:proofErr w:type="gramStart"/>
@@ -1547,7 +1544,6 @@
           <w:sz w:val="44"/>
           <w:szCs w:val="44"/>
         </w:rPr>
-        <w:lastRenderedPageBreak/>
         <w:t>2 Background Information</w:t>
       </w:r>
     </w:p>
@@ -1957,7 +1953,6 @@
     <w:p/>
     <w:p>
       <w:r>
-        <w:lastRenderedPageBreak/>
         <w:t xml:space="preserve">In conclusion, </w:t>
       </w:r>
       <w:proofErr w:type="spellStart"/>
@@ -2061,7 +2056,26 @@
       <w:proofErr w:type="gramEnd"/>
     </w:p>
     <w:p/>
-    <w:p/>
+    <w:p>
+      <w:r>
+        <w:rPr>
+          <w:vertAlign w:val="subscript"/>
+        </w:rPr>
+        <w:softHyphen/>
+      </w:r>
+      <w:r>
+        <w:rPr>
+          <w:vertAlign w:val="subscript"/>
+        </w:rPr>
+        <w:softHyphen/>
+      </w:r>
+      <w:r>
+        <w:rPr>
+          <w:vertAlign w:val="subscript"/>
+        </w:rPr>
+        <w:softHyphen/>
+      </w:r>
+    </w:p>
     <w:p>
       <w:r>
         <w:t xml:space="preserve">The main data source of this project is my supervisor. She is involved in the Postgraduate Teaching Assistant (PGTA) recruitment and collects data on module information </w:t>
@@ -4487,11 +4501,7 @@
             </w:r>
             <w:proofErr w:type="gramEnd"/>
             <w:r>
-              <w:t xml:space="preserve">, Providing student support (e.g. Moodle Q&amp;A, office hours), Facilitating student teams (e.g. projects), Preparing lab/tutorial/class </w:t>
-            </w:r>
-            <w:r>
-              <w:lastRenderedPageBreak/>
-              <w:t>activities, Marking - other (e.g. coursework, coding activities, in class tests, formative assessment, etc)</w:t>
+              <w:t>, Providing student support (e.g. Moodle Q&amp;A, office hours), Facilitating student teams (e.g. projects), Preparing lab/tutorial/class activities, Marking - other (e.g. coursework, coding activities, in class tests, formative assessment, etc)</w:t>
             </w:r>
           </w:p>
         </w:tc>
@@ -4509,7 +4519,6 @@
               <w:jc w:val="center"/>
             </w:pPr>
             <w:r>
-              <w:lastRenderedPageBreak/>
               <w:t>COMP0005</w:t>
             </w:r>
           </w:p>
@@ -4829,17 +4838,7 @@
           <w:sz w:val="44"/>
           <w:szCs w:val="44"/>
         </w:rPr>
-        <w:t xml:space="preserve">Analysis </w:t>
-      </w:r>
-      <w:r>
-        <w:rPr>
-          <w:rFonts w:cstheme="minorHAnsi"/>
-          <w:b/>
-          <w:bCs/>
-          <w:sz w:val="44"/>
-          <w:szCs w:val="44"/>
-        </w:rPr>
-        <w:t>and Implementation</w:t>
+        <w:t>Data Handling and Database Implementation</w:t>
       </w:r>
     </w:p>
     <w:p/>
@@ -5233,7 +5232,6 @@
         </w:numPr>
       </w:pPr>
       <w:r>
-        <w:lastRenderedPageBreak/>
         <w:t>This function adds a new column '</w:t>
       </w:r>
       <w:proofErr w:type="spellStart"/>
@@ -5975,7 +5973,6 @@
         </w:numPr>
       </w:pPr>
       <w:r>
-        <w:lastRenderedPageBreak/>
         <w:t>Calculates the total PGTA hours required for each job description by summing the PGTA hours excluding marking, marking hours excluding end of year exam, and marking hours for the end of year exam.</w:t>
       </w:r>
       <w:r>
@@ -6778,7 +6775,6 @@
         </w:numPr>
       </w:pPr>
       <w:r>
-        <w:lastRenderedPageBreak/>
         <w:t xml:space="preserve">Applies all the </w:t>
       </w:r>
       <w:proofErr w:type="spellStart"/>
@@ -6965,7 +6961,6 @@
       </w:r>
     </w:p>
     <w:p/>
-    <w:p/>
     <w:p>
       <w:pPr>
         <w:rPr>
@@ -6982,7 +6977,7 @@
           <w:sz w:val="36"/>
           <w:szCs w:val="36"/>
         </w:rPr>
-        <w:t>3</w:t>
+        <w:t xml:space="preserve">3.2 </w:t>
       </w:r>
       <w:r>
         <w:rPr>
@@ -6991,7 +6986,1631 @@
           <w:sz w:val="36"/>
           <w:szCs w:val="36"/>
         </w:rPr>
-        <w:t>.2 Graph Analysis</w:t>
+        <w:t xml:space="preserve">Database </w:t>
+      </w:r>
+      <w:r>
+        <w:rPr>
+          <w:b/>
+          <w:bCs/>
+          <w:sz w:val="36"/>
+          <w:szCs w:val="36"/>
+        </w:rPr>
+        <w:t>(SQLite)</w:t>
+      </w:r>
+    </w:p>
+    <w:p>
+      <w:r>
+        <w:t>The implementation of this database</w:t>
+      </w:r>
+      <w:r>
+        <w:t xml:space="preserve"> is crucial for</w:t>
+      </w:r>
+      <w:r>
+        <w:t xml:space="preserve"> our predictive model</w:t>
+      </w:r>
+      <w:r>
+        <w:t>s</w:t>
+      </w:r>
+      <w:r>
+        <w:t xml:space="preserve">, enabling the analysis of relationships between module characteristics and TA allocation needs. By leveraging a well-defined schema, we ensure that our data </w:t>
+      </w:r>
+      <w:r>
+        <w:t xml:space="preserve">is </w:t>
+      </w:r>
+      <w:r>
+        <w:t>robust</w:t>
+      </w:r>
+      <w:r>
+        <w:t xml:space="preserve"> and</w:t>
+      </w:r>
+      <w:r>
+        <w:t xml:space="preserve"> reliable.</w:t>
+      </w:r>
+    </w:p>
+    <w:p/>
+    <w:p>
+      <w:pPr>
+        <w:rPr>
+          <w:b/>
+          <w:bCs/>
+          <w:sz w:val="32"/>
+          <w:szCs w:val="32"/>
+        </w:rPr>
+      </w:pPr>
+      <w:r>
+        <w:rPr>
+          <w:b/>
+          <w:bCs/>
+          <w:sz w:val="32"/>
+          <w:szCs w:val="32"/>
+        </w:rPr>
+        <w:t>3.2.1 Database Comparison</w:t>
+      </w:r>
+    </w:p>
+    <w:p>
+      <w:r>
+        <w:t xml:space="preserve">SQLite was chosen as the database management system for this project due to its serverless architecture, which </w:t>
+      </w:r>
+      <w:r>
+        <w:t>provides</w:t>
+      </w:r>
+      <w:r>
+        <w:t xml:space="preserve"> </w:t>
+      </w:r>
+      <w:r>
+        <w:t xml:space="preserve">ease of use </w:t>
+      </w:r>
+      <w:r>
+        <w:t>and convenience for smaller-scale applications. As a self-contained, file-based database, SQLite provides a lightweight solution without the need for a separate server process, minimi</w:t>
+      </w:r>
+      <w:r>
+        <w:t>s</w:t>
+      </w:r>
+      <w:r>
+        <w:t xml:space="preserve">ing </w:t>
+      </w:r>
+      <w:proofErr w:type="gramStart"/>
+      <w:r>
+        <w:t>setup</w:t>
+      </w:r>
+      <w:proofErr w:type="gramEnd"/>
+      <w:r>
+        <w:t xml:space="preserve"> and administrative</w:t>
+      </w:r>
+      <w:r>
+        <w:t xml:space="preserve"> tasks</w:t>
+      </w:r>
+      <w:r>
+        <w:t>. This also results in low-latency access to the data, as read/write</w:t>
+      </w:r>
+      <w:r>
+        <w:t xml:space="preserve"> </w:t>
+      </w:r>
+      <w:r>
+        <w:t xml:space="preserve">operations do not involve network </w:t>
+      </w:r>
+      <w:proofErr w:type="gramStart"/>
+      <w:r>
+        <w:t>communication</w:t>
+      </w:r>
+      <w:proofErr w:type="gramEnd"/>
+      <w:r>
+        <w:t xml:space="preserve"> or complex</w:t>
+      </w:r>
+      <w:r>
+        <w:t xml:space="preserve"> </w:t>
+      </w:r>
+      <w:r>
+        <w:t>protocols associated with client-server Database Management Systems (DBMS).</w:t>
+      </w:r>
+    </w:p>
+    <w:p/>
+    <w:p>
+      <w:r>
+        <w:t xml:space="preserve"> </w:t>
+      </w:r>
+      <w:r>
+        <w:t xml:space="preserve">SQLite has </w:t>
+      </w:r>
+      <w:r>
+        <w:t>limitations in handling concurrent write operations</w:t>
+      </w:r>
+      <w:r>
+        <w:t xml:space="preserve">, </w:t>
+      </w:r>
+      <w:r>
+        <w:t>user management</w:t>
+      </w:r>
+      <w:r>
+        <w:t xml:space="preserve"> or</w:t>
+      </w:r>
+      <w:r>
+        <w:t xml:space="preserve"> large-scale data processing needs</w:t>
+      </w:r>
+      <w:r>
+        <w:t xml:space="preserve">. However, it </w:t>
+      </w:r>
+      <w:r>
+        <w:t>should</w:t>
+      </w:r>
+      <w:r>
+        <w:t>n’t</w:t>
+      </w:r>
+      <w:r>
+        <w:t xml:space="preserve"> be </w:t>
+      </w:r>
+      <w:r>
+        <w:t xml:space="preserve">a concern </w:t>
+      </w:r>
+      <w:r>
+        <w:t xml:space="preserve">as the </w:t>
+      </w:r>
+      <w:r>
+        <w:t>requirements of</w:t>
+      </w:r>
+      <w:r>
+        <w:t xml:space="preserve"> this project is mainly a database that</w:t>
+      </w:r>
+      <w:r>
+        <w:t xml:space="preserve"> </w:t>
+      </w:r>
+      <w:r>
+        <w:t>supports</w:t>
+      </w:r>
+      <w:r>
+        <w:t xml:space="preserve"> simple</w:t>
+      </w:r>
+      <w:r>
+        <w:t xml:space="preserve"> CRUD </w:t>
+      </w:r>
+      <w:proofErr w:type="gramStart"/>
+      <w:r>
+        <w:t>operations</w:t>
+      </w:r>
+      <w:proofErr w:type="gramEnd"/>
+      <w:r>
+        <w:t xml:space="preserve"> and this web application is intended to be used by one user only</w:t>
+      </w:r>
+      <w:r>
+        <w:t>.</w:t>
+      </w:r>
+      <w:r>
+        <w:t xml:space="preserve"> Hence, SQLite is an excellent choice.</w:t>
+      </w:r>
+    </w:p>
+    <w:p/>
+    <w:p>
+      <w:r>
+        <w:t>Traditional SQL databases like PostgreSQL</w:t>
+      </w:r>
+      <w:r>
+        <w:t xml:space="preserve"> and</w:t>
+      </w:r>
+      <w:r>
+        <w:t xml:space="preserve"> MySQL are designed for a different set of requirements. They excel in environments where large-scale data handling, complex transactions, and high concurrency are</w:t>
+      </w:r>
+      <w:r>
+        <w:t xml:space="preserve"> common</w:t>
+      </w:r>
+      <w:r>
+        <w:t>. They offer extensive features for user management, data security, and advanced query optimizations. However, these systems require more resources in terms of hardware and maintenance. They may introduce more latency due to the client-server model, which can impact the speed of operations</w:t>
+      </w:r>
+      <w:r>
+        <w:t>.</w:t>
+      </w:r>
+    </w:p>
+    <w:p/>
+    <w:p>
+      <w:pPr>
+        <w:rPr>
+          <w:b/>
+          <w:bCs/>
+          <w:sz w:val="32"/>
+          <w:szCs w:val="32"/>
+        </w:rPr>
+      </w:pPr>
+      <w:r>
+        <w:rPr>
+          <w:b/>
+          <w:bCs/>
+          <w:sz w:val="32"/>
+          <w:szCs w:val="32"/>
+        </w:rPr>
+        <w:t>3.2.</w:t>
+      </w:r>
+      <w:r>
+        <w:rPr>
+          <w:b/>
+          <w:bCs/>
+          <w:sz w:val="32"/>
+          <w:szCs w:val="32"/>
+        </w:rPr>
+        <w:t>2</w:t>
+      </w:r>
+      <w:r>
+        <w:rPr>
+          <w:b/>
+          <w:bCs/>
+          <w:sz w:val="32"/>
+          <w:szCs w:val="32"/>
+        </w:rPr>
+        <w:t xml:space="preserve"> Database </w:t>
+      </w:r>
+      <w:r>
+        <w:rPr>
+          <w:b/>
+          <w:bCs/>
+          <w:sz w:val="32"/>
+          <w:szCs w:val="32"/>
+        </w:rPr>
+        <w:t>Implementation</w:t>
+      </w:r>
+    </w:p>
+    <w:p>
+      <w:r>
+        <w:t xml:space="preserve">The SQLite </w:t>
+      </w:r>
+      <w:r>
+        <w:t xml:space="preserve">relational </w:t>
+      </w:r>
+      <w:r>
+        <w:t>database is</w:t>
+      </w:r>
+      <w:r>
+        <w:t xml:space="preserve"> implemented compos</w:t>
+      </w:r>
+      <w:r>
+        <w:t>ing</w:t>
+      </w:r>
+      <w:r>
+        <w:t xml:space="preserve"> of five tables, each capturing </w:t>
+      </w:r>
+      <w:r>
+        <w:t xml:space="preserve">different </w:t>
+      </w:r>
+      <w:r>
+        <w:t>aspects of</w:t>
+      </w:r>
+      <w:r>
+        <w:t xml:space="preserve"> module information</w:t>
+      </w:r>
+      <w:r>
+        <w:t>.</w:t>
+      </w:r>
+      <w:r>
+        <w:t xml:space="preserve"> The PRIMARY KEY in each table ensures data integrity and provides a unique identifier for each record</w:t>
+      </w:r>
+      <w:r>
+        <w:t>. These tables</w:t>
+      </w:r>
+      <w:r>
+        <w:t xml:space="preserve"> and their properties</w:t>
+      </w:r>
+      <w:r>
+        <w:t xml:space="preserve"> are </w:t>
+      </w:r>
+      <w:r>
+        <w:t xml:space="preserve">defined </w:t>
+      </w:r>
+      <w:r>
+        <w:t>as follows:</w:t>
+      </w:r>
+    </w:p>
+    <w:p/>
+    <w:tbl>
+      <w:tblPr>
+        <w:tblStyle w:val="TableGrid"/>
+        <w:tblW w:w="10206" w:type="dxa"/>
+        <w:jc w:val="center"/>
+        <w:tblLook w:val="04A0" w:firstRow="1" w:lastRow="0" w:firstColumn="1" w:lastColumn="0" w:noHBand="0" w:noVBand="1"/>
+      </w:tblPr>
+      <w:tblGrid>
+        <w:gridCol w:w="3402"/>
+        <w:gridCol w:w="3402"/>
+        <w:gridCol w:w="3402"/>
+      </w:tblGrid>
+      <w:tr>
+        <w:trPr>
+          <w:jc w:val="center"/>
+        </w:trPr>
+        <w:tc>
+          <w:tcPr>
+            <w:tcW w:w="3402" w:type="dxa"/>
+          </w:tcPr>
+          <w:p>
+            <w:pPr>
+              <w:jc w:val="center"/>
+            </w:pPr>
+            <w:r>
+              <w:t>Job Descriptions</w:t>
+            </w:r>
+          </w:p>
+        </w:tc>
+        <w:tc>
+          <w:tcPr>
+            <w:tcW w:w="3402" w:type="dxa"/>
+          </w:tcPr>
+          <w:p>
+            <w:pPr>
+              <w:jc w:val="center"/>
+            </w:pPr>
+            <w:r>
+              <w:t>Number of Students</w:t>
+            </w:r>
+          </w:p>
+        </w:tc>
+        <w:tc>
+          <w:tcPr>
+            <w:tcW w:w="3402" w:type="dxa"/>
+          </w:tcPr>
+          <w:p>
+            <w:pPr>
+              <w:jc w:val="center"/>
+            </w:pPr>
+            <w:proofErr w:type="spellStart"/>
+            <w:r>
+              <w:t>requested_vs_recruited</w:t>
+            </w:r>
+            <w:proofErr w:type="spellEnd"/>
+          </w:p>
+        </w:tc>
+      </w:tr>
+      <w:tr>
+        <w:trPr>
+          <w:jc w:val="center"/>
+        </w:trPr>
+        <w:tc>
+          <w:tcPr>
+            <w:tcW w:w="3402" w:type="dxa"/>
+          </w:tcPr>
+          <w:p>
+            <w:pPr>
+              <w:jc w:val="center"/>
+            </w:pPr>
+            <w:r>
+              <w:t>PRIMARY KEY (id)</w:t>
+            </w:r>
+          </w:p>
+          <w:p>
+            <w:pPr>
+              <w:jc w:val="center"/>
+            </w:pPr>
+            <w:proofErr w:type="spellStart"/>
+            <w:r>
+              <w:t>module_code</w:t>
+            </w:r>
+            <w:proofErr w:type="spellEnd"/>
+            <w:r>
+              <w:t xml:space="preserve"> VARCHAR</w:t>
+            </w:r>
+          </w:p>
+          <w:p>
+            <w:pPr>
+              <w:jc w:val="center"/>
+            </w:pPr>
+            <w:proofErr w:type="spellStart"/>
+            <w:r>
+              <w:t>module_title</w:t>
+            </w:r>
+            <w:proofErr w:type="spellEnd"/>
+            <w:r>
+              <w:t xml:space="preserve"> VARCHAR</w:t>
+            </w:r>
+          </w:p>
+          <w:p>
+            <w:pPr>
+              <w:jc w:val="center"/>
+            </w:pPr>
+            <w:proofErr w:type="spellStart"/>
+            <w:r>
+              <w:t>number_of_TA</w:t>
+            </w:r>
+            <w:proofErr w:type="spellEnd"/>
+            <w:r>
+              <w:t xml:space="preserve"> INTEGER</w:t>
+            </w:r>
+          </w:p>
+          <w:p>
+            <w:pPr>
+              <w:jc w:val="center"/>
+            </w:pPr>
+            <w:r>
+              <w:t>duties VARCHAR</w:t>
+            </w:r>
+          </w:p>
+          <w:p>
+            <w:pPr>
+              <w:jc w:val="center"/>
+            </w:pPr>
+            <w:proofErr w:type="spellStart"/>
+            <w:r>
+              <w:t>total_hours</w:t>
+            </w:r>
+            <w:proofErr w:type="spellEnd"/>
+            <w:r>
+              <w:t xml:space="preserve"> INTEGE</w:t>
+            </w:r>
+            <w:r>
+              <w:t>R</w:t>
+            </w:r>
+          </w:p>
+        </w:tc>
+        <w:tc>
+          <w:tcPr>
+            <w:tcW w:w="3402" w:type="dxa"/>
+          </w:tcPr>
+          <w:p>
+            <w:pPr>
+              <w:jc w:val="center"/>
+            </w:pPr>
+            <w:r>
+              <w:t>PRIMARY KEY (id)</w:t>
+            </w:r>
+          </w:p>
+          <w:p>
+            <w:pPr>
+              <w:jc w:val="center"/>
+            </w:pPr>
+            <w:proofErr w:type="spellStart"/>
+            <w:r>
+              <w:t>module_code</w:t>
+            </w:r>
+            <w:proofErr w:type="spellEnd"/>
+            <w:r>
+              <w:t xml:space="preserve"> VARCHAR</w:t>
+            </w:r>
+          </w:p>
+          <w:p>
+            <w:pPr>
+              <w:jc w:val="center"/>
+            </w:pPr>
+            <w:proofErr w:type="spellStart"/>
+            <w:r>
+              <w:t>module_title</w:t>
+            </w:r>
+            <w:proofErr w:type="spellEnd"/>
+            <w:r>
+              <w:t xml:space="preserve"> VARCHAR</w:t>
+            </w:r>
+          </w:p>
+          <w:p>
+            <w:pPr>
+              <w:jc w:val="center"/>
+            </w:pPr>
+            <w:r>
+              <w:t xml:space="preserve">cap_23_24 </w:t>
+            </w:r>
+            <w:proofErr w:type="gramStart"/>
+            <w:r>
+              <w:t>INTEGER</w:t>
+            </w:r>
+            <w:proofErr w:type="gramEnd"/>
+          </w:p>
+          <w:p>
+            <w:pPr>
+              <w:jc w:val="center"/>
+            </w:pPr>
+            <w:r>
+              <w:t>actual_22_23 INTEGER</w:t>
+            </w:r>
+          </w:p>
+          <w:p>
+            <w:pPr>
+              <w:jc w:val="center"/>
+            </w:pPr>
+            <w:r>
+              <w:t>notes TEXT</w:t>
+            </w:r>
+          </w:p>
+        </w:tc>
+        <w:tc>
+          <w:tcPr>
+            <w:tcW w:w="3402" w:type="dxa"/>
+          </w:tcPr>
+          <w:p>
+            <w:pPr>
+              <w:jc w:val="center"/>
+            </w:pPr>
+            <w:r>
+              <w:t>PRIMARY KEY (id)</w:t>
+            </w:r>
+          </w:p>
+          <w:p>
+            <w:pPr>
+              <w:jc w:val="center"/>
+            </w:pPr>
+            <w:proofErr w:type="spellStart"/>
+            <w:r>
+              <w:t>module_code</w:t>
+            </w:r>
+            <w:proofErr w:type="spellEnd"/>
+            <w:r>
+              <w:t xml:space="preserve"> VARCHAR</w:t>
+            </w:r>
+          </w:p>
+          <w:p>
+            <w:pPr>
+              <w:jc w:val="center"/>
+            </w:pPr>
+            <w:proofErr w:type="spellStart"/>
+            <w:r>
+              <w:t>module_title</w:t>
+            </w:r>
+            <w:proofErr w:type="spellEnd"/>
+            <w:r>
+              <w:t xml:space="preserve"> VARCHAR</w:t>
+            </w:r>
+          </w:p>
+          <w:p>
+            <w:pPr>
+              <w:jc w:val="center"/>
+            </w:pPr>
+            <w:r>
+              <w:t xml:space="preserve">requested_23_24 </w:t>
+            </w:r>
+            <w:proofErr w:type="gramStart"/>
+            <w:r>
+              <w:t>INTEGER</w:t>
+            </w:r>
+            <w:proofErr w:type="gramEnd"/>
+          </w:p>
+          <w:p>
+            <w:pPr>
+              <w:jc w:val="center"/>
+            </w:pPr>
+            <w:r>
+              <w:t xml:space="preserve">recruited_23_24 </w:t>
+            </w:r>
+            <w:proofErr w:type="gramStart"/>
+            <w:r>
+              <w:t>INTEGER</w:t>
+            </w:r>
+            <w:proofErr w:type="gramEnd"/>
+          </w:p>
+          <w:p>
+            <w:pPr>
+              <w:jc w:val="center"/>
+            </w:pPr>
+            <w:r>
+              <w:t xml:space="preserve">requested_22_23 </w:t>
+            </w:r>
+            <w:proofErr w:type="gramStart"/>
+            <w:r>
+              <w:t>INTEGER</w:t>
+            </w:r>
+            <w:proofErr w:type="gramEnd"/>
+          </w:p>
+          <w:p>
+            <w:pPr>
+              <w:jc w:val="center"/>
+            </w:pPr>
+            <w:r>
+              <w:t xml:space="preserve">recruited_22_23 </w:t>
+            </w:r>
+            <w:proofErr w:type="gramStart"/>
+            <w:r>
+              <w:t>INTEGER</w:t>
+            </w:r>
+            <w:proofErr w:type="gramEnd"/>
+          </w:p>
+          <w:p>
+            <w:pPr>
+              <w:jc w:val="center"/>
+            </w:pPr>
+            <w:r>
+              <w:t xml:space="preserve">requested_21_22 </w:t>
+            </w:r>
+            <w:proofErr w:type="gramStart"/>
+            <w:r>
+              <w:t>INTEGER</w:t>
+            </w:r>
+            <w:proofErr w:type="gramEnd"/>
+          </w:p>
+          <w:p>
+            <w:r>
+              <w:t>recruited_21_22 INTEGER</w:t>
+            </w:r>
+          </w:p>
+        </w:tc>
+      </w:tr>
+    </w:tbl>
+    <w:p/>
+    <w:tbl>
+      <w:tblPr>
+        <w:tblStyle w:val="TableGrid"/>
+        <w:tblW w:w="10261" w:type="dxa"/>
+        <w:jc w:val="center"/>
+        <w:tblLook w:val="04A0" w:firstRow="1" w:lastRow="0" w:firstColumn="1" w:lastColumn="0" w:noHBand="0" w:noVBand="1"/>
+      </w:tblPr>
+      <w:tblGrid>
+        <w:gridCol w:w="4252"/>
+        <w:gridCol w:w="2778"/>
+        <w:gridCol w:w="3231"/>
+      </w:tblGrid>
+      <w:tr>
+        <w:trPr>
+          <w:jc w:val="center"/>
+        </w:trPr>
+        <w:tc>
+          <w:tcPr>
+            <w:tcW w:w="4252" w:type="dxa"/>
+          </w:tcPr>
+          <w:p>
+            <w:pPr>
+              <w:jc w:val="center"/>
+            </w:pPr>
+            <w:proofErr w:type="spellStart"/>
+            <w:r>
+              <w:t>module_assessment</w:t>
+            </w:r>
+            <w:proofErr w:type="spellEnd"/>
+          </w:p>
+        </w:tc>
+        <w:tc>
+          <w:tcPr>
+            <w:tcW w:w="2778" w:type="dxa"/>
+          </w:tcPr>
+          <w:p>
+            <w:pPr>
+              <w:jc w:val="center"/>
+            </w:pPr>
+            <w:proofErr w:type="spellStart"/>
+            <w:r>
+              <w:t>average_pgta_hours</w:t>
+            </w:r>
+            <w:proofErr w:type="spellEnd"/>
+          </w:p>
+        </w:tc>
+        <w:tc>
+          <w:tcPr>
+            <w:tcW w:w="3231" w:type="dxa"/>
+          </w:tcPr>
+          <w:p>
+            <w:pPr>
+              <w:jc w:val="center"/>
+            </w:pPr>
+            <w:proofErr w:type="spellStart"/>
+            <w:r>
+              <w:t>combined_variables</w:t>
+            </w:r>
+            <w:proofErr w:type="spellEnd"/>
+          </w:p>
+        </w:tc>
+      </w:tr>
+      <w:tr>
+        <w:trPr>
+          <w:trHeight w:val="240"/>
+          <w:jc w:val="center"/>
+        </w:trPr>
+        <w:tc>
+          <w:tcPr>
+            <w:tcW w:w="4252" w:type="dxa"/>
+          </w:tcPr>
+          <w:p>
+            <w:pPr>
+              <w:jc w:val="center"/>
+            </w:pPr>
+            <w:r>
+              <w:t>PRIMARY KEY (id)</w:t>
+            </w:r>
+          </w:p>
+          <w:p>
+            <w:pPr>
+              <w:jc w:val="center"/>
+            </w:pPr>
+            <w:proofErr w:type="spellStart"/>
+            <w:r>
+              <w:t>module_code</w:t>
+            </w:r>
+            <w:proofErr w:type="spellEnd"/>
+            <w:r>
+              <w:t xml:space="preserve"> VARCHAR</w:t>
+            </w:r>
+          </w:p>
+          <w:p>
+            <w:pPr>
+              <w:jc w:val="center"/>
+            </w:pPr>
+            <w:proofErr w:type="spellStart"/>
+            <w:r>
+              <w:t>delivery_code</w:t>
+            </w:r>
+            <w:proofErr w:type="spellEnd"/>
+            <w:r>
+              <w:t xml:space="preserve"> VARCHAR</w:t>
+            </w:r>
+          </w:p>
+          <w:p>
+            <w:pPr>
+              <w:jc w:val="center"/>
+            </w:pPr>
+            <w:proofErr w:type="spellStart"/>
+            <w:r>
+              <w:t>module_delivery_period_code</w:t>
+            </w:r>
+            <w:proofErr w:type="spellEnd"/>
+            <w:r>
+              <w:t xml:space="preserve"> VARCHAR</w:t>
+            </w:r>
+          </w:p>
+          <w:p>
+            <w:pPr>
+              <w:jc w:val="center"/>
+            </w:pPr>
+            <w:proofErr w:type="spellStart"/>
+            <w:r>
+              <w:t>exam_weight</w:t>
+            </w:r>
+            <w:proofErr w:type="spellEnd"/>
+            <w:r>
+              <w:t xml:space="preserve"> </w:t>
+            </w:r>
+            <w:r>
+              <w:t>INTEGER</w:t>
+            </w:r>
+          </w:p>
+          <w:p>
+            <w:pPr>
+              <w:jc w:val="center"/>
+            </w:pPr>
+            <w:proofErr w:type="spellStart"/>
+            <w:r>
+              <w:t>coursework_weight</w:t>
+            </w:r>
+            <w:proofErr w:type="spellEnd"/>
+            <w:r>
+              <w:t xml:space="preserve"> </w:t>
+            </w:r>
+            <w:r>
+              <w:t>INTEGER</w:t>
+            </w:r>
+          </w:p>
+          <w:p>
+            <w:pPr>
+              <w:jc w:val="center"/>
+            </w:pPr>
+            <w:proofErr w:type="spellStart"/>
+            <w:r>
+              <w:t>exam_coursework_ratio</w:t>
+            </w:r>
+            <w:proofErr w:type="spellEnd"/>
+            <w:r>
+              <w:t xml:space="preserve"> VARCHAR</w:t>
+            </w:r>
+          </w:p>
+        </w:tc>
+        <w:tc>
+          <w:tcPr>
+            <w:tcW w:w="2778" w:type="dxa"/>
+          </w:tcPr>
+          <w:p>
+            <w:pPr>
+              <w:jc w:val="center"/>
+            </w:pPr>
+            <w:r>
+              <w:t>PRIMARY KEY (id)</w:t>
+            </w:r>
+          </w:p>
+          <w:p>
+            <w:pPr>
+              <w:jc w:val="center"/>
+            </w:pPr>
+            <w:r>
+              <w:t>duties VARCHAR</w:t>
+            </w:r>
+          </w:p>
+          <w:p>
+            <w:pPr>
+              <w:jc w:val="center"/>
+            </w:pPr>
+            <w:proofErr w:type="spellStart"/>
+            <w:r>
+              <w:t>average_hours</w:t>
+            </w:r>
+            <w:proofErr w:type="spellEnd"/>
+          </w:p>
+        </w:tc>
+        <w:tc>
+          <w:tcPr>
+            <w:tcW w:w="3231" w:type="dxa"/>
+          </w:tcPr>
+          <w:p>
+            <w:pPr>
+              <w:jc w:val="center"/>
+            </w:pPr>
+            <w:r>
+              <w:t>PRIMARY KEY (id)</w:t>
+            </w:r>
+          </w:p>
+          <w:p>
+            <w:pPr>
+              <w:jc w:val="center"/>
+            </w:pPr>
+            <w:proofErr w:type="spellStart"/>
+            <w:r>
+              <w:t>module_code</w:t>
+            </w:r>
+            <w:proofErr w:type="spellEnd"/>
+            <w:r>
+              <w:t xml:space="preserve"> VARCHAR</w:t>
+            </w:r>
+          </w:p>
+          <w:p>
+            <w:pPr>
+              <w:jc w:val="center"/>
+            </w:pPr>
+            <w:proofErr w:type="spellStart"/>
+            <w:r>
+              <w:t>module_title</w:t>
+            </w:r>
+            <w:proofErr w:type="spellEnd"/>
+            <w:r>
+              <w:t xml:space="preserve"> VARCHAR</w:t>
+            </w:r>
+          </w:p>
+          <w:p>
+            <w:pPr>
+              <w:jc w:val="center"/>
+            </w:pPr>
+            <w:proofErr w:type="spellStart"/>
+            <w:r>
+              <w:t>number_of_students</w:t>
+            </w:r>
+            <w:proofErr w:type="spellEnd"/>
+            <w:r>
+              <w:t xml:space="preserve"> </w:t>
+            </w:r>
+            <w:proofErr w:type="gramStart"/>
+            <w:r>
+              <w:t>INTEGER</w:t>
+            </w:r>
+            <w:proofErr w:type="gramEnd"/>
+          </w:p>
+          <w:p>
+            <w:pPr>
+              <w:jc w:val="center"/>
+            </w:pPr>
+            <w:proofErr w:type="spellStart"/>
+            <w:r>
+              <w:t>pgtas_recruited</w:t>
+            </w:r>
+            <w:proofErr w:type="spellEnd"/>
+            <w:r>
+              <w:t xml:space="preserve"> INTEGER</w:t>
+            </w:r>
+          </w:p>
+          <w:p>
+            <w:pPr>
+              <w:jc w:val="center"/>
+            </w:pPr>
+            <w:proofErr w:type="spellStart"/>
+            <w:r>
+              <w:t>exam_coursework_ratio</w:t>
+            </w:r>
+            <w:proofErr w:type="spellEnd"/>
+            <w:r>
+              <w:t xml:space="preserve"> VARCHAR</w:t>
+            </w:r>
+          </w:p>
+          <w:p>
+            <w:pPr>
+              <w:jc w:val="center"/>
+            </w:pPr>
+            <w:proofErr w:type="spellStart"/>
+            <w:r>
+              <w:t>exam_weight</w:t>
+            </w:r>
+            <w:proofErr w:type="spellEnd"/>
+            <w:r>
+              <w:t xml:space="preserve"> </w:t>
+            </w:r>
+            <w:r>
+              <w:t>INTEGER</w:t>
+            </w:r>
+          </w:p>
+          <w:p>
+            <w:pPr>
+              <w:jc w:val="center"/>
+            </w:pPr>
+            <w:proofErr w:type="spellStart"/>
+            <w:r>
+              <w:t>coursework_weight</w:t>
+            </w:r>
+            <w:proofErr w:type="spellEnd"/>
+            <w:r>
+              <w:t xml:space="preserve"> </w:t>
+            </w:r>
+            <w:r>
+              <w:t>INTEGER</w:t>
+            </w:r>
+          </w:p>
+          <w:p>
+            <w:pPr>
+              <w:jc w:val="center"/>
+            </w:pPr>
+          </w:p>
+        </w:tc>
+      </w:tr>
+    </w:tbl>
+    <w:p/>
+    <w:p>
+      <w:pPr>
+        <w:rPr>
+          <w:b/>
+          <w:bCs/>
+          <w:sz w:val="28"/>
+          <w:szCs w:val="28"/>
+        </w:rPr>
+      </w:pPr>
+      <w:r>
+        <w:rPr>
+          <w:b/>
+          <w:bCs/>
+          <w:sz w:val="28"/>
+          <w:szCs w:val="28"/>
+        </w:rPr>
+        <w:t>3.2.</w:t>
+      </w:r>
+      <w:r>
+        <w:rPr>
+          <w:b/>
+          <w:bCs/>
+          <w:sz w:val="28"/>
+          <w:szCs w:val="28"/>
+        </w:rPr>
+        <w:t>2</w:t>
+      </w:r>
+      <w:r>
+        <w:rPr>
+          <w:b/>
+          <w:bCs/>
+          <w:sz w:val="28"/>
+          <w:szCs w:val="28"/>
+        </w:rPr>
+        <w:t>.1</w:t>
+      </w:r>
+      <w:r>
+        <w:rPr>
+          <w:b/>
+          <w:bCs/>
+          <w:sz w:val="28"/>
+          <w:szCs w:val="28"/>
+        </w:rPr>
+        <w:t xml:space="preserve"> </w:t>
+      </w:r>
+      <w:proofErr w:type="spellStart"/>
+      <w:r>
+        <w:rPr>
+          <w:b/>
+          <w:bCs/>
+          <w:sz w:val="28"/>
+          <w:szCs w:val="28"/>
+        </w:rPr>
+        <w:t>SQLAlchemy</w:t>
+      </w:r>
+      <w:proofErr w:type="spellEnd"/>
+    </w:p>
+    <w:p/>
+    <w:p>
+      <w:proofErr w:type="spellStart"/>
+      <w:r>
+        <w:t>SQLAlchemy</w:t>
+      </w:r>
+      <w:proofErr w:type="spellEnd"/>
+      <w:r>
+        <w:t xml:space="preserve"> is</w:t>
+      </w:r>
+      <w:r>
+        <w:t xml:space="preserve"> a Python SQL toolkit and Object-Relational Mapping (ORM) library</w:t>
+      </w:r>
+      <w:r>
+        <w:t xml:space="preserve">, responsible for managing </w:t>
+      </w:r>
+      <w:r>
+        <w:t>interactions with the SQLite database</w:t>
+      </w:r>
+      <w:r>
+        <w:t xml:space="preserve">. It </w:t>
+      </w:r>
+      <w:r>
+        <w:t xml:space="preserve">allows </w:t>
+      </w:r>
+      <w:r>
+        <w:t>developers to work with Python objects rather than SQL queries</w:t>
+      </w:r>
+      <w:r>
+        <w:t xml:space="preserve">, </w:t>
+      </w:r>
+      <w:r>
+        <w:t>enhancing code readability and maintainability</w:t>
+      </w:r>
+      <w:r>
+        <w:t>.</w:t>
+      </w:r>
+    </w:p>
+    <w:p/>
+    <w:p>
+      <w:r>
+        <w:t xml:space="preserve">By integrating </w:t>
+      </w:r>
+      <w:proofErr w:type="spellStart"/>
+      <w:r>
+        <w:t>SQLAlchemy</w:t>
+      </w:r>
+      <w:proofErr w:type="spellEnd"/>
+      <w:r>
+        <w:t xml:space="preserve"> with SQLite, the project benefits from the ease of database </w:t>
+      </w:r>
+      <w:r>
+        <w:t xml:space="preserve">handling and </w:t>
+      </w:r>
+      <w:r>
+        <w:t>manipulatio</w:t>
+      </w:r>
+      <w:r>
+        <w:t>n</w:t>
+      </w:r>
+      <w:r>
+        <w:t xml:space="preserve"> </w:t>
+      </w:r>
+      <w:r>
+        <w:t>using</w:t>
+      </w:r>
+      <w:r>
+        <w:t xml:space="preserve"> </w:t>
+      </w:r>
+      <w:proofErr w:type="spellStart"/>
+      <w:r>
+        <w:t>SQLAlchemy's</w:t>
+      </w:r>
+      <w:proofErr w:type="spellEnd"/>
+      <w:r>
+        <w:t xml:space="preserve"> ORM</w:t>
+      </w:r>
+      <w:r>
+        <w:t xml:space="preserve"> feature</w:t>
+      </w:r>
+      <w:r>
+        <w:t xml:space="preserve">, coupled with the efficiency and </w:t>
+      </w:r>
+      <w:r>
+        <w:t xml:space="preserve">simplicity </w:t>
+      </w:r>
+      <w:r>
+        <w:t xml:space="preserve">of a serverless database system, making it </w:t>
+      </w:r>
+      <w:r>
+        <w:t xml:space="preserve">a great </w:t>
+      </w:r>
+      <w:r>
+        <w:t>setup for Python-based applications with moderate data management</w:t>
+      </w:r>
+      <w:r>
+        <w:t xml:space="preserve"> requirements</w:t>
+      </w:r>
+      <w:r>
+        <w:t>.</w:t>
+      </w:r>
+    </w:p>
+    <w:p/>
+    <w:p>
+      <w:pPr>
+        <w:rPr>
+          <w:b/>
+          <w:bCs/>
+          <w:sz w:val="28"/>
+          <w:szCs w:val="28"/>
+        </w:rPr>
+      </w:pPr>
+      <w:r>
+        <w:rPr>
+          <w:b/>
+          <w:bCs/>
+          <w:sz w:val="28"/>
+          <w:szCs w:val="28"/>
+        </w:rPr>
+        <w:t>3.2.</w:t>
+      </w:r>
+      <w:r>
+        <w:rPr>
+          <w:b/>
+          <w:bCs/>
+          <w:sz w:val="28"/>
+          <w:szCs w:val="28"/>
+        </w:rPr>
+        <w:t>2.2</w:t>
+      </w:r>
+      <w:r>
+        <w:rPr>
+          <w:b/>
+          <w:bCs/>
+          <w:sz w:val="28"/>
+          <w:szCs w:val="28"/>
+        </w:rPr>
+        <w:t xml:space="preserve"> Database </w:t>
+      </w:r>
+      <w:r>
+        <w:rPr>
+          <w:b/>
+          <w:bCs/>
+          <w:sz w:val="28"/>
+          <w:szCs w:val="28"/>
+        </w:rPr>
+        <w:t>Initialisation</w:t>
+      </w:r>
+    </w:p>
+    <w:p>
+      <w:r>
+        <w:t xml:space="preserve">This section discusses </w:t>
+      </w:r>
+      <w:r>
+        <w:t>a brief outline of the database workflow</w:t>
+      </w:r>
+      <w:r>
+        <w:t xml:space="preserve"> for initialisation.</w:t>
+      </w:r>
+    </w:p>
+    <w:p/>
+    <w:p>
+      <w:pPr>
+        <w:pStyle w:val="ListParagraph"/>
+        <w:numPr>
+          <w:ilvl w:val="0"/>
+          <w:numId w:val="39"/>
+        </w:numPr>
+      </w:pPr>
+      <w:r>
+        <w:rPr>
+          <w:b/>
+          <w:bCs/>
+        </w:rPr>
+        <w:t>Model Declaration:</w:t>
+      </w:r>
+      <w:r>
+        <w:t xml:space="preserve"> </w:t>
+      </w:r>
+      <w:proofErr w:type="spellStart"/>
+      <w:r>
+        <w:t>SQLAlchemy's</w:t>
+      </w:r>
+      <w:proofErr w:type="spellEnd"/>
+      <w:r>
+        <w:t xml:space="preserve"> ORM feature is used to </w:t>
+      </w:r>
+      <w:r>
+        <w:t>initiate</w:t>
+      </w:r>
+      <w:r>
+        <w:t xml:space="preserve"> models such as </w:t>
+      </w:r>
+      <w:proofErr w:type="spellStart"/>
+      <w:r>
+        <w:t>JobDescription</w:t>
+      </w:r>
+      <w:proofErr w:type="spellEnd"/>
+      <w:r>
+        <w:t xml:space="preserve">, </w:t>
+      </w:r>
+      <w:proofErr w:type="spellStart"/>
+      <w:r>
+        <w:t>RequestedVsRecruited</w:t>
+      </w:r>
+      <w:proofErr w:type="spellEnd"/>
+      <w:r>
+        <w:t xml:space="preserve">, </w:t>
+      </w:r>
+      <w:proofErr w:type="spellStart"/>
+      <w:r>
+        <w:t>ModuleAssessment</w:t>
+      </w:r>
+      <w:proofErr w:type="spellEnd"/>
+      <w:r>
+        <w:t>, etc.</w:t>
+      </w:r>
+      <w:r>
+        <w:t xml:space="preserve"> which </w:t>
+      </w:r>
+      <w:r>
+        <w:t xml:space="preserve">define the </w:t>
+      </w:r>
+      <w:r>
+        <w:t xml:space="preserve">structure of the tables within the SQLite database. </w:t>
+      </w:r>
+    </w:p>
+    <w:p>
+      <w:pPr>
+        <w:pStyle w:val="ListParagraph"/>
+        <w:numPr>
+          <w:ilvl w:val="0"/>
+          <w:numId w:val="39"/>
+        </w:numPr>
+      </w:pPr>
+      <w:r>
+        <w:rPr>
+          <w:b/>
+          <w:bCs/>
+        </w:rPr>
+        <w:t>Engine Creation</w:t>
+      </w:r>
+      <w:r>
+        <w:rPr>
+          <w:b/>
+          <w:bCs/>
+        </w:rPr>
+        <w:t>:</w:t>
+      </w:r>
+      <w:r>
+        <w:t xml:space="preserve"> A database engine is </w:t>
+      </w:r>
+      <w:r>
+        <w:t>initiated</w:t>
+      </w:r>
+      <w:r>
+        <w:t xml:space="preserve"> through </w:t>
+      </w:r>
+      <w:proofErr w:type="spellStart"/>
+      <w:r>
+        <w:t>SQLAlchemy's</w:t>
+      </w:r>
+      <w:proofErr w:type="spellEnd"/>
+      <w:r>
+        <w:t xml:space="preserve"> </w:t>
+      </w:r>
+      <w:proofErr w:type="spellStart"/>
+      <w:r>
+        <w:rPr>
+          <w:i/>
+          <w:iCs/>
+        </w:rPr>
+        <w:t>create_engine</w:t>
+      </w:r>
+      <w:proofErr w:type="spellEnd"/>
+      <w:r>
+        <w:t xml:space="preserve"> method, which establishes the connection to the SQLite database file.</w:t>
+      </w:r>
+      <w:r>
+        <w:t xml:space="preserve"> </w:t>
+      </w:r>
+      <w:r>
+        <w:t xml:space="preserve">The </w:t>
+      </w:r>
+      <w:proofErr w:type="spellStart"/>
+      <w:r>
+        <w:rPr>
+          <w:i/>
+          <w:iCs/>
+        </w:rPr>
+        <w:t>init_db</w:t>
+      </w:r>
+      <w:proofErr w:type="spellEnd"/>
+      <w:r>
+        <w:t xml:space="preserve"> function initialises the database where </w:t>
+      </w:r>
+      <w:proofErr w:type="spellStart"/>
+      <w:proofErr w:type="gramStart"/>
+      <w:r>
+        <w:t>Base.metadata.create</w:t>
+      </w:r>
+      <w:proofErr w:type="gramEnd"/>
+      <w:r>
+        <w:t>_all</w:t>
+      </w:r>
+      <w:proofErr w:type="spellEnd"/>
+      <w:r>
+        <w:t>(engine) creates all the defined tables.</w:t>
+      </w:r>
+    </w:p>
+    <w:p>
+      <w:pPr>
+        <w:pStyle w:val="ListParagraph"/>
+        <w:numPr>
+          <w:ilvl w:val="0"/>
+          <w:numId w:val="39"/>
+        </w:numPr>
+      </w:pPr>
+      <w:r>
+        <w:rPr>
+          <w:b/>
+          <w:bCs/>
+        </w:rPr>
+        <w:t>Session Management</w:t>
+      </w:r>
+      <w:r>
+        <w:rPr>
+          <w:b/>
+          <w:bCs/>
+        </w:rPr>
+        <w:t>:</w:t>
+      </w:r>
+      <w:r>
+        <w:t xml:space="preserve"> </w:t>
+      </w:r>
+      <w:r>
+        <w:t xml:space="preserve">The session, an instance of the Session class created by the </w:t>
+      </w:r>
+      <w:proofErr w:type="spellStart"/>
+      <w:r>
+        <w:t>sessionmaker</w:t>
+      </w:r>
+      <w:proofErr w:type="spellEnd"/>
+      <w:r>
+        <w:t xml:space="preserve"> bound to the engine, </w:t>
+      </w:r>
+      <w:r>
+        <w:t xml:space="preserve">manages interactions with the database by </w:t>
+      </w:r>
+      <w:r>
+        <w:t>act</w:t>
+      </w:r>
+      <w:r>
+        <w:t xml:space="preserve">ing </w:t>
+      </w:r>
+      <w:r>
+        <w:t xml:space="preserve">as a staging </w:t>
+      </w:r>
+      <w:r>
+        <w:t xml:space="preserve">zone </w:t>
+      </w:r>
+      <w:r>
+        <w:t>for all objects loaded into the database session.</w:t>
+      </w:r>
+      <w:r>
+        <w:t xml:space="preserve"> </w:t>
+      </w:r>
+    </w:p>
+    <w:p>
+      <w:pPr>
+        <w:pStyle w:val="ListParagraph"/>
+        <w:numPr>
+          <w:ilvl w:val="0"/>
+          <w:numId w:val="39"/>
+        </w:numPr>
+      </w:pPr>
+      <w:r>
+        <w:rPr>
+          <w:b/>
+          <w:bCs/>
+        </w:rPr>
+        <w:t>Data Manipulation:</w:t>
+      </w:r>
+      <w:r>
+        <w:t xml:space="preserve"> </w:t>
+      </w:r>
+      <w:r>
+        <w:t xml:space="preserve">CSV data </w:t>
+      </w:r>
+      <w:r>
+        <w:t xml:space="preserve">is </w:t>
+      </w:r>
+      <w:r>
+        <w:t xml:space="preserve">directly </w:t>
+      </w:r>
+      <w:r>
+        <w:t xml:space="preserve">loaded </w:t>
+      </w:r>
+      <w:r>
+        <w:t>into the database tables</w:t>
+      </w:r>
+      <w:r>
+        <w:t xml:space="preserve"> in the </w:t>
+      </w:r>
+      <w:proofErr w:type="spellStart"/>
+      <w:r>
+        <w:rPr>
+          <w:i/>
+          <w:iCs/>
+        </w:rPr>
+        <w:t>load_csv_to_database</w:t>
+      </w:r>
+      <w:proofErr w:type="spellEnd"/>
+      <w:r>
+        <w:t xml:space="preserve"> function. This function iterates over a </w:t>
+      </w:r>
+      <w:proofErr w:type="gramStart"/>
+      <w:r>
+        <w:t xml:space="preserve">pandas </w:t>
+      </w:r>
+      <w:proofErr w:type="spellStart"/>
+      <w:r>
+        <w:t>DataFrame</w:t>
+      </w:r>
+      <w:proofErr w:type="spellEnd"/>
+      <w:proofErr w:type="gramEnd"/>
+      <w:r>
+        <w:t xml:space="preserve">, creating instances of the corresponding model populated with data from each row, and adds these instances to the </w:t>
+      </w:r>
+      <w:proofErr w:type="spellStart"/>
+      <w:r>
+        <w:t>SQLAlchemy</w:t>
+      </w:r>
+      <w:proofErr w:type="spellEnd"/>
+      <w:r>
+        <w:t xml:space="preserve"> session. </w:t>
+      </w:r>
+    </w:p>
+    <w:p>
+      <w:pPr>
+        <w:pStyle w:val="ListParagraph"/>
+        <w:numPr>
+          <w:ilvl w:val="0"/>
+          <w:numId w:val="39"/>
+        </w:numPr>
+      </w:pPr>
+      <w:r>
+        <w:rPr>
+          <w:b/>
+          <w:bCs/>
+        </w:rPr>
+        <w:t xml:space="preserve">Session </w:t>
+      </w:r>
+      <w:r>
+        <w:rPr>
+          <w:b/>
+          <w:bCs/>
+        </w:rPr>
+        <w:t>Commitment:</w:t>
+      </w:r>
+      <w:r>
+        <w:t xml:space="preserve"> </w:t>
+      </w:r>
+      <w:r>
+        <w:t xml:space="preserve">The </w:t>
+      </w:r>
+      <w:proofErr w:type="spellStart"/>
+      <w:proofErr w:type="gramStart"/>
+      <w:r>
+        <w:rPr>
+          <w:i/>
+          <w:iCs/>
+        </w:rPr>
+        <w:t>session.commit</w:t>
+      </w:r>
+      <w:proofErr w:type="spellEnd"/>
+      <w:proofErr w:type="gramEnd"/>
+      <w:r>
+        <w:rPr>
+          <w:i/>
+          <w:iCs/>
+        </w:rPr>
+        <w:t xml:space="preserve">() </w:t>
+      </w:r>
+      <w:r>
+        <w:t xml:space="preserve">method is </w:t>
+      </w:r>
+      <w:r>
+        <w:t>called</w:t>
+      </w:r>
+      <w:r>
+        <w:t xml:space="preserve"> to persist all staged changes to the database, translating the object state operations into corresponding SQL statements.</w:t>
+      </w:r>
+    </w:p>
+    <w:p>
+      <w:pPr>
+        <w:pStyle w:val="ListParagraph"/>
+        <w:numPr>
+          <w:ilvl w:val="0"/>
+          <w:numId w:val="39"/>
+        </w:numPr>
+      </w:pPr>
+      <w:r>
+        <w:rPr>
+          <w:b/>
+          <w:bCs/>
+        </w:rPr>
+        <w:t>Session Closure:</w:t>
+      </w:r>
+      <w:r>
+        <w:t xml:space="preserve"> </w:t>
+      </w:r>
+      <w:r>
+        <w:t xml:space="preserve">Upon committing the changes, the session is terminated via </w:t>
+      </w:r>
+      <w:proofErr w:type="spellStart"/>
+      <w:proofErr w:type="gramStart"/>
+      <w:r>
+        <w:rPr>
+          <w:i/>
+          <w:iCs/>
+        </w:rPr>
+        <w:t>session.close</w:t>
+      </w:r>
+      <w:proofErr w:type="spellEnd"/>
+      <w:proofErr w:type="gramEnd"/>
+      <w:r>
+        <w:rPr>
+          <w:i/>
+          <w:iCs/>
+        </w:rPr>
+        <w:t>()</w:t>
+      </w:r>
+      <w:r>
+        <w:t xml:space="preserve"> </w:t>
+      </w:r>
+      <w:r>
+        <w:t>to free resources</w:t>
+      </w:r>
+      <w:r>
+        <w:t xml:space="preserve"> and maintain database integrity.</w:t>
+      </w:r>
+    </w:p>
+    <w:p/>
+    <w:p>
+      <w:pPr>
+        <w:pStyle w:val="ListParagraph"/>
+        <w:numPr>
+          <w:ilvl w:val="0"/>
+          <w:numId w:val="6"/>
+        </w:numPr>
+        <w:rPr>
+          <w:sz w:val="28"/>
+          <w:szCs w:val="28"/>
+        </w:rPr>
+      </w:pPr>
+      <w:r>
+        <w:rPr>
+          <w:rFonts w:cstheme="minorHAnsi"/>
+          <w:b/>
+          <w:bCs/>
+          <w:sz w:val="44"/>
+          <w:szCs w:val="44"/>
+        </w:rPr>
+        <w:t>Graph Analysis</w:t>
+      </w:r>
+    </w:p>
+    <w:p/>
+    <w:p>
+      <w:r>
+        <w:t xml:space="preserve">This section </w:t>
+      </w:r>
+      <w:r>
+        <w:t>discusses</w:t>
+      </w:r>
+      <w:r>
+        <w:t xml:space="preserve"> the dynamics between the demand for Postgraduate Teaching Assistants (PGTAs) </w:t>
+      </w:r>
+      <w:r>
+        <w:t>t</w:t>
+      </w:r>
+      <w:r>
+        <w:t xml:space="preserve">hrough a series of carefully </w:t>
+      </w:r>
+      <w:r>
+        <w:t xml:space="preserve">plotted </w:t>
+      </w:r>
+      <w:r>
+        <w:t>visualizations</w:t>
+      </w:r>
+      <w:r>
+        <w:t xml:space="preserve">. The core components being analysed are the </w:t>
+      </w:r>
+      <w:r>
+        <w:t xml:space="preserve">discrepancies between </w:t>
+      </w:r>
+      <w:r>
+        <w:t>predicted</w:t>
+      </w:r>
+      <w:r>
+        <w:t xml:space="preserve"> and actual TA needs, the impact of student </w:t>
+      </w:r>
+      <w:proofErr w:type="spellStart"/>
+      <w:r>
+        <w:t>enrollment</w:t>
+      </w:r>
+      <w:proofErr w:type="spellEnd"/>
+      <w:r>
+        <w:t xml:space="preserve"> numbers, assessment structures, the correlation between module delivery codes, specific duties, and allocated PGTA hours. Each graph not only offers a standalone insight into specific facets of TA </w:t>
+      </w:r>
+      <w:r>
+        <w:t xml:space="preserve">needs </w:t>
+      </w:r>
+      <w:r>
+        <w:t xml:space="preserve">but also collectively provides a comprehensive overview. This analysis aims to </w:t>
+      </w:r>
+      <w:r>
+        <w:t xml:space="preserve">explore </w:t>
+      </w:r>
+      <w:r>
+        <w:t>the underlying patterns and anomalies within TA recruitment processes, offering a data-driven foundation for enhancing future predictive models.</w:t>
       </w:r>
     </w:p>
     <w:p/>
@@ -7136,7 +8755,6 @@
           <w:rFonts w:cstheme="minorHAnsi"/>
           <w:noProof/>
         </w:rPr>
-        <w:lastRenderedPageBreak/>
         <w:drawing>
           <wp:inline distT="0" distB="0" distL="0" distR="0" wp14:anchorId="52AA68CC" wp14:editId="4E6140EE">
             <wp:extent cx="5731510" cy="3101975"/>
@@ -7389,7 +9007,6 @@
         <w:rPr>
           <w:rFonts w:cstheme="minorHAnsi"/>
         </w:rPr>
-        <w:lastRenderedPageBreak/>
         <w:t>This graph aims to determine whether the number of students enrolled affect the number of PGTAs recruited for the academic year 2022-2023 (only data for one year can be found)</w:t>
       </w:r>
     </w:p>
@@ -7660,7 +9277,6 @@
           <w:rFonts w:cstheme="minorHAnsi"/>
           <w:noProof/>
         </w:rPr>
-        <w:lastRenderedPageBreak/>
         <w:drawing>
           <wp:inline distT="0" distB="0" distL="0" distR="0" wp14:anchorId="57586C45" wp14:editId="194CFBCD">
             <wp:extent cx="5731510" cy="1557655"/>
@@ -8068,14 +9684,7 @@
         <w:rPr>
           <w:rFonts w:cstheme="minorHAnsi"/>
         </w:rPr>
-        <w:t xml:space="preserve"> time, reflecting on the potential </w:t>
-      </w:r>
-      <w:r>
-        <w:rPr>
-          <w:rFonts w:cstheme="minorHAnsi"/>
-        </w:rPr>
-        <w:lastRenderedPageBreak/>
-        <w:t xml:space="preserve">intensity or complexity of these </w:t>
+        <w:t xml:space="preserve"> time, reflecting on the potential intensity or complexity of these </w:t>
       </w:r>
       <w:r>
         <w:rPr>
@@ -8394,7 +10003,10 @@
     </w:p>
     <w:p>
       <w:r>
-        <w:t>The visualizations provide valuable insights into the factors influencing TA recruitment. However, they also highlight the complexities in academic administration and the potential benefits of adopting comprehensive analytic strategies to improve resource allocation efficiency.</w:t>
+        <w:t xml:space="preserve">The visualizations provide valuable insights into the factors influencing TA recruitment. However, they also highlight the complexities in academic administration and the potential benefits of adopting comprehensive analytic strategies to improve </w:t>
+      </w:r>
+      <w:r>
+        <w:t>accuracy in PGTA demand.</w:t>
       </w:r>
     </w:p>
     <w:p/>
@@ -8813,7 +10425,6 @@
     </w:p>
     <w:p>
       <w:r>
-        <w:lastRenderedPageBreak/>
         <w:t>The performance of the two models was evaluated using a 5-fold cross-validation approach, with RMSE as the performance metric. The summarized results are as follows:</w:t>
       </w:r>
     </w:p>
@@ -9364,7 +10975,6 @@
         </w:numPr>
       </w:pPr>
       <w:r>
-        <w:lastRenderedPageBreak/>
         <w:t xml:space="preserve">The system currently does not include error handling on incorrect or incomplete </w:t>
       </w:r>
       <w:proofErr w:type="gramStart"/>
@@ -9909,7 +11519,6 @@
           <w:b/>
           <w:bCs/>
         </w:rPr>
-        <w:lastRenderedPageBreak/>
         <w:t>Conclusion</w:t>
       </w:r>
     </w:p>
@@ -10457,7 +12066,6 @@
         </w:numPr>
       </w:pPr>
       <w:r>
-        <w:lastRenderedPageBreak/>
         <w:t>Stemming chops off word prefixes and suffixes indiscriminately, which might result in non-existent word forms but reduces the complexity of the textual data.</w:t>
       </w:r>
     </w:p>
@@ -10847,7 +12455,6 @@
         <w:ind w:left="360"/>
       </w:pPr>
       <w:r>
-        <w:lastRenderedPageBreak/>
         <w:t>with the logarithm scale used to dampen the effect of IDF. If a term appears in all</w:t>
       </w:r>
       <w:r>
@@ -11050,10 +12657,7 @@
           </w:tcPr>
           <w:p>
             <w:r>
-              <w:t>A</w:t>
-            </w:r>
-            <w:r>
-              <w:t xml:space="preserve">verage </w:t>
+              <w:t xml:space="preserve">Average </w:t>
             </w:r>
             <w:r>
               <w:t>RMSE</w:t>
@@ -11212,11 +12816,7 @@
         <w:t xml:space="preserve">average </w:t>
       </w:r>
       <w:r>
-        <w:t xml:space="preserve">RMSE (66), implying less accurate predictions on average. Nevertheless, it demonstrated the lowest standard deviation (0.6), suggesting consistent performance across different data splits. The consistency could indicate a more </w:t>
-      </w:r>
-      <w:r>
-        <w:lastRenderedPageBreak/>
-        <w:t>stable model that generalizes better, but it may also mean that the model is not fitting the data as closely as the Ridge Regression model.</w:t>
+        <w:t>RMSE (66), implying less accurate predictions on average. Nevertheless, it demonstrated the lowest standard deviation (0.6), suggesting consistent performance across different data splits. The consistency could indicate a more stable model that generalizes better, but it may also mean that the model is not fitting the data as closely as the Ridge Regression model.</w:t>
       </w:r>
     </w:p>
     <w:p/>
@@ -11597,7 +13197,6 @@
     <w:p/>
     <w:p>
       <w:r>
-        <w:lastRenderedPageBreak/>
         <w:t>The mean RMSE and standard deviation across the folds provide insights into the model's prediction accuracy and consistency.</w:t>
       </w:r>
     </w:p>
@@ -11615,37 +13214,7 @@
     </w:p>
     <w:p>
       <w:r>
-        <w:t xml:space="preserve">The cross-validation </w:t>
-      </w:r>
-      <w:r>
-        <w:t>average</w:t>
-      </w:r>
-      <w:r>
-        <w:t xml:space="preserve"> </w:t>
-      </w:r>
-      <w:r>
-        <w:t>Root Mean Square Error</w:t>
-      </w:r>
-      <w:r>
-        <w:t xml:space="preserve"> and </w:t>
-      </w:r>
-      <w:r>
-        <w:t>S</w:t>
-      </w:r>
-      <w:r>
-        <w:t xml:space="preserve">tandard </w:t>
-      </w:r>
-      <w:r>
-        <w:t>D</w:t>
-      </w:r>
-      <w:r>
-        <w:t xml:space="preserve">eviation </w:t>
-      </w:r>
-      <w:r>
-        <w:t>for the model is</w:t>
-      </w:r>
-      <w:r>
-        <w:t>:</w:t>
+        <w:t>The cross-validation average Root Mean Square Error and Standard Deviation for the model is:</w:t>
       </w:r>
     </w:p>
     <w:tbl>
@@ -11739,31 +13308,7 @@
       <w:proofErr w:type="spellEnd"/>
       <w:proofErr w:type="gramEnd"/>
       <w:r>
-        <w:t xml:space="preserve"> </w:t>
-      </w:r>
-      <w:r>
-        <w:t>average</w:t>
-      </w:r>
-      <w:r>
-        <w:t xml:space="preserve"> RMSE</w:t>
-      </w:r>
-      <w:r>
-        <w:t xml:space="preserve"> of</w:t>
-      </w:r>
-      <w:r>
-        <w:t xml:space="preserve"> 61 </w:t>
-      </w:r>
-      <w:r>
-        <w:t xml:space="preserve">with a </w:t>
-      </w:r>
-      <w:r>
-        <w:t xml:space="preserve">standard deviation </w:t>
-      </w:r>
-      <w:r>
-        <w:t xml:space="preserve">of 6, indicating </w:t>
-      </w:r>
-      <w:r>
-        <w:t>a moderate level of both accuracy and consistency.</w:t>
+        <w:t xml:space="preserve"> average RMSE of 61 with a standard deviation of 6, indicating a moderate level of both accuracy and consistency.</w:t>
       </w:r>
     </w:p>
     <w:p/>
@@ -11913,7 +13458,9 @@
     <w:p/>
     <w:p>
       <w:r>
-        <w:lastRenderedPageBreak/>
+        <w:rPr>
+          <w:noProof/>
+        </w:rPr>
         <w:drawing>
           <wp:inline distT="0" distB="0" distL="0" distR="0" wp14:anchorId="2FF39958" wp14:editId="3A6DF40F">
             <wp:extent cx="5731510" cy="3695065"/>
@@ -11965,6 +13512,7 @@
         <w:rPr>
           <w:b/>
           <w:bCs/>
+          <w:noProof/>
           <w:sz w:val="32"/>
           <w:szCs w:val="32"/>
         </w:rPr>
@@ -12040,13 +13588,7 @@
         <w:t xml:space="preserve"> </w:t>
       </w:r>
       <w:r>
-        <w:t>function</w:t>
-      </w:r>
-      <w:r>
-        <w:t xml:space="preserve"> </w:t>
-      </w:r>
-      <w:r>
-        <w:t xml:space="preserve">proceeds to create a </w:t>
+        <w:t xml:space="preserve">function proceeds to create a </w:t>
       </w:r>
       <w:proofErr w:type="spellStart"/>
       <w:r>
@@ -12054,19 +13596,7 @@
       </w:r>
       <w:proofErr w:type="spellEnd"/>
       <w:r>
-        <w:t xml:space="preserve"> with the provided inputs.</w:t>
-      </w:r>
-      <w:r>
-        <w:t xml:space="preserve"> </w:t>
-      </w:r>
-      <w:r>
-        <w:t>The Delivery Code input is one-hot encoded to match the format used during model training.</w:t>
-      </w:r>
-      <w:r>
-        <w:t xml:space="preserve"> </w:t>
-      </w:r>
-      <w:r>
-        <w:t xml:space="preserve">The function ensures that all feature columns expected by the model are present in the input </w:t>
+        <w:t xml:space="preserve"> with the provided inputs. The Delivery Code input is one-hot encoded to match the format used during model training. The function ensures that all feature columns expected by the model are present in the input </w:t>
       </w:r>
       <w:proofErr w:type="spellStart"/>
       <w:r>
@@ -12074,28 +13604,7 @@
       </w:r>
       <w:proofErr w:type="spellEnd"/>
       <w:r>
-        <w:t>, adding any missing columns with a default value of 0.</w:t>
-      </w:r>
-      <w:r>
-        <w:t xml:space="preserve"> </w:t>
-      </w:r>
-      <w:r>
-        <w:t xml:space="preserve">The columns are </w:t>
-      </w:r>
-      <w:r>
-        <w:t xml:space="preserve">also </w:t>
-      </w:r>
-      <w:r>
-        <w:t>reordered to match the training data's order.</w:t>
-      </w:r>
-      <w:r>
-        <w:t xml:space="preserve"> </w:t>
-      </w:r>
-      <w:r>
-        <w:t>The Ridge Regression model loaded from file is then used to predict the number of PGTAs based on the input data</w:t>
-      </w:r>
-      <w:r>
-        <w:t>.</w:t>
+        <w:t>, adding any missing columns with a default value of 0. The columns are also reordered to match the training data's order. The Ridge Regression model loaded from file is then used to predict the number of PGTAs based on the input data.</w:t>
       </w:r>
     </w:p>
     <w:p>
@@ -12153,13 +13662,8 @@
       <w:r>
         <w:t xml:space="preserve"> </w:t>
       </w:r>
-      <w:proofErr w:type="gramStart"/>
-      <w:r>
-        <w:t>The</w:t>
-      </w:r>
-      <w:proofErr w:type="gramEnd"/>
-      <w:r>
-        <w:t xml:space="preserve"> </w:t>
+      <w:r>
+        <w:t xml:space="preserve">The </w:t>
       </w:r>
       <w:proofErr w:type="spellStart"/>
       <w:r>
@@ -12192,7 +13696,9 @@
     <w:p/>
     <w:p>
       <w:r>
-        <w:lastRenderedPageBreak/>
+        <w:rPr>
+          <w:noProof/>
+        </w:rPr>
         <w:drawing>
           <wp:inline distT="0" distB="0" distL="0" distR="0" wp14:anchorId="081B56D4" wp14:editId="54FA3E7A">
             <wp:extent cx="5731510" cy="1936115"/>
@@ -12233,6 +13739,9 @@
     <w:p/>
     <w:p>
       <w:r>
+        <w:rPr>
+          <w:noProof/>
+        </w:rPr>
         <w:drawing>
           <wp:inline distT="0" distB="0" distL="0" distR="0" wp14:anchorId="58D8AC5D" wp14:editId="58D99162">
             <wp:extent cx="5731510" cy="2236470"/>
@@ -12273,10 +13782,7 @@
     <w:p/>
     <w:p>
       <w:r>
-        <w:t>W</w:t>
-      </w:r>
-      <w:r>
-        <w:t xml:space="preserve">hen the predict button within the Dash interface is </w:t>
+        <w:t xml:space="preserve">When the predict button within the Dash interface is </w:t>
       </w:r>
       <w:r>
         <w:t>clicked</w:t>
@@ -12290,23 +13796,11 @@
       </w:r>
       <w:proofErr w:type="spellEnd"/>
       <w:r>
-        <w:t xml:space="preserve"> &gt; 0)</w:t>
-      </w:r>
-      <w:r>
-        <w:t>,</w:t>
-      </w:r>
-      <w:r>
-        <w:t xml:space="preserve"> </w:t>
+        <w:t xml:space="preserve"> &gt; 0), </w:t>
       </w:r>
       <w:proofErr w:type="gramStart"/>
       <w:r>
-        <w:t>the</w:t>
-      </w:r>
-      <w:r>
-        <w:t xml:space="preserve"> </w:t>
-      </w:r>
-      <w:r>
-        <w:t xml:space="preserve"> </w:t>
+        <w:t xml:space="preserve">the  </w:t>
       </w:r>
       <w:proofErr w:type="spellStart"/>
       <w:r>
@@ -12319,10 +13813,7 @@
       <w:proofErr w:type="spellEnd"/>
       <w:proofErr w:type="gramEnd"/>
       <w:r>
-        <w:t xml:space="preserve"> </w:t>
-      </w:r>
-      <w:r>
-        <w:t xml:space="preserve">function concatenates the user-selected duties into a single string. This string undergoes </w:t>
+        <w:t xml:space="preserve"> function concatenates the user-selected duties into a single string. This string undergoes </w:t>
       </w:r>
       <w:proofErr w:type="spellStart"/>
       <w:r>
@@ -12346,13 +13837,7 @@
       </w:r>
       <w:proofErr w:type="spellEnd"/>
       <w:r>
-        <w:t xml:space="preserve"> text is then vectorized using a TF-IDF vectorizer, a critical step that translates the text into a numerical </w:t>
-      </w:r>
-      <w:r>
-        <w:t xml:space="preserve">form, </w:t>
-      </w:r>
-      <w:r>
-        <w:t>necessary for the regression model's input.</w:t>
+        <w:t xml:space="preserve"> text is then vectorized using a TF-IDF vectorizer, a critical step that translates the text into a numerical form, necessary for the regression model's input.</w:t>
       </w:r>
     </w:p>
     <w:p/>
@@ -12444,7 +13929,9 @@
     </w:p>
     <w:p>
       <w:r>
-        <w:lastRenderedPageBreak/>
+        <w:rPr>
+          <w:noProof/>
+        </w:rPr>
         <w:drawing>
           <wp:inline distT="0" distB="0" distL="0" distR="0" wp14:anchorId="284C4C09" wp14:editId="6210FDCD">
             <wp:extent cx="5731510" cy="1917700"/>
@@ -12712,6 +14199,16 @@
         </w:rPr>
         <w:t xml:space="preserve"> Results Evaluation</w:t>
       </w:r>
+      <w:r>
+        <w:rPr>
+          <w:rFonts w:cstheme="minorHAnsi"/>
+          <w:b/>
+          <w:bCs/>
+          <w:sz w:val="44"/>
+          <w:szCs w:val="44"/>
+        </w:rPr>
+        <w:t xml:space="preserve"> / Techniques Used</w:t>
+      </w:r>
     </w:p>
     <w:p>
       <w:pPr>
@@ -12852,16 +14349,20 @@
     <w:tbl>
       <w:tblPr>
         <w:tblStyle w:val="TableGrid"/>
-        <w:tblW w:w="8931" w:type="dxa"/>
+        <w:tblW w:w="0" w:type="auto"/>
         <w:jc w:val="center"/>
         <w:tblLook w:val="04A0" w:firstRow="1" w:lastRow="0" w:firstColumn="1" w:lastColumn="0" w:noHBand="0" w:noVBand="1"/>
       </w:tblPr>
       <w:tblGrid>
-        <w:gridCol w:w="1276"/>
-        <w:gridCol w:w="1913"/>
-        <w:gridCol w:w="1914"/>
-        <w:gridCol w:w="1914"/>
-        <w:gridCol w:w="1914"/>
+        <w:gridCol w:w="686"/>
+        <w:gridCol w:w="782"/>
+        <w:gridCol w:w="1145"/>
+        <w:gridCol w:w="782"/>
+        <w:gridCol w:w="1145"/>
+        <w:gridCol w:w="782"/>
+        <w:gridCol w:w="1187"/>
+        <w:gridCol w:w="782"/>
+        <w:gridCol w:w="1725"/>
       </w:tblGrid>
       <w:tr>
         <w:trPr>
@@ -12870,7 +14371,7 @@
         </w:trPr>
         <w:tc>
           <w:tcPr>
-            <w:tcW w:w="1276" w:type="dxa"/>
+            <w:tcW w:w="0" w:type="auto"/>
             <w:vMerge w:val="restart"/>
           </w:tcPr>
           <w:p>
@@ -12884,7 +14385,7 @@
         </w:tc>
         <w:tc>
           <w:tcPr>
-            <w:tcW w:w="3827" w:type="dxa"/>
+            <w:tcW w:w="0" w:type="auto"/>
             <w:gridSpan w:val="2"/>
           </w:tcPr>
           <w:p>
@@ -12898,7 +14399,21 @@
         </w:tc>
         <w:tc>
           <w:tcPr>
-            <w:tcW w:w="3828" w:type="dxa"/>
+            <w:tcW w:w="0" w:type="auto"/>
+            <w:gridSpan w:val="2"/>
+          </w:tcPr>
+          <w:p>
+            <w:pPr>
+              <w:jc w:val="center"/>
+            </w:pPr>
+            <w:r>
+              <w:t>Ridge Regression</w:t>
+            </w:r>
+          </w:p>
+        </w:tc>
+        <w:tc>
+          <w:tcPr>
+            <w:tcW w:w="1995" w:type="dxa"/>
             <w:gridSpan w:val="2"/>
           </w:tcPr>
           <w:p>
@@ -12909,7 +14424,27 @@
               <w:jc w:val="center"/>
             </w:pPr>
             <w:r>
-              <w:t>Ridge Regression</w:t>
+              <w:t>Feature Engineering</w:t>
+            </w:r>
+          </w:p>
+        </w:tc>
+        <w:tc>
+          <w:tcPr>
+            <w:tcW w:w="2481" w:type="dxa"/>
+            <w:gridSpan w:val="2"/>
+          </w:tcPr>
+          <w:p>
+            <w:pPr>
+              <w:tabs>
+                <w:tab w:val="left" w:pos="1223"/>
+              </w:tabs>
+              <w:jc w:val="center"/>
+            </w:pPr>
+            <w:r>
+              <w:t>TF-IDF</w:t>
+            </w:r>
+            <w:r>
+              <w:t xml:space="preserve"> Vectorizer</w:t>
             </w:r>
           </w:p>
         </w:tc>
@@ -12921,7 +14456,7 @@
         </w:trPr>
         <w:tc>
           <w:tcPr>
-            <w:tcW w:w="1276" w:type="dxa"/>
+            <w:tcW w:w="0" w:type="auto"/>
             <w:vMerge/>
           </w:tcPr>
           <w:p>
@@ -12932,7 +14467,7 @@
         </w:tc>
         <w:tc>
           <w:tcPr>
-            <w:tcW w:w="1913" w:type="dxa"/>
+            <w:tcW w:w="0" w:type="auto"/>
           </w:tcPr>
           <w:p>
             <w:pPr>
@@ -12949,7 +14484,7 @@
         </w:tc>
         <w:tc>
           <w:tcPr>
-            <w:tcW w:w="1914" w:type="dxa"/>
+            <w:tcW w:w="0" w:type="auto"/>
           </w:tcPr>
           <w:p>
             <w:pPr>
@@ -12966,7 +14501,7 @@
         </w:tc>
         <w:tc>
           <w:tcPr>
-            <w:tcW w:w="1914" w:type="dxa"/>
+            <w:tcW w:w="0" w:type="auto"/>
           </w:tcPr>
           <w:p>
             <w:pPr>
@@ -12979,7 +14514,59 @@
         </w:tc>
         <w:tc>
           <w:tcPr>
-            <w:tcW w:w="1914" w:type="dxa"/>
+            <w:tcW w:w="0" w:type="auto"/>
+          </w:tcPr>
+          <w:p>
+            <w:pPr>
+              <w:jc w:val="center"/>
+            </w:pPr>
+            <w:r>
+              <w:t>Standard Deviation</w:t>
+            </w:r>
+          </w:p>
+        </w:tc>
+        <w:tc>
+          <w:tcPr>
+            <w:tcW w:w="0" w:type="auto"/>
+          </w:tcPr>
+          <w:p>
+            <w:pPr>
+              <w:jc w:val="center"/>
+            </w:pPr>
+            <w:r>
+              <w:t>Mean RSME</w:t>
+            </w:r>
+          </w:p>
+        </w:tc>
+        <w:tc>
+          <w:tcPr>
+            <w:tcW w:w="1213" w:type="dxa"/>
+          </w:tcPr>
+          <w:p>
+            <w:pPr>
+              <w:jc w:val="center"/>
+            </w:pPr>
+            <w:r>
+              <w:t>Standard Deviation</w:t>
+            </w:r>
+          </w:p>
+        </w:tc>
+        <w:tc>
+          <w:tcPr>
+            <w:tcW w:w="782" w:type="dxa"/>
+          </w:tcPr>
+          <w:p>
+            <w:pPr>
+              <w:jc w:val="center"/>
+            </w:pPr>
+            <w:r>
+              <w:t>Mean RSME</w:t>
+            </w:r>
+          </w:p>
+        </w:tc>
+        <w:tc>
+          <w:tcPr>
+            <w:tcW w:w="0" w:type="auto"/>
           </w:tcPr>
           <w:p>
             <w:pPr>
@@ -12998,66 +14585,118 @@
         </w:trPr>
         <w:tc>
           <w:tcPr>
-            <w:tcW w:w="1276" w:type="dxa"/>
-          </w:tcPr>
-          <w:p>
-            <w:pPr>
-              <w:jc w:val="center"/>
-            </w:pPr>
-            <w:r>
-              <w:t>5</w:t>
-            </w:r>
-          </w:p>
-        </w:tc>
-        <w:tc>
-          <w:tcPr>
-            <w:tcW w:w="1913" w:type="dxa"/>
-          </w:tcPr>
-          <w:p>
-            <w:pPr>
-              <w:jc w:val="center"/>
-            </w:pPr>
-            <w:r>
-              <w:t>101.66</w:t>
-            </w:r>
-          </w:p>
-        </w:tc>
-        <w:tc>
-          <w:tcPr>
-            <w:tcW w:w="1914" w:type="dxa"/>
-          </w:tcPr>
-          <w:p>
-            <w:pPr>
-              <w:jc w:val="center"/>
-            </w:pPr>
-            <w:r>
-              <w:t>12.34</w:t>
-            </w:r>
-          </w:p>
-        </w:tc>
-        <w:tc>
-          <w:tcPr>
-            <w:tcW w:w="1914" w:type="dxa"/>
-          </w:tcPr>
-          <w:p>
-            <w:pPr>
-              <w:jc w:val="center"/>
-            </w:pPr>
-            <w:r>
-              <w:t>96.09</w:t>
-            </w:r>
-          </w:p>
-        </w:tc>
-        <w:tc>
-          <w:tcPr>
-            <w:tcW w:w="1914" w:type="dxa"/>
-          </w:tcPr>
-          <w:p>
-            <w:pPr>
-              <w:jc w:val="center"/>
-            </w:pPr>
-            <w:r>
-              <w:t>11.00</w:t>
+            <w:tcW w:w="0" w:type="auto"/>
+          </w:tcPr>
+          <w:p>
+            <w:pPr>
+              <w:jc w:val="center"/>
+            </w:pPr>
+            <w:r>
+              <w:t>3</w:t>
+            </w:r>
+          </w:p>
+        </w:tc>
+        <w:tc>
+          <w:tcPr>
+            <w:tcW w:w="0" w:type="auto"/>
+          </w:tcPr>
+          <w:p>
+            <w:pPr>
+              <w:jc w:val="center"/>
+            </w:pPr>
+            <w:r>
+              <w:t>84.05</w:t>
+            </w:r>
+          </w:p>
+        </w:tc>
+        <w:tc>
+          <w:tcPr>
+            <w:tcW w:w="0" w:type="auto"/>
+          </w:tcPr>
+          <w:p>
+            <w:pPr>
+              <w:jc w:val="center"/>
+            </w:pPr>
+            <w:r>
+              <w:t>8.41</w:t>
+            </w:r>
+          </w:p>
+        </w:tc>
+        <w:tc>
+          <w:tcPr>
+            <w:tcW w:w="0" w:type="auto"/>
+          </w:tcPr>
+          <w:p>
+            <w:pPr>
+              <w:jc w:val="center"/>
+            </w:pPr>
+            <w:r>
+              <w:t>73.90</w:t>
+            </w:r>
+          </w:p>
+        </w:tc>
+        <w:tc>
+          <w:tcPr>
+            <w:tcW w:w="0" w:type="auto"/>
+          </w:tcPr>
+          <w:p>
+            <w:pPr>
+              <w:jc w:val="center"/>
+            </w:pPr>
+            <w:r>
+              <w:t>9.62</w:t>
+            </w:r>
+          </w:p>
+        </w:tc>
+        <w:tc>
+          <w:tcPr>
+            <w:tcW w:w="0" w:type="auto"/>
+          </w:tcPr>
+          <w:p>
+            <w:pPr>
+              <w:jc w:val="center"/>
+            </w:pPr>
+            <w:r>
+              <w:t>68.93</w:t>
+            </w:r>
+          </w:p>
+        </w:tc>
+        <w:tc>
+          <w:tcPr>
+            <w:tcW w:w="1213" w:type="dxa"/>
+          </w:tcPr>
+          <w:p>
+            <w:pPr>
+              <w:jc w:val="center"/>
+            </w:pPr>
+            <w:r>
+              <w:t>4.08</w:t>
+            </w:r>
+          </w:p>
+        </w:tc>
+        <w:tc>
+          <w:tcPr>
+            <w:tcW w:w="782" w:type="dxa"/>
+          </w:tcPr>
+          <w:p>
+            <w:pPr>
+              <w:jc w:val="center"/>
+            </w:pPr>
+            <w:r>
+              <w:t>67.58</w:t>
+            </w:r>
+          </w:p>
+        </w:tc>
+        <w:tc>
+          <w:tcPr>
+            <w:tcW w:w="0" w:type="auto"/>
+          </w:tcPr>
+          <w:p>
+            <w:pPr>
+              <w:jc w:val="center"/>
+            </w:pPr>
+            <w:r>
+              <w:t>3.60</w:t>
             </w:r>
           </w:p>
         </w:tc>
@@ -13069,66 +14708,124 @@
         </w:trPr>
         <w:tc>
           <w:tcPr>
-            <w:tcW w:w="1276" w:type="dxa"/>
-          </w:tcPr>
-          <w:p>
-            <w:pPr>
-              <w:jc w:val="center"/>
-            </w:pPr>
-            <w:r>
-              <w:t>10</w:t>
-            </w:r>
-          </w:p>
-        </w:tc>
-        <w:tc>
-          <w:tcPr>
-            <w:tcW w:w="1913" w:type="dxa"/>
-          </w:tcPr>
-          <w:p>
-            <w:pPr>
-              <w:jc w:val="center"/>
-            </w:pPr>
-            <w:r>
-              <w:t>101.00</w:t>
-            </w:r>
-          </w:p>
-        </w:tc>
-        <w:tc>
-          <w:tcPr>
-            <w:tcW w:w="1914" w:type="dxa"/>
-          </w:tcPr>
-          <w:p>
-            <w:pPr>
-              <w:jc w:val="center"/>
-            </w:pPr>
-            <w:r>
-              <w:t>24.29</w:t>
-            </w:r>
-          </w:p>
-        </w:tc>
-        <w:tc>
-          <w:tcPr>
-            <w:tcW w:w="1914" w:type="dxa"/>
-          </w:tcPr>
-          <w:p>
-            <w:pPr>
-              <w:jc w:val="center"/>
-            </w:pPr>
-            <w:r>
-              <w:t>93.96</w:t>
-            </w:r>
-          </w:p>
-        </w:tc>
-        <w:tc>
-          <w:tcPr>
-            <w:tcW w:w="1914" w:type="dxa"/>
-          </w:tcPr>
-          <w:p>
-            <w:pPr>
-              <w:jc w:val="center"/>
-            </w:pPr>
-            <w:r>
-              <w:t>22.67</w:t>
+            <w:tcW w:w="0" w:type="auto"/>
+          </w:tcPr>
+          <w:p>
+            <w:pPr>
+              <w:jc w:val="center"/>
+            </w:pPr>
+            <w:r>
+              <w:t>5</w:t>
+            </w:r>
+          </w:p>
+        </w:tc>
+        <w:tc>
+          <w:tcPr>
+            <w:tcW w:w="0" w:type="auto"/>
+          </w:tcPr>
+          <w:p>
+            <w:pPr>
+              <w:jc w:val="center"/>
+            </w:pPr>
+            <w:r>
+              <w:t>85</w:t>
+            </w:r>
+            <w:r>
+              <w:t>.</w:t>
+            </w:r>
+            <w:r>
+              <w:t>7</w:t>
+            </w:r>
+          </w:p>
+        </w:tc>
+        <w:tc>
+          <w:tcPr>
+            <w:tcW w:w="0" w:type="auto"/>
+          </w:tcPr>
+          <w:p>
+            <w:pPr>
+              <w:jc w:val="center"/>
+            </w:pPr>
+            <w:r>
+              <w:t>22.35</w:t>
+            </w:r>
+          </w:p>
+        </w:tc>
+        <w:tc>
+          <w:tcPr>
+            <w:tcW w:w="0" w:type="auto"/>
+          </w:tcPr>
+          <w:p>
+            <w:pPr>
+              <w:jc w:val="center"/>
+            </w:pPr>
+            <w:r>
+              <w:t>72.67</w:t>
+            </w:r>
+          </w:p>
+        </w:tc>
+        <w:tc>
+          <w:tcPr>
+            <w:tcW w:w="0" w:type="auto"/>
+          </w:tcPr>
+          <w:p>
+            <w:pPr>
+              <w:jc w:val="center"/>
+            </w:pPr>
+            <w:r>
+              <w:t>9.56</w:t>
+            </w:r>
+          </w:p>
+        </w:tc>
+        <w:tc>
+          <w:tcPr>
+            <w:tcW w:w="0" w:type="auto"/>
+          </w:tcPr>
+          <w:p>
+            <w:pPr>
+              <w:jc w:val="center"/>
+            </w:pPr>
+            <w:r>
+              <w:t>58.32</w:t>
+            </w:r>
+          </w:p>
+        </w:tc>
+        <w:tc>
+          <w:tcPr>
+            <w:tcW w:w="1213" w:type="dxa"/>
+          </w:tcPr>
+          <w:p>
+            <w:pPr>
+              <w:jc w:val="center"/>
+            </w:pPr>
+            <w:r>
+              <w:t>25.91</w:t>
+            </w:r>
+          </w:p>
+        </w:tc>
+        <w:tc>
+          <w:tcPr>
+            <w:tcW w:w="782" w:type="dxa"/>
+          </w:tcPr>
+          <w:p>
+            <w:pPr>
+              <w:jc w:val="center"/>
+            </w:pPr>
+            <w:r>
+              <w:t>57.89</w:t>
+            </w:r>
+          </w:p>
+        </w:tc>
+        <w:tc>
+          <w:tcPr>
+            <w:tcW w:w="0" w:type="auto"/>
+          </w:tcPr>
+          <w:p>
+            <w:pPr>
+              <w:jc w:val="center"/>
+            </w:pPr>
+            <w:r>
+              <w:t>21.26</w:t>
             </w:r>
           </w:p>
         </w:tc>
@@ -13140,78 +14837,118 @@
         </w:trPr>
         <w:tc>
           <w:tcPr>
-            <w:tcW w:w="1276" w:type="dxa"/>
-          </w:tcPr>
-          <w:p>
-            <w:pPr>
-              <w:jc w:val="center"/>
-            </w:pPr>
-            <w:r>
-              <w:t>15</w:t>
-            </w:r>
-          </w:p>
-        </w:tc>
-        <w:tc>
-          <w:tcPr>
-            <w:tcW w:w="1913" w:type="dxa"/>
-          </w:tcPr>
-          <w:p>
-            <w:pPr>
-              <w:tabs>
-                <w:tab w:val="left" w:pos="1309"/>
-              </w:tabs>
-              <w:jc w:val="center"/>
-            </w:pPr>
-            <w:r>
-              <w:t>99.06</w:t>
-            </w:r>
-          </w:p>
-        </w:tc>
-        <w:tc>
-          <w:tcPr>
-            <w:tcW w:w="1914" w:type="dxa"/>
-          </w:tcPr>
-          <w:p>
-            <w:pPr>
-              <w:tabs>
-                <w:tab w:val="left" w:pos="1309"/>
-              </w:tabs>
-              <w:jc w:val="center"/>
-            </w:pPr>
-            <w:r>
-              <w:t>25.88</w:t>
-            </w:r>
-          </w:p>
-        </w:tc>
-        <w:tc>
-          <w:tcPr>
-            <w:tcW w:w="1914" w:type="dxa"/>
-          </w:tcPr>
-          <w:p>
-            <w:pPr>
-              <w:tabs>
-                <w:tab w:val="left" w:pos="1309"/>
-              </w:tabs>
-              <w:jc w:val="center"/>
-            </w:pPr>
-            <w:r>
-              <w:t>92.84</w:t>
-            </w:r>
-          </w:p>
-        </w:tc>
-        <w:tc>
-          <w:tcPr>
-            <w:tcW w:w="1914" w:type="dxa"/>
-          </w:tcPr>
-          <w:p>
-            <w:pPr>
-              <w:tabs>
-                <w:tab w:val="left" w:pos="1309"/>
-              </w:tabs>
-              <w:jc w:val="center"/>
-            </w:pPr>
-            <w:r>
-              <w:t>28.69</w:t>
+            <w:tcW w:w="0" w:type="auto"/>
+          </w:tcPr>
+          <w:p>
+            <w:pPr>
+              <w:jc w:val="center"/>
+            </w:pPr>
+            <w:r>
+              <w:t>10</w:t>
+            </w:r>
+          </w:p>
+        </w:tc>
+        <w:tc>
+          <w:tcPr>
+            <w:tcW w:w="0" w:type="auto"/>
+          </w:tcPr>
+          <w:p>
+            <w:pPr>
+              <w:jc w:val="center"/>
+            </w:pPr>
+            <w:r>
+              <w:t>75.47</w:t>
+            </w:r>
+          </w:p>
+        </w:tc>
+        <w:tc>
+          <w:tcPr>
+            <w:tcW w:w="0" w:type="auto"/>
+          </w:tcPr>
+          <w:p>
+            <w:pPr>
+              <w:jc w:val="center"/>
+            </w:pPr>
+            <w:r>
+              <w:t>32.61</w:t>
+            </w:r>
+          </w:p>
+        </w:tc>
+        <w:tc>
+          <w:tcPr>
+            <w:tcW w:w="0" w:type="auto"/>
+          </w:tcPr>
+          <w:p>
+            <w:pPr>
+              <w:jc w:val="center"/>
+            </w:pPr>
+            <w:r>
+              <w:t>69.90</w:t>
+            </w:r>
+          </w:p>
+        </w:tc>
+        <w:tc>
+          <w:tcPr>
+            <w:tcW w:w="0" w:type="auto"/>
+          </w:tcPr>
+          <w:p>
+            <w:pPr>
+              <w:jc w:val="center"/>
+            </w:pPr>
+            <w:r>
+              <w:t>28.97</w:t>
+            </w:r>
+          </w:p>
+        </w:tc>
+        <w:tc>
+          <w:tcPr>
+            <w:tcW w:w="0" w:type="auto"/>
+          </w:tcPr>
+          <w:p>
+            <w:pPr>
+              <w:jc w:val="center"/>
+            </w:pPr>
+            <w:r>
+              <w:t>56.26</w:t>
+            </w:r>
+          </w:p>
+        </w:tc>
+        <w:tc>
+          <w:tcPr>
+            <w:tcW w:w="1213" w:type="dxa"/>
+          </w:tcPr>
+          <w:p>
+            <w:pPr>
+              <w:jc w:val="center"/>
+            </w:pPr>
+            <w:r>
+              <w:t>33.51</w:t>
+            </w:r>
+          </w:p>
+        </w:tc>
+        <w:tc>
+          <w:tcPr>
+            <w:tcW w:w="782" w:type="dxa"/>
+          </w:tcPr>
+          <w:p>
+            <w:pPr>
+              <w:jc w:val="center"/>
+            </w:pPr>
+            <w:r>
+              <w:t>55.76</w:t>
+            </w:r>
+          </w:p>
+        </w:tc>
+        <w:tc>
+          <w:tcPr>
+            <w:tcW w:w="0" w:type="auto"/>
+          </w:tcPr>
+          <w:p>
+            <w:pPr>
+              <w:jc w:val="center"/>
+            </w:pPr>
+            <w:r>
+              <w:t>28.49</w:t>
             </w:r>
           </w:p>
         </w:tc>
@@ -13223,20 +14960,20 @@
         </w:trPr>
         <w:tc>
           <w:tcPr>
-            <w:tcW w:w="1276" w:type="dxa"/>
-          </w:tcPr>
-          <w:p>
-            <w:pPr>
-              <w:jc w:val="center"/>
-            </w:pPr>
-            <w:r>
-              <w:t>20</w:t>
-            </w:r>
-          </w:p>
-        </w:tc>
-        <w:tc>
-          <w:tcPr>
-            <w:tcW w:w="1913" w:type="dxa"/>
+            <w:tcW w:w="0" w:type="auto"/>
+          </w:tcPr>
+          <w:p>
+            <w:pPr>
+              <w:jc w:val="center"/>
+            </w:pPr>
+            <w:r>
+              <w:t>15</w:t>
+            </w:r>
+          </w:p>
+        </w:tc>
+        <w:tc>
+          <w:tcPr>
+            <w:tcW w:w="0" w:type="auto"/>
           </w:tcPr>
           <w:p>
             <w:pPr>
@@ -13246,13 +14983,13 @@
               <w:jc w:val="center"/>
             </w:pPr>
             <w:r>
-              <w:t>99.10</w:t>
-            </w:r>
-          </w:p>
-        </w:tc>
-        <w:tc>
-          <w:tcPr>
-            <w:tcW w:w="1914" w:type="dxa"/>
+              <w:t>63.84</w:t>
+            </w:r>
+          </w:p>
+        </w:tc>
+        <w:tc>
+          <w:tcPr>
+            <w:tcW w:w="0" w:type="auto"/>
           </w:tcPr>
           <w:p>
             <w:pPr>
@@ -13262,13 +14999,13 @@
               <w:jc w:val="center"/>
             </w:pPr>
             <w:r>
-              <w:t>30.38</w:t>
-            </w:r>
-          </w:p>
-        </w:tc>
-        <w:tc>
-          <w:tcPr>
-            <w:tcW w:w="1914" w:type="dxa"/>
+              <w:t>42.42</w:t>
+            </w:r>
+          </w:p>
+        </w:tc>
+        <w:tc>
+          <w:tcPr>
+            <w:tcW w:w="0" w:type="auto"/>
           </w:tcPr>
           <w:p>
             <w:pPr>
@@ -13278,13 +15015,13 @@
               <w:jc w:val="center"/>
             </w:pPr>
             <w:r>
-              <w:t>92.24</w:t>
-            </w:r>
-          </w:p>
-        </w:tc>
-        <w:tc>
-          <w:tcPr>
-            <w:tcW w:w="1914" w:type="dxa"/>
+              <w:t>60.31</w:t>
+            </w:r>
+          </w:p>
+        </w:tc>
+        <w:tc>
+          <w:tcPr>
+            <w:tcW w:w="0" w:type="auto"/>
           </w:tcPr>
           <w:p>
             <w:pPr>
@@ -13294,7 +15031,71 @@
               <w:jc w:val="center"/>
             </w:pPr>
             <w:r>
-              <w:t>30.91</w:t>
+              <w:t>39.53</w:t>
+            </w:r>
+          </w:p>
+        </w:tc>
+        <w:tc>
+          <w:tcPr>
+            <w:tcW w:w="0" w:type="auto"/>
+          </w:tcPr>
+          <w:p>
+            <w:pPr>
+              <w:tabs>
+                <w:tab w:val="left" w:pos="1309"/>
+              </w:tabs>
+              <w:jc w:val="center"/>
+            </w:pPr>
+            <w:r>
+              <w:t>51.28</w:t>
+            </w:r>
+          </w:p>
+        </w:tc>
+        <w:tc>
+          <w:tcPr>
+            <w:tcW w:w="1213" w:type="dxa"/>
+          </w:tcPr>
+          <w:p>
+            <w:pPr>
+              <w:tabs>
+                <w:tab w:val="left" w:pos="1309"/>
+              </w:tabs>
+              <w:jc w:val="center"/>
+            </w:pPr>
+            <w:r>
+              <w:t>40.33</w:t>
+            </w:r>
+          </w:p>
+        </w:tc>
+        <w:tc>
+          <w:tcPr>
+            <w:tcW w:w="782" w:type="dxa"/>
+          </w:tcPr>
+          <w:p>
+            <w:pPr>
+              <w:tabs>
+                <w:tab w:val="left" w:pos="1309"/>
+              </w:tabs>
+              <w:jc w:val="center"/>
+            </w:pPr>
+            <w:r>
+              <w:t>51.67</w:t>
+            </w:r>
+          </w:p>
+        </w:tc>
+        <w:tc>
+          <w:tcPr>
+            <w:tcW w:w="0" w:type="auto"/>
+          </w:tcPr>
+          <w:p>
+            <w:pPr>
+              <w:tabs>
+                <w:tab w:val="left" w:pos="1309"/>
+              </w:tabs>
+              <w:jc w:val="center"/>
+            </w:pPr>
+            <w:r>
+              <w:t>34.78</w:t>
             </w:r>
           </w:p>
         </w:tc>
@@ -13310,7 +15111,13 @@
         </w:numPr>
       </w:pPr>
       <w:r>
-        <w:t>Low Mean RMSE: This indicates that the model, on average, has a low prediction error, directly relates to the model's predictive power.</w:t>
+        <w:t xml:space="preserve">Low Mean RMSE: This indicates that the model, on average, has a low prediction error, directly relates to the model's </w:t>
+      </w:r>
+      <w:r>
+        <w:t>accuracy</w:t>
+      </w:r>
+      <w:r>
+        <w:t>.</w:t>
       </w:r>
     </w:p>
     <w:p>
@@ -13349,7 +15156,43 @@
         <w:t>trade-offs between accuracy and consistency</w:t>
       </w:r>
       <w:r>
-        <w:t xml:space="preserve">, a model with a balanced mean RMSE and standard deviation is chosen for the context of predicting PGTAs to hire. Hence, the optimal model is the ridge regression model with </w:t>
+        <w:t>, a model with a balanced mean RMSE and standard deviation is chosen for the context of predicting PGTA</w:t>
+      </w:r>
+      <w:r>
+        <w:t xml:space="preserve"> Hours</w:t>
+      </w:r>
+      <w:r>
+        <w:t>. Hence, the optimal model</w:t>
+      </w:r>
+      <w:r>
+        <w:t>s</w:t>
+      </w:r>
+      <w:r>
+        <w:t xml:space="preserve"> </w:t>
+      </w:r>
+      <w:r>
+        <w:t>are</w:t>
+      </w:r>
+      <w:r>
+        <w:t xml:space="preserve"> </w:t>
+      </w:r>
+      <w:r>
+        <w:t>Linear Regression Model with 3-fold cross-validation, R</w:t>
+      </w:r>
+      <w:r>
+        <w:t xml:space="preserve">idge </w:t>
+      </w:r>
+      <w:r>
+        <w:t>R</w:t>
+      </w:r>
+      <w:r>
+        <w:t xml:space="preserve">egression </w:t>
+      </w:r>
+      <w:r>
+        <w:t>M</w:t>
+      </w:r>
+      <w:r>
+        <w:t xml:space="preserve">odel with </w:t>
       </w:r>
       <w:r>
         <w:t>5-</w:t>
@@ -13371,6 +15214,36 @@
       </w:r>
       <w:r>
         <w:t>alidation</w:t>
+      </w:r>
+      <w:r>
+        <w:t xml:space="preserve">, </w:t>
+      </w:r>
+      <w:r>
+        <w:t>F</w:t>
+      </w:r>
+      <w:r>
+        <w:t xml:space="preserve">eature </w:t>
+      </w:r>
+      <w:r>
+        <w:t>E</w:t>
+      </w:r>
+      <w:r>
+        <w:t xml:space="preserve">ngineering </w:t>
+      </w:r>
+      <w:r>
+        <w:t>M</w:t>
+      </w:r>
+      <w:r>
+        <w:t>odel with 3-fold cross-validation</w:t>
+      </w:r>
+      <w:r>
+        <w:t xml:space="preserve"> and TF-IDF Vectorizer Model</w:t>
+      </w:r>
+      <w:r>
+        <w:t xml:space="preserve"> </w:t>
+      </w:r>
+      <w:r>
+        <w:t>with 3-fold cross-validation</w:t>
       </w:r>
       <w:r>
         <w:t>.</w:t>
@@ -13442,7 +15315,6 @@
         </w:numPr>
       </w:pPr>
       <w:r>
-        <w:lastRenderedPageBreak/>
         <w:t>Analytics Vidhya. (2023). Understanding Generalized Additive Models (GAMs): A Comprehensive Guide.</w:t>
       </w:r>
       <w:r>
@@ -13539,6 +15411,9 @@
         <w:t>background</w:t>
       </w:r>
       <w:proofErr w:type="gramEnd"/>
+      <w:r>
+        <w:t xml:space="preserve"> </w:t>
+      </w:r>
     </w:p>
     <w:p>
       <w:pPr>
@@ -13574,30 +15449,8 @@
         </w:numPr>
       </w:pPr>
       <w:r>
-        <w:t xml:space="preserve">allow in-app database </w:t>
-      </w:r>
-      <w:proofErr w:type="gramStart"/>
-      <w:r>
-        <w:t>handling</w:t>
-      </w:r>
-      <w:proofErr w:type="gramEnd"/>
-    </w:p>
-    <w:p>
-      <w:pPr>
-        <w:pStyle w:val="ListParagraph"/>
-        <w:numPr>
-          <w:ilvl w:val="0"/>
-          <w:numId w:val="37"/>
-        </w:numPr>
-      </w:pPr>
-      <w:r>
-        <w:t xml:space="preserve">deploy the </w:t>
-      </w:r>
-      <w:proofErr w:type="gramStart"/>
-      <w:r>
-        <w:t>app</w:t>
-      </w:r>
-      <w:proofErr w:type="gramEnd"/>
+        <w:t>integration testing</w:t>
+      </w:r>
     </w:p>
     <w:p/>
     <w:p/>
@@ -13693,14 +15546,8 @@
       </w:r>
     </w:p>
     <w:p/>
-    <w:p>
-      <w:pPr>
-        <w:rPr>
-          <w:sz w:val="40"/>
-          <w:szCs w:val="40"/>
-        </w:rPr>
-      </w:pPr>
-    </w:p>
+    <w:p/>
+    <w:p/>
     <w:sectPr>
       <w:pgSz w:w="11906" w:h="16838"/>
       <w:pgMar w:top="1440" w:right="1440" w:bottom="1440" w:left="1440" w:header="708" w:footer="708" w:gutter="0"/>
@@ -15888,6 +17735,92 @@
     </w:lvl>
   </w:abstractNum>
   <w:abstractNum w:abstractNumId="19" w15:restartNumberingAfterBreak="0">
+    <w:nsid w:val="42F56F9F"/>
+    <w:multiLevelType w:val="hybridMultilevel"/>
+    <w:tmpl w:val="DE667C1C"/>
+    <w:lvl w:ilvl="0" w:tplc="0809000F">
+      <w:start w:val="1"/>
+      <w:numFmt w:val="decimal"/>
+      <w:lvlText w:val="%1."/>
+      <w:lvlJc w:val="left"/>
+      <w:pPr>
+        <w:ind w:left="360" w:hanging="360"/>
+      </w:pPr>
+    </w:lvl>
+    <w:lvl w:ilvl="1" w:tplc="08090019" w:tentative="1">
+      <w:start w:val="1"/>
+      <w:numFmt w:val="lowerLetter"/>
+      <w:lvlText w:val="%2."/>
+      <w:lvlJc w:val="left"/>
+      <w:pPr>
+        <w:ind w:left="1080" w:hanging="360"/>
+      </w:pPr>
+    </w:lvl>
+    <w:lvl w:ilvl="2" w:tplc="0809001B" w:tentative="1">
+      <w:start w:val="1"/>
+      <w:numFmt w:val="lowerRoman"/>
+      <w:lvlText w:val="%3."/>
+      <w:lvlJc w:val="right"/>
+      <w:pPr>
+        <w:ind w:left="1800" w:hanging="180"/>
+      </w:pPr>
+    </w:lvl>
+    <w:lvl w:ilvl="3" w:tplc="0809000F" w:tentative="1">
+      <w:start w:val="1"/>
+      <w:numFmt w:val="decimal"/>
+      <w:lvlText w:val="%4."/>
+      <w:lvlJc w:val="left"/>
+      <w:pPr>
+        <w:ind w:left="2520" w:hanging="360"/>
+      </w:pPr>
+    </w:lvl>
+    <w:lvl w:ilvl="4" w:tplc="08090019" w:tentative="1">
+      <w:start w:val="1"/>
+      <w:numFmt w:val="lowerLetter"/>
+      <w:lvlText w:val="%5."/>
+      <w:lvlJc w:val="left"/>
+      <w:pPr>
+        <w:ind w:left="3240" w:hanging="360"/>
+      </w:pPr>
+    </w:lvl>
+    <w:lvl w:ilvl="5" w:tplc="0809001B" w:tentative="1">
+      <w:start w:val="1"/>
+      <w:numFmt w:val="lowerRoman"/>
+      <w:lvlText w:val="%6."/>
+      <w:lvlJc w:val="right"/>
+      <w:pPr>
+        <w:ind w:left="3960" w:hanging="180"/>
+      </w:pPr>
+    </w:lvl>
+    <w:lvl w:ilvl="6" w:tplc="0809000F" w:tentative="1">
+      <w:start w:val="1"/>
+      <w:numFmt w:val="decimal"/>
+      <w:lvlText w:val="%7."/>
+      <w:lvlJc w:val="left"/>
+      <w:pPr>
+        <w:ind w:left="4680" w:hanging="360"/>
+      </w:pPr>
+    </w:lvl>
+    <w:lvl w:ilvl="7" w:tplc="08090019" w:tentative="1">
+      <w:start w:val="1"/>
+      <w:numFmt w:val="lowerLetter"/>
+      <w:lvlText w:val="%8."/>
+      <w:lvlJc w:val="left"/>
+      <w:pPr>
+        <w:ind w:left="5400" w:hanging="360"/>
+      </w:pPr>
+    </w:lvl>
+    <w:lvl w:ilvl="8" w:tplc="0809001B" w:tentative="1">
+      <w:start w:val="1"/>
+      <w:numFmt w:val="lowerRoman"/>
+      <w:lvlText w:val="%9."/>
+      <w:lvlJc w:val="right"/>
+      <w:pPr>
+        <w:ind w:left="6120" w:hanging="180"/>
+      </w:pPr>
+    </w:lvl>
+  </w:abstractNum>
+  <w:abstractNum w:abstractNumId="20" w15:restartNumberingAfterBreak="0">
     <w:nsid w:val="435266E8"/>
     <w:multiLevelType w:val="hybridMultilevel"/>
     <w:tmpl w:val="4A365B46"/>
@@ -15973,7 +17906,7 @@
       </w:pPr>
     </w:lvl>
   </w:abstractNum>
-  <w:abstractNum w:abstractNumId="20" w15:restartNumberingAfterBreak="0">
+  <w:abstractNum w:abstractNumId="21" w15:restartNumberingAfterBreak="0">
     <w:nsid w:val="501506D1"/>
     <w:multiLevelType w:val="hybridMultilevel"/>
     <w:tmpl w:val="485424FA"/>
@@ -16059,7 +17992,7 @@
       </w:pPr>
     </w:lvl>
   </w:abstractNum>
-  <w:abstractNum w:abstractNumId="21" w15:restartNumberingAfterBreak="0">
+  <w:abstractNum w:abstractNumId="22" w15:restartNumberingAfterBreak="0">
     <w:nsid w:val="502E4577"/>
     <w:multiLevelType w:val="hybridMultilevel"/>
     <w:tmpl w:val="A660455C"/>
@@ -16173,7 +18106,7 @@
       </w:rPr>
     </w:lvl>
   </w:abstractNum>
-  <w:abstractNum w:abstractNumId="22" w15:restartNumberingAfterBreak="0">
+  <w:abstractNum w:abstractNumId="23" w15:restartNumberingAfterBreak="0">
     <w:nsid w:val="50B27AFC"/>
     <w:multiLevelType w:val="hybridMultilevel"/>
     <w:tmpl w:val="0E7C030A"/>
@@ -16262,7 +18195,7 @@
       </w:pPr>
     </w:lvl>
   </w:abstractNum>
-  <w:abstractNum w:abstractNumId="23" w15:restartNumberingAfterBreak="0">
+  <w:abstractNum w:abstractNumId="24" w15:restartNumberingAfterBreak="0">
     <w:nsid w:val="597F1B99"/>
     <w:multiLevelType w:val="hybridMultilevel"/>
     <w:tmpl w:val="BBEA911C"/>
@@ -16376,7 +18309,7 @@
       </w:rPr>
     </w:lvl>
   </w:abstractNum>
-  <w:abstractNum w:abstractNumId="24" w15:restartNumberingAfterBreak="0">
+  <w:abstractNum w:abstractNumId="25" w15:restartNumberingAfterBreak="0">
     <w:nsid w:val="5F2271C1"/>
     <w:multiLevelType w:val="hybridMultilevel"/>
     <w:tmpl w:val="6B8A2FA4"/>
@@ -16489,7 +18422,7 @@
       </w:rPr>
     </w:lvl>
   </w:abstractNum>
-  <w:abstractNum w:abstractNumId="25" w15:restartNumberingAfterBreak="0">
+  <w:abstractNum w:abstractNumId="26" w15:restartNumberingAfterBreak="0">
     <w:nsid w:val="60D80916"/>
     <w:multiLevelType w:val="hybridMultilevel"/>
     <w:tmpl w:val="A8BA68C2"/>
@@ -16603,7 +18536,7 @@
       </w:rPr>
     </w:lvl>
   </w:abstractNum>
-  <w:abstractNum w:abstractNumId="26" w15:restartNumberingAfterBreak="0">
+  <w:abstractNum w:abstractNumId="27" w15:restartNumberingAfterBreak="0">
     <w:nsid w:val="650247AB"/>
     <w:multiLevelType w:val="hybridMultilevel"/>
     <w:tmpl w:val="2C2AA456"/>
@@ -16716,7 +18649,7 @@
       </w:rPr>
     </w:lvl>
   </w:abstractNum>
-  <w:abstractNum w:abstractNumId="27" w15:restartNumberingAfterBreak="0">
+  <w:abstractNum w:abstractNumId="28" w15:restartNumberingAfterBreak="0">
     <w:nsid w:val="67AF0383"/>
     <w:multiLevelType w:val="hybridMultilevel"/>
     <w:tmpl w:val="D556E172"/>
@@ -16830,7 +18763,7 @@
       </w:rPr>
     </w:lvl>
   </w:abstractNum>
-  <w:abstractNum w:abstractNumId="28" w15:restartNumberingAfterBreak="0">
+  <w:abstractNum w:abstractNumId="29" w15:restartNumberingAfterBreak="0">
     <w:nsid w:val="6AF92619"/>
     <w:multiLevelType w:val="hybridMultilevel"/>
     <w:tmpl w:val="A1501392"/>
@@ -16944,7 +18877,7 @@
       </w:rPr>
     </w:lvl>
   </w:abstractNum>
-  <w:abstractNum w:abstractNumId="29" w15:restartNumberingAfterBreak="0">
+  <w:abstractNum w:abstractNumId="30" w15:restartNumberingAfterBreak="0">
     <w:nsid w:val="6D1D4F1B"/>
     <w:multiLevelType w:val="hybridMultilevel"/>
     <w:tmpl w:val="0E22991C"/>
@@ -17057,7 +18990,7 @@
       </w:rPr>
     </w:lvl>
   </w:abstractNum>
-  <w:abstractNum w:abstractNumId="30" w15:restartNumberingAfterBreak="0">
+  <w:abstractNum w:abstractNumId="31" w15:restartNumberingAfterBreak="0">
     <w:nsid w:val="6ED53CAA"/>
     <w:multiLevelType w:val="hybridMultilevel"/>
     <w:tmpl w:val="DB4A30F0"/>
@@ -17171,7 +19104,7 @@
       </w:rPr>
     </w:lvl>
   </w:abstractNum>
-  <w:abstractNum w:abstractNumId="31" w15:restartNumberingAfterBreak="0">
+  <w:abstractNum w:abstractNumId="32" w15:restartNumberingAfterBreak="0">
     <w:nsid w:val="6F4750E7"/>
     <w:multiLevelType w:val="hybridMultilevel"/>
     <w:tmpl w:val="E7622CA6"/>
@@ -17285,7 +19218,7 @@
       </w:rPr>
     </w:lvl>
   </w:abstractNum>
-  <w:abstractNum w:abstractNumId="32" w15:restartNumberingAfterBreak="0">
+  <w:abstractNum w:abstractNumId="33" w15:restartNumberingAfterBreak="0">
     <w:nsid w:val="70856D8D"/>
     <w:multiLevelType w:val="hybridMultilevel"/>
     <w:tmpl w:val="7F960F54"/>
@@ -17377,7 +19310,7 @@
       </w:pPr>
     </w:lvl>
   </w:abstractNum>
-  <w:abstractNum w:abstractNumId="33" w15:restartNumberingAfterBreak="0">
+  <w:abstractNum w:abstractNumId="34" w15:restartNumberingAfterBreak="0">
     <w:nsid w:val="720C792E"/>
     <w:multiLevelType w:val="hybridMultilevel"/>
     <w:tmpl w:val="698EEF5A"/>
@@ -17491,7 +19424,7 @@
       </w:rPr>
     </w:lvl>
   </w:abstractNum>
-  <w:abstractNum w:abstractNumId="34" w15:restartNumberingAfterBreak="0">
+  <w:abstractNum w:abstractNumId="35" w15:restartNumberingAfterBreak="0">
     <w:nsid w:val="77AD738D"/>
     <w:multiLevelType w:val="hybridMultilevel"/>
     <w:tmpl w:val="305226FC"/>
@@ -17605,7 +19538,7 @@
       </w:rPr>
     </w:lvl>
   </w:abstractNum>
-  <w:abstractNum w:abstractNumId="35" w15:restartNumberingAfterBreak="0">
+  <w:abstractNum w:abstractNumId="36" w15:restartNumberingAfterBreak="0">
     <w:nsid w:val="79047314"/>
     <w:multiLevelType w:val="multilevel"/>
     <w:tmpl w:val="734478C4"/>
@@ -17728,7 +19661,7 @@
       </w:rPr>
     </w:lvl>
   </w:abstractNum>
-  <w:abstractNum w:abstractNumId="36" w15:restartNumberingAfterBreak="0">
+  <w:abstractNum w:abstractNumId="37" w15:restartNumberingAfterBreak="0">
     <w:nsid w:val="7B2D4D02"/>
     <w:multiLevelType w:val="hybridMultilevel"/>
     <w:tmpl w:val="F90A92E8"/>
@@ -17842,7 +19775,7 @@
       </w:rPr>
     </w:lvl>
   </w:abstractNum>
-  <w:abstractNum w:abstractNumId="37" w15:restartNumberingAfterBreak="0">
+  <w:abstractNum w:abstractNumId="38" w15:restartNumberingAfterBreak="0">
     <w:nsid w:val="7FB359F1"/>
     <w:multiLevelType w:val="hybridMultilevel"/>
     <w:tmpl w:val="9096557C"/>
@@ -17957,22 +19890,22 @@
     </w:lvl>
   </w:abstractNum>
   <w:num w:numId="1" w16cid:durableId="90325312">
-    <w:abstractNumId w:val="32"/>
+    <w:abstractNumId w:val="33"/>
   </w:num>
   <w:num w:numId="2" w16cid:durableId="1174682067">
-    <w:abstractNumId w:val="22"/>
+    <w:abstractNumId w:val="23"/>
   </w:num>
   <w:num w:numId="3" w16cid:durableId="1817213115">
     <w:abstractNumId w:val="16"/>
   </w:num>
   <w:num w:numId="4" w16cid:durableId="1783113668">
-    <w:abstractNumId w:val="20"/>
+    <w:abstractNumId w:val="21"/>
   </w:num>
   <w:num w:numId="5" w16cid:durableId="546334159">
     <w:abstractNumId w:val="3"/>
   </w:num>
   <w:num w:numId="6" w16cid:durableId="721759031">
-    <w:abstractNumId w:val="35"/>
+    <w:abstractNumId w:val="36"/>
   </w:num>
   <w:num w:numId="7" w16cid:durableId="520125881">
     <w:abstractNumId w:val="17"/>
@@ -17981,16 +19914,16 @@
     <w:abstractNumId w:val="14"/>
   </w:num>
   <w:num w:numId="9" w16cid:durableId="805511355">
-    <w:abstractNumId w:val="21"/>
+    <w:abstractNumId w:val="22"/>
   </w:num>
   <w:num w:numId="10" w16cid:durableId="2074964998">
-    <w:abstractNumId w:val="23"/>
+    <w:abstractNumId w:val="24"/>
   </w:num>
   <w:num w:numId="11" w16cid:durableId="421991029">
     <w:abstractNumId w:val="18"/>
   </w:num>
   <w:num w:numId="12" w16cid:durableId="270669624">
-    <w:abstractNumId w:val="36"/>
+    <w:abstractNumId w:val="37"/>
   </w:num>
   <w:num w:numId="13" w16cid:durableId="1536773159">
     <w:abstractNumId w:val="13"/>
@@ -17999,25 +19932,25 @@
     <w:abstractNumId w:val="4"/>
   </w:num>
   <w:num w:numId="15" w16cid:durableId="1279020586">
-    <w:abstractNumId w:val="31"/>
+    <w:abstractNumId w:val="32"/>
   </w:num>
   <w:num w:numId="16" w16cid:durableId="1770465840">
     <w:abstractNumId w:val="15"/>
   </w:num>
   <w:num w:numId="17" w16cid:durableId="1458908625">
+    <w:abstractNumId w:val="35"/>
+  </w:num>
+  <w:num w:numId="18" w16cid:durableId="119999557">
+    <w:abstractNumId w:val="26"/>
+  </w:num>
+  <w:num w:numId="19" w16cid:durableId="1300764185">
+    <w:abstractNumId w:val="31"/>
+  </w:num>
+  <w:num w:numId="20" w16cid:durableId="325206710">
     <w:abstractNumId w:val="34"/>
   </w:num>
-  <w:num w:numId="18" w16cid:durableId="119999557">
-    <w:abstractNumId w:val="25"/>
-  </w:num>
-  <w:num w:numId="19" w16cid:durableId="1300764185">
-    <w:abstractNumId w:val="30"/>
-  </w:num>
-  <w:num w:numId="20" w16cid:durableId="325206710">
-    <w:abstractNumId w:val="33"/>
-  </w:num>
   <w:num w:numId="21" w16cid:durableId="1613824509">
-    <w:abstractNumId w:val="27"/>
+    <w:abstractNumId w:val="28"/>
   </w:num>
   <w:num w:numId="22" w16cid:durableId="356279696">
     <w:abstractNumId w:val="2"/>
@@ -18047,28 +19980,31 @@
     <w:abstractNumId w:val="0"/>
   </w:num>
   <w:num w:numId="31" w16cid:durableId="50270221">
-    <w:abstractNumId w:val="37"/>
+    <w:abstractNumId w:val="38"/>
   </w:num>
   <w:num w:numId="32" w16cid:durableId="1581016206">
-    <w:abstractNumId w:val="28"/>
+    <w:abstractNumId w:val="29"/>
   </w:num>
   <w:num w:numId="33" w16cid:durableId="419640157">
-    <w:abstractNumId w:val="19"/>
+    <w:abstractNumId w:val="20"/>
   </w:num>
   <w:num w:numId="34" w16cid:durableId="1889024884">
     <w:abstractNumId w:val="9"/>
   </w:num>
   <w:num w:numId="35" w16cid:durableId="1684433232">
-    <w:abstractNumId w:val="29"/>
+    <w:abstractNumId w:val="30"/>
   </w:num>
   <w:num w:numId="36" w16cid:durableId="1008217305">
-    <w:abstractNumId w:val="26"/>
+    <w:abstractNumId w:val="27"/>
   </w:num>
   <w:num w:numId="37" w16cid:durableId="1277834346">
     <w:abstractNumId w:val="7"/>
   </w:num>
   <w:num w:numId="38" w16cid:durableId="2109962114">
-    <w:abstractNumId w:val="24"/>
+    <w:abstractNumId w:val="25"/>
+  </w:num>
+  <w:num w:numId="39" w16cid:durableId="294801491">
+    <w:abstractNumId w:val="19"/>
   </w:num>
   <w:numIdMacAtCleanup w:val="32"/>
 </w:numbering>

</xml_diff>

<commit_message>
implemented gam prediction prompt
</commit_message>
<xml_diff>
--- a/FYP Project Report.docx
+++ b/FYP Project Report.docx
@@ -13629,7 +13629,25 @@
     </w:p>
     <w:p>
       <w:r>
-        <w:t xml:space="preserve">After training and evaluation, the trained Linear Regression model is saved to disk as a </w:t>
+        <w:t xml:space="preserve">After training and evaluation, the trained </w:t>
+      </w:r>
+      <w:r>
+        <w:t>r</w:t>
+      </w:r>
+      <w:r>
+        <w:t>egression model</w:t>
+      </w:r>
+      <w:r>
+        <w:t>s</w:t>
+      </w:r>
+      <w:r>
+        <w:t xml:space="preserve"> </w:t>
+      </w:r>
+      <w:r>
+        <w:t>are</w:t>
+      </w:r>
+      <w:r>
+        <w:t xml:space="preserve"> saved to disk as </w:t>
       </w:r>
       <w:r>
         <w:rPr>
@@ -13648,7 +13666,13 @@
       </w:r>
       <w:proofErr w:type="spellEnd"/>
       <w:r>
-        <w:t xml:space="preserve"> file using the </w:t>
+        <w:t xml:space="preserve"> file</w:t>
+      </w:r>
+      <w:r>
+        <w:t>s</w:t>
+      </w:r>
+      <w:r>
+        <w:t xml:space="preserve"> using the </w:t>
       </w:r>
       <w:proofErr w:type="spellStart"/>
       <w:r>
@@ -14754,11 +14778,6 @@
         <w:t xml:space="preserve"> (TF-IDF)</w:t>
       </w:r>
     </w:p>
-    <w:p>
-      <w:r>
-        <w:t>TF-IDF is a statistical measure used to evaluate the importance of a word to a document in a collection or corpus. It is often used in text mining and information retrieval to weigh the frequency of words by how common they are across documents, thus helping to adjust for the fact that some words appear more frequently in general.</w:t>
-      </w:r>
-    </w:p>
     <w:p/>
     <w:p>
       <w:pPr>
@@ -14788,6 +14807,12 @@
         <w:t>Introduction</w:t>
       </w:r>
     </w:p>
+    <w:p>
+      <w:r>
+        <w:t>TF-IDF is a statistical measure used to evaluate the importance of a word to a document in a collection or corpus. It is often used in text mining and information retrieval to weigh the frequency of words by how common they are across documents, thus helping to adjust for the fact that some words appear more frequently in general.</w:t>
+      </w:r>
+    </w:p>
+    <w:p/>
     <w:p>
       <w:r>
         <w:rPr>
@@ -15438,7 +15463,37 @@
           <w:sz w:val="28"/>
           <w:szCs w:val="28"/>
         </w:rPr>
-        <w:t>Model Selection and Training</w:t>
+        <w:t>Implementation</w:t>
+      </w:r>
+    </w:p>
+    <w:p>
+      <w:pPr>
+        <w:rPr>
+          <w:b/>
+          <w:bCs/>
+        </w:rPr>
+      </w:pPr>
+    </w:p>
+    <w:p>
+      <w:pPr>
+        <w:rPr>
+          <w:b/>
+          <w:bCs/>
+        </w:rPr>
+      </w:pPr>
+      <w:r>
+        <w:rPr>
+          <w:b/>
+          <w:bCs/>
+        </w:rPr>
+        <w:t xml:space="preserve">Model </w:t>
+      </w:r>
+      <w:r>
+        <w:rPr>
+          <w:b/>
+          <w:bCs/>
+        </w:rPr>
+        <w:t>Training</w:t>
       </w:r>
     </w:p>
     <w:p>
@@ -15498,48 +15553,108 @@
       </w:pPr>
     </w:p>
     <w:p>
-      <w:r>
-        <w:t>A</w:t>
-      </w:r>
-      <w:r>
-        <w:t xml:space="preserve"> comparative analysis of </w:t>
-      </w:r>
-      <w:r>
-        <w:t xml:space="preserve">both </w:t>
-      </w:r>
-      <w:r>
-        <w:t xml:space="preserve">regression models </w:t>
-      </w:r>
-      <w:r>
-        <w:t xml:space="preserve">is conducted </w:t>
-      </w:r>
-      <w:r>
-        <w:t xml:space="preserve">to predict the required PGTA hours based on job descriptions. </w:t>
-      </w:r>
-      <w:r>
-        <w:t>The</w:t>
-      </w:r>
-      <w:r>
-        <w:t xml:space="preserve"> objective </w:t>
-      </w:r>
-      <w:r>
-        <w:t>is</w:t>
-      </w:r>
-      <w:r>
-        <w:t xml:space="preserve"> to determine which model would provide the most accurate predictions as measured by the Root Mean Squared Error (RMSE) </w:t>
-      </w:r>
-      <w:r>
-        <w:t xml:space="preserve">and Standard Deviation (SD) </w:t>
-      </w:r>
-      <w:r>
-        <w:t xml:space="preserve">across a </w:t>
+      <w:pPr>
+        <w:rPr>
+          <w:b/>
+          <w:bCs/>
+        </w:rPr>
+      </w:pPr>
+      <w:r>
+        <w:rPr>
+          <w:b/>
+          <w:bCs/>
+        </w:rPr>
+        <w:t>Model Saving</w:t>
+      </w:r>
+    </w:p>
+    <w:p>
+      <w:r>
+        <w:t xml:space="preserve">After training and evaluation, the trained model is saved to disk as a </w:t>
+      </w:r>
+      <w:r>
+        <w:rPr>
+          <w:b/>
+          <w:bCs/>
+        </w:rPr>
+        <w:t>.</w:t>
+      </w:r>
+      <w:proofErr w:type="spellStart"/>
+      <w:r>
+        <w:rPr>
+          <w:b/>
+          <w:bCs/>
+        </w:rPr>
+        <w:t>pkl</w:t>
+      </w:r>
+      <w:proofErr w:type="spellEnd"/>
+      <w:r>
+        <w:t xml:space="preserve"> file using the </w:t>
+      </w:r>
+      <w:proofErr w:type="spellStart"/>
+      <w:r>
+        <w:rPr>
+          <w:b/>
+          <w:bCs/>
+        </w:rPr>
+        <w:t>save_model</w:t>
+      </w:r>
+      <w:proofErr w:type="spellEnd"/>
+      <w:r>
+        <w:t xml:space="preserve"> function. This enables the model to be easily loaded and reused for predictions without the need for retraining.</w:t>
+      </w:r>
+    </w:p>
+    <w:p/>
+    <w:p>
+      <w:pPr>
+        <w:rPr>
+          <w:b/>
+          <w:bCs/>
+        </w:rPr>
+      </w:pPr>
+      <w:r>
+        <w:rPr>
+          <w:b/>
+          <w:bCs/>
+          <w:sz w:val="28"/>
+          <w:szCs w:val="28"/>
+        </w:rPr>
+        <w:t xml:space="preserve">5.2.1.4 </w:t>
+      </w:r>
+      <w:r>
+        <w:rPr>
+          <w:b/>
+          <w:bCs/>
+          <w:sz w:val="28"/>
+          <w:szCs w:val="28"/>
+        </w:rPr>
+        <w:t xml:space="preserve">Results </w:t>
+      </w:r>
+      <w:r>
+        <w:rPr>
+          <w:b/>
+          <w:bCs/>
+          <w:sz w:val="28"/>
+          <w:szCs w:val="28"/>
+        </w:rPr>
+        <w:t>Evaluation</w:t>
+      </w:r>
+    </w:p>
+    <w:p>
+      <w:r>
+        <w:t xml:space="preserve">A comparative analysis of both regression models is conducted to predict the required PGTA hours based on job descriptions. The objective is to determine which model </w:t>
+      </w:r>
+      <w:r>
+        <w:t xml:space="preserve">and </w:t>
+      </w:r>
+      <w:r>
+        <w:t xml:space="preserve">number of cross-validation folds </w:t>
+      </w:r>
+      <w:r>
+        <w:t xml:space="preserve">would provide the most accurate predictions as measured by the Root Mean Squared Error (RMSE) and Standard Deviation (SD) across a </w:t>
       </w:r>
       <w:proofErr w:type="gramStart"/>
       <w:r>
-        <w:t>different folds of</w:t>
-      </w:r>
-      <w:r>
-        <w:t xml:space="preserve"> cross-validation</w:t>
+        <w:t>different folds of cross-validation</w:t>
       </w:r>
       <w:proofErr w:type="gramEnd"/>
       <w:r>
@@ -15576,16 +15691,7 @@
               <w:jc w:val="center"/>
             </w:pPr>
             <w:r>
-              <w:t>K</w:t>
-            </w:r>
-            <w:r>
-              <w:t>-</w:t>
-            </w:r>
-            <w:r>
-              <w:t>folds</w:t>
-            </w:r>
-            <w:r>
-              <w:t xml:space="preserve"> Cross Validation</w:t>
+              <w:t>K-folds Cross Validation</w:t>
             </w:r>
           </w:p>
         </w:tc>
@@ -15619,10 +15725,7 @@
               <w:jc w:val="center"/>
             </w:pPr>
             <w:r>
-              <w:t xml:space="preserve">Ridge </w:t>
-            </w:r>
-            <w:r>
-              <w:t>Regression</w:t>
+              <w:t>Ridge Regression</w:t>
             </w:r>
           </w:p>
         </w:tc>
@@ -15995,21 +16098,238 @@
     </w:tbl>
     <w:p/>
     <w:p>
-      <w:pPr>
-        <w:rPr>
-          <w:b/>
-          <w:bCs/>
-        </w:rPr>
-      </w:pPr>
-      <w:r>
+      <w:r>
+        <w:t>The analysis employed Root Mean Squared Error (RMSE) as a measure of model accuracy, alongside its standard deviation to gauge consistency. As the number of folds increased from 3 to 15, both models exhibited a decrease in mean RMSE</w:t>
+      </w:r>
+      <w:r>
+        <w:t xml:space="preserve"> but an increase in standard deviation</w:t>
+      </w:r>
+      <w:r>
+        <w:t xml:space="preserve">, </w:t>
+      </w:r>
+      <w:r>
+        <w:t>indicating</w:t>
+      </w:r>
+      <w:r>
+        <w:t xml:space="preserve"> improv</w:t>
+      </w:r>
+      <w:r>
+        <w:t>ed</w:t>
+      </w:r>
+      <w:r>
+        <w:t xml:space="preserve"> prediction accuracy </w:t>
+      </w:r>
+      <w:r>
+        <w:t xml:space="preserve">but worse consistency </w:t>
+      </w:r>
+      <w:r>
+        <w:t>with more cross-validation</w:t>
+      </w:r>
+      <w:r>
+        <w:t xml:space="preserve"> folds</w:t>
+      </w:r>
+      <w:r>
+        <w:t>.</w:t>
+      </w:r>
+      <w:r>
+        <w:t xml:space="preserve"> </w:t>
+      </w:r>
+      <w:r>
+        <w:t xml:space="preserve">Ridge Regression consistently outperformed Linear Regression across all fold partitions, demonstrating lower mean RMSEs </w:t>
+      </w:r>
+      <w:r>
+        <w:t xml:space="preserve">and </w:t>
+      </w:r>
+      <w:r>
+        <w:t xml:space="preserve">standard deviation ranges. This suggests </w:t>
+      </w:r>
+      <w:r>
+        <w:t xml:space="preserve">that </w:t>
+      </w:r>
+      <w:r>
+        <w:t xml:space="preserve">Ridge Regression's </w:t>
+      </w:r>
+      <w:r>
+        <w:t>regularisation techniques are effective</w:t>
+      </w:r>
+      <w:r>
+        <w:t xml:space="preserve"> </w:t>
+      </w:r>
+      <w:r>
+        <w:t xml:space="preserve">in </w:t>
+      </w:r>
+      <w:r>
+        <w:t>handl</w:t>
+      </w:r>
+      <w:r>
+        <w:t>ing</w:t>
+      </w:r>
+      <w:r>
+        <w:t xml:space="preserve"> multicollinearity </w:t>
+      </w:r>
+      <w:r>
+        <w:t xml:space="preserve">within </w:t>
+      </w:r>
+      <w:r>
+        <w:t xml:space="preserve">text-based features. </w:t>
+      </w:r>
+    </w:p>
+    <w:p/>
+    <w:p>
+      <w:r>
+        <w:t>The</w:t>
+      </w:r>
+      <w:r>
+        <w:t xml:space="preserve"> Ridge Regression </w:t>
+      </w:r>
+      <w:r>
+        <w:t xml:space="preserve">model </w:t>
+      </w:r>
+      <w:r>
+        <w:t>with 5 folds as the training strategy</w:t>
+      </w:r>
+      <w:r>
+        <w:t xml:space="preserve"> yields the best combination of mean RMSE (</w:t>
+      </w:r>
+      <w:r>
+        <w:t>57.89</w:t>
+      </w:r>
+      <w:r>
+        <w:t>) and standard deviation (</w:t>
+      </w:r>
+      <w:r>
+        <w:t>21.25</w:t>
+      </w:r>
+      <w:r>
+        <w:t>) when considering the trade-off between accuracy and consistency.</w:t>
+      </w:r>
+      <w:r>
+        <w:t xml:space="preserve"> </w:t>
+      </w:r>
+      <w:r>
+        <w:t>This is a</w:t>
+      </w:r>
+      <w:r>
+        <w:t xml:space="preserve"> balanced </w:t>
+      </w:r>
+      <w:r>
+        <w:t>model</w:t>
+      </w:r>
+      <w:r>
+        <w:t xml:space="preserve"> </w:t>
+      </w:r>
+      <w:r>
+        <w:t xml:space="preserve">in terms of </w:t>
+      </w:r>
+      <w:r>
+        <w:t>achieving reliable model performance and maintaining robustness across diverse data samples</w:t>
+      </w:r>
+      <w:r>
+        <w:t>.</w:t>
+      </w:r>
+    </w:p>
+    <w:p/>
+    <w:p>
+      <w:pPr>
+        <w:rPr>
+          <w:b/>
+          <w:bCs/>
+          <w:sz w:val="32"/>
+          <w:szCs w:val="32"/>
+        </w:rPr>
+      </w:pPr>
+      <w:r>
+        <w:rPr>
+          <w:b/>
+          <w:bCs/>
+          <w:sz w:val="32"/>
+          <w:szCs w:val="32"/>
+        </w:rPr>
+        <w:t>5</w:t>
+      </w:r>
+      <w:r>
+        <w:rPr>
+          <w:b/>
+          <w:bCs/>
+          <w:sz w:val="32"/>
+          <w:szCs w:val="32"/>
+        </w:rPr>
+        <w:t>.</w:t>
+      </w:r>
+      <w:r>
+        <w:rPr>
+          <w:b/>
+          <w:bCs/>
+          <w:sz w:val="32"/>
+          <w:szCs w:val="32"/>
+        </w:rPr>
+        <w:t>2</w:t>
+      </w:r>
+      <w:r>
+        <w:rPr>
+          <w:b/>
+          <w:bCs/>
+          <w:sz w:val="32"/>
+          <w:szCs w:val="32"/>
+        </w:rPr>
+        <w:t>.</w:t>
+      </w:r>
+      <w:r>
+        <w:rPr>
+          <w:b/>
+          <w:bCs/>
+          <w:sz w:val="32"/>
+          <w:szCs w:val="32"/>
+        </w:rPr>
+        <w:t>2</w:t>
+      </w:r>
+      <w:r>
+        <w:rPr>
+          <w:b/>
+          <w:bCs/>
+          <w:sz w:val="32"/>
+          <w:szCs w:val="32"/>
+        </w:rPr>
+        <w:t xml:space="preserve"> </w:t>
+      </w:r>
+      <w:r>
+        <w:rPr>
+          <w:b/>
+          <w:bCs/>
+          <w:sz w:val="32"/>
+          <w:szCs w:val="32"/>
+        </w:rPr>
+        <w:t>Prediction Using</w:t>
+      </w:r>
+      <w:r>
+        <w:rPr>
+          <w:b/>
+          <w:bCs/>
+          <w:sz w:val="32"/>
+          <w:szCs w:val="32"/>
+        </w:rPr>
+        <w:t xml:space="preserve"> </w:t>
+      </w:r>
+      <w:r>
+        <w:rPr>
+          <w:b/>
+          <w:bCs/>
+          <w:sz w:val="32"/>
+          <w:szCs w:val="32"/>
+        </w:rPr>
+        <w:t>Feature Engineering</w:t>
+      </w:r>
+    </w:p>
+    <w:p/>
+    <w:p>
+      <w:pPr>
         <w:rPr>
           <w:b/>
           <w:bCs/>
           <w:sz w:val="28"/>
           <w:szCs w:val="28"/>
         </w:rPr>
-        <w:t xml:space="preserve">Results </w:t>
-      </w:r>
+      </w:pPr>
       <w:r>
         <w:rPr>
           <w:b/>
@@ -16017,308 +16337,101 @@
           <w:sz w:val="28"/>
           <w:szCs w:val="28"/>
         </w:rPr>
-        <w:t>Evaluation</w:t>
-      </w:r>
-    </w:p>
-    <w:p>
-      <w:r>
-        <w:t>The analysis employed Root Mean Squared Error (RMSE) as a measure of model accuracy, alongside its standard deviation to gauge consistency. As the number of folds increased from 3 to 15, both models exhibited a decrease in mean RMSE</w:t>
-      </w:r>
-      <w:r>
-        <w:t xml:space="preserve"> but an increase in standard deviation</w:t>
-      </w:r>
-      <w:r>
-        <w:t xml:space="preserve">, </w:t>
-      </w:r>
-      <w:r>
-        <w:t>indicating</w:t>
-      </w:r>
-      <w:r>
-        <w:t xml:space="preserve"> improv</w:t>
-      </w:r>
-      <w:r>
-        <w:t>ed</w:t>
-      </w:r>
-      <w:r>
-        <w:t xml:space="preserve"> prediction accuracy </w:t>
-      </w:r>
-      <w:r>
-        <w:t xml:space="preserve">but worse consistency </w:t>
-      </w:r>
-      <w:r>
-        <w:t>with more cross-validation</w:t>
-      </w:r>
-      <w:r>
-        <w:t xml:space="preserve"> folds</w:t>
-      </w:r>
-      <w:r>
-        <w:t>.</w:t>
-      </w:r>
-      <w:r>
-        <w:t xml:space="preserve"> </w:t>
-      </w:r>
-      <w:r>
-        <w:t xml:space="preserve">Ridge Regression consistently outperformed Linear Regression across all fold partitions, demonstrating lower mean RMSEs </w:t>
-      </w:r>
-      <w:r>
-        <w:t xml:space="preserve">and </w:t>
-      </w:r>
-      <w:r>
-        <w:t xml:space="preserve">standard deviation ranges. This suggests </w:t>
-      </w:r>
-      <w:r>
-        <w:t xml:space="preserve">that </w:t>
-      </w:r>
-      <w:r>
-        <w:t xml:space="preserve">Ridge Regression's </w:t>
-      </w:r>
-      <w:r>
-        <w:t>regularisation techniques are effective</w:t>
-      </w:r>
-      <w:r>
-        <w:t xml:space="preserve"> </w:t>
-      </w:r>
-      <w:r>
-        <w:t xml:space="preserve">in </w:t>
-      </w:r>
-      <w:r>
-        <w:t>handl</w:t>
-      </w:r>
-      <w:r>
-        <w:t>ing</w:t>
-      </w:r>
-      <w:r>
-        <w:t xml:space="preserve"> multicollinearity </w:t>
-      </w:r>
-      <w:r>
-        <w:t xml:space="preserve">within </w:t>
-      </w:r>
-      <w:r>
-        <w:t xml:space="preserve">text-based features. </w:t>
-      </w:r>
-    </w:p>
-    <w:p/>
-    <w:p>
-      <w:r>
-        <w:t>The</w:t>
-      </w:r>
-      <w:r>
-        <w:t xml:space="preserve"> Ridge Regression </w:t>
-      </w:r>
-      <w:r>
-        <w:t xml:space="preserve">model </w:t>
-      </w:r>
-      <w:r>
-        <w:t>with 5 folds as the training strategy</w:t>
-      </w:r>
-      <w:r>
-        <w:t xml:space="preserve"> yields the best combination of mean RMSE (</w:t>
-      </w:r>
-      <w:r>
-        <w:t>57.89</w:t>
-      </w:r>
-      <w:r>
-        <w:t>) and standard deviation (</w:t>
-      </w:r>
-      <w:r>
-        <w:t>21.25</w:t>
-      </w:r>
-      <w:r>
-        <w:t>) when considering the trade-off between accuracy and consistency.</w:t>
-      </w:r>
-      <w:r>
-        <w:t xml:space="preserve"> </w:t>
-      </w:r>
-      <w:r>
-        <w:t>This is a</w:t>
-      </w:r>
-      <w:r>
-        <w:t xml:space="preserve"> balanced </w:t>
-      </w:r>
-      <w:r>
-        <w:t>model</w:t>
-      </w:r>
-      <w:r>
-        <w:t xml:space="preserve"> </w:t>
-      </w:r>
-      <w:r>
-        <w:t xml:space="preserve">in terms of </w:t>
-      </w:r>
-      <w:r>
-        <w:t>achieving reliable model performance and maintaining robustness across diverse data samples</w:t>
-      </w:r>
-      <w:r>
-        <w:t>.</w:t>
-      </w:r>
-    </w:p>
-    <w:p/>
-    <w:p>
-      <w:pPr>
-        <w:rPr>
-          <w:b/>
-          <w:bCs/>
-          <w:sz w:val="32"/>
-          <w:szCs w:val="32"/>
-        </w:rPr>
-      </w:pPr>
-      <w:r>
-        <w:rPr>
-          <w:b/>
-          <w:bCs/>
-          <w:sz w:val="32"/>
-          <w:szCs w:val="32"/>
-        </w:rPr>
-        <w:t>4</w:t>
-      </w:r>
-      <w:r>
-        <w:rPr>
-          <w:b/>
-          <w:bCs/>
-          <w:sz w:val="32"/>
-          <w:szCs w:val="32"/>
-        </w:rPr>
-        <w:t>.</w:t>
-      </w:r>
-      <w:r>
-        <w:rPr>
-          <w:b/>
-          <w:bCs/>
-          <w:sz w:val="32"/>
-          <w:szCs w:val="32"/>
-        </w:rPr>
-        <w:t>3</w:t>
-      </w:r>
-      <w:r>
-        <w:rPr>
-          <w:b/>
-          <w:bCs/>
-          <w:sz w:val="32"/>
-          <w:szCs w:val="32"/>
-        </w:rPr>
-        <w:t xml:space="preserve">.1 </w:t>
-      </w:r>
-      <w:r>
-        <w:rPr>
-          <w:b/>
-          <w:bCs/>
-          <w:sz w:val="32"/>
-          <w:szCs w:val="32"/>
-        </w:rPr>
-        <w:t>Prediction Using</w:t>
-      </w:r>
-      <w:r>
-        <w:rPr>
-          <w:b/>
-          <w:bCs/>
-          <w:sz w:val="32"/>
-          <w:szCs w:val="32"/>
-        </w:rPr>
-        <w:t xml:space="preserve"> </w:t>
-      </w:r>
-      <w:r>
-        <w:rPr>
-          <w:b/>
-          <w:bCs/>
-          <w:sz w:val="32"/>
-          <w:szCs w:val="32"/>
-        </w:rPr>
-        <w:t>Feature Engineering</w:t>
-      </w:r>
-    </w:p>
-    <w:p/>
-    <w:p>
-      <w:pPr>
+        <w:t xml:space="preserve">5.2.2.1 </w:t>
+      </w:r>
+      <w:r>
         <w:rPr>
           <w:b/>
           <w:bCs/>
           <w:sz w:val="28"/>
           <w:szCs w:val="28"/>
         </w:rPr>
-      </w:pPr>
-      <w:r>
+        <w:t>Introduction</w:t>
+      </w:r>
+    </w:p>
+    <w:p>
+      <w:r>
+        <w:t xml:space="preserve">Feature Engineering is a pivotal aspect of the predictive </w:t>
+      </w:r>
+      <w:proofErr w:type="spellStart"/>
+      <w:r>
+        <w:t>modeling</w:t>
+      </w:r>
+      <w:proofErr w:type="spellEnd"/>
+      <w:r>
+        <w:t xml:space="preserve"> process, especially when dealing with natural language data such as job descriptions</w:t>
+      </w:r>
+      <w:r>
+        <w:t>.</w:t>
+      </w:r>
+      <w:r>
+        <w:t xml:space="preserve"> Binary encoding is a form of feature engineering</w:t>
+      </w:r>
+      <w:r>
+        <w:t xml:space="preserve"> where</w:t>
+      </w:r>
+      <w:r>
+        <w:t xml:space="preserve"> </w:t>
+      </w:r>
+      <w:r>
+        <w:t xml:space="preserve">textual </w:t>
+      </w:r>
+      <w:r>
+        <w:t xml:space="preserve">data </w:t>
+      </w:r>
+      <w:r>
+        <w:t xml:space="preserve">is converted </w:t>
+      </w:r>
+      <w:r>
+        <w:t>into a numerical format that machine learning models can interpret and learn from.</w:t>
+      </w:r>
+      <w:r>
+        <w:t xml:space="preserve"> </w:t>
+      </w:r>
+      <w:r>
+        <w:t xml:space="preserve">Binary encoding is particularly suited for this context </w:t>
+      </w:r>
+      <w:r>
+        <w:t>because the j</w:t>
+      </w:r>
+      <w:r>
+        <w:t xml:space="preserve">ob descriptions may involve a wide variety of </w:t>
+      </w:r>
+      <w:r>
+        <w:t xml:space="preserve">base </w:t>
+      </w:r>
+      <w:r>
+        <w:t>duties, but each description mentions only a subset. Binary encoding efficiently represents this sparse data.</w:t>
+      </w:r>
+      <w:r>
+        <w:t xml:space="preserve"> Additionally</w:t>
+      </w:r>
+      <w:r>
+        <w:t>, it</w:t>
+      </w:r>
+      <w:r>
+        <w:t xml:space="preserve"> allows for straightforward comparisons across job descriptions, enabling analysis of which duties commonly lead to higher or lower PGTA hours.</w:t>
+      </w:r>
+    </w:p>
+    <w:p/>
+    <w:p>
+      <w:pPr>
         <w:rPr>
           <w:b/>
           <w:bCs/>
           <w:sz w:val="28"/>
           <w:szCs w:val="28"/>
         </w:rPr>
-        <w:t>Introduction</w:t>
-      </w:r>
-    </w:p>
-    <w:p>
-      <w:r>
-        <w:t xml:space="preserve">Feature Engineering is a pivotal aspect of the predictive </w:t>
-      </w:r>
-      <w:proofErr w:type="spellStart"/>
-      <w:r>
-        <w:t>modeling</w:t>
-      </w:r>
-      <w:proofErr w:type="spellEnd"/>
-      <w:r>
-        <w:t xml:space="preserve"> process, especially when dealing with natural language data such as job descriptions</w:t>
-      </w:r>
-      <w:r>
-        <w:t>.</w:t>
-      </w:r>
-      <w:r>
-        <w:t xml:space="preserve"> Binary encoding is a form of feature engineering</w:t>
-      </w:r>
-      <w:r>
-        <w:t xml:space="preserve"> where</w:t>
-      </w:r>
-      <w:r>
-        <w:t xml:space="preserve"> </w:t>
-      </w:r>
-      <w:r>
-        <w:t xml:space="preserve">textual </w:t>
-      </w:r>
-      <w:r>
-        <w:t xml:space="preserve">data </w:t>
-      </w:r>
-      <w:r>
-        <w:t xml:space="preserve">is converted </w:t>
-      </w:r>
-      <w:r>
-        <w:t>into a numerical format that machine learning models can interpret and learn from.</w:t>
-      </w:r>
-      <w:r>
-        <w:t xml:space="preserve"> </w:t>
-      </w:r>
-      <w:r>
-        <w:t xml:space="preserve">Binary encoding is particularly suited for this context </w:t>
-      </w:r>
-      <w:r>
-        <w:t>because the j</w:t>
-      </w:r>
-      <w:r>
-        <w:t xml:space="preserve">ob descriptions may involve a wide variety of </w:t>
-      </w:r>
-      <w:r>
-        <w:t xml:space="preserve">base </w:t>
-      </w:r>
-      <w:r>
-        <w:t>duties, but each description mentions only a subset. Binary encoding efficiently represents this sparse data.</w:t>
-      </w:r>
-      <w:r>
-        <w:t xml:space="preserve"> Additionally</w:t>
-      </w:r>
-      <w:r>
-        <w:t>, it</w:t>
-      </w:r>
-      <w:r>
-        <w:t xml:space="preserve"> allows for straightforward comparisons across job descriptions, enabling analysis of which duties commonly lead to higher or lower PGTA hours.</w:t>
-      </w:r>
-    </w:p>
-    <w:p/>
-    <w:p>
-      <w:pPr>
+      </w:pPr>
+      <w:r>
         <w:rPr>
           <w:b/>
           <w:bCs/>
           <w:sz w:val="28"/>
           <w:szCs w:val="28"/>
         </w:rPr>
-      </w:pPr>
+        <w:t>5.2.</w:t>
+      </w:r>
       <w:r>
         <w:rPr>
           <w:b/>
@@ -16326,9 +16439,8 @@
           <w:sz w:val="28"/>
           <w:szCs w:val="28"/>
         </w:rPr>
-        <w:t xml:space="preserve">Data </w:t>
-      </w:r>
-      <w:proofErr w:type="spellStart"/>
+        <w:t>2</w:t>
+      </w:r>
       <w:r>
         <w:rPr>
           <w:b/>
@@ -16336,182 +16448,248 @@
           <w:sz w:val="28"/>
           <w:szCs w:val="28"/>
         </w:rPr>
-        <w:t>Preprocessing</w:t>
-      </w:r>
-      <w:proofErr w:type="spellEnd"/>
-    </w:p>
-    <w:p>
-      <w:r>
-        <w:t>This step involves applying</w:t>
-      </w:r>
-      <w:r>
-        <w:t xml:space="preserve"> text </w:t>
-      </w:r>
-      <w:proofErr w:type="spellStart"/>
-      <w:r>
-        <w:t>preprocessing</w:t>
-      </w:r>
-      <w:proofErr w:type="spellEnd"/>
-      <w:r>
-        <w:t xml:space="preserve"> to the "Duties" column, which include</w:t>
-      </w:r>
-      <w:r>
-        <w:t>s</w:t>
-      </w:r>
-      <w:r>
-        <w:t xml:space="preserve"> </w:t>
-      </w:r>
-      <w:r>
-        <w:t xml:space="preserve">getting the total PGTA hours including marking, identifying the set of base </w:t>
-      </w:r>
-      <w:proofErr w:type="gramStart"/>
-      <w:r>
-        <w:t>duties</w:t>
-      </w:r>
-      <w:proofErr w:type="gramEnd"/>
-      <w:r>
-        <w:t xml:space="preserve"> and creating a feature vector.</w:t>
-      </w:r>
-      <w:r>
-        <w:t xml:space="preserve"> </w:t>
-      </w:r>
-      <w:r>
-        <w:t>These</w:t>
-      </w:r>
-      <w:r>
-        <w:t xml:space="preserve"> functions collectively prepare the dataset for predictive </w:t>
-      </w:r>
-      <w:r>
-        <w:t>modelling:</w:t>
-      </w:r>
-    </w:p>
-    <w:p/>
-    <w:p>
-      <w:pPr>
-        <w:pStyle w:val="ListParagraph"/>
-        <w:numPr>
-          <w:ilvl w:val="0"/>
-          <w:numId w:val="27"/>
-        </w:numPr>
-      </w:pPr>
-      <w:proofErr w:type="spellStart"/>
-      <w:r>
-        <w:rPr>
-          <w:b/>
-          <w:bCs/>
-        </w:rPr>
-        <w:t>get_total_pgta_hours</w:t>
-      </w:r>
-      <w:proofErr w:type="spellEnd"/>
-      <w:r>
-        <w:t xml:space="preserve"> </w:t>
-      </w:r>
-      <w:proofErr w:type="gramStart"/>
-      <w:r>
-        <w:t>aggregates</w:t>
-      </w:r>
-      <w:proofErr w:type="gramEnd"/>
-      <w:r>
-        <w:t xml:space="preserve"> various types of PGTA hours into a single total, simplifying the target variable for prediction.</w:t>
-      </w:r>
-    </w:p>
-    <w:p>
-      <w:pPr>
-        <w:pStyle w:val="ListParagraph"/>
-        <w:numPr>
-          <w:ilvl w:val="0"/>
-          <w:numId w:val="27"/>
-        </w:numPr>
-      </w:pPr>
-      <w:proofErr w:type="spellStart"/>
-      <w:r>
-        <w:rPr>
-          <w:b/>
-          <w:bCs/>
-        </w:rPr>
-        <w:t>get_set_of_duties</w:t>
-      </w:r>
-      <w:proofErr w:type="spellEnd"/>
-      <w:r>
-        <w:t xml:space="preserve"> </w:t>
-      </w:r>
-      <w:proofErr w:type="gramStart"/>
-      <w:r>
-        <w:t>identifies</w:t>
-      </w:r>
-      <w:proofErr w:type="gramEnd"/>
-      <w:r>
-        <w:t xml:space="preserve"> unique duties within job descriptions, essential for creating a comprehensive list of potential features.</w:t>
-      </w:r>
-    </w:p>
-    <w:p>
-      <w:pPr>
-        <w:pStyle w:val="ListParagraph"/>
-        <w:numPr>
-          <w:ilvl w:val="0"/>
-          <w:numId w:val="27"/>
-        </w:numPr>
-      </w:pPr>
-      <w:proofErr w:type="spellStart"/>
-      <w:r>
-        <w:rPr>
-          <w:b/>
-          <w:bCs/>
-        </w:rPr>
-        <w:t>create_feature_vector</w:t>
-      </w:r>
-      <w:proofErr w:type="spellEnd"/>
-      <w:r>
-        <w:t xml:space="preserve"> transforms the list of duties into a binary vector, indicating the presence (1) or absence (0) of each duty in job descriptions.</w:t>
-      </w:r>
-    </w:p>
-    <w:p/>
-    <w:p>
-      <w:pPr>
+        <w:t xml:space="preserve">.3 </w:t>
+      </w:r>
+      <w:r>
         <w:rPr>
           <w:b/>
           <w:bCs/>
           <w:sz w:val="28"/>
           <w:szCs w:val="28"/>
         </w:rPr>
-      </w:pPr>
-      <w:r>
+        <w:t>Implementation</w:t>
+      </w:r>
+    </w:p>
+    <w:p>
+      <w:pPr>
+        <w:rPr>
+          <w:b/>
+          <w:bCs/>
+        </w:rPr>
+      </w:pPr>
+    </w:p>
+    <w:p>
+      <w:pPr>
         <w:rPr>
           <w:b/>
           <w:bCs/>
           <w:sz w:val="28"/>
           <w:szCs w:val="28"/>
         </w:rPr>
+      </w:pPr>
+      <w:r>
+        <w:rPr>
+          <w:b/>
+          <w:bCs/>
+        </w:rPr>
+        <w:t>Creating Feature Vector</w:t>
+      </w:r>
+      <w:r>
+        <w:rPr>
+          <w:b/>
+          <w:bCs/>
+        </w:rPr>
+        <w:t xml:space="preserve"> </w:t>
+      </w:r>
+    </w:p>
+    <w:p>
+      <w:r>
+        <w:t>This step involves applying</w:t>
+      </w:r>
+      <w:r>
+        <w:t xml:space="preserve"> text </w:t>
+      </w:r>
+      <w:proofErr w:type="spellStart"/>
+      <w:r>
+        <w:t>preprocessing</w:t>
+      </w:r>
+      <w:proofErr w:type="spellEnd"/>
+      <w:r>
+        <w:t xml:space="preserve"> to the "Duties" colum</w:t>
+      </w:r>
+      <w:r>
+        <w:t>n.</w:t>
+      </w:r>
+      <w:r>
+        <w:t xml:space="preserve"> </w:t>
+      </w:r>
+      <w:r>
+        <w:t xml:space="preserve">The </w:t>
+      </w:r>
+      <w:proofErr w:type="spellStart"/>
+      <w:r>
+        <w:rPr>
+          <w:i/>
+          <w:iCs/>
+        </w:rPr>
+        <w:t>create_feature_vector</w:t>
+      </w:r>
+      <w:proofErr w:type="spellEnd"/>
+      <w:r>
+        <w:t xml:space="preserve"> function transforms the list of duties into a binary vector, indicating the presence (1) or absence (0) of each duty in job descriptions. It converts</w:t>
+      </w:r>
+      <w:r>
+        <w:t xml:space="preserve"> the text into a </w:t>
+      </w:r>
+      <w:r>
+        <w:t xml:space="preserve">numerical </w:t>
+      </w:r>
+      <w:r>
+        <w:t>format that can be used by machine learning models</w:t>
+      </w:r>
+      <w:r>
+        <w:t>.</w:t>
+      </w:r>
+    </w:p>
+    <w:p/>
+    <w:p>
+      <w:pPr>
+        <w:rPr>
+          <w:b/>
+          <w:bCs/>
+        </w:rPr>
+      </w:pPr>
+      <w:r>
+        <w:rPr>
+          <w:b/>
+          <w:bCs/>
+        </w:rPr>
         <w:t>Model Training</w:t>
       </w:r>
     </w:p>
     <w:p>
       <w:r>
-        <w:t xml:space="preserve">With the features predefined, a </w:t>
-      </w:r>
-      <w:r>
-        <w:t>Ridge Regression</w:t>
-      </w:r>
-      <w:r>
-        <w:t xml:space="preserve"> model is trained on the dataset. This model is chosen for its ability to handle non-linear relationships and interactions between features. From previous experimentations, this regressor model yields the best overall performance when compared to linear regression and ridge regression. Cross-validation with </w:t>
+        <w:t xml:space="preserve">With the features predefined, </w:t>
+      </w:r>
+      <w:r>
+        <w:t xml:space="preserve">the chosen model is fitted </w:t>
+      </w:r>
+      <w:r>
+        <w:t xml:space="preserve">to the feature set </w:t>
+      </w:r>
+      <w:r>
+        <w:rPr>
+          <w:b/>
+          <w:bCs/>
+        </w:rPr>
+        <w:t>X</w:t>
+      </w:r>
+      <w:r>
+        <w:t xml:space="preserve"> and target variable </w:t>
+      </w:r>
+      <w:r>
+        <w:rPr>
+          <w:b/>
+          <w:bCs/>
+        </w:rPr>
+        <w:t>y</w:t>
+      </w:r>
+      <w:r>
+        <w:t xml:space="preserve">, where </w:t>
+      </w:r>
+      <w:r>
+        <w:rPr>
+          <w:b/>
+          <w:bCs/>
+        </w:rPr>
+        <w:t>X</w:t>
+      </w:r>
+      <w:r>
+        <w:t xml:space="preserve"> </w:t>
+      </w:r>
+      <w:r>
+        <w:t xml:space="preserve">is the list of duties </w:t>
+      </w:r>
+      <w:r>
+        <w:t xml:space="preserve">and </w:t>
+      </w:r>
+      <w:r>
+        <w:rPr>
+          <w:b/>
+          <w:bCs/>
+        </w:rPr>
+        <w:t>y</w:t>
+      </w:r>
+      <w:r>
+        <w:t xml:space="preserve"> is the '</w:t>
       </w:r>
       <w:proofErr w:type="spellStart"/>
       <w:r>
-        <w:t>KFold</w:t>
+        <w:t>pgtas_recruited</w:t>
       </w:r>
       <w:proofErr w:type="spellEnd"/>
       <w:r>
-        <w:t xml:space="preserve"> is utilized to assess the model's performance, ensuring its robustness across various data subsets.</w:t>
+        <w:t xml:space="preserve">' column from the </w:t>
+      </w:r>
+      <w:proofErr w:type="spellStart"/>
+      <w:r>
+        <w:t>DataFrame</w:t>
+      </w:r>
+      <w:proofErr w:type="spellEnd"/>
+      <w:r>
+        <w:t>.</w:t>
       </w:r>
     </w:p>
     <w:p/>
     <w:p>
-      <w:r>
-        <w:t>The mean RMSE and standard deviation across the folds provide insights into the model's prediction accuracy and consistency.</w:t>
+      <w:pPr>
+        <w:rPr>
+          <w:b/>
+          <w:bCs/>
+        </w:rPr>
+      </w:pPr>
+      <w:r>
+        <w:rPr>
+          <w:b/>
+          <w:bCs/>
+        </w:rPr>
+        <w:t>Model Saving</w:t>
+      </w:r>
+    </w:p>
+    <w:p>
+      <w:r>
+        <w:t xml:space="preserve">After training and evaluation, the trained model is saved to disk as a </w:t>
+      </w:r>
+      <w:r>
+        <w:rPr>
+          <w:b/>
+          <w:bCs/>
+        </w:rPr>
+        <w:t>.</w:t>
+      </w:r>
+      <w:proofErr w:type="spellStart"/>
+      <w:r>
+        <w:rPr>
+          <w:b/>
+          <w:bCs/>
+        </w:rPr>
+        <w:t>pkl</w:t>
+      </w:r>
+      <w:proofErr w:type="spellEnd"/>
+      <w:r>
+        <w:t xml:space="preserve"> file using the </w:t>
+      </w:r>
+      <w:proofErr w:type="spellStart"/>
+      <w:r>
+        <w:rPr>
+          <w:b/>
+          <w:bCs/>
+        </w:rPr>
+        <w:t>save_model</w:t>
+      </w:r>
+      <w:proofErr w:type="spellEnd"/>
+      <w:r>
+        <w:t xml:space="preserve"> function. This enables the model to be easily loaded and reused for predictions without the need for retraining.</w:t>
       </w:r>
     </w:p>
     <w:p/>
     <w:p>
+      <w:pPr>
+        <w:rPr>
+          <w:b/>
+          <w:bCs/>
+        </w:rPr>
+      </w:pPr>
       <w:r>
         <w:rPr>
           <w:b/>
@@ -16519,106 +16697,617 @@
           <w:sz w:val="28"/>
           <w:szCs w:val="28"/>
         </w:rPr>
-        <w:t>Evaluation</w:t>
-      </w:r>
-    </w:p>
-    <w:p>
-      <w:r>
-        <w:t>The cross-validation average Root Mean Square Error and Standard Deviation for the model is:</w:t>
-      </w:r>
-    </w:p>
+        <w:t>5.2</w:t>
+      </w:r>
+      <w:r>
+        <w:rPr>
+          <w:b/>
+          <w:bCs/>
+          <w:sz w:val="28"/>
+          <w:szCs w:val="28"/>
+        </w:rPr>
+        <w:t>.2</w:t>
+      </w:r>
+      <w:r>
+        <w:rPr>
+          <w:b/>
+          <w:bCs/>
+          <w:sz w:val="28"/>
+          <w:szCs w:val="28"/>
+        </w:rPr>
+        <w:t xml:space="preserve">.4 </w:t>
+      </w:r>
+      <w:r>
+        <w:rPr>
+          <w:b/>
+          <w:bCs/>
+          <w:sz w:val="28"/>
+          <w:szCs w:val="28"/>
+        </w:rPr>
+        <w:t>Results Evaluation</w:t>
+      </w:r>
+    </w:p>
+    <w:p>
+      <w:r>
+        <w:t xml:space="preserve">A comparative analysis of both regression models is conducted to predict the required PGTA hours based on job descriptions. The objective is to determine which model </w:t>
+      </w:r>
+      <w:r>
+        <w:t xml:space="preserve">and number of cross-validation folds </w:t>
+      </w:r>
+      <w:r>
+        <w:t xml:space="preserve">would provide the most accurate predictions as measured by the Root Mean Squared Error (RMSE) and Standard Deviation (SD) across a </w:t>
+      </w:r>
+      <w:proofErr w:type="gramStart"/>
+      <w:r>
+        <w:t>different folds of cross-validation</w:t>
+      </w:r>
+      <w:proofErr w:type="gramEnd"/>
+      <w:r>
+        <w:t>. The results are documented as below:</w:t>
+      </w:r>
+    </w:p>
+    <w:p/>
     <w:tbl>
       <w:tblPr>
         <w:tblStyle w:val="TableGrid"/>
         <w:tblW w:w="0" w:type="auto"/>
+        <w:jc w:val="center"/>
         <w:tblLook w:val="04A0" w:firstRow="1" w:lastRow="0" w:firstColumn="1" w:lastColumn="0" w:noHBand="0" w:noVBand="1"/>
       </w:tblPr>
       <w:tblGrid>
-        <w:gridCol w:w="3005"/>
-        <w:gridCol w:w="3005"/>
-        <w:gridCol w:w="3006"/>
+        <w:gridCol w:w="1678"/>
+        <w:gridCol w:w="1794"/>
+        <w:gridCol w:w="1879"/>
+        <w:gridCol w:w="1787"/>
+        <w:gridCol w:w="1878"/>
       </w:tblGrid>
       <w:tr>
-        <w:tc>
-          <w:tcPr>
-            <w:tcW w:w="3005" w:type="dxa"/>
-          </w:tcPr>
-          <w:p>
-            <w:r>
-              <w:t>Model</w:t>
-            </w:r>
-          </w:p>
-        </w:tc>
-        <w:tc>
-          <w:tcPr>
-            <w:tcW w:w="3005" w:type="dxa"/>
-          </w:tcPr>
-          <w:p>
-            <w:r>
-              <w:t>Average</w:t>
-            </w:r>
-            <w:r>
-              <w:t xml:space="preserve"> RMSE</w:t>
-            </w:r>
-          </w:p>
-        </w:tc>
-        <w:tc>
-          <w:tcPr>
-            <w:tcW w:w="3006" w:type="dxa"/>
-          </w:tcPr>
-          <w:p>
-            <w:r>
-              <w:t>Standard Deviation</w:t>
+        <w:trPr>
+          <w:trHeight w:val="358"/>
+          <w:jc w:val="center"/>
+        </w:trPr>
+        <w:tc>
+          <w:tcPr>
+            <w:tcW w:w="1843" w:type="dxa"/>
+            <w:vMerge w:val="restart"/>
+          </w:tcPr>
+          <w:p>
+            <w:pPr>
+              <w:jc w:val="center"/>
+            </w:pPr>
+            <w:r>
+              <w:t>K-folds Cross Validation</w:t>
+            </w:r>
+          </w:p>
+        </w:tc>
+        <w:tc>
+          <w:tcPr>
+            <w:tcW w:w="4263" w:type="dxa"/>
+            <w:gridSpan w:val="2"/>
+          </w:tcPr>
+          <w:p>
+            <w:pPr>
+              <w:tabs>
+                <w:tab w:val="left" w:pos="1223"/>
+              </w:tabs>
+              <w:jc w:val="center"/>
+            </w:pPr>
+            <w:r>
+              <w:t>Linear Regression</w:t>
+            </w:r>
+          </w:p>
+        </w:tc>
+        <w:tc>
+          <w:tcPr>
+            <w:tcW w:w="4252" w:type="dxa"/>
+            <w:gridSpan w:val="2"/>
+          </w:tcPr>
+          <w:p>
+            <w:pPr>
+              <w:tabs>
+                <w:tab w:val="left" w:pos="1223"/>
+              </w:tabs>
+              <w:jc w:val="center"/>
+            </w:pPr>
+            <w:r>
+              <w:t>Ridge Regression</w:t>
             </w:r>
           </w:p>
         </w:tc>
       </w:tr>
       <w:tr>
-        <w:tc>
-          <w:tcPr>
-            <w:tcW w:w="3005" w:type="dxa"/>
-          </w:tcPr>
-          <w:p>
-            <w:r>
-              <w:t>Random Forest Regressor</w:t>
-            </w:r>
-          </w:p>
-        </w:tc>
-        <w:tc>
-          <w:tcPr>
-            <w:tcW w:w="3005" w:type="dxa"/>
-          </w:tcPr>
-          <w:p>
-            <w:r>
-              <w:t>61</w:t>
-            </w:r>
-          </w:p>
-        </w:tc>
-        <w:tc>
-          <w:tcPr>
-            <w:tcW w:w="3006" w:type="dxa"/>
-          </w:tcPr>
-          <w:p>
-            <w:r>
-              <w:t>6</w:t>
+        <w:trPr>
+          <w:trHeight w:val="358"/>
+          <w:jc w:val="center"/>
+        </w:trPr>
+        <w:tc>
+          <w:tcPr>
+            <w:tcW w:w="1843" w:type="dxa"/>
+            <w:vMerge/>
+          </w:tcPr>
+          <w:p>
+            <w:pPr>
+              <w:jc w:val="center"/>
+            </w:pPr>
+          </w:p>
+        </w:tc>
+        <w:tc>
+          <w:tcPr>
+            <w:tcW w:w="2136" w:type="dxa"/>
+          </w:tcPr>
+          <w:p>
+            <w:pPr>
+              <w:jc w:val="center"/>
+            </w:pPr>
+            <w:r>
+              <w:t>Mean RSME</w:t>
+            </w:r>
+          </w:p>
+        </w:tc>
+        <w:tc>
+          <w:tcPr>
+            <w:tcW w:w="2127" w:type="dxa"/>
+          </w:tcPr>
+          <w:p>
+            <w:pPr>
+              <w:jc w:val="center"/>
+            </w:pPr>
+            <w:r>
+              <w:t>Standard Deviation</w:t>
+            </w:r>
+          </w:p>
+        </w:tc>
+        <w:tc>
+          <w:tcPr>
+            <w:tcW w:w="2126" w:type="dxa"/>
+          </w:tcPr>
+          <w:p>
+            <w:pPr>
+              <w:jc w:val="center"/>
+            </w:pPr>
+            <w:r>
+              <w:t>Mean RSME</w:t>
+            </w:r>
+          </w:p>
+        </w:tc>
+        <w:tc>
+          <w:tcPr>
+            <w:tcW w:w="2126" w:type="dxa"/>
+          </w:tcPr>
+          <w:p>
+            <w:pPr>
+              <w:jc w:val="center"/>
+            </w:pPr>
+            <w:r>
+              <w:t>Standard Deviation</w:t>
+            </w:r>
+          </w:p>
+        </w:tc>
+      </w:tr>
+      <w:tr>
+        <w:trPr>
+          <w:trHeight w:val="342"/>
+          <w:jc w:val="center"/>
+        </w:trPr>
+        <w:tc>
+          <w:tcPr>
+            <w:tcW w:w="1843" w:type="dxa"/>
+          </w:tcPr>
+          <w:p>
+            <w:pPr>
+              <w:jc w:val="center"/>
+            </w:pPr>
+            <w:r>
+              <w:t>3</w:t>
+            </w:r>
+          </w:p>
+        </w:tc>
+        <w:tc>
+          <w:tcPr>
+            <w:tcW w:w="2136" w:type="dxa"/>
+          </w:tcPr>
+          <w:p>
+            <w:pPr>
+              <w:jc w:val="center"/>
+            </w:pPr>
+            <w:r>
+              <w:t>84.30</w:t>
+            </w:r>
+          </w:p>
+        </w:tc>
+        <w:tc>
+          <w:tcPr>
+            <w:tcW w:w="2127" w:type="dxa"/>
+          </w:tcPr>
+          <w:p>
+            <w:pPr>
+              <w:jc w:val="center"/>
+            </w:pPr>
+            <w:r>
+              <w:t>16.72</w:t>
+            </w:r>
+          </w:p>
+        </w:tc>
+        <w:tc>
+          <w:tcPr>
+            <w:tcW w:w="2126" w:type="dxa"/>
+          </w:tcPr>
+          <w:p>
+            <w:pPr>
+              <w:jc w:val="center"/>
+            </w:pPr>
+            <w:r>
+              <w:t>68.93</w:t>
+            </w:r>
+          </w:p>
+        </w:tc>
+        <w:tc>
+          <w:tcPr>
+            <w:tcW w:w="2126" w:type="dxa"/>
+          </w:tcPr>
+          <w:p>
+            <w:pPr>
+              <w:jc w:val="center"/>
+            </w:pPr>
+            <w:r>
+              <w:t>4.07</w:t>
+            </w:r>
+          </w:p>
+        </w:tc>
+      </w:tr>
+      <w:tr>
+        <w:trPr>
+          <w:trHeight w:val="342"/>
+          <w:jc w:val="center"/>
+        </w:trPr>
+        <w:tc>
+          <w:tcPr>
+            <w:tcW w:w="1843" w:type="dxa"/>
+          </w:tcPr>
+          <w:p>
+            <w:pPr>
+              <w:jc w:val="center"/>
+            </w:pPr>
+            <w:r>
+              <w:t>5</w:t>
+            </w:r>
+          </w:p>
+        </w:tc>
+        <w:tc>
+          <w:tcPr>
+            <w:tcW w:w="2136" w:type="dxa"/>
+          </w:tcPr>
+          <w:p>
+            <w:pPr>
+              <w:jc w:val="center"/>
+            </w:pPr>
+            <w:r>
+              <w:t>66.37</w:t>
+            </w:r>
+          </w:p>
+        </w:tc>
+        <w:tc>
+          <w:tcPr>
+            <w:tcW w:w="2127" w:type="dxa"/>
+          </w:tcPr>
+          <w:p>
+            <w:pPr>
+              <w:jc w:val="center"/>
+            </w:pPr>
+            <w:r>
+              <w:t>20.36</w:t>
+            </w:r>
+          </w:p>
+        </w:tc>
+        <w:tc>
+          <w:tcPr>
+            <w:tcW w:w="2126" w:type="dxa"/>
+          </w:tcPr>
+          <w:p>
+            <w:pPr>
+              <w:jc w:val="center"/>
+            </w:pPr>
+            <w:r>
+              <w:t>58.32</w:t>
+            </w:r>
+          </w:p>
+        </w:tc>
+        <w:tc>
+          <w:tcPr>
+            <w:tcW w:w="2126" w:type="dxa"/>
+          </w:tcPr>
+          <w:p>
+            <w:pPr>
+              <w:jc w:val="center"/>
+            </w:pPr>
+            <w:r>
+              <w:t>2</w:t>
+            </w:r>
+            <w:r>
+              <w:t>1</w:t>
+            </w:r>
+            <w:r>
+              <w:t>.91</w:t>
+            </w:r>
+          </w:p>
+        </w:tc>
+      </w:tr>
+      <w:tr>
+        <w:trPr>
+          <w:trHeight w:val="342"/>
+          <w:jc w:val="center"/>
+        </w:trPr>
+        <w:tc>
+          <w:tcPr>
+            <w:tcW w:w="1843" w:type="dxa"/>
+          </w:tcPr>
+          <w:p>
+            <w:pPr>
+              <w:jc w:val="center"/>
+            </w:pPr>
+            <w:r>
+              <w:t>10</w:t>
+            </w:r>
+          </w:p>
+        </w:tc>
+        <w:tc>
+          <w:tcPr>
+            <w:tcW w:w="2136" w:type="dxa"/>
+          </w:tcPr>
+          <w:p>
+            <w:pPr>
+              <w:jc w:val="center"/>
+            </w:pPr>
+            <w:r>
+              <w:t>61.76</w:t>
+            </w:r>
+          </w:p>
+        </w:tc>
+        <w:tc>
+          <w:tcPr>
+            <w:tcW w:w="2127" w:type="dxa"/>
+          </w:tcPr>
+          <w:p>
+            <w:pPr>
+              <w:jc w:val="center"/>
+            </w:pPr>
+            <w:r>
+              <w:t>31.45</w:t>
+            </w:r>
+          </w:p>
+        </w:tc>
+        <w:tc>
+          <w:tcPr>
+            <w:tcW w:w="2126" w:type="dxa"/>
+          </w:tcPr>
+          <w:p>
+            <w:pPr>
+              <w:jc w:val="center"/>
+            </w:pPr>
+            <w:r>
+              <w:t>56.26</w:t>
+            </w:r>
+          </w:p>
+        </w:tc>
+        <w:tc>
+          <w:tcPr>
+            <w:tcW w:w="2126" w:type="dxa"/>
+          </w:tcPr>
+          <w:p>
+            <w:pPr>
+              <w:jc w:val="center"/>
+            </w:pPr>
+            <w:r>
+              <w:t>3</w:t>
+            </w:r>
+            <w:r>
+              <w:t>0</w:t>
+            </w:r>
+            <w:r>
+              <w:t>.51</w:t>
+            </w:r>
+          </w:p>
+        </w:tc>
+      </w:tr>
+      <w:tr>
+        <w:trPr>
+          <w:trHeight w:val="342"/>
+          <w:jc w:val="center"/>
+        </w:trPr>
+        <w:tc>
+          <w:tcPr>
+            <w:tcW w:w="1843" w:type="dxa"/>
+          </w:tcPr>
+          <w:p>
+            <w:pPr>
+              <w:jc w:val="center"/>
+            </w:pPr>
+            <w:r>
+              <w:t>15</w:t>
+            </w:r>
+          </w:p>
+        </w:tc>
+        <w:tc>
+          <w:tcPr>
+            <w:tcW w:w="2136" w:type="dxa"/>
+          </w:tcPr>
+          <w:p>
+            <w:pPr>
+              <w:tabs>
+                <w:tab w:val="left" w:pos="1309"/>
+              </w:tabs>
+              <w:jc w:val="center"/>
+            </w:pPr>
+            <w:r>
+              <w:t>55.88</w:t>
+            </w:r>
+          </w:p>
+        </w:tc>
+        <w:tc>
+          <w:tcPr>
+            <w:tcW w:w="2127" w:type="dxa"/>
+          </w:tcPr>
+          <w:p>
+            <w:pPr>
+              <w:tabs>
+                <w:tab w:val="left" w:pos="1309"/>
+              </w:tabs>
+              <w:jc w:val="center"/>
+            </w:pPr>
+            <w:r>
+              <w:t>41.86</w:t>
+            </w:r>
+          </w:p>
+        </w:tc>
+        <w:tc>
+          <w:tcPr>
+            <w:tcW w:w="2126" w:type="dxa"/>
+          </w:tcPr>
+          <w:p>
+            <w:pPr>
+              <w:tabs>
+                <w:tab w:val="left" w:pos="1309"/>
+              </w:tabs>
+              <w:jc w:val="center"/>
+            </w:pPr>
+            <w:r>
+              <w:t>51.27</w:t>
+            </w:r>
+          </w:p>
+        </w:tc>
+        <w:tc>
+          <w:tcPr>
+            <w:tcW w:w="2126" w:type="dxa"/>
+          </w:tcPr>
+          <w:p>
+            <w:pPr>
+              <w:tabs>
+                <w:tab w:val="left" w:pos="1309"/>
+              </w:tabs>
+              <w:jc w:val="center"/>
+            </w:pPr>
+            <w:r>
+              <w:t>40.32</w:t>
             </w:r>
           </w:p>
         </w:tc>
       </w:tr>
     </w:tbl>
-    <w:p>
-      <w:r>
-        <w:t xml:space="preserve">Random Forest Regressor presented </w:t>
-      </w:r>
-      <w:proofErr w:type="spellStart"/>
-      <w:proofErr w:type="gramStart"/>
-      <w:r>
-        <w:t>a</w:t>
-      </w:r>
-      <w:proofErr w:type="spellEnd"/>
-      <w:proofErr w:type="gramEnd"/>
-      <w:r>
-        <w:t xml:space="preserve"> average RMSE of 61 with a standard deviation of 6, indicating a moderate level of both accuracy and consistency.</w:t>
+    <w:p/>
+    <w:p>
+      <w:r>
+        <w:t>The analysis employed Root Mean Squared Error (RMSE) as a measure of model accuracy, alongside its standard deviation to gauge consistency. As the number of folds increased from 3 to 15, both models exhibited a decrease in mean RMSE</w:t>
+      </w:r>
+      <w:r>
+        <w:t xml:space="preserve"> but an increase in standard deviation</w:t>
+      </w:r>
+      <w:r>
+        <w:t xml:space="preserve">, </w:t>
+      </w:r>
+      <w:r>
+        <w:t>indicating</w:t>
+      </w:r>
+      <w:r>
+        <w:t xml:space="preserve"> improv</w:t>
+      </w:r>
+      <w:r>
+        <w:t>ed</w:t>
+      </w:r>
+      <w:r>
+        <w:t xml:space="preserve"> prediction accuracy </w:t>
+      </w:r>
+      <w:r>
+        <w:t xml:space="preserve">but worse consistency </w:t>
+      </w:r>
+      <w:r>
+        <w:t>with more cross-validation</w:t>
+      </w:r>
+      <w:r>
+        <w:t xml:space="preserve"> folds</w:t>
+      </w:r>
+      <w:r>
+        <w:t>.</w:t>
+      </w:r>
+      <w:r>
+        <w:t xml:space="preserve"> </w:t>
+      </w:r>
+      <w:r>
+        <w:t xml:space="preserve">Ridge Regression consistently outperformed Linear Regression across all fold partitions, demonstrating lower mean RMSEs </w:t>
+      </w:r>
+      <w:r>
+        <w:t xml:space="preserve">and </w:t>
+      </w:r>
+      <w:r>
+        <w:t xml:space="preserve">similar </w:t>
+      </w:r>
+      <w:r>
+        <w:t xml:space="preserve">standard deviation ranges. </w:t>
+      </w:r>
+    </w:p>
+    <w:p/>
+    <w:p>
+      <w:r>
+        <w:t>The</w:t>
+      </w:r>
+      <w:r>
+        <w:t xml:space="preserve"> Ridge Regression </w:t>
+      </w:r>
+      <w:r>
+        <w:t xml:space="preserve">model </w:t>
+      </w:r>
+      <w:r>
+        <w:t>with 5 folds as the training strategy</w:t>
+      </w:r>
+      <w:r>
+        <w:t xml:space="preserve"> yields the best combination of mean RMSE (</w:t>
+      </w:r>
+      <w:r>
+        <w:t>5</w:t>
+      </w:r>
+      <w:r>
+        <w:t>8</w:t>
+      </w:r>
+      <w:r>
+        <w:t>.</w:t>
+      </w:r>
+      <w:r>
+        <w:t>32</w:t>
+      </w:r>
+      <w:r>
+        <w:t>) and standard deviation (</w:t>
+      </w:r>
+      <w:r>
+        <w:t>21.</w:t>
+      </w:r>
+      <w:r>
+        <w:t>91</w:t>
+      </w:r>
+      <w:r>
+        <w:t>) when considering the trade-off between accuracy and consistency.</w:t>
+      </w:r>
+      <w:r>
+        <w:t xml:space="preserve"> </w:t>
+      </w:r>
+      <w:r>
+        <w:t>This is a</w:t>
+      </w:r>
+      <w:r>
+        <w:t xml:space="preserve"> balanced </w:t>
+      </w:r>
+      <w:r>
+        <w:t>model</w:t>
+      </w:r>
+      <w:r>
+        <w:t xml:space="preserve"> </w:t>
+      </w:r>
+      <w:r>
+        <w:t xml:space="preserve">in terms of </w:t>
+      </w:r>
+      <w:r>
+        <w:t>achieving reliable model performance and maintaining robustness across diverse data samples</w:t>
+      </w:r>
+      <w:r>
+        <w:t>.</w:t>
       </w:r>
     </w:p>
     <w:p/>
@@ -16628,6 +17317,180 @@
         <w:rPr>
           <w:b/>
           <w:bCs/>
+          <w:sz w:val="36"/>
+          <w:szCs w:val="36"/>
+        </w:rPr>
+      </w:pPr>
+      <w:r>
+        <w:rPr>
+          <w:b/>
+          <w:bCs/>
+          <w:sz w:val="36"/>
+          <w:szCs w:val="36"/>
+        </w:rPr>
+        <w:t>4.</w:t>
+      </w:r>
+      <w:r>
+        <w:rPr>
+          <w:b/>
+          <w:bCs/>
+          <w:sz w:val="36"/>
+          <w:szCs w:val="36"/>
+        </w:rPr>
+        <w:t>4</w:t>
+      </w:r>
+      <w:r>
+        <w:rPr>
+          <w:b/>
+          <w:bCs/>
+          <w:sz w:val="36"/>
+          <w:szCs w:val="36"/>
+        </w:rPr>
+        <w:t xml:space="preserve"> </w:t>
+      </w:r>
+      <w:r>
+        <w:rPr>
+          <w:b/>
+          <w:bCs/>
+          <w:sz w:val="36"/>
+          <w:szCs w:val="36"/>
+        </w:rPr>
+        <w:t>Generalised Additive Model</w:t>
+      </w:r>
+    </w:p>
+    <w:p>
+      <w:pPr>
+        <w:pStyle w:val="BodyText"/>
+        <w:rPr>
+          <w:rFonts w:asciiTheme="minorHAnsi" w:hAnsiTheme="minorHAnsi" w:cstheme="minorHAnsi"/>
+        </w:rPr>
+      </w:pPr>
+    </w:p>
+    <w:p>
+      <w:pPr>
+        <w:pStyle w:val="BodyText"/>
+        <w:rPr>
+          <w:rFonts w:asciiTheme="minorHAnsi" w:hAnsiTheme="minorHAnsi" w:cstheme="minorHAnsi"/>
+          <w:b/>
+          <w:bCs/>
+          <w:sz w:val="32"/>
+          <w:szCs w:val="32"/>
+        </w:rPr>
+      </w:pPr>
+      <w:r>
+        <w:rPr>
+          <w:rFonts w:asciiTheme="minorHAnsi" w:hAnsiTheme="minorHAnsi" w:cstheme="minorHAnsi"/>
+          <w:b/>
+          <w:bCs/>
+          <w:sz w:val="32"/>
+          <w:szCs w:val="32"/>
+        </w:rPr>
+        <w:t xml:space="preserve">4.4.1 </w:t>
+      </w:r>
+      <w:r>
+        <w:rPr>
+          <w:rFonts w:asciiTheme="minorHAnsi" w:hAnsiTheme="minorHAnsi" w:cstheme="minorHAnsi"/>
+          <w:b/>
+          <w:bCs/>
+          <w:sz w:val="32"/>
+          <w:szCs w:val="32"/>
+        </w:rPr>
+        <w:t>Introduction</w:t>
+      </w:r>
+    </w:p>
+    <w:p>
+      <w:pPr>
+        <w:pStyle w:val="BodyText"/>
+        <w:rPr>
+          <w:rFonts w:asciiTheme="minorHAnsi" w:hAnsiTheme="minorHAnsi" w:cstheme="minorHAnsi"/>
+        </w:rPr>
+      </w:pPr>
+      <w:r>
+        <w:rPr>
+          <w:rFonts w:asciiTheme="minorHAnsi" w:hAnsiTheme="minorHAnsi" w:cstheme="minorHAnsi"/>
+        </w:rPr>
+        <w:t xml:space="preserve">This </w:t>
+      </w:r>
+      <w:r>
+        <w:rPr>
+          <w:rFonts w:asciiTheme="minorHAnsi" w:hAnsiTheme="minorHAnsi" w:cstheme="minorHAnsi"/>
+        </w:rPr>
+        <w:t>section</w:t>
+      </w:r>
+      <w:r>
+        <w:rPr>
+          <w:rFonts w:asciiTheme="minorHAnsi" w:hAnsiTheme="minorHAnsi" w:cstheme="minorHAnsi"/>
+        </w:rPr>
+        <w:t xml:space="preserve"> </w:t>
+      </w:r>
+      <w:r>
+        <w:rPr>
+          <w:rFonts w:asciiTheme="minorHAnsi" w:hAnsiTheme="minorHAnsi" w:cstheme="minorHAnsi"/>
+        </w:rPr>
+        <w:t xml:space="preserve">dives into another method of </w:t>
+      </w:r>
+      <w:r>
+        <w:rPr>
+          <w:rFonts w:asciiTheme="minorHAnsi" w:hAnsiTheme="minorHAnsi" w:cstheme="minorHAnsi"/>
+        </w:rPr>
+        <w:t xml:space="preserve">PGTA recruitment predictions by deploying </w:t>
+      </w:r>
+      <w:r>
+        <w:rPr>
+          <w:rFonts w:asciiTheme="minorHAnsi" w:hAnsiTheme="minorHAnsi" w:cstheme="minorHAnsi"/>
+        </w:rPr>
+        <w:t xml:space="preserve">a </w:t>
+      </w:r>
+      <w:r>
+        <w:rPr>
+          <w:rFonts w:asciiTheme="minorHAnsi" w:hAnsiTheme="minorHAnsi" w:cstheme="minorHAnsi"/>
+        </w:rPr>
+        <w:t xml:space="preserve">Generalized Additive Model (GAM). </w:t>
+      </w:r>
+      <w:r>
+        <w:rPr>
+          <w:rFonts w:asciiTheme="minorHAnsi" w:hAnsiTheme="minorHAnsi" w:cstheme="minorHAnsi"/>
+        </w:rPr>
+        <w:t>GAMs offer a more flexible approach to modeling complex, non-linear relationships in data compared to linear regression, which is more straightforward but less adaptable to non-linearity</w:t>
+      </w:r>
+      <w:r>
+        <w:rPr>
+          <w:rFonts w:asciiTheme="minorHAnsi" w:hAnsiTheme="minorHAnsi" w:cstheme="minorHAnsi"/>
+        </w:rPr>
+        <w:t>.</w:t>
+      </w:r>
+      <w:r>
+        <w:rPr>
+          <w:rFonts w:asciiTheme="minorHAnsi" w:hAnsiTheme="minorHAnsi" w:cstheme="minorHAnsi"/>
+        </w:rPr>
+        <w:t xml:space="preserve"> </w:t>
+      </w:r>
+      <w:r>
+        <w:rPr>
+          <w:rFonts w:asciiTheme="minorHAnsi" w:hAnsiTheme="minorHAnsi" w:cstheme="minorHAnsi"/>
+          <w:lang w:val="en-GB"/>
+        </w:rPr>
+        <w:t>These models excel in handling the intricacies of data by allowing for the inclusion of non-linear effects of variables through smooth functions</w:t>
+      </w:r>
+      <w:r>
+        <w:rPr>
+          <w:rFonts w:asciiTheme="minorHAnsi" w:hAnsiTheme="minorHAnsi" w:cstheme="minorHAnsi"/>
+        </w:rPr>
+        <w:t>.</w:t>
+      </w:r>
+      <w:r>
+        <w:rPr>
+          <w:rFonts w:asciiTheme="minorHAnsi" w:hAnsiTheme="minorHAnsi" w:cstheme="minorHAnsi"/>
+        </w:rPr>
+        <w:t xml:space="preserve"> </w:t>
+      </w:r>
+    </w:p>
+    <w:p/>
+    <w:p>
+      <w:pPr>
+        <w:rPr>
+          <w:b/>
+          <w:bCs/>
           <w:sz w:val="28"/>
           <w:szCs w:val="28"/>
         </w:rPr>
@@ -16639,339 +17502,14 @@
           <w:sz w:val="28"/>
           <w:szCs w:val="28"/>
         </w:rPr>
-        <w:t>Conclusion</w:t>
-      </w:r>
-    </w:p>
-    <w:p>
-      <w:r>
-        <w:t xml:space="preserve">Feature engineering through binary encoding stands out as a transformative step in the prediction pipeline. By converting the nuanced textual data of job descriptions into a clear, structured format, we enable the machine learning model to make informed predictions about PGTA hours. This approach underscores the importance of a nuanced understanding of the data's characteristics in the context of predictive </w:t>
-      </w:r>
-      <w:proofErr w:type="spellStart"/>
-      <w:r>
-        <w:t>modeling</w:t>
-      </w:r>
-      <w:proofErr w:type="spellEnd"/>
-      <w:r>
-        <w:t>, thereby enhancing the quality and accuracy of the predictions made for PGTA hour allocation.</w:t>
-      </w:r>
-    </w:p>
-    <w:p/>
-    <w:p>
-      <w:pPr>
-        <w:rPr>
-          <w:b/>
-          <w:bCs/>
-          <w:sz w:val="36"/>
-          <w:szCs w:val="36"/>
-        </w:rPr>
-      </w:pPr>
-      <w:r>
-        <w:rPr>
-          <w:b/>
-          <w:bCs/>
-          <w:sz w:val="36"/>
-          <w:szCs w:val="36"/>
-        </w:rPr>
-        <w:t>4.</w:t>
-      </w:r>
-      <w:r>
-        <w:rPr>
-          <w:b/>
-          <w:bCs/>
-          <w:sz w:val="36"/>
-          <w:szCs w:val="36"/>
-        </w:rPr>
-        <w:t>4</w:t>
-      </w:r>
-      <w:r>
-        <w:rPr>
-          <w:b/>
-          <w:bCs/>
-          <w:sz w:val="36"/>
-          <w:szCs w:val="36"/>
-        </w:rPr>
-        <w:t xml:space="preserve"> </w:t>
-      </w:r>
-      <w:r>
-        <w:rPr>
-          <w:b/>
-          <w:bCs/>
-          <w:sz w:val="36"/>
-          <w:szCs w:val="36"/>
-        </w:rPr>
-        <w:t>Generalised Additive Model</w:t>
-      </w:r>
-    </w:p>
-    <w:p>
-      <w:pPr>
-        <w:pStyle w:val="BodyText"/>
-        <w:rPr>
-          <w:rFonts w:asciiTheme="minorHAnsi" w:hAnsiTheme="minorHAnsi" w:cstheme="minorHAnsi"/>
-        </w:rPr>
-      </w:pPr>
-    </w:p>
-    <w:p>
-      <w:pPr>
-        <w:pStyle w:val="BodyText"/>
-        <w:rPr>
-          <w:rFonts w:asciiTheme="minorHAnsi" w:hAnsiTheme="minorHAnsi" w:cstheme="minorHAnsi"/>
-        </w:rPr>
-      </w:pPr>
-      <w:r>
-        <w:rPr>
-          <w:rFonts w:asciiTheme="minorHAnsi" w:hAnsiTheme="minorHAnsi" w:cstheme="minorHAnsi"/>
-        </w:rPr>
-        <w:t xml:space="preserve">This </w:t>
-      </w:r>
-      <w:r>
-        <w:rPr>
-          <w:rFonts w:asciiTheme="minorHAnsi" w:hAnsiTheme="minorHAnsi" w:cstheme="minorHAnsi"/>
-        </w:rPr>
-        <w:t>section</w:t>
-      </w:r>
-      <w:r>
-        <w:rPr>
-          <w:rFonts w:asciiTheme="minorHAnsi" w:hAnsiTheme="minorHAnsi" w:cstheme="minorHAnsi"/>
-        </w:rPr>
-        <w:t xml:space="preserve"> </w:t>
-      </w:r>
-      <w:r>
-        <w:rPr>
-          <w:rFonts w:asciiTheme="minorHAnsi" w:hAnsiTheme="minorHAnsi" w:cstheme="minorHAnsi"/>
-        </w:rPr>
-        <w:t xml:space="preserve">dives into another method of </w:t>
-      </w:r>
-      <w:r>
-        <w:rPr>
-          <w:rFonts w:asciiTheme="minorHAnsi" w:hAnsiTheme="minorHAnsi" w:cstheme="minorHAnsi"/>
-        </w:rPr>
-        <w:t xml:space="preserve">PGTA recruitment predictions by deploying </w:t>
-      </w:r>
-      <w:r>
-        <w:rPr>
-          <w:rFonts w:asciiTheme="minorHAnsi" w:hAnsiTheme="minorHAnsi" w:cstheme="minorHAnsi"/>
-        </w:rPr>
-        <w:t xml:space="preserve">a </w:t>
-      </w:r>
-      <w:r>
-        <w:rPr>
-          <w:rFonts w:asciiTheme="minorHAnsi" w:hAnsiTheme="minorHAnsi" w:cstheme="minorHAnsi"/>
-        </w:rPr>
-        <w:t xml:space="preserve">Generalized Additive Model (GAM). </w:t>
-      </w:r>
-      <w:r>
-        <w:rPr>
-          <w:rFonts w:asciiTheme="minorHAnsi" w:hAnsiTheme="minorHAnsi" w:cstheme="minorHAnsi"/>
-        </w:rPr>
-        <w:t>GAMs offer a more flexible approach to modeling complex, non-linear relationships in data compared to linear regression, which is more straightforward but less adaptable to non-linearity</w:t>
-      </w:r>
-      <w:r>
-        <w:rPr>
-          <w:rFonts w:asciiTheme="minorHAnsi" w:hAnsiTheme="minorHAnsi" w:cstheme="minorHAnsi"/>
-        </w:rPr>
-        <w:t>.</w:t>
-      </w:r>
-      <w:r>
-        <w:rPr>
-          <w:rFonts w:asciiTheme="minorHAnsi" w:hAnsiTheme="minorHAnsi" w:cstheme="minorHAnsi"/>
-        </w:rPr>
-        <w:t xml:space="preserve"> </w:t>
-      </w:r>
-      <w:r>
-        <w:rPr>
-          <w:rFonts w:asciiTheme="minorHAnsi" w:hAnsiTheme="minorHAnsi" w:cstheme="minorHAnsi"/>
-          <w:lang w:val="en-GB"/>
-        </w:rPr>
-        <w:t>These models excel in handling the intricacies of data by allowing for the inclusion of non-linear effects of variables through smooth functions</w:t>
-      </w:r>
-      <w:r>
-        <w:rPr>
-          <w:rFonts w:asciiTheme="minorHAnsi" w:hAnsiTheme="minorHAnsi" w:cstheme="minorHAnsi"/>
-        </w:rPr>
-        <w:t>.</w:t>
-      </w:r>
-      <w:r>
-        <w:rPr>
-          <w:rFonts w:asciiTheme="minorHAnsi" w:hAnsiTheme="minorHAnsi" w:cstheme="minorHAnsi"/>
-        </w:rPr>
-        <w:t xml:space="preserve"> </w:t>
-      </w:r>
-    </w:p>
-    <w:p>
-      <w:pPr>
-        <w:pStyle w:val="BodyText"/>
-        <w:rPr>
-          <w:rFonts w:asciiTheme="minorHAnsi" w:hAnsiTheme="minorHAnsi" w:cstheme="minorHAnsi"/>
-        </w:rPr>
-      </w:pPr>
-    </w:p>
-    <w:p>
-      <w:pPr>
-        <w:pStyle w:val="BodyText"/>
-        <w:rPr>
-          <w:rFonts w:asciiTheme="minorHAnsi" w:hAnsiTheme="minorHAnsi" w:cstheme="minorHAnsi"/>
-          <w:lang w:val="en-GB"/>
-        </w:rPr>
-      </w:pPr>
-      <w:r>
-        <w:rPr>
-          <w:rFonts w:asciiTheme="minorHAnsi" w:hAnsiTheme="minorHAnsi" w:cstheme="minorHAnsi"/>
-        </w:rPr>
-        <w:t>A GAM was constructed to predict PGTA requirements, considering factors such as student numbers and module delivery codes.</w:t>
-      </w:r>
-      <w:r>
-        <w:rPr>
-          <w:rFonts w:asciiTheme="minorHAnsi" w:hAnsiTheme="minorHAnsi" w:cstheme="minorHAnsi"/>
-        </w:rPr>
-        <w:t xml:space="preserve"> </w:t>
-      </w:r>
-      <w:r>
-        <w:rPr>
-          <w:rFonts w:asciiTheme="minorHAnsi" w:hAnsiTheme="minorHAnsi" w:cstheme="minorHAnsi"/>
-        </w:rPr>
-        <w:t>The dataset was partitioned into training and testing subsets, maintaining a test size of 20%.</w:t>
-      </w:r>
-      <w:r>
-        <w:rPr>
-          <w:rFonts w:asciiTheme="minorHAnsi" w:hAnsiTheme="minorHAnsi" w:cstheme="minorHAnsi"/>
-        </w:rPr>
-        <w:t xml:space="preserve"> </w:t>
-      </w:r>
-      <w:r>
-        <w:rPr>
-          <w:rFonts w:asciiTheme="minorHAnsi" w:hAnsiTheme="minorHAnsi" w:cstheme="minorHAnsi"/>
-        </w:rPr>
-        <w:t xml:space="preserve">The GAM </w:t>
-      </w:r>
-      <w:r>
-        <w:rPr>
-          <w:rFonts w:asciiTheme="minorHAnsi" w:hAnsiTheme="minorHAnsi" w:cstheme="minorHAnsi"/>
-        </w:rPr>
-        <w:t xml:space="preserve">is then </w:t>
-      </w:r>
-      <w:r>
-        <w:rPr>
-          <w:rFonts w:asciiTheme="minorHAnsi" w:hAnsiTheme="minorHAnsi" w:cstheme="minorHAnsi"/>
-        </w:rPr>
-        <w:t>fitted on the training data, leveraging spline functions to capture non-linear relationships.</w:t>
-      </w:r>
-    </w:p>
-    <w:p>
-      <w:pPr>
-        <w:pStyle w:val="BodyText"/>
-        <w:rPr>
-          <w:rFonts w:asciiTheme="minorHAnsi" w:hAnsiTheme="minorHAnsi" w:cstheme="minorHAnsi"/>
-        </w:rPr>
-      </w:pPr>
-    </w:p>
-    <w:p>
-      <w:pPr>
-        <w:pStyle w:val="BodyText"/>
-        <w:rPr>
-          <w:rFonts w:asciiTheme="minorHAnsi" w:hAnsiTheme="minorHAnsi" w:cstheme="minorHAnsi"/>
-          <w:b/>
-          <w:bCs/>
-        </w:rPr>
-      </w:pPr>
-      <w:r>
-        <w:rPr>
-          <w:rFonts w:asciiTheme="minorHAnsi" w:hAnsiTheme="minorHAnsi" w:cstheme="minorHAnsi"/>
-          <w:b/>
-          <w:bCs/>
-        </w:rPr>
-        <w:t xml:space="preserve">Results and </w:t>
-      </w:r>
-      <w:r>
-        <w:rPr>
-          <w:rFonts w:asciiTheme="minorHAnsi" w:hAnsiTheme="minorHAnsi" w:cstheme="minorHAnsi"/>
-          <w:b/>
-          <w:bCs/>
-        </w:rPr>
-        <w:t>Evaluation</w:t>
-      </w:r>
-    </w:p>
-    <w:p>
-      <w:pPr>
-        <w:pStyle w:val="BodyText"/>
-        <w:rPr>
-          <w:rFonts w:asciiTheme="minorHAnsi" w:hAnsiTheme="minorHAnsi" w:cstheme="minorHAnsi"/>
-        </w:rPr>
-      </w:pPr>
-      <w:r>
-        <w:rPr>
-          <w:rFonts w:asciiTheme="minorHAnsi" w:hAnsiTheme="minorHAnsi" w:cstheme="minorHAnsi"/>
-        </w:rPr>
-        <w:t>The analysis reveal</w:t>
-      </w:r>
-      <w:r>
-        <w:rPr>
-          <w:rFonts w:asciiTheme="minorHAnsi" w:hAnsiTheme="minorHAnsi" w:cstheme="minorHAnsi"/>
-        </w:rPr>
-        <w:t>ed</w:t>
-      </w:r>
-      <w:r>
-        <w:rPr>
-          <w:rFonts w:asciiTheme="minorHAnsi" w:hAnsiTheme="minorHAnsi" w:cstheme="minorHAnsi"/>
-        </w:rPr>
-        <w:t xml:space="preserve"> a </w:t>
-      </w:r>
-      <w:r>
-        <w:rPr>
-          <w:rFonts w:asciiTheme="minorHAnsi" w:hAnsiTheme="minorHAnsi" w:cstheme="minorHAnsi"/>
-        </w:rPr>
-        <w:t xml:space="preserve">RMSE </w:t>
-      </w:r>
-      <w:r>
-        <w:rPr>
-          <w:rFonts w:asciiTheme="minorHAnsi" w:hAnsiTheme="minorHAnsi" w:cstheme="minorHAnsi"/>
-        </w:rPr>
-        <w:t>score of 131.68</w:t>
-      </w:r>
-      <w:r>
-        <w:rPr>
-          <w:rFonts w:asciiTheme="minorHAnsi" w:hAnsiTheme="minorHAnsi" w:cstheme="minorHAnsi"/>
-        </w:rPr>
-        <w:t>, higher than the mean RMSE of both linear and ridge regression models</w:t>
-      </w:r>
-      <w:r>
-        <w:rPr>
-          <w:rFonts w:asciiTheme="minorHAnsi" w:hAnsiTheme="minorHAnsi" w:cstheme="minorHAnsi"/>
-        </w:rPr>
-        <w:t>.</w:t>
-      </w:r>
-      <w:r>
-        <w:rPr>
-          <w:rFonts w:asciiTheme="minorHAnsi" w:hAnsiTheme="minorHAnsi" w:cstheme="minorHAnsi"/>
-        </w:rPr>
-        <w:t xml:space="preserve"> This result indicates high inaccuracy of the model despite being trained on a non-linear dataset. </w:t>
-      </w:r>
-      <w:proofErr w:type="gramStart"/>
-      <w:r>
-        <w:rPr>
-          <w:rFonts w:asciiTheme="minorHAnsi" w:hAnsiTheme="minorHAnsi" w:cstheme="minorHAnsi"/>
-        </w:rPr>
-        <w:t>In order to</w:t>
-      </w:r>
-      <w:proofErr w:type="gramEnd"/>
-      <w:r>
-        <w:rPr>
-          <w:rFonts w:asciiTheme="minorHAnsi" w:hAnsiTheme="minorHAnsi" w:cstheme="minorHAnsi"/>
-        </w:rPr>
-        <w:t xml:space="preserve"> assess these results further, the next section compares GAMs and Linear Regression models.</w:t>
-      </w:r>
-    </w:p>
-    <w:p/>
-    <w:p>
-      <w:pPr>
-        <w:rPr>
-          <w:b/>
-          <w:bCs/>
-        </w:rPr>
-      </w:pPr>
-      <w:r>
-        <w:rPr>
-          <w:b/>
-          <w:bCs/>
+        <w:t xml:space="preserve">4.4.2 </w:t>
+      </w:r>
+      <w:r>
+        <w:rPr>
+          <w:b/>
+          <w:bCs/>
+          <w:sz w:val="28"/>
+          <w:szCs w:val="28"/>
         </w:rPr>
         <w:t>Generalized Additive Model (GAM) and Linear Regression Comparison</w:t>
       </w:r>
@@ -17192,6 +17730,8 @@
           <w:rFonts w:asciiTheme="minorHAnsi" w:hAnsiTheme="minorHAnsi" w:cstheme="minorHAnsi"/>
           <w:b/>
           <w:bCs/>
+          <w:sz w:val="32"/>
+          <w:szCs w:val="32"/>
         </w:rPr>
       </w:pPr>
       <w:r>
@@ -17199,70 +17739,243 @@
           <w:rFonts w:asciiTheme="minorHAnsi" w:hAnsiTheme="minorHAnsi" w:cstheme="minorHAnsi"/>
           <w:b/>
           <w:bCs/>
-        </w:rPr>
-        <w:t>Conclusion</w:t>
+          <w:sz w:val="32"/>
+          <w:szCs w:val="32"/>
+        </w:rPr>
+        <w:t>4.4.3 Model Training</w:t>
       </w:r>
     </w:p>
     <w:p>
       <w:pPr>
         <w:pStyle w:val="BodyText"/>
-        <w:rPr>
-          <w:rFonts w:asciiTheme="minorHAnsi" w:hAnsiTheme="minorHAnsi" w:cstheme="minorHAnsi"/>
-        </w:rPr>
-      </w:pPr>
-      <w:r>
-        <w:rPr>
-          <w:rFonts w:asciiTheme="minorHAnsi" w:hAnsiTheme="minorHAnsi" w:cstheme="minorHAnsi"/>
-        </w:rPr>
-        <w:t>This research highlights the significance of</w:t>
-      </w:r>
-      <w:r>
-        <w:rPr>
-          <w:rFonts w:asciiTheme="minorHAnsi" w:hAnsiTheme="minorHAnsi" w:cstheme="minorHAnsi"/>
-        </w:rPr>
-        <w:t xml:space="preserve"> </w:t>
-      </w:r>
-      <w:proofErr w:type="spellStart"/>
-      <w:r>
-        <w:rPr>
-          <w:rFonts w:asciiTheme="minorHAnsi" w:hAnsiTheme="minorHAnsi" w:cstheme="minorHAnsi"/>
-        </w:rPr>
-        <w:t>conplex</w:t>
-      </w:r>
-      <w:proofErr w:type="spellEnd"/>
-      <w:r>
-        <w:rPr>
-          <w:rFonts w:asciiTheme="minorHAnsi" w:hAnsiTheme="minorHAnsi" w:cstheme="minorHAnsi"/>
-        </w:rPr>
-        <w:t xml:space="preserve"> data processing and the effectiveness of GAMs in</w:t>
-      </w:r>
-      <w:r>
-        <w:rPr>
-          <w:rFonts w:asciiTheme="minorHAnsi" w:hAnsiTheme="minorHAnsi" w:cstheme="minorHAnsi"/>
-        </w:rPr>
-        <w:t xml:space="preserve"> forecasting non-linear datasets</w:t>
-      </w:r>
-      <w:r>
-        <w:rPr>
-          <w:rFonts w:asciiTheme="minorHAnsi" w:hAnsiTheme="minorHAnsi" w:cstheme="minorHAnsi"/>
-        </w:rPr>
-        <w:t>.</w:t>
-      </w:r>
-      <w:r>
-        <w:rPr>
-          <w:rFonts w:asciiTheme="minorHAnsi" w:hAnsiTheme="minorHAnsi" w:cstheme="minorHAnsi"/>
-        </w:rPr>
-        <w:t xml:space="preserve"> However, it is difficult to capture non-linear relationships and since the dataset it was trained on has only limited data, the desired accuracy cannot be achieved. </w:t>
-      </w:r>
-      <w:r>
         <w:rPr>
           <w:rFonts w:asciiTheme="minorHAnsi" w:hAnsiTheme="minorHAnsi" w:cstheme="minorHAnsi"/>
           <w:lang w:val="en-GB"/>
         </w:rPr>
-        <w:t>As we continue to refine our approach and gather more comprehensive data, GAMs in educational analytics remains an intriguing prospect for future research.</w:t>
+      </w:pPr>
+      <w:r>
+        <w:rPr>
+          <w:rFonts w:asciiTheme="minorHAnsi" w:hAnsiTheme="minorHAnsi" w:cstheme="minorHAnsi"/>
+        </w:rPr>
+        <w:t xml:space="preserve">A GAM </w:t>
+      </w:r>
+      <w:r>
+        <w:rPr>
+          <w:rFonts w:asciiTheme="minorHAnsi" w:hAnsiTheme="minorHAnsi" w:cstheme="minorHAnsi"/>
+        </w:rPr>
+        <w:t>is</w:t>
+      </w:r>
+      <w:r>
+        <w:rPr>
+          <w:rFonts w:asciiTheme="minorHAnsi" w:hAnsiTheme="minorHAnsi" w:cstheme="minorHAnsi"/>
+        </w:rPr>
+        <w:t xml:space="preserve"> constructed to predict PGTA requirements, </w:t>
+      </w:r>
+      <w:r>
+        <w:rPr>
+          <w:rFonts w:asciiTheme="minorHAnsi" w:hAnsiTheme="minorHAnsi" w:cstheme="minorHAnsi"/>
+        </w:rPr>
+        <w:t>with input features of</w:t>
+      </w:r>
+      <w:r>
+        <w:rPr>
+          <w:rFonts w:asciiTheme="minorHAnsi" w:hAnsiTheme="minorHAnsi" w:cstheme="minorHAnsi"/>
+        </w:rPr>
+        <w:t xml:space="preserve"> student numbers</w:t>
+      </w:r>
+      <w:r>
+        <w:rPr>
+          <w:rFonts w:asciiTheme="minorHAnsi" w:hAnsiTheme="minorHAnsi" w:cstheme="minorHAnsi"/>
+        </w:rPr>
+        <w:t xml:space="preserve">, exam weight, coursework weight and </w:t>
+      </w:r>
+      <w:r>
+        <w:rPr>
+          <w:rFonts w:asciiTheme="minorHAnsi" w:hAnsiTheme="minorHAnsi" w:cstheme="minorHAnsi"/>
+        </w:rPr>
+        <w:t>module delivery codes.</w:t>
+      </w:r>
+      <w:r>
+        <w:rPr>
+          <w:rFonts w:asciiTheme="minorHAnsi" w:hAnsiTheme="minorHAnsi" w:cstheme="minorHAnsi"/>
+        </w:rPr>
+        <w:t xml:space="preserve"> </w:t>
+      </w:r>
+      <w:r>
+        <w:rPr>
+          <w:rFonts w:asciiTheme="minorHAnsi" w:hAnsiTheme="minorHAnsi" w:cstheme="minorHAnsi"/>
+        </w:rPr>
+        <w:t>The dataset was partitioned into training and testing subsets, maintaining a test size of 20%.</w:t>
+      </w:r>
+      <w:r>
+        <w:rPr>
+          <w:rFonts w:asciiTheme="minorHAnsi" w:hAnsiTheme="minorHAnsi" w:cstheme="minorHAnsi"/>
+        </w:rPr>
+        <w:t xml:space="preserve"> </w:t>
+      </w:r>
+      <w:r>
+        <w:rPr>
+          <w:rFonts w:asciiTheme="minorHAnsi" w:hAnsiTheme="minorHAnsi" w:cstheme="minorHAnsi"/>
+        </w:rPr>
+        <w:t xml:space="preserve">The GAM </w:t>
+      </w:r>
+      <w:r>
+        <w:rPr>
+          <w:rFonts w:asciiTheme="minorHAnsi" w:hAnsiTheme="minorHAnsi" w:cstheme="minorHAnsi"/>
+        </w:rPr>
+        <w:t xml:space="preserve">is then </w:t>
+      </w:r>
+      <w:r>
+        <w:rPr>
+          <w:rFonts w:asciiTheme="minorHAnsi" w:hAnsiTheme="minorHAnsi" w:cstheme="minorHAnsi"/>
+        </w:rPr>
+        <w:t>fitted on the training data, leveraging spline functions to capture non-linear relationships.</w:t>
       </w:r>
     </w:p>
     <w:p/>
+    <w:p>
+      <w:pPr>
+        <w:pStyle w:val="BodyText"/>
+        <w:rPr>
+          <w:rFonts w:asciiTheme="minorHAnsi" w:hAnsiTheme="minorHAnsi" w:cstheme="minorHAnsi"/>
+          <w:b/>
+          <w:bCs/>
+          <w:sz w:val="32"/>
+          <w:szCs w:val="32"/>
+        </w:rPr>
+      </w:pPr>
+      <w:r>
+        <w:rPr>
+          <w:rFonts w:asciiTheme="minorHAnsi" w:hAnsiTheme="minorHAnsi" w:cstheme="minorHAnsi"/>
+          <w:b/>
+          <w:bCs/>
+          <w:sz w:val="32"/>
+          <w:szCs w:val="32"/>
+        </w:rPr>
+        <w:t xml:space="preserve">4.4.4 </w:t>
+      </w:r>
+      <w:r>
+        <w:rPr>
+          <w:rFonts w:asciiTheme="minorHAnsi" w:hAnsiTheme="minorHAnsi" w:cstheme="minorHAnsi"/>
+          <w:b/>
+          <w:bCs/>
+          <w:sz w:val="32"/>
+          <w:szCs w:val="32"/>
+        </w:rPr>
+        <w:t>Results and Evaluation</w:t>
+      </w:r>
+    </w:p>
+    <w:p>
+      <w:pPr>
+        <w:pStyle w:val="BodyText"/>
+        <w:rPr>
+          <w:rFonts w:asciiTheme="minorHAnsi" w:hAnsiTheme="minorHAnsi" w:cstheme="minorHAnsi"/>
+        </w:rPr>
+      </w:pPr>
+      <w:r>
+        <w:rPr>
+          <w:rFonts w:asciiTheme="minorHAnsi" w:hAnsiTheme="minorHAnsi" w:cstheme="minorHAnsi"/>
+        </w:rPr>
+        <w:t>The analysis reveal</w:t>
+      </w:r>
+      <w:r>
+        <w:rPr>
+          <w:rFonts w:asciiTheme="minorHAnsi" w:hAnsiTheme="minorHAnsi" w:cstheme="minorHAnsi"/>
+        </w:rPr>
+        <w:t>ed</w:t>
+      </w:r>
+      <w:r>
+        <w:rPr>
+          <w:rFonts w:asciiTheme="minorHAnsi" w:hAnsiTheme="minorHAnsi" w:cstheme="minorHAnsi"/>
+        </w:rPr>
+        <w:t xml:space="preserve"> a </w:t>
+      </w:r>
+      <w:r>
+        <w:rPr>
+          <w:rFonts w:asciiTheme="minorHAnsi" w:hAnsiTheme="minorHAnsi" w:cstheme="minorHAnsi"/>
+        </w:rPr>
+        <w:t xml:space="preserve">RMSE </w:t>
+      </w:r>
+      <w:r>
+        <w:rPr>
+          <w:rFonts w:asciiTheme="minorHAnsi" w:hAnsiTheme="minorHAnsi" w:cstheme="minorHAnsi"/>
+        </w:rPr>
+        <w:t xml:space="preserve">score of </w:t>
+      </w:r>
+      <w:r>
+        <w:rPr>
+          <w:rFonts w:asciiTheme="minorHAnsi" w:hAnsiTheme="minorHAnsi" w:cstheme="minorHAnsi"/>
+        </w:rPr>
+        <w:t>45.76</w:t>
+      </w:r>
+      <w:r>
+        <w:rPr>
+          <w:rFonts w:asciiTheme="minorHAnsi" w:hAnsiTheme="minorHAnsi" w:cstheme="minorHAnsi"/>
+        </w:rPr>
+        <w:t>, lower than the mean RMSE of both linear and ridge regression models</w:t>
+      </w:r>
+      <w:r>
+        <w:rPr>
+          <w:rFonts w:asciiTheme="minorHAnsi" w:hAnsiTheme="minorHAnsi" w:cstheme="minorHAnsi"/>
+        </w:rPr>
+        <w:t xml:space="preserve"> </w:t>
+      </w:r>
+      <w:r>
+        <w:rPr>
+          <w:rFonts w:asciiTheme="minorHAnsi" w:hAnsiTheme="minorHAnsi" w:cstheme="minorHAnsi"/>
+          <w:lang w:val="en-GB"/>
+        </w:rPr>
+        <w:t>across various k-folds cross-validation setups</w:t>
+      </w:r>
+      <w:r>
+        <w:rPr>
+          <w:rFonts w:asciiTheme="minorHAnsi" w:hAnsiTheme="minorHAnsi" w:cstheme="minorHAnsi"/>
+        </w:rPr>
+        <w:t>.</w:t>
+      </w:r>
+      <w:r>
+        <w:rPr>
+          <w:rFonts w:asciiTheme="minorHAnsi" w:hAnsiTheme="minorHAnsi" w:cstheme="minorHAnsi"/>
+        </w:rPr>
+        <w:t xml:space="preserve"> This result indicates high accuracy of the model despite being trained on a non-linear dataset. </w:t>
+      </w:r>
+      <w:r>
+        <w:rPr>
+          <w:rFonts w:asciiTheme="minorHAnsi" w:hAnsiTheme="minorHAnsi" w:cstheme="minorHAnsi"/>
+        </w:rPr>
+        <w:t>This improvement in prediction accuracy demonstrates GAM's superior capability to mold itself around the data's structure, offering a more accurate and insightful analysis of the factors influencing PGTA recruitment needs.</w:t>
+      </w:r>
+    </w:p>
+    <w:p>
+      <w:pPr>
+        <w:pStyle w:val="BodyText"/>
+        <w:rPr>
+          <w:rFonts w:asciiTheme="minorHAnsi" w:hAnsiTheme="minorHAnsi" w:cstheme="minorHAnsi"/>
+        </w:rPr>
+      </w:pPr>
+    </w:p>
+    <w:p>
+      <w:pPr>
+        <w:pStyle w:val="BodyText"/>
+        <w:rPr>
+          <w:rFonts w:asciiTheme="minorHAnsi" w:hAnsiTheme="minorHAnsi" w:cstheme="minorHAnsi"/>
+        </w:rPr>
+      </w:pPr>
+      <w:r>
+        <w:rPr>
+          <w:rFonts w:asciiTheme="minorHAnsi" w:hAnsiTheme="minorHAnsi" w:cstheme="minorHAnsi"/>
+        </w:rPr>
+        <w:t>This result not only highlights the importance of choosing models that align with the data's characteristics but also illustrates the potential limitations of linear approaches when dealing with non-linear data relationships. While linear and ridge regression models provide valuable insights, their inherent assumption of linearity restricts their adaptability to complex data dynamics, a limitation that GAMs effectively overcome through their flexible design.</w:t>
+      </w:r>
+    </w:p>
+    <w:p>
+      <w:pPr>
+        <w:pStyle w:val="BodyText"/>
+        <w:rPr>
+          <w:rFonts w:asciiTheme="minorHAnsi" w:hAnsiTheme="minorHAnsi" w:cstheme="minorHAnsi"/>
+        </w:rPr>
+      </w:pPr>
+    </w:p>
     <w:p/>
     <w:p>
       <w:pPr>
@@ -21028,6 +21741,119 @@
     </w:lvl>
   </w:abstractNum>
   <w:abstractNum w:abstractNumId="11" w15:restartNumberingAfterBreak="0">
+    <w:nsid w:val="132E031C"/>
+    <w:multiLevelType w:val="multilevel"/>
+    <w:tmpl w:val="13783F38"/>
+    <w:lvl w:ilvl="0">
+      <w:start w:val="5"/>
+      <w:numFmt w:val="decimal"/>
+      <w:lvlText w:val="%1"/>
+      <w:lvlJc w:val="left"/>
+      <w:pPr>
+        <w:ind w:left="800" w:hanging="800"/>
+      </w:pPr>
+      <w:rPr>
+        <w:rFonts w:hint="default"/>
+      </w:rPr>
+    </w:lvl>
+    <w:lvl w:ilvl="1">
+      <w:start w:val="2"/>
+      <w:numFmt w:val="decimal"/>
+      <w:lvlText w:val="%1.%2"/>
+      <w:lvlJc w:val="left"/>
+      <w:pPr>
+        <w:ind w:left="800" w:hanging="800"/>
+      </w:pPr>
+      <w:rPr>
+        <w:rFonts w:hint="default"/>
+      </w:rPr>
+    </w:lvl>
+    <w:lvl w:ilvl="2">
+      <w:start w:val="2"/>
+      <w:numFmt w:val="decimal"/>
+      <w:lvlText w:val="%1.%2.%3"/>
+      <w:lvlJc w:val="left"/>
+      <w:pPr>
+        <w:ind w:left="800" w:hanging="800"/>
+      </w:pPr>
+      <w:rPr>
+        <w:rFonts w:hint="default"/>
+      </w:rPr>
+    </w:lvl>
+    <w:lvl w:ilvl="3">
+      <w:start w:val="2"/>
+      <w:numFmt w:val="decimal"/>
+      <w:lvlText w:val="%1.%2.%3.%4"/>
+      <w:lvlJc w:val="left"/>
+      <w:pPr>
+        <w:ind w:left="800" w:hanging="800"/>
+      </w:pPr>
+      <w:rPr>
+        <w:rFonts w:hint="default"/>
+      </w:rPr>
+    </w:lvl>
+    <w:lvl w:ilvl="4">
+      <w:start w:val="1"/>
+      <w:numFmt w:val="decimal"/>
+      <w:lvlText w:val="%1.%2.%3.%4.%5"/>
+      <w:lvlJc w:val="left"/>
+      <w:pPr>
+        <w:ind w:left="1080" w:hanging="1080"/>
+      </w:pPr>
+      <w:rPr>
+        <w:rFonts w:hint="default"/>
+      </w:rPr>
+    </w:lvl>
+    <w:lvl w:ilvl="5">
+      <w:start w:val="1"/>
+      <w:numFmt w:val="decimal"/>
+      <w:lvlText w:val="%1.%2.%3.%4.%5.%6"/>
+      <w:lvlJc w:val="left"/>
+      <w:pPr>
+        <w:ind w:left="1080" w:hanging="1080"/>
+      </w:pPr>
+      <w:rPr>
+        <w:rFonts w:hint="default"/>
+      </w:rPr>
+    </w:lvl>
+    <w:lvl w:ilvl="6">
+      <w:start w:val="1"/>
+      <w:numFmt w:val="decimal"/>
+      <w:lvlText w:val="%1.%2.%3.%4.%5.%6.%7"/>
+      <w:lvlJc w:val="left"/>
+      <w:pPr>
+        <w:ind w:left="1440" w:hanging="1440"/>
+      </w:pPr>
+      <w:rPr>
+        <w:rFonts w:hint="default"/>
+      </w:rPr>
+    </w:lvl>
+    <w:lvl w:ilvl="7">
+      <w:start w:val="1"/>
+      <w:numFmt w:val="decimal"/>
+      <w:lvlText w:val="%1.%2.%3.%4.%5.%6.%7.%8"/>
+      <w:lvlJc w:val="left"/>
+      <w:pPr>
+        <w:ind w:left="1440" w:hanging="1440"/>
+      </w:pPr>
+      <w:rPr>
+        <w:rFonts w:hint="default"/>
+      </w:rPr>
+    </w:lvl>
+    <w:lvl w:ilvl="8">
+      <w:start w:val="1"/>
+      <w:numFmt w:val="decimal"/>
+      <w:lvlText w:val="%1.%2.%3.%4.%5.%6.%7.%8.%9"/>
+      <w:lvlJc w:val="left"/>
+      <w:pPr>
+        <w:ind w:left="1800" w:hanging="1800"/>
+      </w:pPr>
+      <w:rPr>
+        <w:rFonts w:hint="default"/>
+      </w:rPr>
+    </w:lvl>
+  </w:abstractNum>
+  <w:abstractNum w:abstractNumId="12" w15:restartNumberingAfterBreak="0">
     <w:nsid w:val="16267726"/>
     <w:multiLevelType w:val="hybridMultilevel"/>
     <w:tmpl w:val="7CA676E4"/>
@@ -21140,7 +21966,7 @@
       </w:rPr>
     </w:lvl>
   </w:abstractNum>
-  <w:abstractNum w:abstractNumId="12" w15:restartNumberingAfterBreak="0">
+  <w:abstractNum w:abstractNumId="13" w15:restartNumberingAfterBreak="0">
     <w:nsid w:val="175145C8"/>
     <w:multiLevelType w:val="multilevel"/>
     <w:tmpl w:val="B902FA12"/>
@@ -21289,7 +22115,7 @@
       </w:rPr>
     </w:lvl>
   </w:abstractNum>
-  <w:abstractNum w:abstractNumId="13" w15:restartNumberingAfterBreak="0">
+  <w:abstractNum w:abstractNumId="14" w15:restartNumberingAfterBreak="0">
     <w:nsid w:val="17F41E6F"/>
     <w:multiLevelType w:val="hybridMultilevel"/>
     <w:tmpl w:val="70DE6956"/>
@@ -21403,7 +22229,7 @@
       </w:rPr>
     </w:lvl>
   </w:abstractNum>
-  <w:abstractNum w:abstractNumId="14" w15:restartNumberingAfterBreak="0">
+  <w:abstractNum w:abstractNumId="15" w15:restartNumberingAfterBreak="0">
     <w:nsid w:val="192021A0"/>
     <w:multiLevelType w:val="hybridMultilevel"/>
     <w:tmpl w:val="6D34CE1E"/>
@@ -21517,7 +22343,7 @@
       </w:rPr>
     </w:lvl>
   </w:abstractNum>
-  <w:abstractNum w:abstractNumId="15" w15:restartNumberingAfterBreak="0">
+  <w:abstractNum w:abstractNumId="16" w15:restartNumberingAfterBreak="0">
     <w:nsid w:val="1BE725BE"/>
     <w:multiLevelType w:val="hybridMultilevel"/>
     <w:tmpl w:val="E092E150"/>
@@ -21606,7 +22432,7 @@
       </w:pPr>
     </w:lvl>
   </w:abstractNum>
-  <w:abstractNum w:abstractNumId="16" w15:restartNumberingAfterBreak="0">
+  <w:abstractNum w:abstractNumId="17" w15:restartNumberingAfterBreak="0">
     <w:nsid w:val="1C82563F"/>
     <w:multiLevelType w:val="hybridMultilevel"/>
     <w:tmpl w:val="10CA8FBE"/>
@@ -21720,7 +22546,7 @@
       </w:rPr>
     </w:lvl>
   </w:abstractNum>
-  <w:abstractNum w:abstractNumId="17" w15:restartNumberingAfterBreak="0">
+  <w:abstractNum w:abstractNumId="18" w15:restartNumberingAfterBreak="0">
     <w:nsid w:val="1E376787"/>
     <w:multiLevelType w:val="hybridMultilevel"/>
     <w:tmpl w:val="C4A0C230"/>
@@ -21834,7 +22660,7 @@
       </w:rPr>
     </w:lvl>
   </w:abstractNum>
-  <w:abstractNum w:abstractNumId="18" w15:restartNumberingAfterBreak="0">
+  <w:abstractNum w:abstractNumId="19" w15:restartNumberingAfterBreak="0">
     <w:nsid w:val="1F970860"/>
     <w:multiLevelType w:val="multilevel"/>
     <w:tmpl w:val="0E764210"/>
@@ -21947,7 +22773,7 @@
       </w:rPr>
     </w:lvl>
   </w:abstractNum>
-  <w:abstractNum w:abstractNumId="19" w15:restartNumberingAfterBreak="0">
+  <w:abstractNum w:abstractNumId="20" w15:restartNumberingAfterBreak="0">
     <w:nsid w:val="1FB75513"/>
     <w:multiLevelType w:val="hybridMultilevel"/>
     <w:tmpl w:val="E2BE28DC"/>
@@ -22060,7 +22886,7 @@
       </w:rPr>
     </w:lvl>
   </w:abstractNum>
-  <w:abstractNum w:abstractNumId="20" w15:restartNumberingAfterBreak="0">
+  <w:abstractNum w:abstractNumId="21" w15:restartNumberingAfterBreak="0">
     <w:nsid w:val="20656BB8"/>
     <w:multiLevelType w:val="hybridMultilevel"/>
     <w:tmpl w:val="5A68B182"/>
@@ -22174,7 +23000,7 @@
       </w:rPr>
     </w:lvl>
   </w:abstractNum>
-  <w:abstractNum w:abstractNumId="21" w15:restartNumberingAfterBreak="0">
+  <w:abstractNum w:abstractNumId="22" w15:restartNumberingAfterBreak="0">
     <w:nsid w:val="222524EC"/>
     <w:multiLevelType w:val="hybridMultilevel"/>
     <w:tmpl w:val="2FE25F18"/>
@@ -22288,7 +23114,7 @@
       </w:rPr>
     </w:lvl>
   </w:abstractNum>
-  <w:abstractNum w:abstractNumId="22" w15:restartNumberingAfterBreak="0">
+  <w:abstractNum w:abstractNumId="23" w15:restartNumberingAfterBreak="0">
     <w:nsid w:val="22C80CCA"/>
     <w:multiLevelType w:val="multilevel"/>
     <w:tmpl w:val="BAB2CC00"/>
@@ -22419,7 +23245,7 @@
       </w:rPr>
     </w:lvl>
   </w:abstractNum>
-  <w:abstractNum w:abstractNumId="23" w15:restartNumberingAfterBreak="0">
+  <w:abstractNum w:abstractNumId="24" w15:restartNumberingAfterBreak="0">
     <w:nsid w:val="27505BEC"/>
     <w:multiLevelType w:val="hybridMultilevel"/>
     <w:tmpl w:val="74A0BE5C"/>
@@ -22533,7 +23359,7 @@
       </w:rPr>
     </w:lvl>
   </w:abstractNum>
-  <w:abstractNum w:abstractNumId="24" w15:restartNumberingAfterBreak="0">
+  <w:abstractNum w:abstractNumId="25" w15:restartNumberingAfterBreak="0">
     <w:nsid w:val="27A1128F"/>
     <w:multiLevelType w:val="multilevel"/>
     <w:tmpl w:val="7C927D36"/>
@@ -22646,7 +23472,7 @@
       </w:rPr>
     </w:lvl>
   </w:abstractNum>
-  <w:abstractNum w:abstractNumId="25" w15:restartNumberingAfterBreak="0">
+  <w:abstractNum w:abstractNumId="26" w15:restartNumberingAfterBreak="0">
     <w:nsid w:val="2BE408F4"/>
     <w:multiLevelType w:val="hybridMultilevel"/>
     <w:tmpl w:val="3E407C22"/>
@@ -22760,7 +23586,7 @@
       </w:rPr>
     </w:lvl>
   </w:abstractNum>
-  <w:abstractNum w:abstractNumId="26" w15:restartNumberingAfterBreak="0">
+  <w:abstractNum w:abstractNumId="27" w15:restartNumberingAfterBreak="0">
     <w:nsid w:val="2C4C2CE6"/>
     <w:multiLevelType w:val="multilevel"/>
     <w:tmpl w:val="3F38B2EA"/>
@@ -22873,7 +23699,7 @@
       </w:rPr>
     </w:lvl>
   </w:abstractNum>
-  <w:abstractNum w:abstractNumId="27" w15:restartNumberingAfterBreak="0">
+  <w:abstractNum w:abstractNumId="28" w15:restartNumberingAfterBreak="0">
     <w:nsid w:val="368018E9"/>
     <w:multiLevelType w:val="multilevel"/>
     <w:tmpl w:val="D3F27304"/>
@@ -22986,7 +23812,7 @@
       </w:rPr>
     </w:lvl>
   </w:abstractNum>
-  <w:abstractNum w:abstractNumId="28" w15:restartNumberingAfterBreak="0">
+  <w:abstractNum w:abstractNumId="29" w15:restartNumberingAfterBreak="0">
     <w:nsid w:val="39D153C5"/>
     <w:multiLevelType w:val="hybridMultilevel"/>
     <w:tmpl w:val="6AEEB69C"/>
@@ -23075,7 +23901,7 @@
       </w:pPr>
     </w:lvl>
   </w:abstractNum>
-  <w:abstractNum w:abstractNumId="29" w15:restartNumberingAfterBreak="0">
+  <w:abstractNum w:abstractNumId="30" w15:restartNumberingAfterBreak="0">
     <w:nsid w:val="3C3D40EF"/>
     <w:multiLevelType w:val="multilevel"/>
     <w:tmpl w:val="B3926F5A"/>
@@ -23188,7 +24014,7 @@
       </w:rPr>
     </w:lvl>
   </w:abstractNum>
-  <w:abstractNum w:abstractNumId="30" w15:restartNumberingAfterBreak="0">
+  <w:abstractNum w:abstractNumId="31" w15:restartNumberingAfterBreak="0">
     <w:nsid w:val="3D3E2104"/>
     <w:multiLevelType w:val="hybridMultilevel"/>
     <w:tmpl w:val="950A4EAC"/>
@@ -23302,7 +24128,7 @@
       </w:rPr>
     </w:lvl>
   </w:abstractNum>
-  <w:abstractNum w:abstractNumId="31" w15:restartNumberingAfterBreak="0">
+  <w:abstractNum w:abstractNumId="32" w15:restartNumberingAfterBreak="0">
     <w:nsid w:val="42CC4B89"/>
     <w:multiLevelType w:val="hybridMultilevel"/>
     <w:tmpl w:val="249604EE"/>
@@ -23416,7 +24242,7 @@
       </w:rPr>
     </w:lvl>
   </w:abstractNum>
-  <w:abstractNum w:abstractNumId="32" w15:restartNumberingAfterBreak="0">
+  <w:abstractNum w:abstractNumId="33" w15:restartNumberingAfterBreak="0">
     <w:nsid w:val="42F56F9F"/>
     <w:multiLevelType w:val="hybridMultilevel"/>
     <w:tmpl w:val="DE667C1C"/>
@@ -23502,7 +24328,7 @@
       </w:pPr>
     </w:lvl>
   </w:abstractNum>
-  <w:abstractNum w:abstractNumId="33" w15:restartNumberingAfterBreak="0">
+  <w:abstractNum w:abstractNumId="34" w15:restartNumberingAfterBreak="0">
     <w:nsid w:val="435266E8"/>
     <w:multiLevelType w:val="hybridMultilevel"/>
     <w:tmpl w:val="4A365B46"/>
@@ -23588,7 +24414,7 @@
       </w:pPr>
     </w:lvl>
   </w:abstractNum>
-  <w:abstractNum w:abstractNumId="34" w15:restartNumberingAfterBreak="0">
+  <w:abstractNum w:abstractNumId="35" w15:restartNumberingAfterBreak="0">
     <w:nsid w:val="478C1822"/>
     <w:multiLevelType w:val="multilevel"/>
     <w:tmpl w:val="1B1078D6"/>
@@ -23737,7 +24563,7 @@
       </w:rPr>
     </w:lvl>
   </w:abstractNum>
-  <w:abstractNum w:abstractNumId="35" w15:restartNumberingAfterBreak="0">
+  <w:abstractNum w:abstractNumId="36" w15:restartNumberingAfterBreak="0">
     <w:nsid w:val="497B3D34"/>
     <w:multiLevelType w:val="hybridMultilevel"/>
     <w:tmpl w:val="ED44E81C"/>
@@ -23850,7 +24676,7 @@
       </w:rPr>
     </w:lvl>
   </w:abstractNum>
-  <w:abstractNum w:abstractNumId="36" w15:restartNumberingAfterBreak="0">
+  <w:abstractNum w:abstractNumId="37" w15:restartNumberingAfterBreak="0">
     <w:nsid w:val="4E764246"/>
     <w:multiLevelType w:val="multilevel"/>
     <w:tmpl w:val="91D65768"/>
@@ -23972,7 +24798,7 @@
       </w:rPr>
     </w:lvl>
   </w:abstractNum>
-  <w:abstractNum w:abstractNumId="37" w15:restartNumberingAfterBreak="0">
+  <w:abstractNum w:abstractNumId="38" w15:restartNumberingAfterBreak="0">
     <w:nsid w:val="501506D1"/>
     <w:multiLevelType w:val="hybridMultilevel"/>
     <w:tmpl w:val="485424FA"/>
@@ -24058,7 +24884,7 @@
       </w:pPr>
     </w:lvl>
   </w:abstractNum>
-  <w:abstractNum w:abstractNumId="38" w15:restartNumberingAfterBreak="0">
+  <w:abstractNum w:abstractNumId="39" w15:restartNumberingAfterBreak="0">
     <w:nsid w:val="502E4577"/>
     <w:multiLevelType w:val="hybridMultilevel"/>
     <w:tmpl w:val="A660455C"/>
@@ -24172,7 +24998,7 @@
       </w:rPr>
     </w:lvl>
   </w:abstractNum>
-  <w:abstractNum w:abstractNumId="39" w15:restartNumberingAfterBreak="0">
+  <w:abstractNum w:abstractNumId="40" w15:restartNumberingAfterBreak="0">
     <w:nsid w:val="50B27AFC"/>
     <w:multiLevelType w:val="hybridMultilevel"/>
     <w:tmpl w:val="0E7C030A"/>
@@ -24261,7 +25087,7 @@
       </w:pPr>
     </w:lvl>
   </w:abstractNum>
-  <w:abstractNum w:abstractNumId="40" w15:restartNumberingAfterBreak="0">
+  <w:abstractNum w:abstractNumId="41" w15:restartNumberingAfterBreak="0">
     <w:nsid w:val="573A1039"/>
     <w:multiLevelType w:val="hybridMultilevel"/>
     <w:tmpl w:val="5C0A7B30"/>
@@ -24376,7 +25202,7 @@
       </w:rPr>
     </w:lvl>
   </w:abstractNum>
-  <w:abstractNum w:abstractNumId="41" w15:restartNumberingAfterBreak="0">
+  <w:abstractNum w:abstractNumId="42" w15:restartNumberingAfterBreak="0">
     <w:nsid w:val="597F1B99"/>
     <w:multiLevelType w:val="hybridMultilevel"/>
     <w:tmpl w:val="BBEA911C"/>
@@ -24490,7 +25316,7 @@
       </w:rPr>
     </w:lvl>
   </w:abstractNum>
-  <w:abstractNum w:abstractNumId="42" w15:restartNumberingAfterBreak="0">
+  <w:abstractNum w:abstractNumId="43" w15:restartNumberingAfterBreak="0">
     <w:nsid w:val="5BB5035E"/>
     <w:multiLevelType w:val="multilevel"/>
     <w:tmpl w:val="561493D8"/>
@@ -24637,7 +25463,7 @@
       </w:rPr>
     </w:lvl>
   </w:abstractNum>
-  <w:abstractNum w:abstractNumId="43" w15:restartNumberingAfterBreak="0">
+  <w:abstractNum w:abstractNumId="44" w15:restartNumberingAfterBreak="0">
     <w:nsid w:val="5F2271C1"/>
     <w:multiLevelType w:val="hybridMultilevel"/>
     <w:tmpl w:val="6B8A2FA4"/>
@@ -24750,7 +25576,7 @@
       </w:rPr>
     </w:lvl>
   </w:abstractNum>
-  <w:abstractNum w:abstractNumId="44" w15:restartNumberingAfterBreak="0">
+  <w:abstractNum w:abstractNumId="45" w15:restartNumberingAfterBreak="0">
     <w:nsid w:val="60D80916"/>
     <w:multiLevelType w:val="hybridMultilevel"/>
     <w:tmpl w:val="A8BA68C2"/>
@@ -24864,7 +25690,7 @@
       </w:rPr>
     </w:lvl>
   </w:abstractNum>
-  <w:abstractNum w:abstractNumId="45" w15:restartNumberingAfterBreak="0">
+  <w:abstractNum w:abstractNumId="46" w15:restartNumberingAfterBreak="0">
     <w:nsid w:val="62B91300"/>
     <w:multiLevelType w:val="hybridMultilevel"/>
     <w:tmpl w:val="31026DCC"/>
@@ -24977,7 +25803,7 @@
       </w:rPr>
     </w:lvl>
   </w:abstractNum>
-  <w:abstractNum w:abstractNumId="46" w15:restartNumberingAfterBreak="0">
+  <w:abstractNum w:abstractNumId="47" w15:restartNumberingAfterBreak="0">
     <w:nsid w:val="63C83C6D"/>
     <w:multiLevelType w:val="hybridMultilevel"/>
     <w:tmpl w:val="B2EC9F1A"/>
@@ -25091,7 +25917,7 @@
       </w:rPr>
     </w:lvl>
   </w:abstractNum>
-  <w:abstractNum w:abstractNumId="47" w15:restartNumberingAfterBreak="0">
+  <w:abstractNum w:abstractNumId="48" w15:restartNumberingAfterBreak="0">
     <w:nsid w:val="64345CC2"/>
     <w:multiLevelType w:val="hybridMultilevel"/>
     <w:tmpl w:val="0B6A53F0"/>
@@ -25180,7 +26006,7 @@
       </w:pPr>
     </w:lvl>
   </w:abstractNum>
-  <w:abstractNum w:abstractNumId="48" w15:restartNumberingAfterBreak="0">
+  <w:abstractNum w:abstractNumId="49" w15:restartNumberingAfterBreak="0">
     <w:nsid w:val="650247AB"/>
     <w:multiLevelType w:val="hybridMultilevel"/>
     <w:tmpl w:val="2C2AA456"/>
@@ -25293,7 +26119,7 @@
       </w:rPr>
     </w:lvl>
   </w:abstractNum>
-  <w:abstractNum w:abstractNumId="49" w15:restartNumberingAfterBreak="0">
+  <w:abstractNum w:abstractNumId="50" w15:restartNumberingAfterBreak="0">
     <w:nsid w:val="65523D49"/>
     <w:multiLevelType w:val="hybridMultilevel"/>
     <w:tmpl w:val="9552E022"/>
@@ -25407,7 +26233,7 @@
       </w:rPr>
     </w:lvl>
   </w:abstractNum>
-  <w:abstractNum w:abstractNumId="50" w15:restartNumberingAfterBreak="0">
+  <w:abstractNum w:abstractNumId="51" w15:restartNumberingAfterBreak="0">
     <w:nsid w:val="67AF0383"/>
     <w:multiLevelType w:val="hybridMultilevel"/>
     <w:tmpl w:val="D556E172"/>
@@ -25521,7 +26347,7 @@
       </w:rPr>
     </w:lvl>
   </w:abstractNum>
-  <w:abstractNum w:abstractNumId="51" w15:restartNumberingAfterBreak="0">
+  <w:abstractNum w:abstractNumId="52" w15:restartNumberingAfterBreak="0">
     <w:nsid w:val="6AF92619"/>
     <w:multiLevelType w:val="hybridMultilevel"/>
     <w:tmpl w:val="A1501392"/>
@@ -25635,7 +26461,7 @@
       </w:rPr>
     </w:lvl>
   </w:abstractNum>
-  <w:abstractNum w:abstractNumId="52" w15:restartNumberingAfterBreak="0">
+  <w:abstractNum w:abstractNumId="53" w15:restartNumberingAfterBreak="0">
     <w:nsid w:val="6BDF2038"/>
     <w:multiLevelType w:val="multilevel"/>
     <w:tmpl w:val="6A76AC98"/>
@@ -25784,7 +26610,7 @@
       </w:rPr>
     </w:lvl>
   </w:abstractNum>
-  <w:abstractNum w:abstractNumId="53" w15:restartNumberingAfterBreak="0">
+  <w:abstractNum w:abstractNumId="54" w15:restartNumberingAfterBreak="0">
     <w:nsid w:val="6D1D4F1B"/>
     <w:multiLevelType w:val="hybridMultilevel"/>
     <w:tmpl w:val="0E22991C"/>
@@ -25897,7 +26723,7 @@
       </w:rPr>
     </w:lvl>
   </w:abstractNum>
-  <w:abstractNum w:abstractNumId="54" w15:restartNumberingAfterBreak="0">
+  <w:abstractNum w:abstractNumId="55" w15:restartNumberingAfterBreak="0">
     <w:nsid w:val="6ED53CAA"/>
     <w:multiLevelType w:val="hybridMultilevel"/>
     <w:tmpl w:val="4998CBB6"/>
@@ -26011,7 +26837,7 @@
       </w:rPr>
     </w:lvl>
   </w:abstractNum>
-  <w:abstractNum w:abstractNumId="55" w15:restartNumberingAfterBreak="0">
+  <w:abstractNum w:abstractNumId="56" w15:restartNumberingAfterBreak="0">
     <w:nsid w:val="6F4750E7"/>
     <w:multiLevelType w:val="hybridMultilevel"/>
     <w:tmpl w:val="E7622CA6"/>
@@ -26125,7 +26951,7 @@
       </w:rPr>
     </w:lvl>
   </w:abstractNum>
-  <w:abstractNum w:abstractNumId="56" w15:restartNumberingAfterBreak="0">
+  <w:abstractNum w:abstractNumId="57" w15:restartNumberingAfterBreak="0">
     <w:nsid w:val="70856D8D"/>
     <w:multiLevelType w:val="hybridMultilevel"/>
     <w:tmpl w:val="7F960F54"/>
@@ -26217,7 +27043,7 @@
       </w:pPr>
     </w:lvl>
   </w:abstractNum>
-  <w:abstractNum w:abstractNumId="57" w15:restartNumberingAfterBreak="0">
+  <w:abstractNum w:abstractNumId="58" w15:restartNumberingAfterBreak="0">
     <w:nsid w:val="720C792E"/>
     <w:multiLevelType w:val="hybridMultilevel"/>
     <w:tmpl w:val="698EEF5A"/>
@@ -26331,7 +27157,7 @@
       </w:rPr>
     </w:lvl>
   </w:abstractNum>
-  <w:abstractNum w:abstractNumId="58" w15:restartNumberingAfterBreak="0">
+  <w:abstractNum w:abstractNumId="59" w15:restartNumberingAfterBreak="0">
     <w:nsid w:val="759A712F"/>
     <w:multiLevelType w:val="hybridMultilevel"/>
     <w:tmpl w:val="B0764106"/>
@@ -26445,7 +27271,7 @@
       </w:rPr>
     </w:lvl>
   </w:abstractNum>
-  <w:abstractNum w:abstractNumId="59" w15:restartNumberingAfterBreak="0">
+  <w:abstractNum w:abstractNumId="60" w15:restartNumberingAfterBreak="0">
     <w:nsid w:val="75D23D49"/>
     <w:multiLevelType w:val="hybridMultilevel"/>
     <w:tmpl w:val="2C7277F0"/>
@@ -26558,7 +27384,7 @@
       </w:rPr>
     </w:lvl>
   </w:abstractNum>
-  <w:abstractNum w:abstractNumId="60" w15:restartNumberingAfterBreak="0">
+  <w:abstractNum w:abstractNumId="61" w15:restartNumberingAfterBreak="0">
     <w:nsid w:val="77AD738D"/>
     <w:multiLevelType w:val="hybridMultilevel"/>
     <w:tmpl w:val="305226FC"/>
@@ -26672,7 +27498,7 @@
       </w:rPr>
     </w:lvl>
   </w:abstractNum>
-  <w:abstractNum w:abstractNumId="61" w15:restartNumberingAfterBreak="0">
+  <w:abstractNum w:abstractNumId="62" w15:restartNumberingAfterBreak="0">
     <w:nsid w:val="79047314"/>
     <w:multiLevelType w:val="multilevel"/>
     <w:tmpl w:val="734478C4"/>
@@ -26795,7 +27621,7 @@
       </w:rPr>
     </w:lvl>
   </w:abstractNum>
-  <w:abstractNum w:abstractNumId="62" w15:restartNumberingAfterBreak="0">
+  <w:abstractNum w:abstractNumId="63" w15:restartNumberingAfterBreak="0">
     <w:nsid w:val="7B2D4D02"/>
     <w:multiLevelType w:val="hybridMultilevel"/>
     <w:tmpl w:val="F90A92E8"/>
@@ -26909,7 +27735,7 @@
       </w:rPr>
     </w:lvl>
   </w:abstractNum>
-  <w:abstractNum w:abstractNumId="63" w15:restartNumberingAfterBreak="0">
+  <w:abstractNum w:abstractNumId="64" w15:restartNumberingAfterBreak="0">
     <w:nsid w:val="7FB359F1"/>
     <w:multiLevelType w:val="hybridMultilevel"/>
     <w:tmpl w:val="9096557C"/>
@@ -27024,79 +27850,79 @@
     </w:lvl>
   </w:abstractNum>
   <w:num w:numId="1" w16cid:durableId="90325312">
-    <w:abstractNumId w:val="56"/>
+    <w:abstractNumId w:val="57"/>
   </w:num>
   <w:num w:numId="2" w16cid:durableId="1174682067">
-    <w:abstractNumId w:val="39"/>
+    <w:abstractNumId w:val="40"/>
   </w:num>
   <w:num w:numId="3" w16cid:durableId="1817213115">
-    <w:abstractNumId w:val="27"/>
+    <w:abstractNumId w:val="28"/>
   </w:num>
   <w:num w:numId="4" w16cid:durableId="1783113668">
-    <w:abstractNumId w:val="37"/>
+    <w:abstractNumId w:val="38"/>
   </w:num>
   <w:num w:numId="5" w16cid:durableId="546334159">
     <w:abstractNumId w:val="5"/>
   </w:num>
   <w:num w:numId="6" w16cid:durableId="721759031">
-    <w:abstractNumId w:val="61"/>
+    <w:abstractNumId w:val="62"/>
   </w:num>
   <w:num w:numId="7" w16cid:durableId="520125881">
-    <w:abstractNumId w:val="28"/>
+    <w:abstractNumId w:val="29"/>
   </w:num>
   <w:num w:numId="8" w16cid:durableId="162362461">
-    <w:abstractNumId w:val="24"/>
+    <w:abstractNumId w:val="25"/>
   </w:num>
   <w:num w:numId="9" w16cid:durableId="805511355">
-    <w:abstractNumId w:val="38"/>
+    <w:abstractNumId w:val="39"/>
   </w:num>
   <w:num w:numId="10" w16cid:durableId="2074964998">
-    <w:abstractNumId w:val="41"/>
+    <w:abstractNumId w:val="42"/>
   </w:num>
   <w:num w:numId="11" w16cid:durableId="421991029">
-    <w:abstractNumId w:val="31"/>
+    <w:abstractNumId w:val="32"/>
   </w:num>
   <w:num w:numId="12" w16cid:durableId="270669624">
-    <w:abstractNumId w:val="62"/>
+    <w:abstractNumId w:val="63"/>
   </w:num>
   <w:num w:numId="13" w16cid:durableId="1536773159">
-    <w:abstractNumId w:val="23"/>
+    <w:abstractNumId w:val="24"/>
   </w:num>
   <w:num w:numId="14" w16cid:durableId="1396318730">
     <w:abstractNumId w:val="7"/>
   </w:num>
   <w:num w:numId="15" w16cid:durableId="1279020586">
+    <w:abstractNumId w:val="56"/>
+  </w:num>
+  <w:num w:numId="16" w16cid:durableId="1770465840">
+    <w:abstractNumId w:val="26"/>
+  </w:num>
+  <w:num w:numId="17" w16cid:durableId="1458908625">
+    <w:abstractNumId w:val="61"/>
+  </w:num>
+  <w:num w:numId="18" w16cid:durableId="119999557">
+    <w:abstractNumId w:val="45"/>
+  </w:num>
+  <w:num w:numId="19" w16cid:durableId="1300764185">
     <w:abstractNumId w:val="55"/>
   </w:num>
-  <w:num w:numId="16" w16cid:durableId="1770465840">
-    <w:abstractNumId w:val="25"/>
-  </w:num>
-  <w:num w:numId="17" w16cid:durableId="1458908625">
-    <w:abstractNumId w:val="60"/>
-  </w:num>
-  <w:num w:numId="18" w16cid:durableId="119999557">
-    <w:abstractNumId w:val="44"/>
-  </w:num>
-  <w:num w:numId="19" w16cid:durableId="1300764185">
-    <w:abstractNumId w:val="54"/>
-  </w:num>
   <w:num w:numId="20" w16cid:durableId="325206710">
-    <w:abstractNumId w:val="57"/>
+    <w:abstractNumId w:val="58"/>
   </w:num>
   <w:num w:numId="21" w16cid:durableId="1613824509">
-    <w:abstractNumId w:val="50"/>
+    <w:abstractNumId w:val="51"/>
   </w:num>
   <w:num w:numId="22" w16cid:durableId="356279696">
     <w:abstractNumId w:val="4"/>
   </w:num>
   <w:num w:numId="23" w16cid:durableId="1939677052">
-    <w:abstractNumId w:val="20"/>
+    <w:abstractNumId w:val="21"/>
   </w:num>
   <w:num w:numId="24" w16cid:durableId="728957832">
-    <w:abstractNumId w:val="13"/>
+    <w:abstractNumId w:val="14"/>
   </w:num>
   <w:num w:numId="25" w16cid:durableId="467481119">
-    <w:abstractNumId w:val="17"/>
+    <w:abstractNumId w:val="18"/>
   </w:num>
   <w:num w:numId="26" w16cid:durableId="569192364">
     <w:abstractNumId w:val="8"/>
@@ -27105,7 +27931,7 @@
     <w:abstractNumId w:val="3"/>
   </w:num>
   <w:num w:numId="28" w16cid:durableId="180509352">
-    <w:abstractNumId w:val="21"/>
+    <w:abstractNumId w:val="22"/>
   </w:num>
   <w:num w:numId="29" w16cid:durableId="1285888241">
     <w:abstractNumId w:val="10"/>
@@ -27114,106 +27940,109 @@
     <w:abstractNumId w:val="2"/>
   </w:num>
   <w:num w:numId="31" w16cid:durableId="50270221">
-    <w:abstractNumId w:val="63"/>
+    <w:abstractNumId w:val="64"/>
   </w:num>
   <w:num w:numId="32" w16cid:durableId="1581016206">
-    <w:abstractNumId w:val="51"/>
+    <w:abstractNumId w:val="52"/>
   </w:num>
   <w:num w:numId="33" w16cid:durableId="419640157">
+    <w:abstractNumId w:val="34"/>
+  </w:num>
+  <w:num w:numId="34" w16cid:durableId="1889024884">
+    <w:abstractNumId w:val="17"/>
+  </w:num>
+  <w:num w:numId="35" w16cid:durableId="1684433232">
+    <w:abstractNumId w:val="54"/>
+  </w:num>
+  <w:num w:numId="36" w16cid:durableId="1008217305">
+    <w:abstractNumId w:val="49"/>
+  </w:num>
+  <w:num w:numId="37" w16cid:durableId="1277834346">
+    <w:abstractNumId w:val="12"/>
+  </w:num>
+  <w:num w:numId="38" w16cid:durableId="2109962114">
+    <w:abstractNumId w:val="44"/>
+  </w:num>
+  <w:num w:numId="39" w16cid:durableId="294801491">
     <w:abstractNumId w:val="33"/>
   </w:num>
-  <w:num w:numId="34" w16cid:durableId="1889024884">
-    <w:abstractNumId w:val="16"/>
-  </w:num>
-  <w:num w:numId="35" w16cid:durableId="1684433232">
-    <w:abstractNumId w:val="53"/>
-  </w:num>
-  <w:num w:numId="36" w16cid:durableId="1008217305">
-    <w:abstractNumId w:val="48"/>
-  </w:num>
-  <w:num w:numId="37" w16cid:durableId="1277834346">
-    <w:abstractNumId w:val="11"/>
-  </w:num>
-  <w:num w:numId="38" w16cid:durableId="2109962114">
-    <w:abstractNumId w:val="43"/>
-  </w:num>
-  <w:num w:numId="39" w16cid:durableId="294801491">
-    <w:abstractNumId w:val="32"/>
-  </w:num>
   <w:num w:numId="40" w16cid:durableId="440877363">
-    <w:abstractNumId w:val="35"/>
+    <w:abstractNumId w:val="36"/>
   </w:num>
   <w:num w:numId="41" w16cid:durableId="184096551">
-    <w:abstractNumId w:val="45"/>
+    <w:abstractNumId w:val="46"/>
   </w:num>
   <w:num w:numId="42" w16cid:durableId="617881475">
-    <w:abstractNumId w:val="19"/>
+    <w:abstractNumId w:val="20"/>
   </w:num>
   <w:num w:numId="43" w16cid:durableId="516962737">
-    <w:abstractNumId w:val="58"/>
+    <w:abstractNumId w:val="59"/>
   </w:num>
   <w:num w:numId="44" w16cid:durableId="2075809273">
     <w:abstractNumId w:val="9"/>
   </w:num>
   <w:num w:numId="45" w16cid:durableId="1650095049">
-    <w:abstractNumId w:val="52"/>
+    <w:abstractNumId w:val="53"/>
   </w:num>
   <w:num w:numId="46" w16cid:durableId="2076246171">
-    <w:abstractNumId w:val="46"/>
+    <w:abstractNumId w:val="47"/>
   </w:num>
   <w:num w:numId="47" w16cid:durableId="467478618">
-    <w:abstractNumId w:val="12"/>
+    <w:abstractNumId w:val="13"/>
   </w:num>
   <w:num w:numId="48" w16cid:durableId="711925673">
-    <w:abstractNumId w:val="30"/>
+    <w:abstractNumId w:val="31"/>
   </w:num>
   <w:num w:numId="49" w16cid:durableId="517352327">
-    <w:abstractNumId w:val="14"/>
+    <w:abstractNumId w:val="15"/>
   </w:num>
   <w:num w:numId="50" w16cid:durableId="1911967072">
     <w:abstractNumId w:val="1"/>
   </w:num>
   <w:num w:numId="51" w16cid:durableId="160238765">
-    <w:abstractNumId w:val="47"/>
+    <w:abstractNumId w:val="48"/>
   </w:num>
   <w:num w:numId="52" w16cid:durableId="1854345802">
-    <w:abstractNumId w:val="18"/>
+    <w:abstractNumId w:val="19"/>
   </w:num>
   <w:num w:numId="53" w16cid:durableId="957881271">
-    <w:abstractNumId w:val="29"/>
+    <w:abstractNumId w:val="30"/>
   </w:num>
   <w:num w:numId="54" w16cid:durableId="616715809">
-    <w:abstractNumId w:val="26"/>
+    <w:abstractNumId w:val="27"/>
   </w:num>
   <w:num w:numId="55" w16cid:durableId="633485832">
-    <w:abstractNumId w:val="34"/>
+    <w:abstractNumId w:val="35"/>
   </w:num>
   <w:num w:numId="56" w16cid:durableId="1228763454">
-    <w:abstractNumId w:val="42"/>
+    <w:abstractNumId w:val="43"/>
   </w:num>
   <w:num w:numId="57" w16cid:durableId="573585319">
     <w:abstractNumId w:val="6"/>
   </w:num>
   <w:num w:numId="58" w16cid:durableId="1613509165">
-    <w:abstractNumId w:val="59"/>
+    <w:abstractNumId w:val="60"/>
   </w:num>
   <w:num w:numId="59" w16cid:durableId="822547166">
-    <w:abstractNumId w:val="49"/>
+    <w:abstractNumId w:val="50"/>
   </w:num>
   <w:num w:numId="60" w16cid:durableId="1239941918">
-    <w:abstractNumId w:val="40"/>
+    <w:abstractNumId w:val="41"/>
   </w:num>
   <w:num w:numId="61" w16cid:durableId="1503736779">
     <w:abstractNumId w:val="0"/>
   </w:num>
   <w:num w:numId="62" w16cid:durableId="1377776530">
-    <w:abstractNumId w:val="36"/>
+    <w:abstractNumId w:val="37"/>
   </w:num>
   <w:num w:numId="63" w16cid:durableId="1839884730">
-    <w:abstractNumId w:val="22"/>
+    <w:abstractNumId w:val="23"/>
   </w:num>
   <w:num w:numId="64" w16cid:durableId="847868698">
-    <w:abstractNumId w:val="15"/>
+    <w:abstractNumId w:val="16"/>
+  </w:num>
+  <w:num w:numId="65" w16cid:durableId="1221674128">
+    <w:abstractNumId w:val="11"/>
   </w:num>
   <w:numIdMacAtCleanup w:val="32"/>
 </w:numbering>

</xml_diff>